<commit_message>
Aufgabe 6 HTTP Body changed
</commit_message>
<xml_diff>
--- a/Dossier.docx
+++ b/Dossier.docx
@@ -74,19 +74,11 @@
           <w:b/>
         </w:rPr>
       </w:pPr>
-      <w:proofErr w:type="spellStart"/>
       <w:r>
         <w:rPr>
           <w:b/>
         </w:rPr>
-        <w:t>Winata</w:t>
-      </w:r>
-      <w:proofErr w:type="spellEnd"/>
-      <w:r>
-        <w:rPr>
-          <w:b/>
-        </w:rPr>
-        <w:t>, Daniel (3525700)</w:t>
+        <w:t>Winata, Daniel (3525700)</w:t>
       </w:r>
     </w:p>
     <w:p>
@@ -490,21 +482,7 @@
               <w:rPr>
                 <w:lang w:val="de-DE"/>
               </w:rPr>
-              <w:t xml:space="preserve">War schwieriger als erwartet, da man hier viel </w:t>
-            </w:r>
-            <w:proofErr w:type="spellStart"/>
-            <w:r>
-              <w:rPr>
-                <w:lang w:val="de-DE"/>
-              </w:rPr>
-              <w:t>googeln</w:t>
-            </w:r>
-            <w:proofErr w:type="spellEnd"/>
-            <w:r>
-              <w:rPr>
-                <w:lang w:val="de-DE"/>
-              </w:rPr>
-              <w:t xml:space="preserve"> muss.</w:t>
+              <w:t>War schwieriger als erwartet, da man hier viel googeln muss.</w:t>
             </w:r>
           </w:p>
         </w:tc>
@@ -905,35 +883,7 @@
               <w:rPr>
                 <w:lang w:val="de-DE"/>
               </w:rPr>
-              <w:t xml:space="preserve">Wir hatten am Anfang das Layout mit Flex geschrieben und dann auf </w:t>
-            </w:r>
-            <w:proofErr w:type="spellStart"/>
-            <w:r>
-              <w:rPr>
-                <w:lang w:val="de-DE"/>
-              </w:rPr>
-              <w:t>Grid</w:t>
-            </w:r>
-            <w:proofErr w:type="spellEnd"/>
-            <w:r>
-              <w:rPr>
-                <w:lang w:val="de-DE"/>
-              </w:rPr>
-              <w:t xml:space="preserve"> geändert, da man mit </w:t>
-            </w:r>
-            <w:proofErr w:type="spellStart"/>
-            <w:r>
-              <w:rPr>
-                <w:lang w:val="de-DE"/>
-              </w:rPr>
-              <w:t>Grid</w:t>
-            </w:r>
-            <w:proofErr w:type="spellEnd"/>
-            <w:r>
-              <w:rPr>
-                <w:lang w:val="de-DE"/>
-              </w:rPr>
-              <w:t xml:space="preserve"> mehr Flexibilität hat. </w:t>
+              <w:t xml:space="preserve">Wir hatten am Anfang das Layout mit Flex geschrieben und dann auf Grid geändert, da man mit Grid mehr Flexibilität hat. </w:t>
             </w:r>
           </w:p>
         </w:tc>
@@ -1131,43 +1081,18 @@
           <w:lang w:val="de-DE"/>
         </w:rPr>
       </w:pPr>
-      <w:proofErr w:type="spellStart"/>
-      <w:proofErr w:type="gramStart"/>
       <w:r>
         <w:rPr>
           <w:b/>
           <w:lang w:val="de-DE"/>
         </w:rPr>
-        <w:t>Accept</w:t>
-      </w:r>
-      <w:proofErr w:type="spellEnd"/>
-      <w:r>
-        <w:rPr>
-          <w:b/>
+        <w:t>Accept :</w:t>
+      </w:r>
+      <w:r>
+        <w:rPr>
           <w:lang w:val="de-DE"/>
         </w:rPr>
-        <w:t xml:space="preserve"> :</w:t>
-      </w:r>
-      <w:proofErr w:type="gramEnd"/>
-      <w:r>
-        <w:rPr>
-          <w:lang w:val="de-DE"/>
-        </w:rPr>
-        <w:t xml:space="preserve"> gibt die Auskunft, welche Formate der Client in der Antwort unterstützt und besteht aus Paaren mit zwei Werten (</w:t>
-      </w:r>
-      <w:proofErr w:type="spellStart"/>
-      <w:r>
-        <w:rPr>
-          <w:lang w:val="de-DE"/>
-        </w:rPr>
-        <w:t>Fortmat</w:t>
-      </w:r>
-      <w:proofErr w:type="spellEnd"/>
-      <w:r>
-        <w:rPr>
-          <w:lang w:val="de-DE"/>
-        </w:rPr>
-        <w:t xml:space="preserve"> und q-Faktor).</w:t>
+        <w:t xml:space="preserve"> gibt die Auskunft, welche Formate der Client in der Antwort unterstützt und besteht aus Paaren mit zwei Werten (Fortmat und q-Faktor).</w:t>
       </w:r>
     </w:p>
     <w:p>
@@ -1183,43 +1108,13 @@
           <w:b/>
           <w:lang w:val="de-DE"/>
         </w:rPr>
-        <w:t>Cache-</w:t>
-      </w:r>
-      <w:proofErr w:type="gramStart"/>
-      <w:r>
-        <w:rPr>
-          <w:b/>
+        <w:t xml:space="preserve">Cache-Control : </w:t>
+      </w:r>
+      <w:r>
+        <w:rPr>
           <w:lang w:val="de-DE"/>
         </w:rPr>
-        <w:t>Control :</w:t>
-      </w:r>
-      <w:proofErr w:type="gramEnd"/>
-      <w:r>
-        <w:rPr>
-          <w:b/>
-          <w:lang w:val="de-DE"/>
-        </w:rPr>
-        <w:t xml:space="preserve"> </w:t>
-      </w:r>
-      <w:r>
-        <w:rPr>
-          <w:lang w:val="de-DE"/>
-        </w:rPr>
-        <w:t xml:space="preserve">bestimmt das Caching-Verhalten des Browsers und beinhaltet einzelne Direktiven für die </w:t>
-      </w:r>
-      <w:proofErr w:type="spellStart"/>
-      <w:r>
-        <w:rPr>
-          <w:lang w:val="de-DE"/>
-        </w:rPr>
-        <w:t>Steurung</w:t>
-      </w:r>
-      <w:proofErr w:type="spellEnd"/>
-      <w:r>
-        <w:rPr>
-          <w:lang w:val="de-DE"/>
-        </w:rPr>
-        <w:t xml:space="preserve"> des Caches. </w:t>
+        <w:t xml:space="preserve">bestimmt das Caching-Verhalten des Browsers und beinhaltet einzelne Direktiven für die Steurung des Caches. </w:t>
       </w:r>
       <w:r>
         <w:t xml:space="preserve">Z.B. </w:t>
@@ -1252,21 +1147,12 @@
           <w:lang w:val="de-DE"/>
         </w:rPr>
       </w:pPr>
-      <w:proofErr w:type="gramStart"/>
       <w:r>
         <w:rPr>
           <w:b/>
           <w:lang w:val="de-DE"/>
         </w:rPr>
-        <w:t>Connection :</w:t>
-      </w:r>
-      <w:proofErr w:type="gramEnd"/>
-      <w:r>
-        <w:rPr>
-          <w:b/>
-          <w:lang w:val="de-DE"/>
-        </w:rPr>
-        <w:t xml:space="preserve"> </w:t>
+        <w:t xml:space="preserve">Connection : </w:t>
       </w:r>
       <w:r>
         <w:rPr>
@@ -1288,7 +1174,6 @@
           <w:lang w:val="de-DE"/>
         </w:rPr>
       </w:pPr>
-      <w:proofErr w:type="gramStart"/>
       <w:r>
         <w:rPr>
           <w:b/>
@@ -1296,7 +1181,6 @@
         </w:rPr>
         <w:t>Cookie :</w:t>
       </w:r>
-      <w:proofErr w:type="gramEnd"/>
       <w:r>
         <w:rPr>
           <w:lang w:val="de-DE"/>
@@ -1332,41 +1216,18 @@
           <w:lang w:val="de-DE"/>
         </w:rPr>
       </w:pPr>
-      <w:proofErr w:type="gramStart"/>
       <w:r>
         <w:rPr>
           <w:b/>
           <w:lang w:val="de-DE"/>
         </w:rPr>
-        <w:t>Host :</w:t>
-      </w:r>
-      <w:proofErr w:type="gramEnd"/>
-      <w:r>
-        <w:rPr>
-          <w:b/>
+        <w:t xml:space="preserve">Host : </w:t>
+      </w:r>
+      <w:r>
+        <w:rPr>
           <w:lang w:val="de-DE"/>
         </w:rPr>
-        <w:t xml:space="preserve"> </w:t>
-      </w:r>
-      <w:r>
-        <w:rPr>
-          <w:lang w:val="de-DE"/>
-        </w:rPr>
-        <w:t xml:space="preserve">Host gibt den Host und die Portnummer des Servers an, an den die Anfrage gesendet wird. Wenn es keine Portnummer steht, wird die Default-Portnummer </w:t>
-      </w:r>
-      <w:proofErr w:type="gramStart"/>
-      <w:r>
-        <w:rPr>
-          <w:lang w:val="de-DE"/>
-        </w:rPr>
-        <w:t>verwendet(</w:t>
-      </w:r>
-      <w:proofErr w:type="gramEnd"/>
-      <w:r>
-        <w:rPr>
-          <w:lang w:val="de-DE"/>
-        </w:rPr>
-        <w:t>HTTP : 80).</w:t>
+        <w:t>Host gibt den Host und die Portnummer des Servers an, an den die Anfrage gesendet wird. Wenn es keine Portnummer steht, wird die Default-Portnummer verwendet(HTTP : 80).</w:t>
       </w:r>
     </w:p>
     <w:p>
@@ -1516,36 +1377,13 @@
           <w:b/>
           <w:lang w:val="de-DE"/>
         </w:rPr>
-        <w:t>Cache-</w:t>
-      </w:r>
-      <w:proofErr w:type="gramStart"/>
-      <w:r>
-        <w:rPr>
-          <w:b/>
+        <w:t>Cache-Control :</w:t>
+      </w:r>
+      <w:r>
+        <w:rPr>
           <w:lang w:val="de-DE"/>
         </w:rPr>
-        <w:t>Control :</w:t>
-      </w:r>
-      <w:proofErr w:type="gramEnd"/>
-      <w:r>
-        <w:rPr>
-          <w:lang w:val="de-DE"/>
-        </w:rPr>
-        <w:t xml:space="preserve"> bestimmt das Caching-Verhalten des Browsers und beinhaltet einzelne Direktiven für die </w:t>
-      </w:r>
-      <w:proofErr w:type="spellStart"/>
-      <w:r>
-        <w:rPr>
-          <w:lang w:val="de-DE"/>
-        </w:rPr>
-        <w:t>Steurung</w:t>
-      </w:r>
-      <w:proofErr w:type="spellEnd"/>
-      <w:r>
-        <w:rPr>
-          <w:lang w:val="de-DE"/>
-        </w:rPr>
-        <w:t xml:space="preserve"> des Caches. </w:t>
+        <w:t xml:space="preserve"> bestimmt das Caching-Verhalten des Browsers und beinhaltet einzelne Direktiven für die Steurung des Caches. </w:t>
       </w:r>
       <w:r>
         <w:t>Z.B. private und no-store.</w:t>
@@ -1562,7 +1400,6 @@
           <w:lang w:val="de-DE"/>
         </w:rPr>
       </w:pPr>
-      <w:proofErr w:type="gramStart"/>
       <w:r>
         <w:rPr>
           <w:b/>
@@ -1571,7 +1408,6 @@
         <w:lastRenderedPageBreak/>
         <w:t>Connection :</w:t>
       </w:r>
-      <w:proofErr w:type="gramEnd"/>
       <w:r>
         <w:rPr>
           <w:lang w:val="de-DE"/>
@@ -1603,17 +1439,8 @@
           <w:b/>
           <w:lang w:val="de-DE"/>
         </w:rPr>
-        <w:t>Content-</w:t>
-      </w:r>
-      <w:proofErr w:type="gramStart"/>
-      <w:r>
-        <w:rPr>
-          <w:b/>
-          <w:lang w:val="de-DE"/>
-        </w:rPr>
-        <w:t>Language :</w:t>
-      </w:r>
-      <w:proofErr w:type="gramEnd"/>
+        <w:t>Content-Language :</w:t>
+      </w:r>
       <w:r>
         <w:rPr>
           <w:lang w:val="de-DE"/>
@@ -1637,43 +1464,13 @@
           <w:b/>
           <w:lang w:val="de-DE"/>
         </w:rPr>
-        <w:t>Content-</w:t>
-      </w:r>
-      <w:proofErr w:type="gramStart"/>
-      <w:r>
-        <w:rPr>
-          <w:b/>
+        <w:t xml:space="preserve">Content-Type : </w:t>
+      </w:r>
+      <w:r>
+        <w:rPr>
           <w:lang w:val="de-DE"/>
         </w:rPr>
-        <w:t>Type :</w:t>
-      </w:r>
-      <w:proofErr w:type="gramEnd"/>
-      <w:r>
-        <w:rPr>
-          <w:b/>
-          <w:lang w:val="de-DE"/>
-        </w:rPr>
-        <w:t xml:space="preserve"> </w:t>
-      </w:r>
-      <w:r>
-        <w:rPr>
-          <w:lang w:val="de-DE"/>
-        </w:rPr>
-        <w:t xml:space="preserve"> liefert dem Client den tatsächlichen Inhaltstyp des zurückgegebenen Inhalts (hier .</w:t>
-      </w:r>
-      <w:proofErr w:type="spellStart"/>
-      <w:r>
-        <w:rPr>
-          <w:lang w:val="de-DE"/>
-        </w:rPr>
-        <w:t>html</w:t>
-      </w:r>
-      <w:proofErr w:type="spellEnd"/>
-      <w:r>
-        <w:rPr>
-          <w:lang w:val="de-DE"/>
-        </w:rPr>
-        <w:t xml:space="preserve"> Datei encodiert in UTF-8).</w:t>
+        <w:t xml:space="preserve"> liefert dem Client den tatsächlichen Inhaltstyp des zurückgegebenen Inhalts (hier .html Datei encodiert in UTF-8).</w:t>
       </w:r>
     </w:p>
     <w:p>
@@ -1687,7 +1484,6 @@
           <w:lang w:val="de-DE"/>
         </w:rPr>
       </w:pPr>
-      <w:proofErr w:type="gramStart"/>
       <w:r>
         <w:rPr>
           <w:b/>
@@ -1695,7 +1491,6 @@
         </w:rPr>
         <w:t>Date :</w:t>
       </w:r>
-      <w:proofErr w:type="gramEnd"/>
       <w:r>
         <w:rPr>
           <w:lang w:val="de-DE"/>
@@ -1881,24 +1676,13 @@
           <w:lang w:val="de-DE"/>
         </w:rPr>
       </w:pPr>
-      <w:proofErr w:type="spellStart"/>
-      <w:proofErr w:type="gramStart"/>
       <w:r>
         <w:rPr>
           <w:b/>
           <w:lang w:val="de-DE"/>
         </w:rPr>
-        <w:t>Accept</w:t>
-      </w:r>
-      <w:proofErr w:type="spellEnd"/>
-      <w:r>
-        <w:rPr>
-          <w:b/>
-          <w:lang w:val="de-DE"/>
-        </w:rPr>
-        <w:t xml:space="preserve"> :</w:t>
-      </w:r>
-      <w:proofErr w:type="gramEnd"/>
+        <w:t>Accept :</w:t>
+      </w:r>
       <w:r>
         <w:rPr>
           <w:lang w:val="de-DE"/>
@@ -1917,31 +1701,13 @@
           <w:lang w:val="de-DE"/>
         </w:rPr>
       </w:pPr>
-      <w:proofErr w:type="spellStart"/>
       <w:r>
         <w:rPr>
           <w:b/>
           <w:lang w:val="de-DE"/>
         </w:rPr>
-        <w:t>Accept</w:t>
-      </w:r>
-      <w:proofErr w:type="spellEnd"/>
-      <w:r>
-        <w:rPr>
-          <w:b/>
-          <w:lang w:val="de-DE"/>
-        </w:rPr>
-        <w:t>-</w:t>
-      </w:r>
-      <w:proofErr w:type="gramStart"/>
-      <w:r>
-        <w:rPr>
-          <w:b/>
-          <w:lang w:val="de-DE"/>
-        </w:rPr>
-        <w:t>Encoding :</w:t>
-      </w:r>
-      <w:proofErr w:type="gramEnd"/>
+        <w:t>Accept-Encoding :</w:t>
+      </w:r>
       <w:r>
         <w:rPr>
           <w:lang w:val="de-DE"/>
@@ -1961,37 +1727,12 @@
           <w:lang w:val="de-DE"/>
         </w:rPr>
       </w:pPr>
-      <w:proofErr w:type="spellStart"/>
       <w:r>
         <w:rPr>
           <w:b/>
           <w:lang w:val="de-DE"/>
         </w:rPr>
-        <w:t>Accept</w:t>
-      </w:r>
-      <w:proofErr w:type="spellEnd"/>
-      <w:r>
-        <w:rPr>
-          <w:b/>
-          <w:lang w:val="de-DE"/>
-        </w:rPr>
-        <w:t>-</w:t>
-      </w:r>
-      <w:proofErr w:type="gramStart"/>
-      <w:r>
-        <w:rPr>
-          <w:b/>
-          <w:lang w:val="de-DE"/>
-        </w:rPr>
-        <w:t>Language :</w:t>
-      </w:r>
-      <w:proofErr w:type="gramEnd"/>
-      <w:r>
-        <w:rPr>
-          <w:b/>
-          <w:lang w:val="de-DE"/>
-        </w:rPr>
-        <w:t xml:space="preserve"> </w:t>
+        <w:t xml:space="preserve">Accept-Language : </w:t>
       </w:r>
       <w:r>
         <w:rPr>
@@ -2002,32 +1743,40 @@
         </w:rPr>
         <w:t>Welche Sprachen der Client akzeptiert. Falls der Server passend eingerichtet ist und die Sprachversionen vorhanden sind, wird über </w:t>
       </w:r>
-      <w:hyperlink r:id="rId14" w:tooltip="Content Negotiation" w:history="1">
-        <w:r>
-          <w:rPr>
-            <w:rStyle w:val="Hyperlink"/>
-            <w:rFonts w:ascii="Arial" w:eastAsia="Arial" w:hAnsi="Arial" w:cs="Arial"/>
-            <w:color w:val="000000" w:themeColor="text1"/>
-            <w:highlight w:val="white"/>
-            <w:u w:val="none"/>
-            <w:lang w:val="de-DE"/>
-          </w:rPr>
-          <w:t xml:space="preserve">Content </w:t>
-        </w:r>
-        <w:proofErr w:type="spellStart"/>
-        <w:r>
-          <w:rPr>
-            <w:rStyle w:val="Hyperlink"/>
-            <w:rFonts w:ascii="Arial" w:eastAsia="Arial" w:hAnsi="Arial" w:cs="Arial"/>
-            <w:color w:val="000000" w:themeColor="text1"/>
-            <w:highlight w:val="white"/>
-            <w:u w:val="none"/>
-            <w:lang w:val="de-DE"/>
-          </w:rPr>
-          <w:t>Negotiation</w:t>
-        </w:r>
-        <w:proofErr w:type="spellEnd"/>
-      </w:hyperlink>
+      <w:r>
+        <w:fldChar w:fldCharType="begin"/>
+      </w:r>
+      <w:r>
+        <w:rPr>
+          <w:lang w:val="de-DE"/>
+        </w:rPr>
+        <w:instrText xml:space="preserve"> HYPERLINK "https://wiki.selfhtml.org/wiki/Content_Negotiation" \o "Content Negotiation" </w:instrText>
+      </w:r>
+      <w:r>
+        <w:fldChar w:fldCharType="separate"/>
+      </w:r>
+      <w:r>
+        <w:rPr>
+          <w:rStyle w:val="Hyperlink"/>
+          <w:rFonts w:ascii="Arial" w:eastAsia="Arial" w:hAnsi="Arial" w:cs="Arial"/>
+          <w:color w:val="000000" w:themeColor="text1"/>
+          <w:highlight w:val="white"/>
+          <w:u w:val="none"/>
+          <w:lang w:val="de-DE"/>
+        </w:rPr>
+        <w:t>Content Negotiation</w:t>
+      </w:r>
+      <w:r>
+        <w:rPr>
+          <w:rStyle w:val="Hyperlink"/>
+          <w:rFonts w:ascii="Arial" w:eastAsia="Arial" w:hAnsi="Arial" w:cs="Arial"/>
+          <w:color w:val="000000" w:themeColor="text1"/>
+          <w:highlight w:val="white"/>
+          <w:u w:val="none"/>
+          <w:lang w:val="de-DE"/>
+        </w:rPr>
+        <w:fldChar w:fldCharType="end"/>
+      </w:r>
       <w:r>
         <w:rPr>
           <w:rFonts w:ascii="Arial" w:eastAsia="Arial" w:hAnsi="Arial" w:cs="Arial"/>
@@ -2051,36 +1800,13 @@
           <w:b/>
           <w:lang w:val="de-DE"/>
         </w:rPr>
-        <w:t>Cache-</w:t>
-      </w:r>
-      <w:proofErr w:type="gramStart"/>
-      <w:r>
-        <w:rPr>
-          <w:b/>
+        <w:t>Cache-Control :</w:t>
+      </w:r>
+      <w:r>
+        <w:rPr>
           <w:lang w:val="de-DE"/>
         </w:rPr>
-        <w:t>Control :</w:t>
-      </w:r>
-      <w:proofErr w:type="gramEnd"/>
-      <w:r>
-        <w:rPr>
-          <w:lang w:val="de-DE"/>
-        </w:rPr>
-        <w:t xml:space="preserve"> bestimmt das Caching-Verhalten des Browsers und beinhaltet einzelne Direktiven für die </w:t>
-      </w:r>
-      <w:proofErr w:type="spellStart"/>
-      <w:r>
-        <w:rPr>
-          <w:lang w:val="de-DE"/>
-        </w:rPr>
-        <w:t>Steurung</w:t>
-      </w:r>
-      <w:proofErr w:type="spellEnd"/>
-      <w:r>
-        <w:rPr>
-          <w:lang w:val="de-DE"/>
-        </w:rPr>
-        <w:t xml:space="preserve"> des Caches. </w:t>
+        <w:t xml:space="preserve"> bestimmt das Caching-Verhalten des Browsers und beinhaltet einzelne Direktiven für die Steurung des Caches. </w:t>
       </w:r>
       <w:r>
         <w:t xml:space="preserve">Z.B. </w:t>
@@ -2118,711 +1844,92 @@
           <w:b/>
           <w:lang w:val="de-DE"/>
         </w:rPr>
-        <w:t>User-</w:t>
-      </w:r>
-      <w:proofErr w:type="gramStart"/>
-      <w:r>
-        <w:rPr>
-          <w:b/>
+        <w:t>User-Agent :</w:t>
+      </w:r>
+      <w:r>
+        <w:rPr>
           <w:lang w:val="de-DE"/>
         </w:rPr>
-        <w:t>Agent :</w:t>
-      </w:r>
-      <w:proofErr w:type="gramEnd"/>
-      <w:r>
-        <w:rPr>
-          <w:lang w:val="de-DE"/>
-        </w:rPr>
-        <w:t xml:space="preserve">  ist eine charakteristische Zeichenkette, die es Servern und Netzwerk-Peers ermöglicht, die Anwendung, das Betriebssystem, den Hersteller und/oder die Version des anfragenden User-</w:t>
-      </w:r>
-      <w:proofErr w:type="spellStart"/>
-      <w:r>
-        <w:rPr>
-          <w:lang w:val="de-DE"/>
-        </w:rPr>
-        <w:t>Agents</w:t>
-      </w:r>
-      <w:proofErr w:type="spellEnd"/>
-      <w:r>
-        <w:rPr>
-          <w:lang w:val="de-DE"/>
-        </w:rPr>
-        <w:t xml:space="preserve"> zu identifizieren.</w:t>
+        <w:t xml:space="preserve">  ist eine charakteristische Zeichenkette, die es Servern und Netzwerk-Peers ermöglicht, die Anwendung, das Betriebssystem, den Hersteller und/oder die Version des anfragenden User-Agents zu identifizieren.</w:t>
       </w:r>
     </w:p>
     <w:p>
-      <w:proofErr w:type="spellStart"/>
-      <w:r>
-        <w:rPr>
-          <w:b/>
-        </w:rPr>
-        <w:t>Antwort</w:t>
-      </w:r>
-      <w:proofErr w:type="spellEnd"/>
-      <w:r>
-        <w:rPr>
-          <w:b/>
-        </w:rPr>
-        <w:t>-</w:t>
-      </w:r>
-      <w:proofErr w:type="gramStart"/>
-      <w:r>
-        <w:rPr>
-          <w:b/>
-        </w:rPr>
-        <w:t>Header :</w:t>
-      </w:r>
-      <w:proofErr w:type="gramEnd"/>
-      <w:r>
-        <w:rPr>
-          <w:b/>
-        </w:rPr>
-        <w:t xml:space="preserve"> </w:t>
-      </w:r>
+      <w:pPr>
+        <w:pStyle w:val="ListParagraph"/>
+        <w:ind w:left="709"/>
+        <w:rPr>
+          <w:lang w:val="de-DE"/>
+        </w:rPr>
+      </w:pPr>
     </w:p>
     <w:p>
-      <w:r>
-        <w:rPr>
-          <w:noProof/>
+      <w:pPr>
+        <w:rPr>
+          <w:b/>
+        </w:rPr>
+      </w:pPr>
+      <w:r>
+        <w:rPr>
+          <w:b/>
         </w:rPr>
         <w:lastRenderedPageBreak/>
-        <mc:AlternateContent>
-          <mc:Choice Requires="wpg">
-            <w:drawing>
-              <wp:inline distT="0" distB="0" distL="0" distR="0" wp14:anchorId="56193CE5" wp14:editId="214209C4">
-                <wp:extent cx="5940425" cy="2144830"/>
-                <wp:effectExtent l="0" t="0" r="0" b="0"/>
-                <wp:docPr id="4" name="Picture 4"/>
-                <wp:cNvGraphicFramePr>
-                  <a:graphicFrameLocks xmlns:a="http://schemas.openxmlformats.org/drawingml/2006/main" noChangeAspect="1"/>
-                </wp:cNvGraphicFramePr>
-                <a:graphic xmlns:a="http://schemas.openxmlformats.org/drawingml/2006/main">
-                  <a:graphicData uri="http://schemas.openxmlformats.org/drawingml/2006/picture">
-                    <pic:pic xmlns:pic="http://schemas.openxmlformats.org/drawingml/2006/picture">
-                      <pic:nvPicPr>
-                        <pic:cNvPr id="16169385" name=""/>
-                        <pic:cNvPicPr>
-                          <a:picLocks noChangeAspect="1"/>
-                        </pic:cNvPicPr>
-                      </pic:nvPicPr>
-                      <pic:blipFill>
-                        <a:blip r:embed="rId15"/>
-                        <a:stretch/>
-                      </pic:blipFill>
-                      <pic:spPr bwMode="auto">
-                        <a:xfrm>
-                          <a:off x="0" y="0"/>
-                          <a:ext cx="5940424" cy="2144830"/>
-                        </a:xfrm>
-                        <a:prstGeom prst="rect">
-                          <a:avLst/>
-                        </a:prstGeom>
-                      </pic:spPr>
-                    </pic:pic>
-                  </a:graphicData>
-                </a:graphic>
-              </wp:inline>
-            </w:drawing>
-          </mc:Choice>
-          <mc:Fallback xmlns:a="http://schemas.openxmlformats.org/drawingml/2006/main">
-            <w:pict>
-              <v:shapetype type="#_x0000_t75" o:spt="75" coordsize="21600,21600" o:preferrelative="t" path="m@4@5l@4@11@9@11@9@5xe">
-                <v:formulas>
-                  <v:f eqn="if lineDrawn pixelLineWidth 0"/>
-                  <v:f eqn="sum @0 1 0"/>
-                  <v:f eqn="sum 0 0 @1"/>
-                  <v:f eqn="prod @2 1 2"/>
-                  <v:f eqn="prod @3 21600 pixelWidth"/>
-                  <v:f eqn="prod @3 21600 pixelHeight"/>
-                  <v:f eqn="sum @0 0 1"/>
-                  <v:f eqn="prod @6 1 2"/>
-                  <v:f eqn="prod @7 21600 pixelWidth"/>
-                  <v:f eqn="sum @8 21600 0"/>
-                  <v:f eqn="prod @7 21600 pixelHeight"/>
-                  <v:f eqn="sum @10 21600 0"/>
-                </v:formulas>
-              </v:shapetype>
-              <v:shape id="_x0000_i3" o:spid="_x0000_s3" type="#_x0000_t75" style="mso-wrap-distance-left:0.0pt;mso-wrap-distance-top:0.0pt;mso-wrap-distance-right:0.0pt;mso-wrap-distance-bottom:0.0pt;width:467.8pt;height:168.9pt;" stroked="false">
-                <v:path textboxrect="0,0,0,0"/>
-                <v:imagedata r:id="rId16" o:title=""/>
-              </v:shape>
-            </w:pict>
-          </mc:Fallback>
-        </mc:AlternateContent>
-      </w:r>
-    </w:p>
-    <w:p>
+        <w:t>Request</w:t>
+      </w:r>
       <w:r>
         <w:rPr>
           <w:b/>
-          <w:u w:val="single"/>
-        </w:rPr>
-        <w:t xml:space="preserve">5 </w:t>
-      </w:r>
-      <w:proofErr w:type="spellStart"/>
+        </w:rPr>
+        <w:t>-</w:t>
+      </w:r>
+      <w:proofErr w:type="gramStart"/>
       <w:r>
         <w:rPr>
           <w:b/>
-          <w:u w:val="single"/>
-        </w:rPr>
-        <w:t>Attributen</w:t>
-      </w:r>
-      <w:proofErr w:type="spellEnd"/>
-      <w:r>
-        <w:rPr>
-          <w:b/>
-          <w:u w:val="single"/>
-        </w:rPr>
-        <w:t xml:space="preserve"> des </w:t>
-      </w:r>
-      <w:proofErr w:type="spellStart"/>
-      <w:r>
-        <w:rPr>
-          <w:b/>
-          <w:u w:val="single"/>
-        </w:rPr>
-        <w:t>Antwort</w:t>
-      </w:r>
-      <w:proofErr w:type="spellEnd"/>
-      <w:r>
-        <w:rPr>
-          <w:b/>
-          <w:u w:val="single"/>
-        </w:rPr>
-        <w:t>-</w:t>
-      </w:r>
-      <w:proofErr w:type="gramStart"/>
-      <w:r>
-        <w:rPr>
-          <w:b/>
-          <w:u w:val="single"/>
-        </w:rPr>
-        <w:t>Headers :</w:t>
+        </w:rPr>
+        <w:t>Body :</w:t>
       </w:r>
       <w:proofErr w:type="gramEnd"/>
     </w:p>
     <w:p>
-      <w:pPr>
-        <w:pStyle w:val="ListParagraph"/>
-        <w:numPr>
-          <w:ilvl w:val="0"/>
-          <w:numId w:val="12"/>
-        </w:numPr>
-        <w:rPr>
-          <w:rFonts w:ascii="Arial" w:eastAsia="Arial" w:hAnsi="Arial" w:cs="Arial"/>
-          <w:color w:val="212529"/>
-          <w:highlight w:val="white"/>
-          <w:lang w:val="de-DE"/>
-        </w:rPr>
-      </w:pPr>
-      <w:r>
-        <w:rPr>
-          <w:b/>
-          <w:lang w:val="de-DE"/>
-        </w:rPr>
-        <w:t>Access-</w:t>
-      </w:r>
-      <w:proofErr w:type="spellStart"/>
-      <w:r>
-        <w:rPr>
-          <w:b/>
-          <w:lang w:val="de-DE"/>
-        </w:rPr>
-        <w:t>control</w:t>
-      </w:r>
-      <w:proofErr w:type="spellEnd"/>
-      <w:r>
-        <w:rPr>
-          <w:b/>
-          <w:lang w:val="de-DE"/>
-        </w:rPr>
-        <w:t>-</w:t>
-      </w:r>
-      <w:proofErr w:type="spellStart"/>
-      <w:r>
-        <w:rPr>
-          <w:b/>
-          <w:lang w:val="de-DE"/>
-        </w:rPr>
-        <w:t>allow-credentials</w:t>
-      </w:r>
-      <w:proofErr w:type="spellEnd"/>
-      <w:r>
-        <w:rPr>
-          <w:b/>
-          <w:lang w:val="de-DE"/>
-        </w:rPr>
-        <w:t xml:space="preserve"> :</w:t>
-      </w:r>
-      <w:r>
-        <w:rPr>
-          <w:lang w:val="de-DE"/>
-        </w:rPr>
-        <w:t xml:space="preserve"> </w:t>
-      </w:r>
-      <w:r>
-        <w:rPr>
-          <w:rFonts w:ascii="Arial" w:eastAsia="Arial" w:hAnsi="Arial" w:cs="Arial"/>
-          <w:color w:val="212529"/>
-          <w:highlight w:val="white"/>
-          <w:lang w:val="de-DE"/>
-        </w:rPr>
-        <w:t>teilt Browsern mit, ob die Antwort für den Front-End-JavaScript-Code verfügbar gemacht werden soll, wenn der Anmeldeinformationsmodus der Anforderung ( </w:t>
-      </w:r>
-      <w:proofErr w:type="spellStart"/>
-      <w:r>
-        <w:fldChar w:fldCharType="begin"/>
-      </w:r>
-      <w:r>
-        <w:rPr>
-          <w:lang w:val="de-DE"/>
-        </w:rPr>
-        <w:instrText xml:space="preserve"> HYPERLINK "https://developer.mozilla.org/en-US/docs/Web/API/Request/credentials" \o "https://developer.mozilla.org/en-US/docs/Web/API/Request/credentials" </w:instrText>
-      </w:r>
-      <w:r>
-        <w:fldChar w:fldCharType="separate"/>
-      </w:r>
-      <w:r>
-        <w:rPr>
-          <w:rStyle w:val="Hyperlink"/>
-          <w:rFonts w:ascii="Arial" w:eastAsia="Arial" w:hAnsi="Arial" w:cs="Arial"/>
-          <w:color w:val="000000"/>
-          <w:highlight w:val="white"/>
-          <w:u w:val="none"/>
-          <w:lang w:val="de-DE"/>
-        </w:rPr>
-        <w:t>Request.credentials</w:t>
-      </w:r>
-      <w:proofErr w:type="spellEnd"/>
-      <w:r>
-        <w:rPr>
-          <w:rStyle w:val="Hyperlink"/>
-          <w:rFonts w:ascii="Arial" w:eastAsia="Arial" w:hAnsi="Arial" w:cs="Arial"/>
-          <w:color w:val="000000"/>
-          <w:highlight w:val="white"/>
-          <w:u w:val="none"/>
-          <w:lang w:val="de-DE"/>
-        </w:rPr>
-        <w:t> </w:t>
-      </w:r>
-      <w:r>
-        <w:rPr>
-          <w:rStyle w:val="Hyperlink"/>
-          <w:rFonts w:ascii="Arial" w:eastAsia="Arial" w:hAnsi="Arial" w:cs="Arial"/>
-          <w:color w:val="000000"/>
-          <w:highlight w:val="white"/>
-          <w:u w:val="none"/>
-        </w:rPr>
-        <w:fldChar w:fldCharType="end"/>
-      </w:r>
-      <w:r>
-        <w:rPr>
-          <w:rFonts w:ascii="Arial" w:eastAsia="Arial" w:hAnsi="Arial" w:cs="Arial"/>
-          <w:color w:val="212529"/>
-          <w:highlight w:val="white"/>
-          <w:lang w:val="de-DE"/>
-        </w:rPr>
-        <w:t>) </w:t>
-      </w:r>
-      <w:proofErr w:type="spellStart"/>
-      <w:r>
-        <w:rPr>
-          <w:rFonts w:ascii="Arial" w:eastAsia="Arial" w:hAnsi="Arial" w:cs="Arial"/>
-          <w:color w:val="000000"/>
-          <w:highlight w:val="white"/>
-          <w:lang w:val="de-DE"/>
-        </w:rPr>
-        <w:t>include</w:t>
-      </w:r>
-      <w:proofErr w:type="spellEnd"/>
-      <w:r>
-        <w:rPr>
-          <w:rFonts w:ascii="Arial" w:eastAsia="Arial" w:hAnsi="Arial" w:cs="Arial"/>
-          <w:color w:val="212529"/>
-          <w:highlight w:val="white"/>
-          <w:lang w:val="de-DE"/>
-        </w:rPr>
-        <w:t> </w:t>
-      </w:r>
-      <w:r>
-        <w:rPr>
-          <w:rFonts w:ascii="Arial" w:eastAsia="Arial" w:hAnsi="Arial" w:cs="Arial"/>
-          <w:color w:val="212529"/>
-          <w:lang w:val="de-DE"/>
-        </w:rPr>
-        <w:t xml:space="preserve">ist. </w:t>
+      <w:r>
+        <w:drawing>
+          <wp:inline distT="0" distB="0" distL="0" distR="0" wp14:anchorId="07C9F075" wp14:editId="3E91F607">
+            <wp:extent cx="5940425" cy="1459230"/>
+            <wp:effectExtent l="0" t="0" r="3175" b="7620"/>
+            <wp:docPr id="5" name="Picture 5"/>
+            <wp:cNvGraphicFramePr>
+              <a:graphicFrameLocks xmlns:a="http://schemas.openxmlformats.org/drawingml/2006/main" noChangeAspect="1"/>
+            </wp:cNvGraphicFramePr>
+            <a:graphic xmlns:a="http://schemas.openxmlformats.org/drawingml/2006/main">
+              <a:graphicData uri="http://schemas.openxmlformats.org/drawingml/2006/picture">
+                <pic:pic xmlns:pic="http://schemas.openxmlformats.org/drawingml/2006/picture">
+                  <pic:nvPicPr>
+                    <pic:cNvPr id="1" name=""/>
+                    <pic:cNvPicPr/>
+                  </pic:nvPicPr>
+                  <pic:blipFill>
+                    <a:blip r:embed="rId14"/>
+                    <a:stretch>
+                      <a:fillRect/>
+                    </a:stretch>
+                  </pic:blipFill>
+                  <pic:spPr>
+                    <a:xfrm>
+                      <a:off x="0" y="0"/>
+                      <a:ext cx="5940425" cy="1459230"/>
+                    </a:xfrm>
+                    <a:prstGeom prst="rect">
+                      <a:avLst/>
+                    </a:prstGeom>
+                  </pic:spPr>
+                </pic:pic>
+              </a:graphicData>
+            </a:graphic>
+          </wp:inline>
+        </w:drawing>
       </w:r>
     </w:p>
     <w:p>
-      <w:pPr>
-        <w:ind w:left="709"/>
-        <w:rPr>
-          <w:rFonts w:ascii="Arial" w:eastAsia="Arial" w:hAnsi="Arial" w:cs="Arial"/>
-          <w:lang w:val="de-DE"/>
-        </w:rPr>
-      </w:pPr>
-      <w:r>
-        <w:rPr>
-          <w:rFonts w:ascii="Arial" w:eastAsia="Arial" w:hAnsi="Arial" w:cs="Arial"/>
-          <w:color w:val="212529"/>
-          <w:highlight w:val="white"/>
-          <w:lang w:val="de-DE"/>
-        </w:rPr>
-        <w:t>Wenn der Anmeldeinformationsmodus einer Anforderung (</w:t>
-      </w:r>
-      <w:proofErr w:type="spellStart"/>
-      <w:r>
-        <w:rPr>
-          <w:rFonts w:ascii="Arial" w:eastAsia="Arial" w:hAnsi="Arial" w:cs="Arial"/>
-          <w:color w:val="212529"/>
-          <w:highlight w:val="white"/>
-          <w:lang w:val="de-DE"/>
-        </w:rPr>
-        <w:t>Request.credentials</w:t>
-      </w:r>
-      <w:proofErr w:type="spellEnd"/>
-      <w:r>
-        <w:rPr>
-          <w:rFonts w:ascii="Arial" w:eastAsia="Arial" w:hAnsi="Arial" w:cs="Arial"/>
-          <w:color w:val="212529"/>
-          <w:highlight w:val="white"/>
-          <w:lang w:val="de-DE"/>
-        </w:rPr>
-        <w:t>) </w:t>
-      </w:r>
-      <w:proofErr w:type="spellStart"/>
-      <w:r>
-        <w:rPr>
-          <w:rFonts w:ascii="Arial" w:eastAsia="Arial" w:hAnsi="Arial" w:cs="Arial"/>
-          <w:color w:val="000000"/>
-          <w:highlight w:val="white"/>
-          <w:lang w:val="de-DE"/>
-        </w:rPr>
-        <w:t>include</w:t>
-      </w:r>
-      <w:proofErr w:type="spellEnd"/>
-      <w:r>
-        <w:rPr>
-          <w:rFonts w:ascii="Arial" w:eastAsia="Arial" w:hAnsi="Arial" w:cs="Arial"/>
-          <w:color w:val="212529"/>
-          <w:highlight w:val="white"/>
-          <w:lang w:val="de-DE"/>
-        </w:rPr>
-        <w:t> </w:t>
-      </w:r>
-      <w:proofErr w:type="gramStart"/>
-      <w:r>
-        <w:rPr>
-          <w:rFonts w:ascii="Arial" w:eastAsia="Arial" w:hAnsi="Arial" w:cs="Arial"/>
-          <w:color w:val="212529"/>
-          <w:highlight w:val="white"/>
-          <w:lang w:val="de-DE"/>
-        </w:rPr>
-        <w:t>ist ,</w:t>
-      </w:r>
-      <w:proofErr w:type="gramEnd"/>
-      <w:r>
-        <w:rPr>
-          <w:rFonts w:ascii="Arial" w:eastAsia="Arial" w:hAnsi="Arial" w:cs="Arial"/>
-          <w:color w:val="212529"/>
-          <w:highlight w:val="white"/>
-          <w:lang w:val="de-DE"/>
-        </w:rPr>
-        <w:t xml:space="preserve"> stellen Browser die Antwort an den Front </w:t>
-      </w:r>
-      <w:r>
-        <w:rPr>
-          <w:rFonts w:ascii="Arial" w:eastAsia="Arial" w:hAnsi="Arial" w:cs="Arial"/>
-          <w:color w:val="000000"/>
-          <w:highlight w:val="white"/>
-          <w:lang w:val="de-DE"/>
-        </w:rPr>
-        <w:t>Access-Control-</w:t>
-      </w:r>
-      <w:proofErr w:type="spellStart"/>
-      <w:r>
-        <w:rPr>
-          <w:rFonts w:ascii="Arial" w:eastAsia="Arial" w:hAnsi="Arial" w:cs="Arial"/>
-          <w:color w:val="000000"/>
-          <w:highlight w:val="white"/>
-          <w:lang w:val="de-DE"/>
-        </w:rPr>
-        <w:t>Allow</w:t>
-      </w:r>
-      <w:proofErr w:type="spellEnd"/>
-      <w:r>
-        <w:rPr>
-          <w:rFonts w:ascii="Arial" w:eastAsia="Arial" w:hAnsi="Arial" w:cs="Arial"/>
-          <w:color w:val="000000"/>
-          <w:highlight w:val="white"/>
-          <w:lang w:val="de-DE"/>
-        </w:rPr>
-        <w:t>-</w:t>
-      </w:r>
-      <w:proofErr w:type="spellStart"/>
-      <w:r>
-        <w:rPr>
-          <w:rFonts w:ascii="Arial" w:eastAsia="Arial" w:hAnsi="Arial" w:cs="Arial"/>
-          <w:color w:val="000000"/>
-          <w:highlight w:val="white"/>
-          <w:lang w:val="de-DE"/>
-        </w:rPr>
-        <w:t>Credentials</w:t>
-      </w:r>
-      <w:proofErr w:type="spellEnd"/>
-      <w:r>
-        <w:rPr>
-          <w:rFonts w:ascii="Arial" w:eastAsia="Arial" w:hAnsi="Arial" w:cs="Arial"/>
-          <w:color w:val="212529"/>
-          <w:highlight w:val="white"/>
-          <w:lang w:val="de-DE"/>
-        </w:rPr>
-        <w:t> JavaScript-Code nur dann zur Verfügung, wenn der Access-Control-</w:t>
-      </w:r>
-      <w:proofErr w:type="spellStart"/>
-      <w:r>
-        <w:rPr>
-          <w:rFonts w:ascii="Arial" w:eastAsia="Arial" w:hAnsi="Arial" w:cs="Arial"/>
-          <w:color w:val="212529"/>
-          <w:highlight w:val="white"/>
-          <w:lang w:val="de-DE"/>
-        </w:rPr>
-        <w:t>Allow</w:t>
-      </w:r>
-      <w:proofErr w:type="spellEnd"/>
-      <w:r>
-        <w:rPr>
-          <w:rFonts w:ascii="Arial" w:eastAsia="Arial" w:hAnsi="Arial" w:cs="Arial"/>
-          <w:color w:val="212529"/>
-          <w:highlight w:val="white"/>
-          <w:lang w:val="de-DE"/>
-        </w:rPr>
-        <w:t>-</w:t>
-      </w:r>
-      <w:proofErr w:type="spellStart"/>
-      <w:r>
-        <w:rPr>
-          <w:rFonts w:ascii="Arial" w:eastAsia="Arial" w:hAnsi="Arial" w:cs="Arial"/>
-          <w:color w:val="212529"/>
-          <w:highlight w:val="white"/>
-          <w:lang w:val="de-DE"/>
-        </w:rPr>
-        <w:t>Credentials</w:t>
-      </w:r>
-      <w:proofErr w:type="spellEnd"/>
-      <w:r>
-        <w:rPr>
-          <w:rFonts w:ascii="Arial" w:eastAsia="Arial" w:hAnsi="Arial" w:cs="Arial"/>
-          <w:color w:val="212529"/>
-          <w:highlight w:val="white"/>
-          <w:lang w:val="de-DE"/>
-        </w:rPr>
-        <w:t>- Wert </w:t>
-      </w:r>
-      <w:proofErr w:type="spellStart"/>
-      <w:r>
-        <w:rPr>
-          <w:rFonts w:ascii="Arial" w:eastAsia="Arial" w:hAnsi="Arial" w:cs="Arial"/>
-          <w:color w:val="000000"/>
-          <w:highlight w:val="white"/>
-          <w:lang w:val="de-DE"/>
-        </w:rPr>
-        <w:t>true</w:t>
-      </w:r>
-      <w:proofErr w:type="spellEnd"/>
-      <w:r>
-        <w:rPr>
-          <w:rFonts w:ascii="Arial" w:eastAsia="Arial" w:hAnsi="Arial" w:cs="Arial"/>
-          <w:color w:val="212529"/>
-          <w:highlight w:val="white"/>
-          <w:lang w:val="de-DE"/>
-        </w:rPr>
-        <w:t> ist .</w:t>
-      </w:r>
-    </w:p>
-    <w:p>
-      <w:pPr>
-        <w:pStyle w:val="ListParagraph"/>
-        <w:numPr>
-          <w:ilvl w:val="0"/>
-          <w:numId w:val="12"/>
-        </w:numPr>
-        <w:rPr>
-          <w:lang w:val="de-DE"/>
-        </w:rPr>
-      </w:pPr>
-      <w:proofErr w:type="gramStart"/>
-      <w:r>
-        <w:rPr>
-          <w:b/>
-          <w:lang w:val="de-DE"/>
-        </w:rPr>
-        <w:t>Server :</w:t>
-      </w:r>
-      <w:proofErr w:type="gramEnd"/>
-      <w:r>
-        <w:rPr>
-          <w:lang w:val="de-DE"/>
-        </w:rPr>
-        <w:t xml:space="preserve"> Der Server-Header beschreibt die Software, die vom Ursprungsserver verwendet wird, der die Anfrage bearbeitet hat, d. h. der Server, der die Antwort erzeugt hat.</w:t>
-      </w:r>
-    </w:p>
-    <w:p>
-      <w:pPr>
-        <w:pStyle w:val="ListParagraph"/>
-        <w:numPr>
-          <w:ilvl w:val="0"/>
-          <w:numId w:val="12"/>
-        </w:numPr>
-        <w:rPr>
-          <w:rFonts w:ascii="Arial" w:eastAsia="Arial" w:hAnsi="Arial" w:cs="Arial"/>
-          <w:lang w:val="de-DE"/>
-        </w:rPr>
-      </w:pPr>
-      <w:r>
-        <w:rPr>
-          <w:b/>
-          <w:lang w:val="de-DE"/>
-        </w:rPr>
-        <w:t>Content-</w:t>
-      </w:r>
-      <w:proofErr w:type="spellStart"/>
-      <w:proofErr w:type="gramStart"/>
-      <w:r>
-        <w:rPr>
-          <w:b/>
-          <w:lang w:val="de-DE"/>
-        </w:rPr>
-        <w:t>length</w:t>
-      </w:r>
-      <w:proofErr w:type="spellEnd"/>
-      <w:r>
-        <w:rPr>
-          <w:b/>
-          <w:lang w:val="de-DE"/>
-        </w:rPr>
-        <w:t xml:space="preserve"> :</w:t>
-      </w:r>
-      <w:proofErr w:type="gramEnd"/>
-      <w:r>
-        <w:rPr>
-          <w:lang w:val="de-DE"/>
-        </w:rPr>
-        <w:t xml:space="preserve"> </w:t>
-      </w:r>
-      <w:r>
-        <w:rPr>
-          <w:rFonts w:ascii="Arial" w:eastAsia="Arial" w:hAnsi="Arial" w:cs="Arial"/>
-          <w:lang w:val="de-DE"/>
-        </w:rPr>
-        <w:t>Der Content-</w:t>
-      </w:r>
-      <w:proofErr w:type="spellStart"/>
-      <w:r>
-        <w:rPr>
-          <w:rFonts w:ascii="Arial" w:eastAsia="Arial" w:hAnsi="Arial" w:cs="Arial"/>
-          <w:lang w:val="de-DE"/>
-        </w:rPr>
-        <w:t>Length</w:t>
-      </w:r>
-      <w:proofErr w:type="spellEnd"/>
-      <w:r>
-        <w:rPr>
-          <w:rFonts w:ascii="Arial" w:eastAsia="Arial" w:hAnsi="Arial" w:cs="Arial"/>
-          <w:lang w:val="de-DE"/>
-        </w:rPr>
-        <w:t>-Header gibt die Größe des Nachrichtentextes in Bytes an, der an den Empfänger gesendet wird.</w:t>
-      </w:r>
-    </w:p>
-    <w:p>
-      <w:pPr>
-        <w:pStyle w:val="ListParagraph"/>
-        <w:numPr>
-          <w:ilvl w:val="0"/>
-          <w:numId w:val="12"/>
-        </w:numPr>
-        <w:rPr>
-          <w:lang w:val="de-DE"/>
-        </w:rPr>
-      </w:pPr>
-      <w:r>
-        <w:rPr>
-          <w:b/>
-          <w:lang w:val="de-DE"/>
-        </w:rPr>
-        <w:t>Content-</w:t>
-      </w:r>
-      <w:proofErr w:type="gramStart"/>
-      <w:r>
-        <w:rPr>
-          <w:b/>
-          <w:lang w:val="de-DE"/>
-        </w:rPr>
-        <w:t>type :</w:t>
-      </w:r>
-      <w:proofErr w:type="gramEnd"/>
-      <w:r>
-        <w:rPr>
-          <w:lang w:val="de-DE"/>
-        </w:rPr>
-        <w:t xml:space="preserve"> liefert dem Client den tatsächlichen Inhaltstyp des zurückgegebenen Inhalts (hier .</w:t>
-      </w:r>
-      <w:proofErr w:type="spellStart"/>
-      <w:r>
-        <w:rPr>
-          <w:lang w:val="de-DE"/>
-        </w:rPr>
-        <w:t>html</w:t>
-      </w:r>
-      <w:proofErr w:type="spellEnd"/>
-      <w:r>
-        <w:rPr>
-          <w:lang w:val="de-DE"/>
-        </w:rPr>
-        <w:t xml:space="preserve"> Datei).</w:t>
-      </w:r>
-    </w:p>
-    <w:p>
-      <w:pPr>
-        <w:pStyle w:val="ListParagraph"/>
-        <w:numPr>
-          <w:ilvl w:val="0"/>
-          <w:numId w:val="12"/>
-        </w:numPr>
-        <w:rPr>
-          <w:lang w:val="de-DE"/>
-        </w:rPr>
-      </w:pPr>
-      <w:proofErr w:type="gramStart"/>
-      <w:r>
-        <w:rPr>
-          <w:b/>
-          <w:lang w:val="de-DE"/>
-        </w:rPr>
-        <w:t>Date :</w:t>
-      </w:r>
-      <w:proofErr w:type="gramEnd"/>
-      <w:r>
-        <w:rPr>
-          <w:b/>
-          <w:lang w:val="de-DE"/>
-        </w:rPr>
-        <w:t xml:space="preserve"> </w:t>
-      </w:r>
-      <w:r>
-        <w:rPr>
-          <w:lang w:val="de-DE"/>
-        </w:rPr>
-        <w:t>Der allgemeine HTTP-Header Date enthält das Datum und die Uhrzeit, zu der die Nachricht erstellt wurde.</w:t>
-      </w:r>
-    </w:p>
-    <w:p>
-      <w:pPr>
-        <w:pStyle w:val="Heading3"/>
-        <w:rPr>
-          <w:b/>
-        </w:rPr>
-      </w:pPr>
       <w:r>
         <w:rPr>
           <w:b/>
@@ -2862,7 +1969,6 @@
         <w:rPr>
           <w:rFonts w:ascii="Arial" w:eastAsia="Arial" w:hAnsi="Arial" w:cs="Arial"/>
           <w:color w:val="E8BF6A"/>
-          <w:lang w:val="en-US"/>
         </w:rPr>
         <w:t xml:space="preserve">    </w:t>
       </w:r>
@@ -3112,7 +2218,6 @@
         <w:rPr>
           <w:color w:val="808080"/>
         </w:rPr>
-        <w:lastRenderedPageBreak/>
         <w:t>/*</w:t>
       </w:r>
       <w:r>
@@ -3609,6 +2714,12 @@
           <w:color w:val="808080"/>
         </w:rPr>
         <w:br/>
+      </w:r>
+      <w:r>
+        <w:rPr>
+          <w:color w:val="808080"/>
+        </w:rPr>
+        <w:lastRenderedPageBreak/>
         <w:t xml:space="preserve"> */</w:t>
       </w:r>
       <w:r>
@@ -4292,7 +3403,6 @@
         <w:rPr>
           <w:color w:val="A9B7C6"/>
         </w:rPr>
-        <w:lastRenderedPageBreak/>
         <w:t>.</w:t>
       </w:r>
       <w:r>
@@ -6093,7 +5203,7 @@
     <w:lsdException w:name="Table Web 2" w:semiHidden="1" w:unhideWhenUsed="1"/>
     <w:lsdException w:name="Table Web 3" w:semiHidden="1" w:unhideWhenUsed="1"/>
     <w:lsdException w:name="Balloon Text" w:semiHidden="1" w:unhideWhenUsed="1"/>
-    <w:lsdException w:name="Table Grid" w:semiHidden="1" w:uiPriority="59" w:unhideWhenUsed="1"/>
+    <w:lsdException w:name="Table Grid" w:uiPriority="59"/>
     <w:lsdException w:name="Table Theme" w:semiHidden="1" w:unhideWhenUsed="1"/>
     <w:lsdException w:name="Placeholder Text" w:semiHidden="1"/>
     <w:lsdException w:name="No Spacing" w:uiPriority="1" w:qFormat="1"/>
@@ -15700,7 +14810,6 @@
       <w:color w:val="404040"/>
       <w:sz w:val="20"/>
       <w:szCs w:val="20"/>
-      <w:lang/>
     </w:rPr>
     <w:tblPr>
       <w:tblStyleRowBandSize w:val="1"/>
@@ -15798,7 +14907,6 @@
       <w:color w:val="404040"/>
       <w:sz w:val="20"/>
       <w:szCs w:val="20"/>
-      <w:lang/>
     </w:rPr>
     <w:tblPr>
       <w:tblStyleRowBandSize w:val="1"/>
@@ -15896,7 +15004,6 @@
       <w:color w:val="404040"/>
       <w:sz w:val="20"/>
       <w:szCs w:val="20"/>
-      <w:lang/>
     </w:rPr>
     <w:tblPr>
       <w:tblStyleRowBandSize w:val="1"/>
@@ -15994,7 +15101,6 @@
       <w:color w:val="404040"/>
       <w:sz w:val="20"/>
       <w:szCs w:val="20"/>
-      <w:lang/>
     </w:rPr>
     <w:tblPr>
       <w:tblStyleRowBandSize w:val="1"/>
@@ -16092,7 +15198,6 @@
       <w:color w:val="404040"/>
       <w:sz w:val="20"/>
       <w:szCs w:val="20"/>
-      <w:lang/>
     </w:rPr>
     <w:tblPr>
       <w:tblStyleRowBandSize w:val="1"/>
@@ -16190,7 +15295,6 @@
       <w:color w:val="404040"/>
       <w:sz w:val="20"/>
       <w:szCs w:val="20"/>
-      <w:lang/>
     </w:rPr>
     <w:tblPr>
       <w:tblStyleRowBandSize w:val="1"/>
@@ -16288,7 +15392,6 @@
       <w:color w:val="404040"/>
       <w:sz w:val="20"/>
       <w:szCs w:val="20"/>
-      <w:lang/>
     </w:rPr>
     <w:tblPr>
       <w:tblStyleRowBandSize w:val="1"/>
@@ -16386,7 +15489,6 @@
       <w:color w:val="404040"/>
       <w:sz w:val="20"/>
       <w:szCs w:val="20"/>
-      <w:lang/>
     </w:rPr>
     <w:tblPr>
       <w:tblStyleRowBandSize w:val="1"/>
@@ -16492,7 +15594,6 @@
       <w:color w:val="404040"/>
       <w:sz w:val="20"/>
       <w:szCs w:val="20"/>
-      <w:lang/>
     </w:rPr>
     <w:tblPr>
       <w:tblStyleRowBandSize w:val="1"/>
@@ -16598,7 +15699,6 @@
       <w:color w:val="404040"/>
       <w:sz w:val="20"/>
       <w:szCs w:val="20"/>
-      <w:lang/>
     </w:rPr>
     <w:tblPr>
       <w:tblStyleRowBandSize w:val="1"/>
@@ -16704,7 +15804,6 @@
       <w:color w:val="404040"/>
       <w:sz w:val="20"/>
       <w:szCs w:val="20"/>
-      <w:lang/>
     </w:rPr>
     <w:tblPr>
       <w:tblStyleRowBandSize w:val="1"/>
@@ -16810,7 +15909,6 @@
       <w:color w:val="404040"/>
       <w:sz w:val="20"/>
       <w:szCs w:val="20"/>
-      <w:lang/>
     </w:rPr>
     <w:tblPr>
       <w:tblStyleRowBandSize w:val="1"/>
@@ -16916,7 +16014,6 @@
       <w:color w:val="404040"/>
       <w:sz w:val="20"/>
       <w:szCs w:val="20"/>
-      <w:lang/>
     </w:rPr>
     <w:tblPr>
       <w:tblStyleRowBandSize w:val="1"/>
@@ -17022,7 +16119,6 @@
       <w:color w:val="404040"/>
       <w:sz w:val="20"/>
       <w:szCs w:val="20"/>
-      <w:lang/>
     </w:rPr>
     <w:tblPr>
       <w:tblStyleRowBandSize w:val="1"/>
@@ -17926,7 +17022,6 @@
       <w:rFonts w:ascii="Courier New" w:eastAsia="Times New Roman" w:hAnsi="Courier New" w:cs="Courier New"/>
       <w:sz w:val="20"/>
       <w:szCs w:val="20"/>
-      <w:lang/>
     </w:rPr>
   </w:style>
   <w:style w:type="character" w:customStyle="1" w:styleId="HTMLPreformattedChar">
@@ -17940,7 +17035,6 @@
       <w:rFonts w:ascii="Courier New" w:eastAsia="Times New Roman" w:hAnsi="Courier New" w:cs="Courier New"/>
       <w:sz w:val="20"/>
       <w:szCs w:val="20"/>
-      <w:lang/>
     </w:rPr>
   </w:style>
 </w:styles>

</xml_diff>

<commit_message>
Final changes made before the submission
</commit_message>
<xml_diff>
--- a/Dossier.docx
+++ b/Dossier.docx
@@ -22,27 +22,11 @@
           <w:b/>
         </w:rPr>
       </w:pPr>
-      <w:proofErr w:type="spellStart"/>
-      <w:proofErr w:type="gramStart"/>
       <w:r>
         <w:rPr>
           <w:b/>
         </w:rPr>
-        <w:t>Autoren</w:t>
-      </w:r>
-      <w:proofErr w:type="spellEnd"/>
-      <w:r>
-        <w:rPr>
-          <w:b/>
-        </w:rPr>
-        <w:t xml:space="preserve"> :</w:t>
-      </w:r>
-      <w:proofErr w:type="gramEnd"/>
-      <w:r>
-        <w:rPr>
-          <w:b/>
-        </w:rPr>
-        <w:t xml:space="preserve"> </w:t>
+        <w:t xml:space="preserve">Autoren : </w:t>
       </w:r>
     </w:p>
     <w:p>
@@ -88,21 +72,12 @@
           <w:b/>
         </w:rPr>
       </w:pPr>
-      <w:proofErr w:type="spellStart"/>
       <w:r>
         <w:rPr>
           <w:rStyle w:val="Heading2Char"/>
           <w:b/>
         </w:rPr>
-        <w:t>Meilenstein</w:t>
-      </w:r>
-      <w:proofErr w:type="spellEnd"/>
-      <w:r>
-        <w:rPr>
-          <w:rStyle w:val="Heading2Char"/>
-          <w:b/>
-        </w:rPr>
-        <w:t xml:space="preserve"> 1</w:t>
+        <w:t>Meilenstein 1</w:t>
       </w:r>
     </w:p>
     <w:tbl>
@@ -150,33 +125,11 @@
                 <w:b/>
               </w:rPr>
             </w:pPr>
-            <w:proofErr w:type="spellStart"/>
             <w:r>
               <w:rPr>
                 <w:b/>
               </w:rPr>
-              <w:t>Geschätze</w:t>
-            </w:r>
-            <w:proofErr w:type="spellEnd"/>
-            <w:r>
-              <w:rPr>
-                <w:b/>
-              </w:rPr>
-              <w:t xml:space="preserve"> Zeit (</w:t>
-            </w:r>
-            <w:proofErr w:type="spellStart"/>
-            <w:r>
-              <w:rPr>
-                <w:b/>
-              </w:rPr>
-              <w:t>Minuten</w:t>
-            </w:r>
-            <w:proofErr w:type="spellEnd"/>
-            <w:r>
-              <w:rPr>
-                <w:b/>
-              </w:rPr>
-              <w:t>)</w:t>
+              <w:t>Geschätze Zeit (Minuten)</w:t>
             </w:r>
           </w:p>
         </w:tc>
@@ -192,33 +145,11 @@
                 <w:b/>
               </w:rPr>
             </w:pPr>
-            <w:proofErr w:type="spellStart"/>
             <w:r>
               <w:rPr>
                 <w:b/>
               </w:rPr>
-              <w:t>Tatsächliche</w:t>
-            </w:r>
-            <w:proofErr w:type="spellEnd"/>
-            <w:r>
-              <w:rPr>
-                <w:b/>
-              </w:rPr>
-              <w:t xml:space="preserve"> Zeit (</w:t>
-            </w:r>
-            <w:proofErr w:type="spellStart"/>
-            <w:r>
-              <w:rPr>
-                <w:b/>
-              </w:rPr>
-              <w:t>Minuten</w:t>
-            </w:r>
-            <w:proofErr w:type="spellEnd"/>
-            <w:r>
-              <w:rPr>
-                <w:b/>
-              </w:rPr>
-              <w:t>)</w:t>
+              <w:t>Tatsächliche Zeit (Minuten)</w:t>
             </w:r>
           </w:p>
         </w:tc>
@@ -234,14 +165,12 @@
                 <w:b/>
               </w:rPr>
             </w:pPr>
-            <w:proofErr w:type="spellStart"/>
             <w:r>
               <w:rPr>
                 <w:b/>
               </w:rPr>
               <w:t>Kommentar</w:t>
             </w:r>
-            <w:proofErr w:type="spellEnd"/>
           </w:p>
         </w:tc>
       </w:tr>
@@ -663,37 +592,8 @@
             <w:vMerge w:val="restart"/>
           </w:tcPr>
           <w:p>
-            <w:proofErr w:type="spellStart"/>
             <w:r>
-              <w:t>Paar</w:t>
-            </w:r>
-            <w:proofErr w:type="spellEnd"/>
-            <w:r>
-              <w:t xml:space="preserve"> </w:t>
-            </w:r>
-            <w:proofErr w:type="spellStart"/>
-            <w:r>
-              <w:t>Kleinigkeiten</w:t>
-            </w:r>
-            <w:proofErr w:type="spellEnd"/>
-            <w:r>
-              <w:t xml:space="preserve"> </w:t>
-            </w:r>
-            <w:proofErr w:type="spellStart"/>
-            <w:r>
-              <w:t>wurden</w:t>
-            </w:r>
-            <w:proofErr w:type="spellEnd"/>
-            <w:r>
-              <w:t xml:space="preserve"> </w:t>
-            </w:r>
-            <w:proofErr w:type="spellStart"/>
-            <w:r>
-              <w:t>korrigiert</w:t>
-            </w:r>
-            <w:proofErr w:type="spellEnd"/>
-            <w:r>
-              <w:t>.</w:t>
+              <w:t>Paar Kleinigkeiten wurden korrigiert.</w:t>
             </w:r>
           </w:p>
         </w:tc>
@@ -932,28 +832,12 @@
           <w:b/>
         </w:rPr>
       </w:pPr>
-      <w:proofErr w:type="spellStart"/>
       <w:r>
         <w:rPr>
           <w:b/>
         </w:rPr>
-        <w:t>Anfrage</w:t>
-      </w:r>
-      <w:proofErr w:type="spellEnd"/>
-      <w:r>
-        <w:rPr>
-          <w:b/>
-        </w:rPr>
-        <w:t>-</w:t>
-      </w:r>
-      <w:proofErr w:type="gramStart"/>
-      <w:r>
-        <w:rPr>
-          <w:b/>
-        </w:rPr>
-        <w:t>Header :</w:t>
-      </w:r>
-      <w:proofErr w:type="gramEnd"/>
+        <w:t>Anfrage-Header :</w:t>
+      </w:r>
     </w:p>
     <w:p>
       <w:r>
@@ -1031,44 +915,8 @@
         <w:rPr>
           <w:b/>
         </w:rPr>
-        <w:t xml:space="preserve">5 </w:t>
-      </w:r>
-      <w:proofErr w:type="spellStart"/>
-      <w:r>
-        <w:rPr>
-          <w:b/>
-        </w:rPr>
-        <w:t>Attributen</w:t>
-      </w:r>
-      <w:proofErr w:type="spellEnd"/>
-      <w:r>
-        <w:rPr>
-          <w:b/>
-        </w:rPr>
-        <w:t xml:space="preserve"> des </w:t>
-      </w:r>
-      <w:proofErr w:type="spellStart"/>
-      <w:r>
-        <w:rPr>
-          <w:b/>
-        </w:rPr>
-        <w:t>Anfrage</w:t>
-      </w:r>
-      <w:proofErr w:type="spellEnd"/>
-      <w:r>
-        <w:rPr>
-          <w:b/>
-        </w:rPr>
-        <w:t>-</w:t>
-      </w:r>
-      <w:proofErr w:type="gramStart"/>
-      <w:r>
-        <w:rPr>
-          <w:b/>
-        </w:rPr>
-        <w:t>Headers :</w:t>
-      </w:r>
-      <w:proofErr w:type="gramEnd"/>
+        <w:t>5 Attributen des Anfrage-Headers :</w:t>
+      </w:r>
     </w:p>
     <w:p>
       <w:pPr>
@@ -1117,23 +965,7 @@
         <w:t xml:space="preserve">bestimmt das Caching-Verhalten des Browsers und beinhaltet einzelne Direktiven für die Steurung des Caches. </w:t>
       </w:r>
       <w:r>
-        <w:t xml:space="preserve">Z.B. </w:t>
-      </w:r>
-      <w:proofErr w:type="spellStart"/>
-      <w:r>
-        <w:t>hier</w:t>
-      </w:r>
-      <w:proofErr w:type="spellEnd"/>
-      <w:r>
-        <w:t xml:space="preserve"> </w:t>
-      </w:r>
-      <w:proofErr w:type="gramStart"/>
-      <w:r>
-        <w:t>max-age</w:t>
-      </w:r>
-      <w:proofErr w:type="gramEnd"/>
-      <w:r>
-        <w:t xml:space="preserve"> = 0.</w:t>
+        <w:t>Z.B. hier max-age = 0.</w:t>
       </w:r>
     </w:p>
     <w:p>
@@ -1231,19 +1063,9 @@
       </w:r>
     </w:p>
     <w:p>
-      <w:proofErr w:type="spellStart"/>
-      <w:r>
-        <w:t>Antwort</w:t>
-      </w:r>
-      <w:proofErr w:type="spellEnd"/>
-      <w:r>
-        <w:t>-</w:t>
-      </w:r>
-      <w:proofErr w:type="gramStart"/>
-      <w:r>
-        <w:t>Header :</w:t>
-      </w:r>
-      <w:proofErr w:type="gramEnd"/>
+      <w:r>
+        <w:t>Antwort-Header :</w:t>
+      </w:r>
     </w:p>
     <w:p>
       <w:r>
@@ -1325,44 +1147,8 @@
         <w:rPr>
           <w:b/>
         </w:rPr>
-        <w:t xml:space="preserve">5 </w:t>
-      </w:r>
-      <w:proofErr w:type="spellStart"/>
-      <w:r>
-        <w:rPr>
-          <w:b/>
-        </w:rPr>
-        <w:t>Attributen</w:t>
-      </w:r>
-      <w:proofErr w:type="spellEnd"/>
-      <w:r>
-        <w:rPr>
-          <w:b/>
-        </w:rPr>
-        <w:t xml:space="preserve"> des </w:t>
-      </w:r>
-      <w:proofErr w:type="spellStart"/>
-      <w:r>
-        <w:rPr>
-          <w:b/>
-        </w:rPr>
-        <w:t>Antwort</w:t>
-      </w:r>
-      <w:proofErr w:type="spellEnd"/>
-      <w:r>
-        <w:rPr>
-          <w:b/>
-        </w:rPr>
-        <w:t>-</w:t>
-      </w:r>
-      <w:proofErr w:type="gramStart"/>
-      <w:r>
-        <w:rPr>
-          <w:b/>
-        </w:rPr>
-        <w:t>Headers :</w:t>
-      </w:r>
-      <w:proofErr w:type="gramEnd"/>
+        <w:t>5 Attributen des Antwort-Headers :</w:t>
+      </w:r>
     </w:p>
     <w:p>
       <w:pPr>
@@ -1519,28 +1305,12 @@
       </w:r>
     </w:p>
     <w:p>
-      <w:proofErr w:type="spellStart"/>
       <w:r>
         <w:rPr>
           <w:b/>
         </w:rPr>
-        <w:t>Anfrage</w:t>
-      </w:r>
-      <w:proofErr w:type="spellEnd"/>
-      <w:r>
-        <w:rPr>
-          <w:b/>
-        </w:rPr>
-        <w:t>-</w:t>
-      </w:r>
-      <w:proofErr w:type="gramStart"/>
-      <w:r>
-        <w:rPr>
-          <w:b/>
-        </w:rPr>
-        <w:t>Header :</w:t>
-      </w:r>
-      <w:proofErr w:type="gramEnd"/>
+        <w:t>Anfrage-Header :</w:t>
+      </w:r>
       <w:r>
         <w:t xml:space="preserve"> </w:t>
       </w:r>
@@ -1621,49 +1391,8 @@
           <w:b/>
           <w:u w:val="single"/>
         </w:rPr>
-        <w:t xml:space="preserve">5 </w:t>
-      </w:r>
-      <w:proofErr w:type="spellStart"/>
-      <w:r>
-        <w:rPr>
-          <w:b/>
-          <w:u w:val="single"/>
-        </w:rPr>
-        <w:t>Attributen</w:t>
-      </w:r>
-      <w:proofErr w:type="spellEnd"/>
-      <w:r>
-        <w:rPr>
-          <w:b/>
-          <w:u w:val="single"/>
-        </w:rPr>
-        <w:t xml:space="preserve"> des </w:t>
-      </w:r>
-      <w:proofErr w:type="spellStart"/>
-      <w:r>
-        <w:rPr>
-          <w:b/>
-          <w:u w:val="single"/>
-        </w:rPr>
-        <w:t>Anfrage</w:t>
-      </w:r>
-      <w:proofErr w:type="spellEnd"/>
-      <w:r>
-        <w:rPr>
-          <w:b/>
-          <w:u w:val="single"/>
-        </w:rPr>
-        <w:t>-</w:t>
-      </w:r>
-      <w:proofErr w:type="gramStart"/>
-      <w:r>
-        <w:rPr>
-          <w:b/>
-          <w:u w:val="single"/>
-        </w:rPr>
-        <w:t>Headers :</w:t>
-      </w:r>
-      <w:proofErr w:type="gramEnd"/>
+        <w:t>5 Attributen des Anfrage-Headers :</w:t>
+      </w:r>
     </w:p>
     <w:p>
       <w:pPr>
@@ -1743,40 +1472,19 @@
         </w:rPr>
         <w:t>Welche Sprachen der Client akzeptiert. Falls der Server passend eingerichtet ist und die Sprachversionen vorhanden sind, wird über </w:t>
       </w:r>
-      <w:r>
-        <w:fldChar w:fldCharType="begin"/>
-      </w:r>
-      <w:r>
-        <w:rPr>
-          <w:lang w:val="de-DE"/>
-        </w:rPr>
-        <w:instrText xml:space="preserve"> HYPERLINK "https://wiki.selfhtml.org/wiki/Content_Negotiation" \o "Content Negotiation" </w:instrText>
-      </w:r>
-      <w:r>
-        <w:fldChar w:fldCharType="separate"/>
-      </w:r>
-      <w:r>
-        <w:rPr>
-          <w:rStyle w:val="Hyperlink"/>
-          <w:rFonts w:ascii="Arial" w:eastAsia="Arial" w:hAnsi="Arial" w:cs="Arial"/>
-          <w:color w:val="000000" w:themeColor="text1"/>
-          <w:highlight w:val="white"/>
-          <w:u w:val="none"/>
-          <w:lang w:val="de-DE"/>
-        </w:rPr>
-        <w:t>Content Negotiation</w:t>
-      </w:r>
-      <w:r>
-        <w:rPr>
-          <w:rStyle w:val="Hyperlink"/>
-          <w:rFonts w:ascii="Arial" w:eastAsia="Arial" w:hAnsi="Arial" w:cs="Arial"/>
-          <w:color w:val="000000" w:themeColor="text1"/>
-          <w:highlight w:val="white"/>
-          <w:u w:val="none"/>
-          <w:lang w:val="de-DE"/>
-        </w:rPr>
-        <w:fldChar w:fldCharType="end"/>
-      </w:r>
+      <w:hyperlink r:id="rId14" w:tooltip="Content Negotiation" w:history="1">
+        <w:r>
+          <w:rPr>
+            <w:rStyle w:val="Hyperlink"/>
+            <w:rFonts w:ascii="Arial" w:eastAsia="Arial" w:hAnsi="Arial" w:cs="Arial"/>
+            <w:color w:val="000000" w:themeColor="text1"/>
+            <w:highlight w:val="white"/>
+            <w:u w:val="none"/>
+            <w:lang w:val="de-DE"/>
+          </w:rPr>
+          <w:t>Content Negotiation</w:t>
+        </w:r>
+      </w:hyperlink>
       <w:r>
         <w:rPr>
           <w:rFonts w:ascii="Arial" w:eastAsia="Arial" w:hAnsi="Arial" w:cs="Arial"/>
@@ -1809,23 +1517,7 @@
         <w:t xml:space="preserve"> bestimmt das Caching-Verhalten des Browsers und beinhaltet einzelne Direktiven für die Steurung des Caches. </w:t>
       </w:r>
       <w:r>
-        <w:t xml:space="preserve">Z.B. </w:t>
-      </w:r>
-      <w:proofErr w:type="spellStart"/>
-      <w:r>
-        <w:t>hier</w:t>
-      </w:r>
-      <w:proofErr w:type="spellEnd"/>
-      <w:r>
-        <w:t xml:space="preserve"> </w:t>
-      </w:r>
-      <w:proofErr w:type="gramStart"/>
-      <w:r>
-        <w:t>max-age</w:t>
-      </w:r>
-      <w:proofErr w:type="gramEnd"/>
-      <w:r>
-        <w:t xml:space="preserve"> = 0.</w:t>
+        <w:t>Z.B. hier max-age = 0.</w:t>
       </w:r>
     </w:p>
     <w:p>
@@ -1873,25 +1565,14 @@
           <w:b/>
         </w:rPr>
         <w:lastRenderedPageBreak/>
-        <w:t>Request</w:t>
-      </w:r>
-      <w:r>
-        <w:rPr>
-          <w:b/>
-        </w:rPr>
-        <w:t>-</w:t>
-      </w:r>
-      <w:proofErr w:type="gramStart"/>
-      <w:r>
-        <w:rPr>
-          <w:b/>
-        </w:rPr>
-        <w:t>Body :</w:t>
-      </w:r>
-      <w:proofErr w:type="gramEnd"/>
+        <w:t>Request-Body :</w:t>
+      </w:r>
     </w:p>
     <w:p>
       <w:r>
+        <w:rPr>
+          <w:noProof/>
+        </w:rPr>
         <w:drawing>
           <wp:inline distT="0" distB="0" distL="0" distR="0" wp14:anchorId="07C9F075" wp14:editId="3E91F607">
             <wp:extent cx="5940425" cy="1459230"/>
@@ -1908,7 +1589,7 @@
                     <pic:cNvPicPr/>
                   </pic:nvPicPr>
                   <pic:blipFill>
-                    <a:blip r:embed="rId14"/>
+                    <a:blip r:embed="rId15"/>
                     <a:stretch>
                       <a:fillRect/>
                     </a:stretch>
@@ -3638,7 +3319,1116 @@
         </w:rPr>
       </w:pPr>
     </w:p>
-    <w:p/>
+    <w:p>
+      <w:pPr>
+        <w:pStyle w:val="Heading2"/>
+        <w:rPr>
+          <w:b/>
+        </w:rPr>
+      </w:pPr>
+      <w:r>
+        <w:rPr>
+          <w:rStyle w:val="Heading2Char"/>
+          <w:b/>
+        </w:rPr>
+        <w:t>Meilenstein 2</w:t>
+      </w:r>
+    </w:p>
+    <w:tbl>
+      <w:tblPr>
+        <w:tblStyle w:val="TableGrid"/>
+        <w:tblW w:w="0" w:type="auto"/>
+        <w:tblLook w:val="04A0" w:firstRow="1" w:lastRow="0" w:firstColumn="1" w:lastColumn="0" w:noHBand="0" w:noVBand="1"/>
+      </w:tblPr>
+      <w:tblGrid>
+        <w:gridCol w:w="2335"/>
+        <w:gridCol w:w="2336"/>
+        <w:gridCol w:w="2337"/>
+        <w:gridCol w:w="2337"/>
+      </w:tblGrid>
+      <w:tr>
+        <w:tc>
+          <w:tcPr>
+            <w:tcW w:w="2335" w:type="dxa"/>
+            <w:shd w:val="clear" w:color="FFD966" w:themeColor="accent4" w:themeTint="99" w:fill="FFD966" w:themeFill="accent4" w:themeFillTint="99"/>
+          </w:tcPr>
+          <w:p>
+            <w:pPr>
+              <w:jc w:val="center"/>
+              <w:rPr>
+                <w:b/>
+              </w:rPr>
+            </w:pPr>
+            <w:r>
+              <w:rPr>
+                <w:b/>
+              </w:rPr>
+              <w:t>Aufgabe</w:t>
+            </w:r>
+          </w:p>
+        </w:tc>
+        <w:tc>
+          <w:tcPr>
+            <w:tcW w:w="2336" w:type="dxa"/>
+            <w:shd w:val="clear" w:color="FFD966" w:themeColor="accent4" w:themeTint="99" w:fill="FFD966" w:themeFill="accent4" w:themeFillTint="99"/>
+          </w:tcPr>
+          <w:p>
+            <w:pPr>
+              <w:jc w:val="center"/>
+              <w:rPr>
+                <w:b/>
+              </w:rPr>
+            </w:pPr>
+            <w:r>
+              <w:rPr>
+                <w:b/>
+              </w:rPr>
+              <w:t>Geschätze Zeit (Minuten)</w:t>
+            </w:r>
+          </w:p>
+        </w:tc>
+        <w:tc>
+          <w:tcPr>
+            <w:tcW w:w="2337" w:type="dxa"/>
+            <w:shd w:val="clear" w:color="FFD966" w:themeColor="accent4" w:themeTint="99" w:fill="FFD966" w:themeFill="accent4" w:themeFillTint="99"/>
+          </w:tcPr>
+          <w:p>
+            <w:pPr>
+              <w:jc w:val="center"/>
+              <w:rPr>
+                <w:b/>
+              </w:rPr>
+            </w:pPr>
+            <w:r>
+              <w:rPr>
+                <w:b/>
+              </w:rPr>
+              <w:t>Tatsächliche Zeit (Minuten)</w:t>
+            </w:r>
+          </w:p>
+        </w:tc>
+        <w:tc>
+          <w:tcPr>
+            <w:tcW w:w="2337" w:type="dxa"/>
+            <w:shd w:val="clear" w:color="FFD966" w:themeColor="accent4" w:themeTint="99" w:fill="FFD966" w:themeFill="accent4" w:themeFillTint="99"/>
+          </w:tcPr>
+          <w:p>
+            <w:pPr>
+              <w:jc w:val="center"/>
+              <w:rPr>
+                <w:b/>
+              </w:rPr>
+            </w:pPr>
+            <w:r>
+              <w:rPr>
+                <w:b/>
+              </w:rPr>
+              <w:t>Kommentar</w:t>
+            </w:r>
+          </w:p>
+        </w:tc>
+      </w:tr>
+      <w:tr>
+        <w:tc>
+          <w:tcPr>
+            <w:tcW w:w="2335" w:type="dxa"/>
+          </w:tcPr>
+          <w:p>
+            <w:pPr>
+              <w:jc w:val="center"/>
+            </w:pPr>
+            <w:r>
+              <w:t>1</w:t>
+            </w:r>
+          </w:p>
+        </w:tc>
+        <w:tc>
+          <w:tcPr>
+            <w:tcW w:w="2336" w:type="dxa"/>
+          </w:tcPr>
+          <w:p>
+            <w:pPr>
+              <w:jc w:val="center"/>
+            </w:pPr>
+            <w:r>
+              <w:t>5</w:t>
+            </w:r>
+          </w:p>
+        </w:tc>
+        <w:tc>
+          <w:tcPr>
+            <w:tcW w:w="2337" w:type="dxa"/>
+          </w:tcPr>
+          <w:p>
+            <w:pPr>
+              <w:jc w:val="center"/>
+            </w:pPr>
+            <w:r>
+              <w:t>10</w:t>
+            </w:r>
+          </w:p>
+        </w:tc>
+        <w:tc>
+          <w:tcPr>
+            <w:tcW w:w="2337" w:type="dxa"/>
+          </w:tcPr>
+          <w:p>
+            <w:pPr>
+              <w:rPr>
+                <w:lang w:val="de-DE"/>
+              </w:rPr>
+            </w:pPr>
+            <w:r>
+              <w:rPr>
+                <w:lang w:val="de-DE"/>
+              </w:rPr>
+              <w:t>Schwierigkeiten php.ini zu finden</w:t>
+            </w:r>
+          </w:p>
+        </w:tc>
+      </w:tr>
+      <w:tr>
+        <w:tc>
+          <w:tcPr>
+            <w:tcW w:w="2335" w:type="dxa"/>
+          </w:tcPr>
+          <w:p>
+            <w:pPr>
+              <w:jc w:val="center"/>
+            </w:pPr>
+            <w:r>
+              <w:t>2</w:t>
+            </w:r>
+          </w:p>
+        </w:tc>
+        <w:tc>
+          <w:tcPr>
+            <w:tcW w:w="2336" w:type="dxa"/>
+          </w:tcPr>
+          <w:p>
+            <w:pPr>
+              <w:jc w:val="center"/>
+            </w:pPr>
+            <w:r>
+              <w:t>30</w:t>
+            </w:r>
+          </w:p>
+        </w:tc>
+        <w:tc>
+          <w:tcPr>
+            <w:tcW w:w="2337" w:type="dxa"/>
+          </w:tcPr>
+          <w:p>
+            <w:pPr>
+              <w:jc w:val="center"/>
+            </w:pPr>
+            <w:r>
+              <w:t>30</w:t>
+            </w:r>
+          </w:p>
+        </w:tc>
+        <w:tc>
+          <w:tcPr>
+            <w:tcW w:w="2337" w:type="dxa"/>
+          </w:tcPr>
+          <w:p>
+            <w:r>
+              <w:t>30 Aufgaben. 1 Aufgabe = 1 min</w:t>
+            </w:r>
+          </w:p>
+        </w:tc>
+      </w:tr>
+      <w:tr>
+        <w:trPr>
+          <w:trHeight w:val="253"/>
+        </w:trPr>
+        <w:tc>
+          <w:tcPr>
+            <w:tcW w:w="2335" w:type="dxa"/>
+            <w:vMerge w:val="restart"/>
+          </w:tcPr>
+          <w:p>
+            <w:pPr>
+              <w:jc w:val="center"/>
+            </w:pPr>
+            <w:r>
+              <w:lastRenderedPageBreak/>
+              <w:t>3</w:t>
+            </w:r>
+          </w:p>
+        </w:tc>
+        <w:tc>
+          <w:tcPr>
+            <w:tcW w:w="2336" w:type="dxa"/>
+            <w:vMerge w:val="restart"/>
+          </w:tcPr>
+          <w:p>
+            <w:pPr>
+              <w:jc w:val="center"/>
+            </w:pPr>
+            <w:r>
+              <w:t>360</w:t>
+            </w:r>
+          </w:p>
+        </w:tc>
+        <w:tc>
+          <w:tcPr>
+            <w:tcW w:w="2337" w:type="dxa"/>
+            <w:vMerge w:val="restart"/>
+          </w:tcPr>
+          <w:p>
+            <w:pPr>
+              <w:jc w:val="center"/>
+            </w:pPr>
+            <w:r>
+              <w:t>400</w:t>
+            </w:r>
+          </w:p>
+        </w:tc>
+        <w:tc>
+          <w:tcPr>
+            <w:tcW w:w="2337" w:type="dxa"/>
+            <w:vMerge w:val="restart"/>
+          </w:tcPr>
+          <w:p>
+            <w:pPr>
+              <w:rPr>
+                <w:lang w:val="de-DE"/>
+              </w:rPr>
+            </w:pPr>
+            <w:r>
+              <w:rPr>
+                <w:lang w:val="de-DE"/>
+              </w:rPr>
+              <w:t>Da erster Einstieg ins php, daher viel Zeit</w:t>
+            </w:r>
+          </w:p>
+        </w:tc>
+      </w:tr>
+      <w:tr>
+        <w:trPr>
+          <w:trHeight w:val="253"/>
+        </w:trPr>
+        <w:tc>
+          <w:tcPr>
+            <w:tcW w:w="2335" w:type="dxa"/>
+            <w:vMerge w:val="restart"/>
+          </w:tcPr>
+          <w:p>
+            <w:pPr>
+              <w:jc w:val="center"/>
+            </w:pPr>
+            <w:r>
+              <w:t>4</w:t>
+            </w:r>
+          </w:p>
+        </w:tc>
+        <w:tc>
+          <w:tcPr>
+            <w:tcW w:w="2336" w:type="dxa"/>
+            <w:vMerge w:val="restart"/>
+          </w:tcPr>
+          <w:p>
+            <w:pPr>
+              <w:jc w:val="center"/>
+            </w:pPr>
+            <w:r>
+              <w:t>5</w:t>
+            </w:r>
+          </w:p>
+        </w:tc>
+        <w:tc>
+          <w:tcPr>
+            <w:tcW w:w="2337" w:type="dxa"/>
+            <w:vMerge w:val="restart"/>
+          </w:tcPr>
+          <w:p>
+            <w:pPr>
+              <w:jc w:val="center"/>
+            </w:pPr>
+            <w:r>
+              <w:t>5</w:t>
+            </w:r>
+          </w:p>
+        </w:tc>
+        <w:tc>
+          <w:tcPr>
+            <w:tcW w:w="2337" w:type="dxa"/>
+            <w:vMerge w:val="restart"/>
+          </w:tcPr>
+          <w:p>
+            <w:pPr>
+              <w:rPr>
+                <w:lang w:val="de-DE"/>
+              </w:rPr>
+            </w:pPr>
+            <w:r>
+              <w:rPr>
+                <w:lang w:val="de-DE"/>
+              </w:rPr>
+              <w:t>-</w:t>
+            </w:r>
+          </w:p>
+        </w:tc>
+      </w:tr>
+      <w:tr>
+        <w:trPr>
+          <w:trHeight w:val="253"/>
+        </w:trPr>
+        <w:tc>
+          <w:tcPr>
+            <w:tcW w:w="2335" w:type="dxa"/>
+            <w:vMerge w:val="restart"/>
+          </w:tcPr>
+          <w:p>
+            <w:pPr>
+              <w:jc w:val="center"/>
+            </w:pPr>
+            <w:r>
+              <w:t>5</w:t>
+            </w:r>
+          </w:p>
+        </w:tc>
+        <w:tc>
+          <w:tcPr>
+            <w:tcW w:w="2336" w:type="dxa"/>
+            <w:vMerge w:val="restart"/>
+          </w:tcPr>
+          <w:p>
+            <w:pPr>
+              <w:jc w:val="center"/>
+            </w:pPr>
+            <w:r>
+              <w:t>60</w:t>
+            </w:r>
+          </w:p>
+        </w:tc>
+        <w:tc>
+          <w:tcPr>
+            <w:tcW w:w="2337" w:type="dxa"/>
+            <w:vMerge w:val="restart"/>
+          </w:tcPr>
+          <w:p>
+            <w:pPr>
+              <w:jc w:val="center"/>
+            </w:pPr>
+            <w:r>
+              <w:t>90</w:t>
+            </w:r>
+          </w:p>
+        </w:tc>
+        <w:tc>
+          <w:tcPr>
+            <w:tcW w:w="2337" w:type="dxa"/>
+            <w:vMerge w:val="restart"/>
+          </w:tcPr>
+          <w:p>
+            <w:pPr>
+              <w:rPr>
+                <w:lang w:val="de-DE"/>
+              </w:rPr>
+            </w:pPr>
+            <w:r>
+              <w:rPr>
+                <w:lang w:val="de-DE"/>
+              </w:rPr>
+              <w:t>-</w:t>
+            </w:r>
+          </w:p>
+        </w:tc>
+      </w:tr>
+      <w:tr>
+        <w:trPr>
+          <w:trHeight w:val="253"/>
+        </w:trPr>
+        <w:tc>
+          <w:tcPr>
+            <w:tcW w:w="2335" w:type="dxa"/>
+            <w:vMerge w:val="restart"/>
+          </w:tcPr>
+          <w:p>
+            <w:pPr>
+              <w:jc w:val="center"/>
+            </w:pPr>
+            <w:r>
+              <w:t>6</w:t>
+            </w:r>
+          </w:p>
+        </w:tc>
+        <w:tc>
+          <w:tcPr>
+            <w:tcW w:w="2336" w:type="dxa"/>
+            <w:vMerge w:val="restart"/>
+          </w:tcPr>
+          <w:p>
+            <w:pPr>
+              <w:jc w:val="center"/>
+            </w:pPr>
+            <w:r>
+              <w:t>12</w:t>
+            </w:r>
+            <w:r>
+              <w:t>0</w:t>
+            </w:r>
+          </w:p>
+        </w:tc>
+        <w:tc>
+          <w:tcPr>
+            <w:tcW w:w="2337" w:type="dxa"/>
+            <w:vMerge w:val="restart"/>
+          </w:tcPr>
+          <w:p>
+            <w:pPr>
+              <w:jc w:val="center"/>
+            </w:pPr>
+            <w:r>
+              <w:t>150</w:t>
+            </w:r>
+          </w:p>
+        </w:tc>
+        <w:tc>
+          <w:tcPr>
+            <w:tcW w:w="2337" w:type="dxa"/>
+            <w:vMerge w:val="restart"/>
+          </w:tcPr>
+          <w:p>
+            <w:r>
+              <w:t>-</w:t>
+            </w:r>
+          </w:p>
+        </w:tc>
+      </w:tr>
+      <w:tr>
+        <w:trPr>
+          <w:trHeight w:val="253"/>
+        </w:trPr>
+        <w:tc>
+          <w:tcPr>
+            <w:tcW w:w="2335" w:type="dxa"/>
+            <w:vMerge w:val="restart"/>
+          </w:tcPr>
+          <w:p>
+            <w:pPr>
+              <w:jc w:val="center"/>
+            </w:pPr>
+            <w:r>
+              <w:t>7</w:t>
+            </w:r>
+          </w:p>
+        </w:tc>
+        <w:tc>
+          <w:tcPr>
+            <w:tcW w:w="2336" w:type="dxa"/>
+            <w:vMerge w:val="restart"/>
+          </w:tcPr>
+          <w:p>
+            <w:pPr>
+              <w:jc w:val="center"/>
+            </w:pPr>
+            <w:r>
+              <w:t>60</w:t>
+            </w:r>
+          </w:p>
+        </w:tc>
+        <w:tc>
+          <w:tcPr>
+            <w:tcW w:w="2337" w:type="dxa"/>
+            <w:vMerge w:val="restart"/>
+          </w:tcPr>
+          <w:p>
+            <w:pPr>
+              <w:jc w:val="center"/>
+            </w:pPr>
+            <w:r>
+              <w:t>70</w:t>
+            </w:r>
+          </w:p>
+        </w:tc>
+        <w:tc>
+          <w:tcPr>
+            <w:tcW w:w="2337" w:type="dxa"/>
+            <w:vMerge w:val="restart"/>
+          </w:tcPr>
+          <w:p>
+            <w:pPr>
+              <w:rPr>
+                <w:lang w:val="de-DE"/>
+              </w:rPr>
+            </w:pPr>
+            <w:r>
+              <w:rPr>
+                <w:lang w:val="de-DE"/>
+              </w:rPr>
+              <w:t>War spannend mit text D</w:t>
+            </w:r>
+            <w:r>
+              <w:rPr>
+                <w:lang w:val="de-DE"/>
+              </w:rPr>
+              <w:t>ateien zu arbeiten</w:t>
+            </w:r>
+          </w:p>
+        </w:tc>
+      </w:tr>
+      <w:tr>
+        <w:trPr>
+          <w:trHeight w:val="253"/>
+        </w:trPr>
+        <w:tc>
+          <w:tcPr>
+            <w:tcW w:w="2335" w:type="dxa"/>
+          </w:tcPr>
+          <w:p>
+            <w:pPr>
+              <w:jc w:val="center"/>
+            </w:pPr>
+            <w:r>
+              <w:t>8</w:t>
+            </w:r>
+          </w:p>
+        </w:tc>
+        <w:tc>
+          <w:tcPr>
+            <w:tcW w:w="2336" w:type="dxa"/>
+          </w:tcPr>
+          <w:p>
+            <w:pPr>
+              <w:jc w:val="center"/>
+            </w:pPr>
+            <w:r>
+              <w:t>120</w:t>
+            </w:r>
+          </w:p>
+        </w:tc>
+        <w:tc>
+          <w:tcPr>
+            <w:tcW w:w="2337" w:type="dxa"/>
+          </w:tcPr>
+          <w:p>
+            <w:pPr>
+              <w:jc w:val="center"/>
+            </w:pPr>
+            <w:r>
+              <w:t>120</w:t>
+            </w:r>
+          </w:p>
+        </w:tc>
+        <w:tc>
+          <w:tcPr>
+            <w:tcW w:w="2337" w:type="dxa"/>
+          </w:tcPr>
+          <w:p>
+            <w:pPr>
+              <w:rPr>
+                <w:lang w:val="de-DE"/>
+              </w:rPr>
+            </w:pPr>
+            <w:r>
+              <w:rPr>
+                <w:lang w:val="de-DE"/>
+              </w:rPr>
+              <w:t>War einfach, weil wir v</w:t>
+            </w:r>
+            <w:r>
+              <w:rPr>
+                <w:lang w:val="de-DE"/>
+              </w:rPr>
+              <w:t>iel davor geübt haben</w:t>
+            </w:r>
+          </w:p>
+        </w:tc>
+      </w:tr>
+    </w:tbl>
+    <w:p>
+      <w:pPr>
+        <w:rPr>
+          <w:lang w:val="de-DE"/>
+        </w:rPr>
+      </w:pPr>
+    </w:p>
+    <w:p>
+      <w:pPr>
+        <w:rPr>
+          <w:lang w:val="de-DE"/>
+        </w:rPr>
+      </w:pPr>
+    </w:p>
+    <w:p>
+      <w:pPr>
+        <w:pStyle w:val="Heading3"/>
+        <w:rPr>
+          <w:b/>
+        </w:rPr>
+      </w:pPr>
+      <w:r>
+        <w:rPr>
+          <w:rStyle w:val="Heading3Char"/>
+          <w:b/>
+        </w:rPr>
+        <w:t>Aufgabe 3</w:t>
+      </w:r>
+    </w:p>
+    <w:p>
+      <w:pPr>
+        <w:spacing w:line="240" w:lineRule="auto"/>
+        <w:rPr>
+          <w:lang w:val="de-DE"/>
+        </w:rPr>
+      </w:pPr>
+      <w:r>
+        <w:rPr>
+          <w:lang w:val="de-DE"/>
+        </w:rPr>
+        <w:t>1)</w:t>
+      </w:r>
+    </w:p>
+    <w:p>
+      <w:pPr>
+        <w:spacing w:line="240" w:lineRule="auto"/>
+        <w:rPr>
+          <w:lang w:val="de-DE"/>
+        </w:rPr>
+      </w:pPr>
+      <w:r>
+        <w:rPr>
+          <w:lang w:val="de-DE"/>
+        </w:rPr>
+        <w:t>Zeile 12: Comma (,) addiert</w:t>
+      </w:r>
+    </w:p>
+    <w:p>
+      <w:pPr>
+        <w:spacing w:line="240" w:lineRule="auto"/>
+        <w:rPr>
+          <w:lang w:val="de-DE"/>
+        </w:rPr>
+      </w:pPr>
+      <w:r>
+        <w:rPr>
+          <w:lang w:val="de-DE"/>
+        </w:rPr>
+        <w:t>Zeile 21: Eckige Klammern (]) addiert</w:t>
+      </w:r>
+    </w:p>
+    <w:p>
+      <w:pPr>
+        <w:spacing w:line="240" w:lineRule="auto"/>
+        <w:rPr>
+          <w:lang w:val="de-DE"/>
+        </w:rPr>
+      </w:pPr>
+      <w:r>
+        <w:rPr>
+          <w:lang w:val="de-DE"/>
+        </w:rPr>
+        <w:t>Zeile 41: Runde Klammern ()) addiert</w:t>
+      </w:r>
+    </w:p>
+    <w:p>
+      <w:pPr>
+        <w:spacing w:line="240" w:lineRule="auto"/>
+        <w:rPr>
+          <w:lang w:val="de-DE"/>
+        </w:rPr>
+      </w:pPr>
+      <w:r>
+        <w:rPr>
+          <w:lang w:val="de-DE"/>
+        </w:rPr>
+        <w:t>Zeile 59: Das Wort "function" addiert</w:t>
+      </w:r>
+    </w:p>
+    <w:p>
+      <w:pPr>
+        <w:spacing w:line="240" w:lineRule="auto"/>
+        <w:rPr>
+          <w:lang w:val="de-DE"/>
+        </w:rPr>
+      </w:pPr>
+      <w:r>
+        <w:rPr>
+          <w:lang w:val="de-DE"/>
+        </w:rPr>
+        <w:t>2)</w:t>
+      </w:r>
+    </w:p>
+    <w:p>
+      <w:pPr>
+        <w:spacing w:line="240" w:lineRule="auto"/>
+        <w:rPr>
+          <w:lang w:val="de-DE"/>
+        </w:rPr>
+      </w:pPr>
+      <w:r>
+        <w:rPr>
+          <w:lang w:val="de-DE"/>
+        </w:rPr>
+        <w:t>Im Quelltext stehen solche Funktionalitaeten wie:</w:t>
+      </w:r>
+      <w:r>
+        <w:rPr>
+          <w:lang w:val="de-DE"/>
+        </w:rPr>
+        <w:t xml:space="preserve"> </w:t>
+      </w:r>
+      <w:r>
+        <w:rPr>
+          <w:lang w:val="de-DE"/>
+        </w:rPr>
+        <w:t>einfache Arrays, verschachtelte Arrays und eine</w:t>
+      </w:r>
+      <w:r>
+        <w:rPr>
+          <w:lang w:val="de-DE"/>
+        </w:rPr>
+        <w:t xml:space="preserve"> </w:t>
+      </w:r>
+      <w:r>
+        <w:rPr>
+          <w:lang w:val="de-DE"/>
+        </w:rPr>
+        <w:t>Funktion zur Verfuegung</w:t>
+      </w:r>
+      <w:r>
+        <w:rPr>
+          <w:lang w:val="de-DE"/>
+        </w:rPr>
+        <w:t>.</w:t>
+      </w:r>
+    </w:p>
+    <w:p>
+      <w:pPr>
+        <w:spacing w:line="240" w:lineRule="auto"/>
+        <w:rPr>
+          <w:lang w:val="de-DE"/>
+        </w:rPr>
+      </w:pPr>
+      <w:r>
+        <w:rPr>
+          <w:lang w:val="de-DE"/>
+        </w:rPr>
+        <w:t>3)</w:t>
+      </w:r>
+    </w:p>
+    <w:p>
+      <w:pPr>
+        <w:pStyle w:val="NormalWeb"/>
+        <w:rPr>
+          <w:rFonts w:asciiTheme="minorHAnsi" w:hAnsiTheme="minorHAnsi" w:cstheme="minorHAnsi"/>
+          <w:sz w:val="22"/>
+          <w:szCs w:val="22"/>
+          <w:lang w:val="de-DE"/>
+        </w:rPr>
+      </w:pPr>
+      <w:r>
+        <w:rPr>
+          <w:rFonts w:asciiTheme="minorHAnsi" w:hAnsiTheme="minorHAnsi" w:cstheme="minorHAnsi"/>
+          <w:b/>
+          <w:bCs/>
+          <w:lang w:val="de-DE"/>
+        </w:rPr>
+        <w:t>$_GET</w:t>
+      </w:r>
+      <w:r>
+        <w:rPr>
+          <w:rFonts w:asciiTheme="minorHAnsi" w:hAnsiTheme="minorHAnsi" w:cstheme="minorHAnsi"/>
+          <w:sz w:val="22"/>
+          <w:szCs w:val="22"/>
+          <w:lang w:val="de-DE"/>
+        </w:rPr>
+        <w:t xml:space="preserve"> ist ein Array welches alle Parameter aus der vom Besucher aufgerufenen URL enthält. Lautet die aufgerufene URL etwa </w:t>
+      </w:r>
+      <w:r>
+        <w:rPr>
+          <w:rFonts w:asciiTheme="minorHAnsi" w:hAnsiTheme="minorHAnsi" w:cstheme="minorHAnsi"/>
+          <w:i/>
+          <w:iCs/>
+          <w:sz w:val="22"/>
+          <w:szCs w:val="22"/>
+          <w:lang w:val="de-DE"/>
+        </w:rPr>
+        <w:t>http://www.example.com/index.php?</w:t>
+      </w:r>
+      <w:r>
+        <w:rPr>
+          <w:rFonts w:asciiTheme="minorHAnsi" w:hAnsiTheme="minorHAnsi" w:cstheme="minorHAnsi"/>
+          <w:b/>
+          <w:bCs/>
+          <w:i/>
+          <w:iCs/>
+          <w:sz w:val="22"/>
+          <w:szCs w:val="22"/>
+          <w:lang w:val="de-DE"/>
+        </w:rPr>
+        <w:t>page=article&amp;id=1015&amp;design=normal</w:t>
+      </w:r>
+      <w:r>
+        <w:rPr>
+          <w:rFonts w:asciiTheme="minorHAnsi" w:hAnsiTheme="minorHAnsi" w:cstheme="minorHAnsi"/>
+          <w:sz w:val="22"/>
+          <w:szCs w:val="22"/>
+          <w:lang w:val="de-DE"/>
+        </w:rPr>
+        <w:t xml:space="preserve">, dann würde $_GET die folgenden Parameter enthalten: </w:t>
+      </w:r>
+    </w:p>
+    <w:p>
+      <w:pPr>
+        <w:numPr>
+          <w:ilvl w:val="0"/>
+          <w:numId w:val="15"/>
+        </w:numPr>
+        <w:spacing w:before="100" w:beforeAutospacing="1" w:after="100" w:afterAutospacing="1" w:line="240" w:lineRule="auto"/>
+        <w:rPr>
+          <w:rFonts w:eastAsia="Times New Roman" w:cstheme="minorHAnsi"/>
+        </w:rPr>
+      </w:pPr>
+      <w:r>
+        <w:rPr>
+          <w:rFonts w:eastAsia="Times New Roman" w:cstheme="minorHAnsi"/>
+        </w:rPr>
+        <w:t>page = article</w:t>
+      </w:r>
+    </w:p>
+    <w:p>
+      <w:pPr>
+        <w:numPr>
+          <w:ilvl w:val="0"/>
+          <w:numId w:val="15"/>
+        </w:numPr>
+        <w:spacing w:before="100" w:beforeAutospacing="1" w:after="100" w:afterAutospacing="1" w:line="240" w:lineRule="auto"/>
+        <w:rPr>
+          <w:rFonts w:eastAsia="Times New Roman" w:cstheme="minorHAnsi"/>
+        </w:rPr>
+      </w:pPr>
+      <w:r>
+        <w:rPr>
+          <w:rFonts w:eastAsia="Times New Roman" w:cstheme="minorHAnsi"/>
+        </w:rPr>
+        <w:t>id = 1015</w:t>
+      </w:r>
+    </w:p>
+    <w:p>
+      <w:pPr>
+        <w:numPr>
+          <w:ilvl w:val="0"/>
+          <w:numId w:val="15"/>
+        </w:numPr>
+        <w:spacing w:before="100" w:beforeAutospacing="1" w:after="100" w:afterAutospacing="1" w:line="240" w:lineRule="auto"/>
+        <w:rPr>
+          <w:rFonts w:eastAsia="Times New Roman" w:cstheme="minorHAnsi"/>
+        </w:rPr>
+      </w:pPr>
+      <w:r>
+        <w:rPr>
+          <w:rFonts w:eastAsia="Times New Roman" w:cstheme="minorHAnsi"/>
+        </w:rPr>
+        <w:t>design = normal</w:t>
+      </w:r>
+    </w:p>
+    <w:p>
+      <w:pPr>
+        <w:spacing w:before="100" w:beforeAutospacing="1" w:after="100" w:afterAutospacing="1" w:line="240" w:lineRule="auto"/>
+        <w:rPr>
+          <w:rFonts w:eastAsia="Times New Roman" w:cstheme="minorHAnsi"/>
+          <w:lang w:val="de-DE"/>
+        </w:rPr>
+      </w:pPr>
+      <w:r>
+        <w:rPr>
+          <w:rFonts w:eastAsia="Times New Roman" w:cstheme="minorHAnsi"/>
+          <w:lang w:val="de-DE"/>
+        </w:rPr>
+        <w:t xml:space="preserve">Entsprechend wäre das $_GET-Array identisch mit </w:t>
+      </w:r>
+      <w:r>
+        <w:rPr>
+          <w:rFonts w:eastAsia="Times New Roman" w:cstheme="minorHAnsi"/>
+          <w:i/>
+          <w:iCs/>
+          <w:lang w:val="de-DE"/>
+        </w:rPr>
+        <w:t>array('page' =&gt; 'article', 'id' =&gt; '1015', 'design' =&gt; 'normal')</w:t>
+      </w:r>
+      <w:r>
+        <w:rPr>
+          <w:rFonts w:eastAsia="Times New Roman" w:cstheme="minorHAnsi"/>
+          <w:lang w:val="de-DE"/>
+        </w:rPr>
+        <w:t>. (Alle Parameterschlüssel und -werte werden im $_GET-Array als Strings abgespeichert.)</w:t>
+      </w:r>
+    </w:p>
+    <w:p>
+      <w:pPr>
+        <w:spacing w:before="100" w:beforeAutospacing="1" w:after="100" w:afterAutospacing="1" w:line="240" w:lineRule="auto"/>
+        <w:rPr>
+          <w:rFonts w:eastAsia="Times New Roman" w:cstheme="minorHAnsi"/>
+          <w:lang w:val="de-DE"/>
+        </w:rPr>
+      </w:pPr>
+      <w:r>
+        <w:rPr>
+          <w:rFonts w:eastAsia="Times New Roman" w:cstheme="minorHAnsi"/>
+          <w:lang w:val="de-DE"/>
+        </w:rPr>
+        <w:t xml:space="preserve">Das $_GET-Array ist eine superglobale Variable, kann also von überall im Skript jederzeit aufgerufen werden. Wurden keine Parameter übergeben, dann ist das Array zwar vorhanden, aber leer. </w:t>
+      </w:r>
+    </w:p>
+    <w:p>
+      <w:pPr>
+        <w:spacing w:line="240" w:lineRule="auto"/>
+        <w:rPr>
+          <w:lang w:val="de-DE"/>
+        </w:rPr>
+      </w:pPr>
+      <w:r>
+        <w:rPr>
+          <w:b/>
+          <w:bCs/>
+          <w:sz w:val="24"/>
+          <w:szCs w:val="24"/>
+          <w:lang w:val="de-DE"/>
+        </w:rPr>
+        <w:t>strpos</w:t>
+      </w:r>
+      <w:r>
+        <w:rPr>
+          <w:lang w:val="de-DE"/>
+        </w:rPr>
+        <w:t xml:space="preserve">: </w:t>
+      </w:r>
+      <w:r>
+        <w:rPr>
+          <w:lang w:val="de-DE"/>
+        </w:rPr>
+        <w:t xml:space="preserve">Gibt die numerische Position des ersten Vorkommens von </w:t>
+      </w:r>
+      <w:r>
+        <w:rPr>
+          <w:rStyle w:val="HTMLCode"/>
+          <w:rFonts w:eastAsia="Arial"/>
+          <w:lang w:val="de-DE"/>
+        </w:rPr>
+        <w:t>needle</w:t>
+      </w:r>
+      <w:r>
+        <w:rPr>
+          <w:lang w:val="de-DE"/>
+        </w:rPr>
+        <w:t xml:space="preserve"> innerhalb der Zeichenkette </w:t>
+      </w:r>
+      <w:r>
+        <w:rPr>
+          <w:rStyle w:val="HTMLCode"/>
+          <w:rFonts w:eastAsia="Arial"/>
+          <w:lang w:val="de-DE"/>
+        </w:rPr>
+        <w:t>haystack</w:t>
+      </w:r>
+      <w:r>
+        <w:rPr>
+          <w:lang w:val="de-DE"/>
+        </w:rPr>
+        <w:t xml:space="preserve"> zurück.</w:t>
+      </w:r>
+    </w:p>
+    <w:p>
+      <w:pPr>
+        <w:spacing w:line="240" w:lineRule="auto"/>
+        <w:rPr>
+          <w:lang w:val="de-DE"/>
+        </w:rPr>
+      </w:pPr>
+      <w:r>
+        <w:rPr>
+          <w:b/>
+          <w:bCs/>
+          <w:sz w:val="24"/>
+          <w:szCs w:val="24"/>
+          <w:lang w:val="de-DE"/>
+        </w:rPr>
+        <w:t>count</w:t>
+      </w:r>
+      <w:r>
+        <w:rPr>
+          <w:lang w:val="de-DE"/>
+        </w:rPr>
+        <w:t xml:space="preserve">: </w:t>
+      </w:r>
+      <w:r>
+        <w:rPr>
+          <w:lang w:val="de-DE"/>
+        </w:rPr>
+        <w:t xml:space="preserve">Zählt alle Elemente eines Arrays, wenn es mit einem Array verwendet wird. Bei Verwendung mit einem Objekt, das die Schnittstelle </w:t>
+      </w:r>
+      <w:hyperlink r:id="rId16" w:history="1">
+        <w:r>
+          <w:rPr>
+            <w:rStyle w:val="Hyperlink"/>
+            <w:lang w:val="de-DE"/>
+          </w:rPr>
+          <w:t>Countable</w:t>
+        </w:r>
+      </w:hyperlink>
+      <w:r>
+        <w:rPr>
+          <w:lang w:val="de-DE"/>
+        </w:rPr>
+        <w:t xml:space="preserve"> nutzt, gibt es den Rückgabewert der Methode </w:t>
+      </w:r>
+      <w:hyperlink r:id="rId17" w:history="1">
+        <w:r>
+          <w:rPr>
+            <w:rStyle w:val="Hyperlink"/>
+            <w:lang w:val="de-DE"/>
+          </w:rPr>
+          <w:t>Countable::count()</w:t>
+        </w:r>
+      </w:hyperlink>
+      <w:r>
+        <w:rPr>
+          <w:lang w:val="de-DE"/>
+        </w:rPr>
+        <w:t xml:space="preserve"> zurück.</w:t>
+      </w:r>
+    </w:p>
+    <w:p>
+      <w:pPr>
+        <w:spacing w:line="240" w:lineRule="auto"/>
+        <w:rPr>
+          <w:lang w:val="de-DE"/>
+        </w:rPr>
+      </w:pPr>
+      <w:r>
+        <w:rPr>
+          <w:lang w:val="de-DE"/>
+        </w:rPr>
+        <w:lastRenderedPageBreak/>
+        <w:t xml:space="preserve">: </w:t>
+      </w:r>
+      <w:r>
+        <w:rPr>
+          <w:b/>
+          <w:bCs/>
+          <w:sz w:val="24"/>
+          <w:szCs w:val="24"/>
+          <w:lang w:val="de-DE"/>
+        </w:rPr>
+        <w:t>float</w:t>
+      </w:r>
+      <w:r>
+        <w:rPr>
+          <w:lang w:val="de-DE"/>
+        </w:rPr>
+        <w:t>: erwarteter Rückgabewert ist vom Typ float</w:t>
+      </w:r>
+      <w:r>
+        <w:rPr>
+          <w:lang w:val="de-DE"/>
+        </w:rPr>
+        <w:t>.</w:t>
+      </w:r>
+    </w:p>
     <w:sectPr>
       <w:pgSz w:w="11906" w:h="16838"/>
       <w:pgMar w:top="1134" w:right="850" w:bottom="1134" w:left="1701" w:header="709" w:footer="709" w:gutter="0"/>
@@ -3788,6 +4578,155 @@
     </w:lvl>
   </w:abstractNum>
   <w:abstractNum w:abstractNumId="1" w15:restartNumberingAfterBreak="0">
+    <w:nsid w:val="0A07668B"/>
+    <w:multiLevelType w:val="multilevel"/>
+    <w:tmpl w:val="50760F24"/>
+    <w:lvl w:ilvl="0">
+      <w:start w:val="1"/>
+      <w:numFmt w:val="bullet"/>
+      <w:lvlText w:val=""/>
+      <w:lvlJc w:val="left"/>
+      <w:pPr>
+        <w:tabs>
+          <w:tab w:val="num" w:pos="720"/>
+        </w:tabs>
+        <w:ind w:left="720" w:hanging="360"/>
+      </w:pPr>
+      <w:rPr>
+        <w:rFonts w:ascii="Symbol" w:hAnsi="Symbol" w:hint="default"/>
+        <w:sz w:val="20"/>
+      </w:rPr>
+    </w:lvl>
+    <w:lvl w:ilvl="1" w:tentative="1">
+      <w:start w:val="1"/>
+      <w:numFmt w:val="bullet"/>
+      <w:lvlText w:val="o"/>
+      <w:lvlJc w:val="left"/>
+      <w:pPr>
+        <w:tabs>
+          <w:tab w:val="num" w:pos="1440"/>
+        </w:tabs>
+        <w:ind w:left="1440" w:hanging="360"/>
+      </w:pPr>
+      <w:rPr>
+        <w:rFonts w:ascii="Courier New" w:hAnsi="Courier New" w:hint="default"/>
+        <w:sz w:val="20"/>
+      </w:rPr>
+    </w:lvl>
+    <w:lvl w:ilvl="2" w:tentative="1">
+      <w:start w:val="1"/>
+      <w:numFmt w:val="bullet"/>
+      <w:lvlText w:val=""/>
+      <w:lvlJc w:val="left"/>
+      <w:pPr>
+        <w:tabs>
+          <w:tab w:val="num" w:pos="2160"/>
+        </w:tabs>
+        <w:ind w:left="2160" w:hanging="360"/>
+      </w:pPr>
+      <w:rPr>
+        <w:rFonts w:ascii="Wingdings" w:hAnsi="Wingdings" w:hint="default"/>
+        <w:sz w:val="20"/>
+      </w:rPr>
+    </w:lvl>
+    <w:lvl w:ilvl="3" w:tentative="1">
+      <w:start w:val="1"/>
+      <w:numFmt w:val="bullet"/>
+      <w:lvlText w:val=""/>
+      <w:lvlJc w:val="left"/>
+      <w:pPr>
+        <w:tabs>
+          <w:tab w:val="num" w:pos="2880"/>
+        </w:tabs>
+        <w:ind w:left="2880" w:hanging="360"/>
+      </w:pPr>
+      <w:rPr>
+        <w:rFonts w:ascii="Wingdings" w:hAnsi="Wingdings" w:hint="default"/>
+        <w:sz w:val="20"/>
+      </w:rPr>
+    </w:lvl>
+    <w:lvl w:ilvl="4" w:tentative="1">
+      <w:start w:val="1"/>
+      <w:numFmt w:val="bullet"/>
+      <w:lvlText w:val=""/>
+      <w:lvlJc w:val="left"/>
+      <w:pPr>
+        <w:tabs>
+          <w:tab w:val="num" w:pos="3600"/>
+        </w:tabs>
+        <w:ind w:left="3600" w:hanging="360"/>
+      </w:pPr>
+      <w:rPr>
+        <w:rFonts w:ascii="Wingdings" w:hAnsi="Wingdings" w:hint="default"/>
+        <w:sz w:val="20"/>
+      </w:rPr>
+    </w:lvl>
+    <w:lvl w:ilvl="5" w:tentative="1">
+      <w:start w:val="1"/>
+      <w:numFmt w:val="bullet"/>
+      <w:lvlText w:val=""/>
+      <w:lvlJc w:val="left"/>
+      <w:pPr>
+        <w:tabs>
+          <w:tab w:val="num" w:pos="4320"/>
+        </w:tabs>
+        <w:ind w:left="4320" w:hanging="360"/>
+      </w:pPr>
+      <w:rPr>
+        <w:rFonts w:ascii="Wingdings" w:hAnsi="Wingdings" w:hint="default"/>
+        <w:sz w:val="20"/>
+      </w:rPr>
+    </w:lvl>
+    <w:lvl w:ilvl="6" w:tentative="1">
+      <w:start w:val="1"/>
+      <w:numFmt w:val="bullet"/>
+      <w:lvlText w:val=""/>
+      <w:lvlJc w:val="left"/>
+      <w:pPr>
+        <w:tabs>
+          <w:tab w:val="num" w:pos="5040"/>
+        </w:tabs>
+        <w:ind w:left="5040" w:hanging="360"/>
+      </w:pPr>
+      <w:rPr>
+        <w:rFonts w:ascii="Wingdings" w:hAnsi="Wingdings" w:hint="default"/>
+        <w:sz w:val="20"/>
+      </w:rPr>
+    </w:lvl>
+    <w:lvl w:ilvl="7" w:tentative="1">
+      <w:start w:val="1"/>
+      <w:numFmt w:val="bullet"/>
+      <w:lvlText w:val=""/>
+      <w:lvlJc w:val="left"/>
+      <w:pPr>
+        <w:tabs>
+          <w:tab w:val="num" w:pos="5760"/>
+        </w:tabs>
+        <w:ind w:left="5760" w:hanging="360"/>
+      </w:pPr>
+      <w:rPr>
+        <w:rFonts w:ascii="Wingdings" w:hAnsi="Wingdings" w:hint="default"/>
+        <w:sz w:val="20"/>
+      </w:rPr>
+    </w:lvl>
+    <w:lvl w:ilvl="8" w:tentative="1">
+      <w:start w:val="1"/>
+      <w:numFmt w:val="bullet"/>
+      <w:lvlText w:val=""/>
+      <w:lvlJc w:val="left"/>
+      <w:pPr>
+        <w:tabs>
+          <w:tab w:val="num" w:pos="6480"/>
+        </w:tabs>
+        <w:ind w:left="6480" w:hanging="360"/>
+      </w:pPr>
+      <w:rPr>
+        <w:rFonts w:ascii="Wingdings" w:hAnsi="Wingdings" w:hint="default"/>
+        <w:sz w:val="20"/>
+      </w:rPr>
+    </w:lvl>
+  </w:abstractNum>
+  <w:abstractNum w:abstractNumId="2" w15:restartNumberingAfterBreak="0">
     <w:nsid w:val="0DDC6B11"/>
     <w:multiLevelType w:val="hybridMultilevel"/>
     <w:tmpl w:val="79D07B7C"/>
@@ -3873,7 +4812,7 @@
       </w:pPr>
     </w:lvl>
   </w:abstractNum>
-  <w:abstractNum w:abstractNumId="2" w15:restartNumberingAfterBreak="0">
+  <w:abstractNum w:abstractNumId="3" w15:restartNumberingAfterBreak="0">
     <w:nsid w:val="0E812D32"/>
     <w:multiLevelType w:val="hybridMultilevel"/>
     <w:tmpl w:val="2FF0747A"/>
@@ -3959,7 +4898,7 @@
       </w:pPr>
     </w:lvl>
   </w:abstractNum>
-  <w:abstractNum w:abstractNumId="3" w15:restartNumberingAfterBreak="0">
+  <w:abstractNum w:abstractNumId="4" w15:restartNumberingAfterBreak="0">
     <w:nsid w:val="25BB29D5"/>
     <w:multiLevelType w:val="hybridMultilevel"/>
     <w:tmpl w:val="1ED2B46C"/>
@@ -4045,7 +4984,7 @@
       </w:pPr>
     </w:lvl>
   </w:abstractNum>
-  <w:abstractNum w:abstractNumId="4" w15:restartNumberingAfterBreak="0">
+  <w:abstractNum w:abstractNumId="5" w15:restartNumberingAfterBreak="0">
     <w:nsid w:val="29EA2984"/>
     <w:multiLevelType w:val="hybridMultilevel"/>
     <w:tmpl w:val="E3F6F54A"/>
@@ -4131,7 +5070,7 @@
       </w:pPr>
     </w:lvl>
   </w:abstractNum>
-  <w:abstractNum w:abstractNumId="5" w15:restartNumberingAfterBreak="0">
+  <w:abstractNum w:abstractNumId="6" w15:restartNumberingAfterBreak="0">
     <w:nsid w:val="2B187899"/>
     <w:multiLevelType w:val="hybridMultilevel"/>
     <w:tmpl w:val="D36C955E"/>
@@ -4244,7 +5183,7 @@
       </w:rPr>
     </w:lvl>
   </w:abstractNum>
-  <w:abstractNum w:abstractNumId="6" w15:restartNumberingAfterBreak="0">
+  <w:abstractNum w:abstractNumId="7" w15:restartNumberingAfterBreak="0">
     <w:nsid w:val="2D125393"/>
     <w:multiLevelType w:val="hybridMultilevel"/>
     <w:tmpl w:val="06B21638"/>
@@ -4330,7 +5269,7 @@
       </w:pPr>
     </w:lvl>
   </w:abstractNum>
-  <w:abstractNum w:abstractNumId="7" w15:restartNumberingAfterBreak="0">
+  <w:abstractNum w:abstractNumId="8" w15:restartNumberingAfterBreak="0">
     <w:nsid w:val="2F8D01DA"/>
     <w:multiLevelType w:val="hybridMultilevel"/>
     <w:tmpl w:val="4E1CE4F0"/>
@@ -4416,7 +5355,7 @@
       </w:pPr>
     </w:lvl>
   </w:abstractNum>
-  <w:abstractNum w:abstractNumId="8" w15:restartNumberingAfterBreak="0">
+  <w:abstractNum w:abstractNumId="9" w15:restartNumberingAfterBreak="0">
     <w:nsid w:val="41FF2040"/>
     <w:multiLevelType w:val="hybridMultilevel"/>
     <w:tmpl w:val="EEE42E3C"/>
@@ -4502,7 +5441,7 @@
       </w:pPr>
     </w:lvl>
   </w:abstractNum>
-  <w:abstractNum w:abstractNumId="9" w15:restartNumberingAfterBreak="0">
+  <w:abstractNum w:abstractNumId="10" w15:restartNumberingAfterBreak="0">
     <w:nsid w:val="431F4070"/>
     <w:multiLevelType w:val="hybridMultilevel"/>
     <w:tmpl w:val="9E4063D8"/>
@@ -4588,7 +5527,7 @@
       </w:pPr>
     </w:lvl>
   </w:abstractNum>
-  <w:abstractNum w:abstractNumId="10" w15:restartNumberingAfterBreak="0">
+  <w:abstractNum w:abstractNumId="11" w15:restartNumberingAfterBreak="0">
     <w:nsid w:val="4EF02565"/>
     <w:multiLevelType w:val="hybridMultilevel"/>
     <w:tmpl w:val="7EDC5816"/>
@@ -4674,7 +5613,7 @@
       </w:pPr>
     </w:lvl>
   </w:abstractNum>
-  <w:abstractNum w:abstractNumId="11" w15:restartNumberingAfterBreak="0">
+  <w:abstractNum w:abstractNumId="12" w15:restartNumberingAfterBreak="0">
     <w:nsid w:val="682761D7"/>
     <w:multiLevelType w:val="hybridMultilevel"/>
     <w:tmpl w:val="9CF62A56"/>
@@ -4787,7 +5726,7 @@
       </w:rPr>
     </w:lvl>
   </w:abstractNum>
-  <w:abstractNum w:abstractNumId="12" w15:restartNumberingAfterBreak="0">
+  <w:abstractNum w:abstractNumId="13" w15:restartNumberingAfterBreak="0">
     <w:nsid w:val="6F943FC6"/>
     <w:multiLevelType w:val="hybridMultilevel"/>
     <w:tmpl w:val="B07890CE"/>
@@ -4873,7 +5812,7 @@
       </w:pPr>
     </w:lvl>
   </w:abstractNum>
-  <w:abstractNum w:abstractNumId="13" w15:restartNumberingAfterBreak="0">
+  <w:abstractNum w:abstractNumId="14" w15:restartNumberingAfterBreak="0">
     <w:nsid w:val="78912240"/>
     <w:multiLevelType w:val="hybridMultilevel"/>
     <w:tmpl w:val="6AACC916"/>
@@ -4987,46 +5926,49 @@
     </w:lvl>
   </w:abstractNum>
   <w:num w:numId="1" w16cid:durableId="1710252545">
+    <w:abstractNumId w:val="6"/>
+  </w:num>
+  <w:num w:numId="2" w16cid:durableId="370883762">
+    <w:abstractNumId w:val="12"/>
+  </w:num>
+  <w:num w:numId="3" w16cid:durableId="220020726">
+    <w:abstractNumId w:val="14"/>
+  </w:num>
+  <w:num w:numId="4" w16cid:durableId="1808426490">
     <w:abstractNumId w:val="5"/>
   </w:num>
-  <w:num w:numId="2" w16cid:durableId="370883762">
-    <w:abstractNumId w:val="11"/>
-  </w:num>
-  <w:num w:numId="3" w16cid:durableId="220020726">
-    <w:abstractNumId w:val="13"/>
-  </w:num>
-  <w:num w:numId="4" w16cid:durableId="1808426490">
-    <w:abstractNumId w:val="4"/>
-  </w:num>
   <w:num w:numId="5" w16cid:durableId="189025881">
-    <w:abstractNumId w:val="7"/>
+    <w:abstractNumId w:val="8"/>
   </w:num>
   <w:num w:numId="6" w16cid:durableId="2142114317">
-    <w:abstractNumId w:val="1"/>
+    <w:abstractNumId w:val="2"/>
   </w:num>
   <w:num w:numId="7" w16cid:durableId="484054498">
-    <w:abstractNumId w:val="9"/>
+    <w:abstractNumId w:val="10"/>
   </w:num>
   <w:num w:numId="8" w16cid:durableId="562105122">
-    <w:abstractNumId w:val="12"/>
+    <w:abstractNumId w:val="13"/>
   </w:num>
   <w:num w:numId="9" w16cid:durableId="71196512">
     <w:abstractNumId w:val="0"/>
   </w:num>
   <w:num w:numId="10" w16cid:durableId="1692028944">
+    <w:abstractNumId w:val="4"/>
+  </w:num>
+  <w:num w:numId="11" w16cid:durableId="1349023443">
+    <w:abstractNumId w:val="11"/>
+  </w:num>
+  <w:num w:numId="12" w16cid:durableId="1657419088">
+    <w:abstractNumId w:val="7"/>
+  </w:num>
+  <w:num w:numId="13" w16cid:durableId="1675836853">
     <w:abstractNumId w:val="3"/>
   </w:num>
-  <w:num w:numId="11" w16cid:durableId="1349023443">
-    <w:abstractNumId w:val="10"/>
+  <w:num w:numId="14" w16cid:durableId="631449180">
+    <w:abstractNumId w:val="9"/>
   </w:num>
-  <w:num w:numId="12" w16cid:durableId="1657419088">
-    <w:abstractNumId w:val="6"/>
-  </w:num>
-  <w:num w:numId="13" w16cid:durableId="1675836853">
-    <w:abstractNumId w:val="2"/>
-  </w:num>
-  <w:num w:numId="14" w16cid:durableId="631449180">
-    <w:abstractNumId w:val="8"/>
+  <w:num w:numId="15" w16cid:durableId="1548640915">
+    <w:abstractNumId w:val="1"/>
   </w:num>
 </w:numbering>
 </file>
@@ -17037,6 +17979,67 @@
       <w:szCs w:val="20"/>
     </w:rPr>
   </w:style>
+  <w:style w:type="paragraph" w:styleId="NormalWeb">
+    <w:name w:val="Normal (Web)"/>
+    <w:basedOn w:val="Normal"/>
+    <w:uiPriority w:val="99"/>
+    <w:semiHidden/>
+    <w:unhideWhenUsed/>
+    <w:rsid w:val="009C7DC1"/>
+    <w:pPr>
+      <w:spacing w:before="100" w:beforeAutospacing="1" w:after="100" w:afterAutospacing="1" w:line="240" w:lineRule="auto"/>
+    </w:pPr>
+    <w:rPr>
+      <w:rFonts w:ascii="Times New Roman" w:eastAsia="Times New Roman" w:hAnsi="Times New Roman" w:cs="Times New Roman"/>
+      <w:sz w:val="24"/>
+      <w:szCs w:val="24"/>
+    </w:rPr>
+  </w:style>
+  <w:style w:type="character" w:styleId="Emphasis">
+    <w:name w:val="Emphasis"/>
+    <w:basedOn w:val="DefaultParagraphFont"/>
+    <w:uiPriority w:val="20"/>
+    <w:qFormat/>
+    <w:rsid w:val="009C7DC1"/>
+    <w:rPr>
+      <w:i/>
+      <w:iCs/>
+    </w:rPr>
+  </w:style>
+  <w:style w:type="character" w:styleId="Strong">
+    <w:name w:val="Strong"/>
+    <w:basedOn w:val="DefaultParagraphFont"/>
+    <w:uiPriority w:val="22"/>
+    <w:qFormat/>
+    <w:rsid w:val="009C7DC1"/>
+    <w:rPr>
+      <w:b/>
+      <w:bCs/>
+    </w:rPr>
+  </w:style>
+  <w:style w:type="character" w:styleId="HTMLCode">
+    <w:name w:val="HTML Code"/>
+    <w:basedOn w:val="DefaultParagraphFont"/>
+    <w:uiPriority w:val="99"/>
+    <w:semiHidden/>
+    <w:unhideWhenUsed/>
+    <w:rsid w:val="00C66633"/>
+    <w:rPr>
+      <w:rFonts w:ascii="Courier New" w:eastAsia="Times New Roman" w:hAnsi="Courier New" w:cs="Courier New"/>
+      <w:sz w:val="20"/>
+      <w:szCs w:val="20"/>
+    </w:rPr>
+  </w:style>
+  <w:style w:type="character" w:customStyle="1" w:styleId="interfacename">
+    <w:name w:val="interfacename"/>
+    <w:basedOn w:val="DefaultParagraphFont"/>
+    <w:rsid w:val="00C66633"/>
+  </w:style>
+  <w:style w:type="character" w:customStyle="1" w:styleId="methodname">
+    <w:name w:val="methodname"/>
+    <w:basedOn w:val="DefaultParagraphFont"/>
+    <w:rsid w:val="00C66633"/>
+  </w:style>
 </w:styles>
 </file>
 

</xml_diff>

<commit_message>
Some commands added and Dossier updated
</commit_message>
<xml_diff>
--- a/Dossier.docx
+++ b/Dossier.docx
@@ -22,11 +22,19 @@
           <w:b/>
         </w:rPr>
       </w:pPr>
+      <w:proofErr w:type="spellStart"/>
       <w:r>
         <w:rPr>
           <w:b/>
         </w:rPr>
-        <w:t xml:space="preserve">Autoren : </w:t>
+        <w:t>Autoren</w:t>
+      </w:r>
+      <w:proofErr w:type="spellEnd"/>
+      <w:r>
+        <w:rPr>
+          <w:b/>
+        </w:rPr>
+        <w:t xml:space="preserve"> : </w:t>
       </w:r>
     </w:p>
     <w:p>
@@ -58,11 +66,19 @@
           <w:b/>
         </w:rPr>
       </w:pPr>
+      <w:proofErr w:type="spellStart"/>
       <w:r>
         <w:rPr>
           <w:b/>
         </w:rPr>
-        <w:t>Winata, Daniel (3525700)</w:t>
+        <w:t>Winata</w:t>
+      </w:r>
+      <w:proofErr w:type="spellEnd"/>
+      <w:r>
+        <w:rPr>
+          <w:b/>
+        </w:rPr>
+        <w:t>, Daniel (3525700)</w:t>
       </w:r>
     </w:p>
     <w:p>
@@ -72,12 +88,21 @@
           <w:b/>
         </w:rPr>
       </w:pPr>
+      <w:proofErr w:type="spellStart"/>
       <w:r>
         <w:rPr>
           <w:rStyle w:val="Heading2Char"/>
           <w:b/>
         </w:rPr>
-        <w:t>Meilenstein 1</w:t>
+        <w:t>Meilenstein</w:t>
+      </w:r>
+      <w:proofErr w:type="spellEnd"/>
+      <w:r>
+        <w:rPr>
+          <w:rStyle w:val="Heading2Char"/>
+          <w:b/>
+        </w:rPr>
+        <w:t xml:space="preserve"> 1</w:t>
       </w:r>
     </w:p>
     <w:tbl>
@@ -87,10 +112,10 @@
         <w:tblLook w:val="04A0" w:firstRow="1" w:lastRow="0" w:firstColumn="1" w:lastColumn="0" w:noHBand="0" w:noVBand="1"/>
       </w:tblPr>
       <w:tblGrid>
-        <w:gridCol w:w="2335"/>
-        <w:gridCol w:w="2336"/>
-        <w:gridCol w:w="2337"/>
-        <w:gridCol w:w="2337"/>
+        <w:gridCol w:w="2339"/>
+        <w:gridCol w:w="2339"/>
+        <w:gridCol w:w="2339"/>
+        <w:gridCol w:w="2339"/>
       </w:tblGrid>
       <w:tr>
         <w:tc>
@@ -125,11 +150,33 @@
                 <w:b/>
               </w:rPr>
             </w:pPr>
+            <w:proofErr w:type="spellStart"/>
             <w:r>
               <w:rPr>
                 <w:b/>
               </w:rPr>
-              <w:t>Geschätze Zeit (Minuten)</w:t>
+              <w:t>Geschätze</w:t>
+            </w:r>
+            <w:proofErr w:type="spellEnd"/>
+            <w:r>
+              <w:rPr>
+                <w:b/>
+              </w:rPr>
+              <w:t xml:space="preserve"> Zeit (</w:t>
+            </w:r>
+            <w:proofErr w:type="spellStart"/>
+            <w:r>
+              <w:rPr>
+                <w:b/>
+              </w:rPr>
+              <w:t>Minuten</w:t>
+            </w:r>
+            <w:proofErr w:type="spellEnd"/>
+            <w:r>
+              <w:rPr>
+                <w:b/>
+              </w:rPr>
+              <w:t>)</w:t>
             </w:r>
           </w:p>
         </w:tc>
@@ -145,11 +192,33 @@
                 <w:b/>
               </w:rPr>
             </w:pPr>
+            <w:proofErr w:type="spellStart"/>
             <w:r>
               <w:rPr>
                 <w:b/>
               </w:rPr>
-              <w:t>Tatsächliche Zeit (Minuten)</w:t>
+              <w:t>Tatsächliche</w:t>
+            </w:r>
+            <w:proofErr w:type="spellEnd"/>
+            <w:r>
+              <w:rPr>
+                <w:b/>
+              </w:rPr>
+              <w:t xml:space="preserve"> Zeit (</w:t>
+            </w:r>
+            <w:proofErr w:type="spellStart"/>
+            <w:r>
+              <w:rPr>
+                <w:b/>
+              </w:rPr>
+              <w:t>Minuten</w:t>
+            </w:r>
+            <w:proofErr w:type="spellEnd"/>
+            <w:r>
+              <w:rPr>
+                <w:b/>
+              </w:rPr>
+              <w:t>)</w:t>
             </w:r>
           </w:p>
         </w:tc>
@@ -165,12 +234,14 @@
                 <w:b/>
               </w:rPr>
             </w:pPr>
+            <w:proofErr w:type="spellStart"/>
             <w:r>
               <w:rPr>
                 <w:b/>
               </w:rPr>
               <w:t>Kommentar</w:t>
             </w:r>
+            <w:proofErr w:type="spellEnd"/>
           </w:p>
         </w:tc>
       </w:tr>
@@ -411,7 +482,21 @@
               <w:rPr>
                 <w:lang w:val="de-DE"/>
               </w:rPr>
-              <w:t>War schwieriger als erwartet, da man hier viel googeln muss.</w:t>
+              <w:t xml:space="preserve">War schwieriger als erwartet, da man hier viel </w:t>
+            </w:r>
+            <w:proofErr w:type="spellStart"/>
+            <w:r>
+              <w:rPr>
+                <w:lang w:val="de-DE"/>
+              </w:rPr>
+              <w:t>googeln</w:t>
+            </w:r>
+            <w:proofErr w:type="spellEnd"/>
+            <w:r>
+              <w:rPr>
+                <w:lang w:val="de-DE"/>
+              </w:rPr>
+              <w:t xml:space="preserve"> muss.</w:t>
             </w:r>
           </w:p>
         </w:tc>
@@ -592,8 +677,37 @@
             <w:vMerge w:val="restart"/>
           </w:tcPr>
           <w:p>
+            <w:proofErr w:type="spellStart"/>
             <w:r>
-              <w:t>Paar Kleinigkeiten wurden korrigiert.</w:t>
+              <w:t>Paar</w:t>
+            </w:r>
+            <w:proofErr w:type="spellEnd"/>
+            <w:r>
+              <w:t xml:space="preserve"> </w:t>
+            </w:r>
+            <w:proofErr w:type="spellStart"/>
+            <w:r>
+              <w:t>Kleinigkeiten</w:t>
+            </w:r>
+            <w:proofErr w:type="spellEnd"/>
+            <w:r>
+              <w:t xml:space="preserve"> </w:t>
+            </w:r>
+            <w:proofErr w:type="spellStart"/>
+            <w:r>
+              <w:t>wurden</w:t>
+            </w:r>
+            <w:proofErr w:type="spellEnd"/>
+            <w:r>
+              <w:t xml:space="preserve"> </w:t>
+            </w:r>
+            <w:proofErr w:type="spellStart"/>
+            <w:r>
+              <w:t>korrigiert</w:t>
+            </w:r>
+            <w:proofErr w:type="spellEnd"/>
+            <w:r>
+              <w:t>.</w:t>
             </w:r>
           </w:p>
         </w:tc>
@@ -783,7 +897,35 @@
               <w:rPr>
                 <w:lang w:val="de-DE"/>
               </w:rPr>
-              <w:t xml:space="preserve">Wir hatten am Anfang das Layout mit Flex geschrieben und dann auf Grid geändert, da man mit Grid mehr Flexibilität hat. </w:t>
+              <w:t xml:space="preserve">Wir hatten am Anfang das Layout mit Flex geschrieben und dann auf </w:t>
+            </w:r>
+            <w:proofErr w:type="spellStart"/>
+            <w:r>
+              <w:rPr>
+                <w:lang w:val="de-DE"/>
+              </w:rPr>
+              <w:t>Grid</w:t>
+            </w:r>
+            <w:proofErr w:type="spellEnd"/>
+            <w:r>
+              <w:rPr>
+                <w:lang w:val="de-DE"/>
+              </w:rPr>
+              <w:t xml:space="preserve"> geändert, da man mit </w:t>
+            </w:r>
+            <w:proofErr w:type="spellStart"/>
+            <w:r>
+              <w:rPr>
+                <w:lang w:val="de-DE"/>
+              </w:rPr>
+              <w:t>Grid</w:t>
+            </w:r>
+            <w:proofErr w:type="spellEnd"/>
+            <w:r>
+              <w:rPr>
+                <w:lang w:val="de-DE"/>
+              </w:rPr>
+              <w:t xml:space="preserve"> mehr Flexibilität hat. </w:t>
             </w:r>
           </w:p>
         </w:tc>
@@ -832,11 +974,19 @@
           <w:b/>
         </w:rPr>
       </w:pPr>
+      <w:proofErr w:type="spellStart"/>
       <w:r>
         <w:rPr>
           <w:b/>
         </w:rPr>
-        <w:t>Anfrage-Header :</w:t>
+        <w:t>Anfrage</w:t>
+      </w:r>
+      <w:proofErr w:type="spellEnd"/>
+      <w:r>
+        <w:rPr>
+          <w:b/>
+        </w:rPr>
+        <w:t>-Header :</w:t>
       </w:r>
     </w:p>
     <w:p>
@@ -915,7 +1065,35 @@
         <w:rPr>
           <w:b/>
         </w:rPr>
-        <w:t>5 Attributen des Anfrage-Headers :</w:t>
+        <w:t xml:space="preserve">5 </w:t>
+      </w:r>
+      <w:proofErr w:type="spellStart"/>
+      <w:r>
+        <w:rPr>
+          <w:b/>
+        </w:rPr>
+        <w:t>Attributen</w:t>
+      </w:r>
+      <w:proofErr w:type="spellEnd"/>
+      <w:r>
+        <w:rPr>
+          <w:b/>
+        </w:rPr>
+        <w:t xml:space="preserve"> des </w:t>
+      </w:r>
+      <w:proofErr w:type="spellStart"/>
+      <w:r>
+        <w:rPr>
+          <w:b/>
+        </w:rPr>
+        <w:t>Anfrage</w:t>
+      </w:r>
+      <w:proofErr w:type="spellEnd"/>
+      <w:r>
+        <w:rPr>
+          <w:b/>
+        </w:rPr>
+        <w:t>-Headers :</w:t>
       </w:r>
     </w:p>
     <w:p>
@@ -929,18 +1107,41 @@
           <w:lang w:val="de-DE"/>
         </w:rPr>
       </w:pPr>
+      <w:proofErr w:type="spellStart"/>
       <w:r>
         <w:rPr>
           <w:b/>
           <w:lang w:val="de-DE"/>
         </w:rPr>
-        <w:t>Accept :</w:t>
-      </w:r>
-      <w:r>
-        <w:rPr>
+        <w:t>Accept</w:t>
+      </w:r>
+      <w:proofErr w:type="spellEnd"/>
+      <w:r>
+        <w:rPr>
+          <w:b/>
           <w:lang w:val="de-DE"/>
         </w:rPr>
-        <w:t xml:space="preserve"> gibt die Auskunft, welche Formate der Client in der Antwort unterstützt und besteht aus Paaren mit zwei Werten (Fortmat und q-Faktor).</w:t>
+        <w:t xml:space="preserve"> :</w:t>
+      </w:r>
+      <w:r>
+        <w:rPr>
+          <w:lang w:val="de-DE"/>
+        </w:rPr>
+        <w:t xml:space="preserve"> gibt die Auskunft, welche Formate der Client in der Antwort unterstützt und besteht aus Paaren mit zwei Werten (</w:t>
+      </w:r>
+      <w:proofErr w:type="spellStart"/>
+      <w:r>
+        <w:rPr>
+          <w:lang w:val="de-DE"/>
+        </w:rPr>
+        <w:t>Fortmat</w:t>
+      </w:r>
+      <w:proofErr w:type="spellEnd"/>
+      <w:r>
+        <w:rPr>
+          <w:lang w:val="de-DE"/>
+        </w:rPr>
+        <w:t xml:space="preserve"> und q-Faktor).</w:t>
       </w:r>
     </w:p>
     <w:p>
@@ -962,10 +1163,32 @@
         <w:rPr>
           <w:lang w:val="de-DE"/>
         </w:rPr>
-        <w:t xml:space="preserve">bestimmt das Caching-Verhalten des Browsers und beinhaltet einzelne Direktiven für die Steurung des Caches. </w:t>
-      </w:r>
-      <w:r>
-        <w:t>Z.B. hier max-age = 0.</w:t>
+        <w:t xml:space="preserve">bestimmt das Caching-Verhalten des Browsers und beinhaltet einzelne Direktiven für die </w:t>
+      </w:r>
+      <w:proofErr w:type="spellStart"/>
+      <w:r>
+        <w:rPr>
+          <w:lang w:val="de-DE"/>
+        </w:rPr>
+        <w:t>Steurung</w:t>
+      </w:r>
+      <w:proofErr w:type="spellEnd"/>
+      <w:r>
+        <w:rPr>
+          <w:lang w:val="de-DE"/>
+        </w:rPr>
+        <w:t xml:space="preserve"> des Caches. </w:t>
+      </w:r>
+      <w:r>
+        <w:t xml:space="preserve">Z.B. </w:t>
+      </w:r>
+      <w:proofErr w:type="spellStart"/>
+      <w:r>
+        <w:t>hier</w:t>
+      </w:r>
+      <w:proofErr w:type="spellEnd"/>
+      <w:r>
+        <w:t xml:space="preserve"> max-age = 0.</w:t>
       </w:r>
     </w:p>
     <w:p>
@@ -1063,8 +1286,13 @@
       </w:r>
     </w:p>
     <w:p>
-      <w:r>
-        <w:t>Antwort-Header :</w:t>
+      <w:proofErr w:type="spellStart"/>
+      <w:r>
+        <w:t>Antwort</w:t>
+      </w:r>
+      <w:proofErr w:type="spellEnd"/>
+      <w:r>
+        <w:t>-Header :</w:t>
       </w:r>
     </w:p>
     <w:p>
@@ -1147,7 +1375,35 @@
         <w:rPr>
           <w:b/>
         </w:rPr>
-        <w:t>5 Attributen des Antwort-Headers :</w:t>
+        <w:t xml:space="preserve">5 </w:t>
+      </w:r>
+      <w:proofErr w:type="spellStart"/>
+      <w:r>
+        <w:rPr>
+          <w:b/>
+        </w:rPr>
+        <w:t>Attributen</w:t>
+      </w:r>
+      <w:proofErr w:type="spellEnd"/>
+      <w:r>
+        <w:rPr>
+          <w:b/>
+        </w:rPr>
+        <w:t xml:space="preserve"> des </w:t>
+      </w:r>
+      <w:proofErr w:type="spellStart"/>
+      <w:r>
+        <w:rPr>
+          <w:b/>
+        </w:rPr>
+        <w:t>Antwort</w:t>
+      </w:r>
+      <w:proofErr w:type="spellEnd"/>
+      <w:r>
+        <w:rPr>
+          <w:b/>
+        </w:rPr>
+        <w:t>-Headers :</w:t>
       </w:r>
     </w:p>
     <w:p>
@@ -1169,7 +1425,21 @@
         <w:rPr>
           <w:lang w:val="de-DE"/>
         </w:rPr>
-        <w:t xml:space="preserve"> bestimmt das Caching-Verhalten des Browsers und beinhaltet einzelne Direktiven für die Steurung des Caches. </w:t>
+        <w:t xml:space="preserve"> bestimmt das Caching-Verhalten des Browsers und beinhaltet einzelne Direktiven für die </w:t>
+      </w:r>
+      <w:proofErr w:type="spellStart"/>
+      <w:r>
+        <w:rPr>
+          <w:lang w:val="de-DE"/>
+        </w:rPr>
+        <w:t>Steurung</w:t>
+      </w:r>
+      <w:proofErr w:type="spellEnd"/>
+      <w:r>
+        <w:rPr>
+          <w:lang w:val="de-DE"/>
+        </w:rPr>
+        <w:t xml:space="preserve"> des Caches. </w:t>
       </w:r>
       <w:r>
         <w:t>Z.B. private und no-store.</w:t>
@@ -1191,7 +1461,6 @@
           <w:b/>
           <w:lang w:val="de-DE"/>
         </w:rPr>
-        <w:lastRenderedPageBreak/>
         <w:t>Connection :</w:t>
       </w:r>
       <w:r>
@@ -1256,7 +1525,21 @@
         <w:rPr>
           <w:lang w:val="de-DE"/>
         </w:rPr>
-        <w:t xml:space="preserve"> liefert dem Client den tatsächlichen Inhaltstyp des zurückgegebenen Inhalts (hier .html Datei encodiert in UTF-8).</w:t>
+        <w:t xml:space="preserve"> liefert dem Client den tatsächlichen Inhaltstyp des zurückgegebenen Inhalts (hier .</w:t>
+      </w:r>
+      <w:proofErr w:type="spellStart"/>
+      <w:r>
+        <w:rPr>
+          <w:lang w:val="de-DE"/>
+        </w:rPr>
+        <w:t>html</w:t>
+      </w:r>
+      <w:proofErr w:type="spellEnd"/>
+      <w:r>
+        <w:rPr>
+          <w:lang w:val="de-DE"/>
+        </w:rPr>
+        <w:t xml:space="preserve"> Datei encodiert in UTF-8).</w:t>
       </w:r>
     </w:p>
     <w:p>
@@ -1275,6 +1558,7 @@
           <w:b/>
           <w:lang w:val="de-DE"/>
         </w:rPr>
+        <w:lastRenderedPageBreak/>
         <w:t>Date :</w:t>
       </w:r>
       <w:r>
@@ -1305,11 +1589,19 @@
       </w:r>
     </w:p>
     <w:p>
+      <w:proofErr w:type="spellStart"/>
       <w:r>
         <w:rPr>
           <w:b/>
         </w:rPr>
-        <w:t>Anfrage-Header :</w:t>
+        <w:t>Anfrage</w:t>
+      </w:r>
+      <w:proofErr w:type="spellEnd"/>
+      <w:r>
+        <w:rPr>
+          <w:b/>
+        </w:rPr>
+        <w:t>-Header :</w:t>
       </w:r>
       <w:r>
         <w:t xml:space="preserve"> </w:t>
@@ -1391,7 +1683,39 @@
           <w:b/>
           <w:u w:val="single"/>
         </w:rPr>
-        <w:t>5 Attributen des Anfrage-Headers :</w:t>
+        <w:t xml:space="preserve">5 </w:t>
+      </w:r>
+      <w:proofErr w:type="spellStart"/>
+      <w:r>
+        <w:rPr>
+          <w:b/>
+          <w:u w:val="single"/>
+        </w:rPr>
+        <w:t>Attributen</w:t>
+      </w:r>
+      <w:proofErr w:type="spellEnd"/>
+      <w:r>
+        <w:rPr>
+          <w:b/>
+          <w:u w:val="single"/>
+        </w:rPr>
+        <w:t xml:space="preserve"> des </w:t>
+      </w:r>
+      <w:proofErr w:type="spellStart"/>
+      <w:r>
+        <w:rPr>
+          <w:b/>
+          <w:u w:val="single"/>
+        </w:rPr>
+        <w:t>Anfrage</w:t>
+      </w:r>
+      <w:proofErr w:type="spellEnd"/>
+      <w:r>
+        <w:rPr>
+          <w:b/>
+          <w:u w:val="single"/>
+        </w:rPr>
+        <w:t>-Headers :</w:t>
       </w:r>
     </w:p>
     <w:p>
@@ -1405,12 +1729,21 @@
           <w:lang w:val="de-DE"/>
         </w:rPr>
       </w:pPr>
+      <w:proofErr w:type="spellStart"/>
       <w:r>
         <w:rPr>
           <w:b/>
           <w:lang w:val="de-DE"/>
         </w:rPr>
-        <w:t>Accept :</w:t>
+        <w:t>Accept</w:t>
+      </w:r>
+      <w:proofErr w:type="spellEnd"/>
+      <w:r>
+        <w:rPr>
+          <w:b/>
+          <w:lang w:val="de-DE"/>
+        </w:rPr>
+        <w:t xml:space="preserve"> :</w:t>
       </w:r>
       <w:r>
         <w:rPr>
@@ -1430,12 +1763,21 @@
           <w:lang w:val="de-DE"/>
         </w:rPr>
       </w:pPr>
+      <w:proofErr w:type="spellStart"/>
       <w:r>
         <w:rPr>
           <w:b/>
           <w:lang w:val="de-DE"/>
         </w:rPr>
-        <w:t>Accept-Encoding :</w:t>
+        <w:t>Accept</w:t>
+      </w:r>
+      <w:proofErr w:type="spellEnd"/>
+      <w:r>
+        <w:rPr>
+          <w:b/>
+          <w:lang w:val="de-DE"/>
+        </w:rPr>
+        <w:t>-Encoding :</w:t>
       </w:r>
       <w:r>
         <w:rPr>
@@ -1456,12 +1798,21 @@
           <w:lang w:val="de-DE"/>
         </w:rPr>
       </w:pPr>
+      <w:proofErr w:type="spellStart"/>
       <w:r>
         <w:rPr>
           <w:b/>
           <w:lang w:val="de-DE"/>
         </w:rPr>
-        <w:t xml:space="preserve">Accept-Language : </w:t>
+        <w:t>Accept</w:t>
+      </w:r>
+      <w:proofErr w:type="spellEnd"/>
+      <w:r>
+        <w:rPr>
+          <w:b/>
+          <w:lang w:val="de-DE"/>
+        </w:rPr>
+        <w:t xml:space="preserve">-Language : </w:t>
       </w:r>
       <w:r>
         <w:rPr>
@@ -1482,8 +1833,21 @@
             <w:u w:val="none"/>
             <w:lang w:val="de-DE"/>
           </w:rPr>
-          <w:t>Content Negotiation</w:t>
+          <w:t xml:space="preserve">Content </w:t>
         </w:r>
+        <w:proofErr w:type="spellStart"/>
+        <w:r>
+          <w:rPr>
+            <w:rStyle w:val="Hyperlink"/>
+            <w:rFonts w:ascii="Arial" w:eastAsia="Arial" w:hAnsi="Arial" w:cs="Arial"/>
+            <w:color w:val="000000" w:themeColor="text1"/>
+            <w:highlight w:val="white"/>
+            <w:u w:val="none"/>
+            <w:lang w:val="de-DE"/>
+          </w:rPr>
+          <w:t>Negotiation</w:t>
+        </w:r>
+        <w:proofErr w:type="spellEnd"/>
       </w:hyperlink>
       <w:r>
         <w:rPr>
@@ -1514,10 +1878,32 @@
         <w:rPr>
           <w:lang w:val="de-DE"/>
         </w:rPr>
-        <w:t xml:space="preserve"> bestimmt das Caching-Verhalten des Browsers und beinhaltet einzelne Direktiven für die Steurung des Caches. </w:t>
-      </w:r>
-      <w:r>
-        <w:t>Z.B. hier max-age = 0.</w:t>
+        <w:t xml:space="preserve"> bestimmt das Caching-Verhalten des Browsers und beinhaltet einzelne Direktiven für die </w:t>
+      </w:r>
+      <w:proofErr w:type="spellStart"/>
+      <w:r>
+        <w:rPr>
+          <w:lang w:val="de-DE"/>
+        </w:rPr>
+        <w:t>Steurung</w:t>
+      </w:r>
+      <w:proofErr w:type="spellEnd"/>
+      <w:r>
+        <w:rPr>
+          <w:lang w:val="de-DE"/>
+        </w:rPr>
+        <w:t xml:space="preserve"> des Caches. </w:t>
+      </w:r>
+      <w:r>
+        <w:t xml:space="preserve">Z.B. </w:t>
+      </w:r>
+      <w:proofErr w:type="spellStart"/>
+      <w:r>
+        <w:t>hier</w:t>
+      </w:r>
+      <w:proofErr w:type="spellEnd"/>
+      <w:r>
+        <w:t xml:space="preserve"> max-age = 0.</w:t>
       </w:r>
     </w:p>
     <w:p>
@@ -1542,7 +1928,21 @@
         <w:rPr>
           <w:lang w:val="de-DE"/>
         </w:rPr>
-        <w:t xml:space="preserve">  ist eine charakteristische Zeichenkette, die es Servern und Netzwerk-Peers ermöglicht, die Anwendung, das Betriebssystem, den Hersteller und/oder die Version des anfragenden User-Agents zu identifizieren.</w:t>
+        <w:t xml:space="preserve">  ist eine charakteristische Zeichenkette, die es Servern und Netzwerk-Peers ermöglicht, die Anwendung, das Betriebssystem, den Hersteller und/oder die Version des anfragenden User-</w:t>
+      </w:r>
+      <w:proofErr w:type="spellStart"/>
+      <w:r>
+        <w:rPr>
+          <w:lang w:val="de-DE"/>
+        </w:rPr>
+        <w:t>Agents</w:t>
+      </w:r>
+      <w:proofErr w:type="spellEnd"/>
+      <w:r>
+        <w:rPr>
+          <w:lang w:val="de-DE"/>
+        </w:rPr>
+        <w:t xml:space="preserve"> zu identifizieren.</w:t>
       </w:r>
     </w:p>
     <w:p>
@@ -1564,7 +1964,6 @@
         <w:rPr>
           <w:b/>
         </w:rPr>
-        <w:lastRenderedPageBreak/>
         <w:t>Request-Body :</w:t>
       </w:r>
     </w:p>
@@ -1615,6 +2014,7 @@
         <w:rPr>
           <w:b/>
         </w:rPr>
+        <w:lastRenderedPageBreak/>
         <w:t>Aufgabe 9</w:t>
       </w:r>
     </w:p>
@@ -1906,7 +2306,34 @@
           <w:color w:val="808080"/>
         </w:rPr>
         <w:br/>
-        <w:t>Tabelle link is bold and coloured to chocolate without underlining</w:t>
+      </w:r>
+      <w:proofErr w:type="spellStart"/>
+      <w:r>
+        <w:rPr>
+          <w:color w:val="808080"/>
+        </w:rPr>
+        <w:t>Tabelle</w:t>
+      </w:r>
+      <w:proofErr w:type="spellEnd"/>
+      <w:r>
+        <w:rPr>
+          <w:color w:val="808080"/>
+        </w:rPr>
+        <w:t xml:space="preserve"> link is bold and </w:t>
+      </w:r>
+      <w:proofErr w:type="spellStart"/>
+      <w:r>
+        <w:rPr>
+          <w:color w:val="808080"/>
+        </w:rPr>
+        <w:t>coloured</w:t>
+      </w:r>
+      <w:proofErr w:type="spellEnd"/>
+      <w:r>
+        <w:rPr>
+          <w:color w:val="808080"/>
+        </w:rPr>
+        <w:t xml:space="preserve"> to chocolate without underlining</w:t>
       </w:r>
       <w:r>
         <w:rPr>
@@ -2274,23 +2701,40 @@
         </w:rPr>
         <w:br/>
       </w:r>
+      <w:proofErr w:type="spellStart"/>
       <w:r>
         <w:rPr>
           <w:color w:val="E8BF6A"/>
         </w:rPr>
         <w:t>thead</w:t>
       </w:r>
+      <w:proofErr w:type="spellEnd"/>
       <w:r>
         <w:rPr>
           <w:color w:val="CC7832"/>
         </w:rPr>
         <w:t xml:space="preserve">, </w:t>
       </w:r>
+      <w:proofErr w:type="spellStart"/>
       <w:r>
         <w:rPr>
           <w:color w:val="E8BF6A"/>
         </w:rPr>
-        <w:t>tbody tr</w:t>
+        <w:t>tbody</w:t>
+      </w:r>
+      <w:proofErr w:type="spellEnd"/>
+      <w:r>
+        <w:rPr>
+          <w:color w:val="E8BF6A"/>
+        </w:rPr>
+        <w:t xml:space="preserve"> </w:t>
+      </w:r>
+      <w:proofErr w:type="spellStart"/>
+      <w:r>
+        <w:rPr>
+          <w:color w:val="E8BF6A"/>
+        </w:rPr>
+        <w:t>tr</w:t>
       </w:r>
       <w:r>
         <w:rPr>
@@ -2304,6 +2748,7 @@
         </w:rPr>
         <w:t>nth-of-type</w:t>
       </w:r>
+      <w:proofErr w:type="spellEnd"/>
       <w:r>
         <w:rPr>
           <w:color w:val="A9B7C6"/>
@@ -2395,12 +2840,6 @@
           <w:color w:val="808080"/>
         </w:rPr>
         <w:br/>
-      </w:r>
-      <w:r>
-        <w:rPr>
-          <w:color w:val="808080"/>
-        </w:rPr>
-        <w:lastRenderedPageBreak/>
         <w:t xml:space="preserve"> */</w:t>
       </w:r>
       <w:r>
@@ -2691,8 +3130,16 @@
           <w:color w:val="808080"/>
         </w:rPr>
         <w:br/>
-        <w:t>Each word of the list in footer is inlined</w:t>
-      </w:r>
+        <w:t xml:space="preserve">Each word of the list in footer is </w:t>
+      </w:r>
+      <w:proofErr w:type="spellStart"/>
+      <w:r>
+        <w:rPr>
+          <w:color w:val="808080"/>
+        </w:rPr>
+        <w:t>inlined</w:t>
+      </w:r>
+      <w:proofErr w:type="spellEnd"/>
       <w:r>
         <w:rPr>
           <w:color w:val="808080"/>
@@ -2710,7 +3157,21 @@
         <w:rPr>
           <w:color w:val="E8BF6A"/>
         </w:rPr>
-        <w:t xml:space="preserve">footer ul li </w:t>
+        <w:t xml:space="preserve">footer </w:t>
+      </w:r>
+      <w:proofErr w:type="spellStart"/>
+      <w:r>
+        <w:rPr>
+          <w:color w:val="E8BF6A"/>
+        </w:rPr>
+        <w:t>ul</w:t>
+      </w:r>
+      <w:proofErr w:type="spellEnd"/>
+      <w:r>
+        <w:rPr>
+          <w:color w:val="E8BF6A"/>
+        </w:rPr>
+        <w:t xml:space="preserve"> li </w:t>
       </w:r>
       <w:r>
         <w:rPr>
@@ -2721,6 +3182,43 @@
       <w:r>
         <w:rPr>
           <w:color w:val="A9B7C6"/>
+        </w:rPr>
+        <w:br/>
+      </w:r>
+      <w:r>
+        <w:rPr>
+          <w:color w:val="A9B7C6"/>
+        </w:rPr>
+        <w:lastRenderedPageBreak/>
+        <w:t xml:space="preserve">    </w:t>
+      </w:r>
+      <w:r>
+        <w:rPr>
+          <w:color w:val="BABABA"/>
+        </w:rPr>
+        <w:t>display</w:t>
+      </w:r>
+      <w:r>
+        <w:rPr>
+          <w:color w:val="A9B7C6"/>
+        </w:rPr>
+        <w:t xml:space="preserve">: </w:t>
+      </w:r>
+      <w:r>
+        <w:rPr>
+          <w:color w:val="A5C261"/>
+        </w:rPr>
+        <w:t>inline</w:t>
+      </w:r>
+      <w:r>
+        <w:rPr>
+          <w:color w:val="CC7832"/>
+        </w:rPr>
+        <w:t>;</w:t>
+      </w:r>
+      <w:r>
+        <w:rPr>
+          <w:color w:val="CC7832"/>
         </w:rPr>
         <w:br/>
         <w:t xml:space="preserve">    </w:t>
@@ -2729,37 +3227,6 @@
         <w:rPr>
           <w:color w:val="BABABA"/>
         </w:rPr>
-        <w:t>display</w:t>
-      </w:r>
-      <w:r>
-        <w:rPr>
-          <w:color w:val="A9B7C6"/>
-        </w:rPr>
-        <w:t xml:space="preserve">: </w:t>
-      </w:r>
-      <w:r>
-        <w:rPr>
-          <w:color w:val="A5C261"/>
-        </w:rPr>
-        <w:t>inline</w:t>
-      </w:r>
-      <w:r>
-        <w:rPr>
-          <w:color w:val="CC7832"/>
-        </w:rPr>
-        <w:t>;</w:t>
-      </w:r>
-      <w:r>
-        <w:rPr>
-          <w:color w:val="CC7832"/>
-        </w:rPr>
-        <w:br/>
-        <w:t xml:space="preserve">    </w:t>
-      </w:r>
-      <w:r>
-        <w:rPr>
-          <w:color w:val="BABABA"/>
-        </w:rPr>
         <w:t>margin-right</w:t>
       </w:r>
       <w:r>
@@ -2840,7 +3307,28 @@
         <w:rPr>
           <w:color w:val="E8BF6A"/>
         </w:rPr>
-        <w:t>footer ul li</w:t>
+        <w:t xml:space="preserve">footer </w:t>
+      </w:r>
+      <w:proofErr w:type="spellStart"/>
+      <w:r>
+        <w:rPr>
+          <w:color w:val="E8BF6A"/>
+        </w:rPr>
+        <w:t>ul</w:t>
+      </w:r>
+      <w:proofErr w:type="spellEnd"/>
+      <w:r>
+        <w:rPr>
+          <w:color w:val="E8BF6A"/>
+        </w:rPr>
+        <w:t xml:space="preserve"> </w:t>
+      </w:r>
+      <w:proofErr w:type="spellStart"/>
+      <w:r>
+        <w:rPr>
+          <w:color w:val="E8BF6A"/>
+        </w:rPr>
+        <w:t>li</w:t>
       </w:r>
       <w:r>
         <w:rPr>
@@ -2854,6 +3342,7 @@
         </w:rPr>
         <w:t>nth-of-type</w:t>
       </w:r>
+      <w:proofErr w:type="spellEnd"/>
       <w:r>
         <w:rPr>
           <w:color w:val="A9B7C6"/>
@@ -2882,7 +3371,28 @@
         <w:rPr>
           <w:color w:val="E8BF6A"/>
         </w:rPr>
-        <w:t>footer ul li</w:t>
+        <w:t xml:space="preserve">footer </w:t>
+      </w:r>
+      <w:proofErr w:type="spellStart"/>
+      <w:r>
+        <w:rPr>
+          <w:color w:val="E8BF6A"/>
+        </w:rPr>
+        <w:t>ul</w:t>
+      </w:r>
+      <w:proofErr w:type="spellEnd"/>
+      <w:r>
+        <w:rPr>
+          <w:color w:val="E8BF6A"/>
+        </w:rPr>
+        <w:t xml:space="preserve"> </w:t>
+      </w:r>
+      <w:proofErr w:type="spellStart"/>
+      <w:r>
+        <w:rPr>
+          <w:color w:val="E8BF6A"/>
+        </w:rPr>
+        <w:t>li</w:t>
       </w:r>
       <w:r>
         <w:rPr>
@@ -2896,6 +3406,7 @@
         </w:rPr>
         <w:t>nth-of-type</w:t>
       </w:r>
+      <w:proofErr w:type="spellEnd"/>
       <w:r>
         <w:rPr>
           <w:color w:val="A9B7C6"/>
@@ -2924,7 +3435,28 @@
         <w:rPr>
           <w:color w:val="E8BF6A"/>
         </w:rPr>
-        <w:t>footer ul li</w:t>
+        <w:t xml:space="preserve">footer </w:t>
+      </w:r>
+      <w:proofErr w:type="spellStart"/>
+      <w:r>
+        <w:rPr>
+          <w:color w:val="E8BF6A"/>
+        </w:rPr>
+        <w:t>ul</w:t>
+      </w:r>
+      <w:proofErr w:type="spellEnd"/>
+      <w:r>
+        <w:rPr>
+          <w:color w:val="E8BF6A"/>
+        </w:rPr>
+        <w:t xml:space="preserve"> </w:t>
+      </w:r>
+      <w:proofErr w:type="spellStart"/>
+      <w:r>
+        <w:rPr>
+          <w:color w:val="E8BF6A"/>
+        </w:rPr>
+        <w:t>li</w:t>
       </w:r>
       <w:r>
         <w:rPr>
@@ -2938,6 +3470,7 @@
         </w:rPr>
         <w:t>nth-of-type</w:t>
       </w:r>
+      <w:proofErr w:type="spellEnd"/>
       <w:r>
         <w:rPr>
           <w:color w:val="A9B7C6"/>
@@ -3326,12 +3859,21 @@
           <w:b/>
         </w:rPr>
       </w:pPr>
+      <w:proofErr w:type="spellStart"/>
       <w:r>
         <w:rPr>
           <w:rStyle w:val="Heading2Char"/>
           <w:b/>
         </w:rPr>
-        <w:t>Meilenstein 2</w:t>
+        <w:t>Meilenstein</w:t>
+      </w:r>
+      <w:proofErr w:type="spellEnd"/>
+      <w:r>
+        <w:rPr>
+          <w:rStyle w:val="Heading2Char"/>
+          <w:b/>
+        </w:rPr>
+        <w:t xml:space="preserve"> 2</w:t>
       </w:r>
     </w:p>
     <w:tbl>
@@ -3379,11 +3921,33 @@
                 <w:b/>
               </w:rPr>
             </w:pPr>
+            <w:proofErr w:type="spellStart"/>
             <w:r>
               <w:rPr>
                 <w:b/>
               </w:rPr>
-              <w:t>Geschätze Zeit (Minuten)</w:t>
+              <w:t>Geschätze</w:t>
+            </w:r>
+            <w:proofErr w:type="spellEnd"/>
+            <w:r>
+              <w:rPr>
+                <w:b/>
+              </w:rPr>
+              <w:t xml:space="preserve"> Zeit (</w:t>
+            </w:r>
+            <w:proofErr w:type="spellStart"/>
+            <w:r>
+              <w:rPr>
+                <w:b/>
+              </w:rPr>
+              <w:t>Minuten</w:t>
+            </w:r>
+            <w:proofErr w:type="spellEnd"/>
+            <w:r>
+              <w:rPr>
+                <w:b/>
+              </w:rPr>
+              <w:t>)</w:t>
             </w:r>
           </w:p>
         </w:tc>
@@ -3399,11 +3963,33 @@
                 <w:b/>
               </w:rPr>
             </w:pPr>
+            <w:proofErr w:type="spellStart"/>
             <w:r>
               <w:rPr>
                 <w:b/>
               </w:rPr>
-              <w:t>Tatsächliche Zeit (Minuten)</w:t>
+              <w:t>Tatsächliche</w:t>
+            </w:r>
+            <w:proofErr w:type="spellEnd"/>
+            <w:r>
+              <w:rPr>
+                <w:b/>
+              </w:rPr>
+              <w:t xml:space="preserve"> Zeit (</w:t>
+            </w:r>
+            <w:proofErr w:type="spellStart"/>
+            <w:r>
+              <w:rPr>
+                <w:b/>
+              </w:rPr>
+              <w:t>Minuten</w:t>
+            </w:r>
+            <w:proofErr w:type="spellEnd"/>
+            <w:r>
+              <w:rPr>
+                <w:b/>
+              </w:rPr>
+              <w:t>)</w:t>
             </w:r>
           </w:p>
         </w:tc>
@@ -3419,12 +4005,14 @@
                 <w:b/>
               </w:rPr>
             </w:pPr>
+            <w:proofErr w:type="spellStart"/>
             <w:r>
               <w:rPr>
                 <w:b/>
               </w:rPr>
               <w:t>Kommentar</w:t>
             </w:r>
+            <w:proofErr w:type="spellEnd"/>
           </w:p>
         </w:tc>
       </w:tr>
@@ -3533,7 +4121,15 @@
           </w:tcPr>
           <w:p>
             <w:r>
-              <w:t>30 Aufgaben. 1 Aufgabe = 1 min</w:t>
+              <w:t xml:space="preserve">30 </w:t>
+            </w:r>
+            <w:proofErr w:type="spellStart"/>
+            <w:r>
+              <w:t>Aufgaben</w:t>
+            </w:r>
+            <w:proofErr w:type="spellEnd"/>
+            <w:r>
+              <w:t>. 1 Aufgabe = 1 min</w:t>
             </w:r>
           </w:p>
         </w:tc>
@@ -3552,7 +4148,6 @@
               <w:jc w:val="center"/>
             </w:pPr>
             <w:r>
-              <w:lastRenderedPageBreak/>
               <w:t>3</w:t>
             </w:r>
           </w:p>
@@ -3600,7 +4195,21 @@
               <w:rPr>
                 <w:lang w:val="de-DE"/>
               </w:rPr>
-              <w:t>Da erster Einstieg ins php, daher viel Zeit</w:t>
+              <w:t xml:space="preserve">Da erster Einstieg ins </w:t>
+            </w:r>
+            <w:proofErr w:type="spellStart"/>
+            <w:r>
+              <w:rPr>
+                <w:lang w:val="de-DE"/>
+              </w:rPr>
+              <w:t>php</w:t>
+            </w:r>
+            <w:proofErr w:type="spellEnd"/>
+            <w:r>
+              <w:rPr>
+                <w:lang w:val="de-DE"/>
+              </w:rPr>
+              <w:t>, daher viel Zeit</w:t>
             </w:r>
           </w:p>
         </w:tc>
@@ -3859,7 +4468,21 @@
               <w:rPr>
                 <w:lang w:val="de-DE"/>
               </w:rPr>
-              <w:t>War spannend mit text D</w:t>
+              <w:t xml:space="preserve">War spannend mit </w:t>
+            </w:r>
+            <w:proofErr w:type="spellStart"/>
+            <w:r>
+              <w:rPr>
+                <w:lang w:val="de-DE"/>
+              </w:rPr>
+              <w:t>text</w:t>
+            </w:r>
+            <w:proofErr w:type="spellEnd"/>
+            <w:r>
+              <w:rPr>
+                <w:lang w:val="de-DE"/>
+              </w:rPr>
+              <w:t xml:space="preserve"> D</w:t>
             </w:r>
             <w:r>
               <w:rPr>
@@ -3958,12 +4581,14 @@
         <w:pStyle w:val="Heading3"/>
         <w:rPr>
           <w:b/>
+          <w:lang w:val="de-DE"/>
         </w:rPr>
       </w:pPr>
       <w:r>
         <w:rPr>
           <w:rStyle w:val="Heading3Char"/>
           <w:b/>
+          <w:lang w:val="de-DE"/>
         </w:rPr>
         <w:t>Aufgabe 3</w:t>
       </w:r>
@@ -3993,7 +4618,21 @@
         <w:rPr>
           <w:lang w:val="de-DE"/>
         </w:rPr>
-        <w:t>Zeile 12: Comma (,) addiert</w:t>
+        <w:t xml:space="preserve">Zeile 12: </w:t>
+      </w:r>
+      <w:proofErr w:type="spellStart"/>
+      <w:r>
+        <w:rPr>
+          <w:lang w:val="de-DE"/>
+        </w:rPr>
+        <w:t>Comma</w:t>
+      </w:r>
+      <w:proofErr w:type="spellEnd"/>
+      <w:r>
+        <w:rPr>
+          <w:lang w:val="de-DE"/>
+        </w:rPr>
+        <w:t xml:space="preserve"> (,) addiert</w:t>
       </w:r>
     </w:p>
     <w:p>
@@ -4007,6 +4646,7 @@
         <w:rPr>
           <w:lang w:val="de-DE"/>
         </w:rPr>
+        <w:lastRenderedPageBreak/>
         <w:t>Zeile 21: Eckige Klammern (]) addiert</w:t>
       </w:r>
     </w:p>
@@ -4035,7 +4675,21 @@
         <w:rPr>
           <w:lang w:val="de-DE"/>
         </w:rPr>
-        <w:t>Zeile 59: Das Wort "function" addiert</w:t>
+        <w:t>Zeile 59: Das Wort "</w:t>
+      </w:r>
+      <w:proofErr w:type="spellStart"/>
+      <w:r>
+        <w:rPr>
+          <w:lang w:val="de-DE"/>
+        </w:rPr>
+        <w:t>function</w:t>
+      </w:r>
+      <w:proofErr w:type="spellEnd"/>
+      <w:r>
+        <w:rPr>
+          <w:lang w:val="de-DE"/>
+        </w:rPr>
+        <w:t>" addiert</w:t>
       </w:r>
     </w:p>
     <w:p>
@@ -4063,12 +4717,26 @@
         <w:rPr>
           <w:lang w:val="de-DE"/>
         </w:rPr>
-        <w:t>Im Quelltext stehen solche Funktionalitaeten wie:</w:t>
-      </w:r>
+        <w:t xml:space="preserve">Im Quelltext stehen solche </w:t>
+      </w:r>
+      <w:proofErr w:type="spellStart"/>
       <w:r>
         <w:rPr>
           <w:lang w:val="de-DE"/>
         </w:rPr>
+        <w:t>Funktionalitaeten</w:t>
+      </w:r>
+      <w:proofErr w:type="spellEnd"/>
+      <w:r>
+        <w:rPr>
+          <w:lang w:val="de-DE"/>
+        </w:rPr>
+        <w:t xml:space="preserve"> wie:</w:t>
+      </w:r>
+      <w:r>
+        <w:rPr>
+          <w:lang w:val="de-DE"/>
+        </w:rPr>
         <w:t xml:space="preserve"> </w:t>
       </w:r>
       <w:r>
@@ -4087,8 +4755,16 @@
         <w:rPr>
           <w:lang w:val="de-DE"/>
         </w:rPr>
-        <w:t>Funktion zur Verfuegung</w:t>
-      </w:r>
+        <w:t xml:space="preserve">Funktion zur </w:t>
+      </w:r>
+      <w:proofErr w:type="spellStart"/>
+      <w:r>
+        <w:rPr>
+          <w:lang w:val="de-DE"/>
+        </w:rPr>
+        <w:t>Verfuegung</w:t>
+      </w:r>
+      <w:proofErr w:type="spellEnd"/>
       <w:r>
         <w:rPr>
           <w:lang w:val="de-DE"/>
@@ -4241,6 +4917,7 @@
         </w:rPr>
         <w:t xml:space="preserve">Entsprechend wäre das $_GET-Array identisch mit </w:t>
       </w:r>
+      <w:proofErr w:type="spellStart"/>
       <w:r>
         <w:rPr>
           <w:rFonts w:eastAsia="Times New Roman" w:cstheme="minorHAnsi"/>
@@ -4248,7 +4925,77 @@
           <w:iCs/>
           <w:lang w:val="de-DE"/>
         </w:rPr>
-        <w:t>array('page' =&gt; 'article', 'id' =&gt; '1015', 'design' =&gt; 'normal')</w:t>
+        <w:t>array</w:t>
+      </w:r>
+      <w:proofErr w:type="spellEnd"/>
+      <w:r>
+        <w:rPr>
+          <w:rFonts w:eastAsia="Times New Roman" w:cstheme="minorHAnsi"/>
+          <w:i/>
+          <w:iCs/>
+          <w:lang w:val="de-DE"/>
+        </w:rPr>
+        <w:t>('</w:t>
+      </w:r>
+      <w:proofErr w:type="spellStart"/>
+      <w:r>
+        <w:rPr>
+          <w:rFonts w:eastAsia="Times New Roman" w:cstheme="minorHAnsi"/>
+          <w:i/>
+          <w:iCs/>
+          <w:lang w:val="de-DE"/>
+        </w:rPr>
+        <w:t>page</w:t>
+      </w:r>
+      <w:proofErr w:type="spellEnd"/>
+      <w:r>
+        <w:rPr>
+          <w:rFonts w:eastAsia="Times New Roman" w:cstheme="minorHAnsi"/>
+          <w:i/>
+          <w:iCs/>
+          <w:lang w:val="de-DE"/>
+        </w:rPr>
+        <w:t>' =&gt; '</w:t>
+      </w:r>
+      <w:proofErr w:type="spellStart"/>
+      <w:r>
+        <w:rPr>
+          <w:rFonts w:eastAsia="Times New Roman" w:cstheme="minorHAnsi"/>
+          <w:i/>
+          <w:iCs/>
+          <w:lang w:val="de-DE"/>
+        </w:rPr>
+        <w:t>article</w:t>
+      </w:r>
+      <w:proofErr w:type="spellEnd"/>
+      <w:r>
+        <w:rPr>
+          <w:rFonts w:eastAsia="Times New Roman" w:cstheme="minorHAnsi"/>
+          <w:i/>
+          <w:iCs/>
+          <w:lang w:val="de-DE"/>
+        </w:rPr>
+        <w:t>', '</w:t>
+      </w:r>
+      <w:proofErr w:type="spellStart"/>
+      <w:r>
+        <w:rPr>
+          <w:rFonts w:eastAsia="Times New Roman" w:cstheme="minorHAnsi"/>
+          <w:i/>
+          <w:iCs/>
+          <w:lang w:val="de-DE"/>
+        </w:rPr>
+        <w:t>id</w:t>
+      </w:r>
+      <w:proofErr w:type="spellEnd"/>
+      <w:r>
+        <w:rPr>
+          <w:rFonts w:eastAsia="Times New Roman" w:cstheme="minorHAnsi"/>
+          <w:i/>
+          <w:iCs/>
+          <w:lang w:val="de-DE"/>
+        </w:rPr>
+        <w:t>' =&gt; '1015', 'design' =&gt; 'normal')</w:t>
       </w:r>
       <w:r>
         <w:rPr>
@@ -4281,6 +5028,7 @@
           <w:lang w:val="de-DE"/>
         </w:rPr>
       </w:pPr>
+      <w:proofErr w:type="spellStart"/>
       <w:r>
         <w:rPr>
           <w:b/>
@@ -4291,6 +5039,7 @@
         </w:rPr>
         <w:t>strpos</w:t>
       </w:r>
+      <w:proofErr w:type="spellEnd"/>
       <w:r>
         <w:rPr>
           <w:lang w:val="de-DE"/>
@@ -4303,6 +5052,7 @@
         </w:rPr>
         <w:t xml:space="preserve">Gibt die numerische Position des ersten Vorkommens von </w:t>
       </w:r>
+      <w:proofErr w:type="spellStart"/>
       <w:r>
         <w:rPr>
           <w:rStyle w:val="HTMLCode"/>
@@ -4311,12 +5061,14 @@
         </w:rPr>
         <w:t>needle</w:t>
       </w:r>
+      <w:proofErr w:type="spellEnd"/>
       <w:r>
         <w:rPr>
           <w:lang w:val="de-DE"/>
         </w:rPr>
         <w:t xml:space="preserve"> innerhalb der Zeichenkette </w:t>
       </w:r>
+      <w:proofErr w:type="spellStart"/>
       <w:r>
         <w:rPr>
           <w:rStyle w:val="HTMLCode"/>
@@ -4325,6 +5077,7 @@
         </w:rPr>
         <w:t>haystack</w:t>
       </w:r>
+      <w:proofErr w:type="spellEnd"/>
       <w:r>
         <w:rPr>
           <w:lang w:val="de-DE"/>
@@ -4339,6 +5092,7 @@
           <w:lang w:val="de-DE"/>
         </w:rPr>
       </w:pPr>
+      <w:proofErr w:type="spellStart"/>
       <w:r>
         <w:rPr>
           <w:b/>
@@ -4349,6 +5103,7 @@
         </w:rPr>
         <w:t>count</w:t>
       </w:r>
+      <w:proofErr w:type="spellEnd"/>
       <w:r>
         <w:rPr>
           <w:lang w:val="de-DE"/>
@@ -4362,6 +5117,7 @@
         <w:t xml:space="preserve">Zählt alle Elemente eines Arrays, wenn es mit einem Array verwendet wird. Bei Verwendung mit einem Objekt, das die Schnittstelle </w:t>
       </w:r>
       <w:hyperlink r:id="rId16" w:history="1">
+        <w:proofErr w:type="spellStart"/>
         <w:r>
           <w:rPr>
             <w:rStyle w:val="Hyperlink"/>
@@ -4369,6 +5125,7 @@
           </w:rPr>
           <w:t>Countable</w:t>
         </w:r>
+        <w:proofErr w:type="spellEnd"/>
       </w:hyperlink>
       <w:r>
         <w:rPr>
@@ -4377,12 +5134,37 @@
         <w:t xml:space="preserve"> nutzt, gibt es den Rückgabewert der Methode </w:t>
       </w:r>
       <w:hyperlink r:id="rId17" w:history="1">
+        <w:proofErr w:type="spellStart"/>
         <w:r>
           <w:rPr>
             <w:rStyle w:val="Hyperlink"/>
             <w:lang w:val="de-DE"/>
           </w:rPr>
-          <w:t>Countable::count()</w:t>
+          <w:t>Countable</w:t>
+        </w:r>
+        <w:proofErr w:type="spellEnd"/>
+        <w:r>
+          <w:rPr>
+            <w:rStyle w:val="Hyperlink"/>
+            <w:lang w:val="de-DE"/>
+          </w:rPr>
+          <w:t>::</w:t>
+        </w:r>
+        <w:proofErr w:type="spellStart"/>
+        <w:r>
+          <w:rPr>
+            <w:rStyle w:val="Hyperlink"/>
+            <w:lang w:val="de-DE"/>
+          </w:rPr>
+          <w:t>count</w:t>
+        </w:r>
+        <w:proofErr w:type="spellEnd"/>
+        <w:r>
+          <w:rPr>
+            <w:rStyle w:val="Hyperlink"/>
+            <w:lang w:val="de-DE"/>
+          </w:rPr>
+          <w:t>()</w:t>
         </w:r>
       </w:hyperlink>
       <w:r>
@@ -4403,9 +5185,9 @@
         <w:rPr>
           <w:lang w:val="de-DE"/>
         </w:rPr>
-        <w:lastRenderedPageBreak/>
         <w:t xml:space="preserve">: </w:t>
       </w:r>
+      <w:proofErr w:type="spellStart"/>
       <w:r>
         <w:rPr>
           <w:b/>
@@ -4416,22 +5198,1487 @@
         </w:rPr>
         <w:t>float</w:t>
       </w:r>
+      <w:proofErr w:type="spellEnd"/>
       <w:r>
         <w:rPr>
           <w:lang w:val="de-DE"/>
         </w:rPr>
-        <w:t>: erwarteter Rückgabewert ist vom Typ float</w:t>
-      </w:r>
+        <w:t xml:space="preserve">: erwarteter Rückgabewert ist vom Typ </w:t>
+      </w:r>
+      <w:proofErr w:type="spellStart"/>
       <w:r>
         <w:rPr>
           <w:lang w:val="de-DE"/>
         </w:rPr>
+        <w:t>float</w:t>
+      </w:r>
+      <w:proofErr w:type="spellEnd"/>
+      <w:r>
+        <w:rPr>
+          <w:lang w:val="de-DE"/>
+        </w:rPr>
         <w:t>.</w:t>
+      </w:r>
+    </w:p>
+    <w:p>
+      <w:pPr>
+        <w:spacing w:line="240" w:lineRule="auto"/>
+        <w:rPr>
+          <w:lang w:val="de-DE"/>
+        </w:rPr>
+      </w:pPr>
+    </w:p>
+    <w:p>
+      <w:pPr>
+        <w:pStyle w:val="Heading2"/>
+        <w:rPr>
+          <w:b/>
+        </w:rPr>
+      </w:pPr>
+      <w:proofErr w:type="spellStart"/>
+      <w:r>
+        <w:rPr>
+          <w:rStyle w:val="Heading2Char"/>
+          <w:b/>
+        </w:rPr>
+        <w:t>Meilenstein</w:t>
+      </w:r>
+      <w:proofErr w:type="spellEnd"/>
+      <w:r>
+        <w:rPr>
+          <w:rStyle w:val="Heading2Char"/>
+          <w:b/>
+        </w:rPr>
+        <w:t xml:space="preserve"> </w:t>
+      </w:r>
+      <w:r>
+        <w:rPr>
+          <w:rStyle w:val="Heading2Char"/>
+          <w:b/>
+        </w:rPr>
+        <w:t>3</w:t>
+      </w:r>
+    </w:p>
+    <w:tbl>
+      <w:tblPr>
+        <w:tblStyle w:val="TableGrid"/>
+        <w:tblW w:w="0" w:type="auto"/>
+        <w:tblLook w:val="04A0" w:firstRow="1" w:lastRow="0" w:firstColumn="1" w:lastColumn="0" w:noHBand="0" w:noVBand="1"/>
+      </w:tblPr>
+      <w:tblGrid>
+        <w:gridCol w:w="2335"/>
+        <w:gridCol w:w="2336"/>
+        <w:gridCol w:w="2337"/>
+        <w:gridCol w:w="2337"/>
+      </w:tblGrid>
+      <w:tr>
+        <w:tc>
+          <w:tcPr>
+            <w:tcW w:w="2335" w:type="dxa"/>
+            <w:shd w:val="clear" w:color="FFD966" w:themeColor="accent4" w:themeTint="99" w:fill="FFD966" w:themeFill="accent4" w:themeFillTint="99"/>
+          </w:tcPr>
+          <w:p>
+            <w:pPr>
+              <w:jc w:val="center"/>
+              <w:rPr>
+                <w:b/>
+              </w:rPr>
+            </w:pPr>
+            <w:r>
+              <w:rPr>
+                <w:b/>
+              </w:rPr>
+              <w:t>Aufgabe</w:t>
+            </w:r>
+          </w:p>
+        </w:tc>
+        <w:tc>
+          <w:tcPr>
+            <w:tcW w:w="2336" w:type="dxa"/>
+            <w:shd w:val="clear" w:color="FFD966" w:themeColor="accent4" w:themeTint="99" w:fill="FFD966" w:themeFill="accent4" w:themeFillTint="99"/>
+          </w:tcPr>
+          <w:p>
+            <w:pPr>
+              <w:jc w:val="center"/>
+              <w:rPr>
+                <w:b/>
+              </w:rPr>
+            </w:pPr>
+            <w:proofErr w:type="spellStart"/>
+            <w:r>
+              <w:rPr>
+                <w:b/>
+              </w:rPr>
+              <w:t>Geschätze</w:t>
+            </w:r>
+            <w:proofErr w:type="spellEnd"/>
+            <w:r>
+              <w:rPr>
+                <w:b/>
+              </w:rPr>
+              <w:t xml:space="preserve"> Zeit (</w:t>
+            </w:r>
+            <w:proofErr w:type="spellStart"/>
+            <w:r>
+              <w:rPr>
+                <w:b/>
+              </w:rPr>
+              <w:t>Minuten</w:t>
+            </w:r>
+            <w:proofErr w:type="spellEnd"/>
+            <w:r>
+              <w:rPr>
+                <w:b/>
+              </w:rPr>
+              <w:t>)</w:t>
+            </w:r>
+          </w:p>
+        </w:tc>
+        <w:tc>
+          <w:tcPr>
+            <w:tcW w:w="2337" w:type="dxa"/>
+            <w:shd w:val="clear" w:color="FFD966" w:themeColor="accent4" w:themeTint="99" w:fill="FFD966" w:themeFill="accent4" w:themeFillTint="99"/>
+          </w:tcPr>
+          <w:p>
+            <w:pPr>
+              <w:jc w:val="center"/>
+              <w:rPr>
+                <w:b/>
+              </w:rPr>
+            </w:pPr>
+            <w:proofErr w:type="spellStart"/>
+            <w:r>
+              <w:rPr>
+                <w:b/>
+              </w:rPr>
+              <w:t>Tatsächliche</w:t>
+            </w:r>
+            <w:proofErr w:type="spellEnd"/>
+            <w:r>
+              <w:rPr>
+                <w:b/>
+              </w:rPr>
+              <w:t xml:space="preserve"> Zeit (</w:t>
+            </w:r>
+            <w:proofErr w:type="spellStart"/>
+            <w:r>
+              <w:rPr>
+                <w:b/>
+              </w:rPr>
+              <w:t>Minuten</w:t>
+            </w:r>
+            <w:proofErr w:type="spellEnd"/>
+            <w:r>
+              <w:rPr>
+                <w:b/>
+              </w:rPr>
+              <w:t>)</w:t>
+            </w:r>
+          </w:p>
+        </w:tc>
+        <w:tc>
+          <w:tcPr>
+            <w:tcW w:w="2337" w:type="dxa"/>
+            <w:shd w:val="clear" w:color="FFD966" w:themeColor="accent4" w:themeTint="99" w:fill="FFD966" w:themeFill="accent4" w:themeFillTint="99"/>
+          </w:tcPr>
+          <w:p>
+            <w:pPr>
+              <w:jc w:val="center"/>
+              <w:rPr>
+                <w:b/>
+              </w:rPr>
+            </w:pPr>
+            <w:proofErr w:type="spellStart"/>
+            <w:r>
+              <w:rPr>
+                <w:b/>
+              </w:rPr>
+              <w:t>Kommentar</w:t>
+            </w:r>
+            <w:proofErr w:type="spellEnd"/>
+          </w:p>
+        </w:tc>
+      </w:tr>
+      <w:tr>
+        <w:tc>
+          <w:tcPr>
+            <w:tcW w:w="2335" w:type="dxa"/>
+          </w:tcPr>
+          <w:p>
+            <w:pPr>
+              <w:jc w:val="center"/>
+            </w:pPr>
+            <w:r>
+              <w:t>1</w:t>
+            </w:r>
+          </w:p>
+        </w:tc>
+        <w:tc>
+          <w:tcPr>
+            <w:tcW w:w="2336" w:type="dxa"/>
+          </w:tcPr>
+          <w:p>
+            <w:pPr>
+              <w:jc w:val="center"/>
+            </w:pPr>
+          </w:p>
+        </w:tc>
+        <w:tc>
+          <w:tcPr>
+            <w:tcW w:w="2337" w:type="dxa"/>
+          </w:tcPr>
+          <w:p>
+            <w:pPr>
+              <w:jc w:val="center"/>
+            </w:pPr>
+          </w:p>
+        </w:tc>
+        <w:tc>
+          <w:tcPr>
+            <w:tcW w:w="2337" w:type="dxa"/>
+          </w:tcPr>
+          <w:p>
+            <w:pPr>
+              <w:rPr>
+                <w:lang w:val="de-DE"/>
+              </w:rPr>
+            </w:pPr>
+          </w:p>
+        </w:tc>
+      </w:tr>
+      <w:tr>
+        <w:tc>
+          <w:tcPr>
+            <w:tcW w:w="2335" w:type="dxa"/>
+          </w:tcPr>
+          <w:p>
+            <w:pPr>
+              <w:jc w:val="center"/>
+            </w:pPr>
+            <w:r>
+              <w:t>2</w:t>
+            </w:r>
+          </w:p>
+        </w:tc>
+        <w:tc>
+          <w:tcPr>
+            <w:tcW w:w="2336" w:type="dxa"/>
+          </w:tcPr>
+          <w:p>
+            <w:pPr>
+              <w:jc w:val="center"/>
+            </w:pPr>
+          </w:p>
+        </w:tc>
+        <w:tc>
+          <w:tcPr>
+            <w:tcW w:w="2337" w:type="dxa"/>
+          </w:tcPr>
+          <w:p>
+            <w:pPr>
+              <w:jc w:val="center"/>
+            </w:pPr>
+          </w:p>
+        </w:tc>
+        <w:tc>
+          <w:tcPr>
+            <w:tcW w:w="2337" w:type="dxa"/>
+          </w:tcPr>
+          <w:p/>
+        </w:tc>
+      </w:tr>
+      <w:tr>
+        <w:trPr>
+          <w:trHeight w:val="253"/>
+        </w:trPr>
+        <w:tc>
+          <w:tcPr>
+            <w:tcW w:w="2335" w:type="dxa"/>
+            <w:vMerge w:val="restart"/>
+          </w:tcPr>
+          <w:p>
+            <w:pPr>
+              <w:jc w:val="center"/>
+            </w:pPr>
+            <w:r>
+              <w:t>3</w:t>
+            </w:r>
+          </w:p>
+        </w:tc>
+        <w:tc>
+          <w:tcPr>
+            <w:tcW w:w="2336" w:type="dxa"/>
+            <w:vMerge w:val="restart"/>
+          </w:tcPr>
+          <w:p>
+            <w:pPr>
+              <w:jc w:val="center"/>
+            </w:pPr>
+          </w:p>
+        </w:tc>
+        <w:tc>
+          <w:tcPr>
+            <w:tcW w:w="2337" w:type="dxa"/>
+            <w:vMerge w:val="restart"/>
+          </w:tcPr>
+          <w:p>
+            <w:pPr>
+              <w:jc w:val="center"/>
+            </w:pPr>
+          </w:p>
+        </w:tc>
+        <w:tc>
+          <w:tcPr>
+            <w:tcW w:w="2337" w:type="dxa"/>
+            <w:vMerge w:val="restart"/>
+          </w:tcPr>
+          <w:p>
+            <w:pPr>
+              <w:rPr>
+                <w:lang w:val="de-DE"/>
+              </w:rPr>
+            </w:pPr>
+          </w:p>
+        </w:tc>
+      </w:tr>
+      <w:tr>
+        <w:trPr>
+          <w:trHeight w:val="253"/>
+        </w:trPr>
+        <w:tc>
+          <w:tcPr>
+            <w:tcW w:w="2335" w:type="dxa"/>
+            <w:vMerge w:val="restart"/>
+          </w:tcPr>
+          <w:p>
+            <w:pPr>
+              <w:jc w:val="center"/>
+            </w:pPr>
+            <w:r>
+              <w:t>4</w:t>
+            </w:r>
+          </w:p>
+        </w:tc>
+        <w:tc>
+          <w:tcPr>
+            <w:tcW w:w="2336" w:type="dxa"/>
+            <w:vMerge w:val="restart"/>
+          </w:tcPr>
+          <w:p>
+            <w:pPr>
+              <w:jc w:val="center"/>
+            </w:pPr>
+          </w:p>
+        </w:tc>
+        <w:tc>
+          <w:tcPr>
+            <w:tcW w:w="2337" w:type="dxa"/>
+            <w:vMerge w:val="restart"/>
+          </w:tcPr>
+          <w:p>
+            <w:pPr>
+              <w:tabs>
+                <w:tab w:val="left" w:pos="984"/>
+                <w:tab w:val="center" w:pos="1060"/>
+              </w:tabs>
+            </w:pPr>
+            <w:r>
+              <w:tab/>
+            </w:r>
+          </w:p>
+        </w:tc>
+        <w:tc>
+          <w:tcPr>
+            <w:tcW w:w="2337" w:type="dxa"/>
+            <w:vMerge w:val="restart"/>
+          </w:tcPr>
+          <w:p>
+            <w:pPr>
+              <w:rPr>
+                <w:lang w:val="de-DE"/>
+              </w:rPr>
+            </w:pPr>
+          </w:p>
+        </w:tc>
+      </w:tr>
+      <w:tr>
+        <w:trPr>
+          <w:trHeight w:val="253"/>
+        </w:trPr>
+        <w:tc>
+          <w:tcPr>
+            <w:tcW w:w="2335" w:type="dxa"/>
+            <w:vMerge w:val="restart"/>
+          </w:tcPr>
+          <w:p>
+            <w:pPr>
+              <w:jc w:val="center"/>
+            </w:pPr>
+            <w:r>
+              <w:t>5</w:t>
+            </w:r>
+          </w:p>
+        </w:tc>
+        <w:tc>
+          <w:tcPr>
+            <w:tcW w:w="2336" w:type="dxa"/>
+            <w:vMerge w:val="restart"/>
+          </w:tcPr>
+          <w:p>
+            <w:pPr>
+              <w:jc w:val="center"/>
+            </w:pPr>
+          </w:p>
+        </w:tc>
+        <w:tc>
+          <w:tcPr>
+            <w:tcW w:w="2337" w:type="dxa"/>
+            <w:vMerge w:val="restart"/>
+          </w:tcPr>
+          <w:p>
+            <w:pPr>
+              <w:jc w:val="center"/>
+            </w:pPr>
+          </w:p>
+        </w:tc>
+        <w:tc>
+          <w:tcPr>
+            <w:tcW w:w="2337" w:type="dxa"/>
+            <w:vMerge w:val="restart"/>
+          </w:tcPr>
+          <w:p>
+            <w:pPr>
+              <w:rPr>
+                <w:lang w:val="de-DE"/>
+              </w:rPr>
+            </w:pPr>
+          </w:p>
+        </w:tc>
+      </w:tr>
+      <w:tr>
+        <w:trPr>
+          <w:trHeight w:val="253"/>
+        </w:trPr>
+        <w:tc>
+          <w:tcPr>
+            <w:tcW w:w="2335" w:type="dxa"/>
+            <w:vMerge w:val="restart"/>
+          </w:tcPr>
+          <w:p>
+            <w:pPr>
+              <w:jc w:val="center"/>
+            </w:pPr>
+            <w:r>
+              <w:t>6</w:t>
+            </w:r>
+          </w:p>
+        </w:tc>
+        <w:tc>
+          <w:tcPr>
+            <w:tcW w:w="2336" w:type="dxa"/>
+            <w:vMerge w:val="restart"/>
+          </w:tcPr>
+          <w:p>
+            <w:pPr>
+              <w:jc w:val="center"/>
+            </w:pPr>
+          </w:p>
+        </w:tc>
+        <w:tc>
+          <w:tcPr>
+            <w:tcW w:w="2337" w:type="dxa"/>
+            <w:vMerge w:val="restart"/>
+          </w:tcPr>
+          <w:p>
+            <w:pPr>
+              <w:jc w:val="center"/>
+            </w:pPr>
+          </w:p>
+        </w:tc>
+        <w:tc>
+          <w:tcPr>
+            <w:tcW w:w="2337" w:type="dxa"/>
+            <w:vMerge w:val="restart"/>
+          </w:tcPr>
+          <w:p/>
+        </w:tc>
+      </w:tr>
+      <w:tr>
+        <w:trPr>
+          <w:trHeight w:val="253"/>
+        </w:trPr>
+        <w:tc>
+          <w:tcPr>
+            <w:tcW w:w="2335" w:type="dxa"/>
+            <w:vMerge w:val="restart"/>
+          </w:tcPr>
+          <w:p>
+            <w:pPr>
+              <w:jc w:val="center"/>
+            </w:pPr>
+            <w:r>
+              <w:t>7</w:t>
+            </w:r>
+          </w:p>
+        </w:tc>
+        <w:tc>
+          <w:tcPr>
+            <w:tcW w:w="2336" w:type="dxa"/>
+            <w:vMerge w:val="restart"/>
+          </w:tcPr>
+          <w:p>
+            <w:pPr>
+              <w:jc w:val="center"/>
+            </w:pPr>
+          </w:p>
+        </w:tc>
+        <w:tc>
+          <w:tcPr>
+            <w:tcW w:w="2337" w:type="dxa"/>
+            <w:vMerge w:val="restart"/>
+          </w:tcPr>
+          <w:p>
+            <w:pPr>
+              <w:jc w:val="center"/>
+            </w:pPr>
+          </w:p>
+        </w:tc>
+        <w:tc>
+          <w:tcPr>
+            <w:tcW w:w="2337" w:type="dxa"/>
+            <w:vMerge w:val="restart"/>
+          </w:tcPr>
+          <w:p>
+            <w:pPr>
+              <w:rPr>
+                <w:lang w:val="de-DE"/>
+              </w:rPr>
+            </w:pPr>
+          </w:p>
+        </w:tc>
+      </w:tr>
+      <w:tr>
+        <w:trPr>
+          <w:trHeight w:val="253"/>
+        </w:trPr>
+        <w:tc>
+          <w:tcPr>
+            <w:tcW w:w="2335" w:type="dxa"/>
+          </w:tcPr>
+          <w:p>
+            <w:pPr>
+              <w:jc w:val="center"/>
+            </w:pPr>
+            <w:r>
+              <w:t>8</w:t>
+            </w:r>
+          </w:p>
+        </w:tc>
+        <w:tc>
+          <w:tcPr>
+            <w:tcW w:w="2336" w:type="dxa"/>
+          </w:tcPr>
+          <w:p>
+            <w:pPr>
+              <w:jc w:val="center"/>
+            </w:pPr>
+          </w:p>
+        </w:tc>
+        <w:tc>
+          <w:tcPr>
+            <w:tcW w:w="2337" w:type="dxa"/>
+          </w:tcPr>
+          <w:p>
+            <w:pPr>
+              <w:jc w:val="center"/>
+            </w:pPr>
+          </w:p>
+        </w:tc>
+        <w:tc>
+          <w:tcPr>
+            <w:tcW w:w="2337" w:type="dxa"/>
+          </w:tcPr>
+          <w:p>
+            <w:pPr>
+              <w:rPr>
+                <w:lang w:val="de-DE"/>
+              </w:rPr>
+            </w:pPr>
+          </w:p>
+        </w:tc>
+      </w:tr>
+      <w:tr>
+        <w:trPr>
+          <w:trHeight w:val="253"/>
+        </w:trPr>
+        <w:tc>
+          <w:tcPr>
+            <w:tcW w:w="2335" w:type="dxa"/>
+          </w:tcPr>
+          <w:p>
+            <w:pPr>
+              <w:jc w:val="center"/>
+            </w:pPr>
+            <w:r>
+              <w:t>9</w:t>
+            </w:r>
+          </w:p>
+        </w:tc>
+        <w:tc>
+          <w:tcPr>
+            <w:tcW w:w="2336" w:type="dxa"/>
+          </w:tcPr>
+          <w:p>
+            <w:pPr>
+              <w:jc w:val="center"/>
+            </w:pPr>
+          </w:p>
+        </w:tc>
+        <w:tc>
+          <w:tcPr>
+            <w:tcW w:w="2337" w:type="dxa"/>
+          </w:tcPr>
+          <w:p>
+            <w:pPr>
+              <w:jc w:val="center"/>
+            </w:pPr>
+          </w:p>
+        </w:tc>
+        <w:tc>
+          <w:tcPr>
+            <w:tcW w:w="2337" w:type="dxa"/>
+          </w:tcPr>
+          <w:p>
+            <w:pPr>
+              <w:rPr>
+                <w:lang w:val="de-DE"/>
+              </w:rPr>
+            </w:pPr>
+          </w:p>
+        </w:tc>
+      </w:tr>
+      <w:tr>
+        <w:trPr>
+          <w:trHeight w:val="253"/>
+        </w:trPr>
+        <w:tc>
+          <w:tcPr>
+            <w:tcW w:w="2335" w:type="dxa"/>
+          </w:tcPr>
+          <w:p>
+            <w:pPr>
+              <w:jc w:val="center"/>
+            </w:pPr>
+            <w:r>
+              <w:t>10</w:t>
+            </w:r>
+          </w:p>
+        </w:tc>
+        <w:tc>
+          <w:tcPr>
+            <w:tcW w:w="2336" w:type="dxa"/>
+          </w:tcPr>
+          <w:p>
+            <w:pPr>
+              <w:jc w:val="center"/>
+            </w:pPr>
+          </w:p>
+        </w:tc>
+        <w:tc>
+          <w:tcPr>
+            <w:tcW w:w="2337" w:type="dxa"/>
+          </w:tcPr>
+          <w:p>
+            <w:pPr>
+              <w:jc w:val="center"/>
+            </w:pPr>
+          </w:p>
+        </w:tc>
+        <w:tc>
+          <w:tcPr>
+            <w:tcW w:w="2337" w:type="dxa"/>
+          </w:tcPr>
+          <w:p>
+            <w:pPr>
+              <w:rPr>
+                <w:lang w:val="de-DE"/>
+              </w:rPr>
+            </w:pPr>
+          </w:p>
+        </w:tc>
+      </w:tr>
+      <w:tr>
+        <w:trPr>
+          <w:trHeight w:val="253"/>
+        </w:trPr>
+        <w:tc>
+          <w:tcPr>
+            <w:tcW w:w="2335" w:type="dxa"/>
+          </w:tcPr>
+          <w:p>
+            <w:pPr>
+              <w:jc w:val="center"/>
+            </w:pPr>
+            <w:r>
+              <w:t>11</w:t>
+            </w:r>
+          </w:p>
+        </w:tc>
+        <w:tc>
+          <w:tcPr>
+            <w:tcW w:w="2336" w:type="dxa"/>
+          </w:tcPr>
+          <w:p>
+            <w:pPr>
+              <w:jc w:val="center"/>
+            </w:pPr>
+          </w:p>
+        </w:tc>
+        <w:tc>
+          <w:tcPr>
+            <w:tcW w:w="2337" w:type="dxa"/>
+          </w:tcPr>
+          <w:p>
+            <w:pPr>
+              <w:jc w:val="center"/>
+            </w:pPr>
+          </w:p>
+        </w:tc>
+        <w:tc>
+          <w:tcPr>
+            <w:tcW w:w="2337" w:type="dxa"/>
+          </w:tcPr>
+          <w:p>
+            <w:pPr>
+              <w:rPr>
+                <w:lang w:val="de-DE"/>
+              </w:rPr>
+            </w:pPr>
+          </w:p>
+        </w:tc>
+      </w:tr>
+    </w:tbl>
+    <w:p>
+      <w:pPr>
+        <w:spacing w:line="240" w:lineRule="auto"/>
+        <w:rPr>
+          <w:lang w:val="de-DE"/>
+        </w:rPr>
+      </w:pPr>
+    </w:p>
+    <w:p>
+      <w:pPr>
+        <w:pStyle w:val="Heading3"/>
+        <w:rPr>
+          <w:b/>
+          <w:lang w:val="de-DE"/>
+        </w:rPr>
+      </w:pPr>
+      <w:r>
+        <w:rPr>
+          <w:rStyle w:val="Heading3Char"/>
+          <w:b/>
+          <w:lang w:val="de-DE"/>
+        </w:rPr>
+        <w:lastRenderedPageBreak/>
+        <w:t>Aufgabe 3</w:t>
+      </w:r>
+    </w:p>
+    <w:p>
+      <w:pPr>
+        <w:pStyle w:val="ListParagraph"/>
+        <w:numPr>
+          <w:ilvl w:val="0"/>
+          <w:numId w:val="16"/>
+        </w:numPr>
+        <w:spacing w:line="240" w:lineRule="auto"/>
+        <w:rPr>
+          <w:lang w:val="de-DE"/>
+        </w:rPr>
+      </w:pPr>
+      <w:r>
+        <w:rPr>
+          <w:lang w:val="de-DE"/>
+        </w:rPr>
+        <w:drawing>
+          <wp:inline distT="0" distB="0" distL="0" distR="0" wp14:anchorId="014F1380" wp14:editId="51ABBDD0">
+            <wp:extent cx="2103302" cy="426757"/>
+            <wp:effectExtent l="0" t="0" r="0" b="0"/>
+            <wp:docPr id="4" name="Picture 4" descr="Graphical user interface&#10;&#10;Description automatically generated with medium confidence"/>
+            <wp:cNvGraphicFramePr>
+              <a:graphicFrameLocks xmlns:a="http://schemas.openxmlformats.org/drawingml/2006/main" noChangeAspect="1"/>
+            </wp:cNvGraphicFramePr>
+            <a:graphic xmlns:a="http://schemas.openxmlformats.org/drawingml/2006/main">
+              <a:graphicData uri="http://schemas.openxmlformats.org/drawingml/2006/picture">
+                <pic:pic xmlns:pic="http://schemas.openxmlformats.org/drawingml/2006/picture">
+                  <pic:nvPicPr>
+                    <pic:cNvPr id="4" name="Picture 4" descr="Graphical user interface&#10;&#10;Description automatically generated with medium confidence"/>
+                    <pic:cNvPicPr/>
+                  </pic:nvPicPr>
+                  <pic:blipFill>
+                    <a:blip r:embed="rId18"/>
+                    <a:stretch>
+                      <a:fillRect/>
+                    </a:stretch>
+                  </pic:blipFill>
+                  <pic:spPr>
+                    <a:xfrm>
+                      <a:off x="0" y="0"/>
+                      <a:ext cx="2103302" cy="426757"/>
+                    </a:xfrm>
+                    <a:prstGeom prst="rect">
+                      <a:avLst/>
+                    </a:prstGeom>
+                  </pic:spPr>
+                </pic:pic>
+              </a:graphicData>
+            </a:graphic>
+          </wp:inline>
+        </w:drawing>
+      </w:r>
+    </w:p>
+    <w:p>
+      <w:pPr>
+        <w:pStyle w:val="ListParagraph"/>
+        <w:spacing w:line="240" w:lineRule="auto"/>
+        <w:rPr>
+          <w:lang w:val="de-DE"/>
+        </w:rPr>
+      </w:pPr>
+      <w:r>
+        <w:rPr>
+          <w:lang w:val="de-DE"/>
+        </w:rPr>
+        <w:drawing>
+          <wp:inline distT="0" distB="0" distL="0" distR="0" wp14:anchorId="7BB7D41F" wp14:editId="5F4EC5B1">
+            <wp:extent cx="5940425" cy="2249170"/>
+            <wp:effectExtent l="0" t="0" r="3175" b="0"/>
+            <wp:docPr id="6" name="Picture 6" descr="A picture containing calendar&#10;&#10;Description automatically generated"/>
+            <wp:cNvGraphicFramePr>
+              <a:graphicFrameLocks xmlns:a="http://schemas.openxmlformats.org/drawingml/2006/main" noChangeAspect="1"/>
+            </wp:cNvGraphicFramePr>
+            <a:graphic xmlns:a="http://schemas.openxmlformats.org/drawingml/2006/main">
+              <a:graphicData uri="http://schemas.openxmlformats.org/drawingml/2006/picture">
+                <pic:pic xmlns:pic="http://schemas.openxmlformats.org/drawingml/2006/picture">
+                  <pic:nvPicPr>
+                    <pic:cNvPr id="6" name="Picture 6" descr="A picture containing calendar&#10;&#10;Description automatically generated"/>
+                    <pic:cNvPicPr/>
+                  </pic:nvPicPr>
+                  <pic:blipFill>
+                    <a:blip r:embed="rId19"/>
+                    <a:stretch>
+                      <a:fillRect/>
+                    </a:stretch>
+                  </pic:blipFill>
+                  <pic:spPr>
+                    <a:xfrm>
+                      <a:off x="0" y="0"/>
+                      <a:ext cx="5940425" cy="2249170"/>
+                    </a:xfrm>
+                    <a:prstGeom prst="rect">
+                      <a:avLst/>
+                    </a:prstGeom>
+                  </pic:spPr>
+                </pic:pic>
+              </a:graphicData>
+            </a:graphic>
+          </wp:inline>
+        </w:drawing>
+      </w:r>
+    </w:p>
+    <w:p>
+      <w:pPr>
+        <w:pStyle w:val="ListParagraph"/>
+        <w:spacing w:line="240" w:lineRule="auto"/>
+        <w:rPr>
+          <w:lang w:val="de-DE"/>
+        </w:rPr>
+      </w:pPr>
+    </w:p>
+    <w:p>
+      <w:pPr>
+        <w:pStyle w:val="ListParagraph"/>
+        <w:numPr>
+          <w:ilvl w:val="0"/>
+          <w:numId w:val="16"/>
+        </w:numPr>
+        <w:spacing w:line="240" w:lineRule="auto"/>
+        <w:rPr>
+          <w:lang w:val="de-DE"/>
+        </w:rPr>
+      </w:pPr>
+      <w:r>
+        <w:rPr>
+          <w:lang w:val="de-DE"/>
+        </w:rPr>
+        <w:drawing>
+          <wp:inline distT="0" distB="0" distL="0" distR="0" wp14:anchorId="0AE9277F" wp14:editId="2D9CE797">
+            <wp:extent cx="3779848" cy="6035563"/>
+            <wp:effectExtent l="0" t="0" r="0" b="3810"/>
+            <wp:docPr id="7" name="Picture 7" descr="Graphical user interface&#10;&#10;Description automatically generated with medium confidence"/>
+            <wp:cNvGraphicFramePr>
+              <a:graphicFrameLocks xmlns:a="http://schemas.openxmlformats.org/drawingml/2006/main" noChangeAspect="1"/>
+            </wp:cNvGraphicFramePr>
+            <a:graphic xmlns:a="http://schemas.openxmlformats.org/drawingml/2006/main">
+              <a:graphicData uri="http://schemas.openxmlformats.org/drawingml/2006/picture">
+                <pic:pic xmlns:pic="http://schemas.openxmlformats.org/drawingml/2006/picture">
+                  <pic:nvPicPr>
+                    <pic:cNvPr id="7" name="Picture 7" descr="Graphical user interface&#10;&#10;Description automatically generated with medium confidence"/>
+                    <pic:cNvPicPr/>
+                  </pic:nvPicPr>
+                  <pic:blipFill>
+                    <a:blip r:embed="rId20"/>
+                    <a:stretch>
+                      <a:fillRect/>
+                    </a:stretch>
+                  </pic:blipFill>
+                  <pic:spPr>
+                    <a:xfrm>
+                      <a:off x="0" y="0"/>
+                      <a:ext cx="3779848" cy="6035563"/>
+                    </a:xfrm>
+                    <a:prstGeom prst="rect">
+                      <a:avLst/>
+                    </a:prstGeom>
+                  </pic:spPr>
+                </pic:pic>
+              </a:graphicData>
+            </a:graphic>
+          </wp:inline>
+        </w:drawing>
+      </w:r>
+    </w:p>
+    <w:p>
+      <w:pPr>
+        <w:pStyle w:val="ListParagraph"/>
+        <w:numPr>
+          <w:ilvl w:val="0"/>
+          <w:numId w:val="16"/>
+        </w:numPr>
+        <w:spacing w:line="240" w:lineRule="auto"/>
+        <w:rPr>
+          <w:lang w:val="de-DE"/>
+        </w:rPr>
+      </w:pPr>
+      <w:r>
+        <w:rPr>
+          <w:lang w:val="de-DE"/>
+        </w:rPr>
+        <w:lastRenderedPageBreak/>
+        <w:drawing>
+          <wp:inline distT="0" distB="0" distL="0" distR="0" wp14:anchorId="5CC63610" wp14:editId="3B14E0E0">
+            <wp:extent cx="6454699" cy="6111770"/>
+            <wp:effectExtent l="0" t="0" r="3810" b="3810"/>
+            <wp:docPr id="8" name="Picture 8" descr="Graphical user interface, text&#10;&#10;Description automatically generated"/>
+            <wp:cNvGraphicFramePr>
+              <a:graphicFrameLocks xmlns:a="http://schemas.openxmlformats.org/drawingml/2006/main" noChangeAspect="1"/>
+            </wp:cNvGraphicFramePr>
+            <a:graphic xmlns:a="http://schemas.openxmlformats.org/drawingml/2006/main">
+              <a:graphicData uri="http://schemas.openxmlformats.org/drawingml/2006/picture">
+                <pic:pic xmlns:pic="http://schemas.openxmlformats.org/drawingml/2006/picture">
+                  <pic:nvPicPr>
+                    <pic:cNvPr id="8" name="Picture 8" descr="Graphical user interface, text&#10;&#10;Description automatically generated"/>
+                    <pic:cNvPicPr/>
+                  </pic:nvPicPr>
+                  <pic:blipFill>
+                    <a:blip r:embed="rId21"/>
+                    <a:stretch>
+                      <a:fillRect/>
+                    </a:stretch>
+                  </pic:blipFill>
+                  <pic:spPr>
+                    <a:xfrm>
+                      <a:off x="0" y="0"/>
+                      <a:ext cx="6454699" cy="6111770"/>
+                    </a:xfrm>
+                    <a:prstGeom prst="rect">
+                      <a:avLst/>
+                    </a:prstGeom>
+                  </pic:spPr>
+                </pic:pic>
+              </a:graphicData>
+            </a:graphic>
+          </wp:inline>
+        </w:drawing>
+      </w:r>
+    </w:p>
+    <w:p>
+      <w:pPr>
+        <w:pStyle w:val="ListParagraph"/>
+        <w:numPr>
+          <w:ilvl w:val="0"/>
+          <w:numId w:val="16"/>
+        </w:numPr>
+        <w:spacing w:line="240" w:lineRule="auto"/>
+        <w:rPr>
+          <w:lang w:val="de-DE"/>
+        </w:rPr>
+      </w:pPr>
+      <w:r>
+        <w:rPr>
+          <w:lang w:val="de-DE"/>
+        </w:rPr>
+        <w:drawing>
+          <wp:inline distT="0" distB="0" distL="0" distR="0" wp14:anchorId="6A83404A" wp14:editId="10767554">
+            <wp:extent cx="6455636" cy="2994660"/>
+            <wp:effectExtent l="0" t="0" r="2540" b="0"/>
+            <wp:docPr id="9" name="Picture 9"/>
+            <wp:cNvGraphicFramePr>
+              <a:graphicFrameLocks xmlns:a="http://schemas.openxmlformats.org/drawingml/2006/main" noChangeAspect="1"/>
+            </wp:cNvGraphicFramePr>
+            <a:graphic xmlns:a="http://schemas.openxmlformats.org/drawingml/2006/main">
+              <a:graphicData uri="http://schemas.openxmlformats.org/drawingml/2006/picture">
+                <pic:pic xmlns:pic="http://schemas.openxmlformats.org/drawingml/2006/picture">
+                  <pic:nvPicPr>
+                    <pic:cNvPr id="1" name=""/>
+                    <pic:cNvPicPr/>
+                  </pic:nvPicPr>
+                  <pic:blipFill>
+                    <a:blip r:embed="rId22"/>
+                    <a:stretch>
+                      <a:fillRect/>
+                    </a:stretch>
+                  </pic:blipFill>
+                  <pic:spPr>
+                    <a:xfrm>
+                      <a:off x="0" y="0"/>
+                      <a:ext cx="6460708" cy="2997013"/>
+                    </a:xfrm>
+                    <a:prstGeom prst="rect">
+                      <a:avLst/>
+                    </a:prstGeom>
+                  </pic:spPr>
+                </pic:pic>
+              </a:graphicData>
+            </a:graphic>
+          </wp:inline>
+        </w:drawing>
+      </w:r>
+    </w:p>
+    <w:p>
+      <w:pPr>
+        <w:pStyle w:val="ListParagraph"/>
+        <w:numPr>
+          <w:ilvl w:val="0"/>
+          <w:numId w:val="16"/>
+        </w:numPr>
+        <w:spacing w:line="240" w:lineRule="auto"/>
+        <w:rPr>
+          <w:lang w:val="de-DE"/>
+        </w:rPr>
+      </w:pPr>
+      <w:r>
+        <w:rPr>
+          <w:lang w:val="de-DE"/>
+        </w:rPr>
+        <w:lastRenderedPageBreak/>
+        <w:drawing>
+          <wp:inline distT="0" distB="0" distL="0" distR="0" wp14:anchorId="576E139B" wp14:editId="0D7F0F5E">
+            <wp:extent cx="6431280" cy="3242678"/>
+            <wp:effectExtent l="0" t="0" r="7620" b="0"/>
+            <wp:docPr id="10" name="Picture 10" descr="A screenshot of a computer&#10;&#10;Description automatically generated"/>
+            <wp:cNvGraphicFramePr>
+              <a:graphicFrameLocks xmlns:a="http://schemas.openxmlformats.org/drawingml/2006/main" noChangeAspect="1"/>
+            </wp:cNvGraphicFramePr>
+            <a:graphic xmlns:a="http://schemas.openxmlformats.org/drawingml/2006/main">
+              <a:graphicData uri="http://schemas.openxmlformats.org/drawingml/2006/picture">
+                <pic:pic xmlns:pic="http://schemas.openxmlformats.org/drawingml/2006/picture">
+                  <pic:nvPicPr>
+                    <pic:cNvPr id="10" name="Picture 10" descr="A screenshot of a computer&#10;&#10;Description automatically generated"/>
+                    <pic:cNvPicPr/>
+                  </pic:nvPicPr>
+                  <pic:blipFill>
+                    <a:blip r:embed="rId23"/>
+                    <a:stretch>
+                      <a:fillRect/>
+                    </a:stretch>
+                  </pic:blipFill>
+                  <pic:spPr>
+                    <a:xfrm>
+                      <a:off x="0" y="0"/>
+                      <a:ext cx="6438429" cy="3246282"/>
+                    </a:xfrm>
+                    <a:prstGeom prst="rect">
+                      <a:avLst/>
+                    </a:prstGeom>
+                  </pic:spPr>
+                </pic:pic>
+              </a:graphicData>
+            </a:graphic>
+          </wp:inline>
+        </w:drawing>
+      </w:r>
+    </w:p>
+    <w:p>
+      <w:pPr>
+        <w:pStyle w:val="ListParagraph"/>
+        <w:numPr>
+          <w:ilvl w:val="0"/>
+          <w:numId w:val="16"/>
+        </w:numPr>
+        <w:spacing w:line="240" w:lineRule="auto"/>
+        <w:rPr>
+          <w:lang w:val="de-DE"/>
+        </w:rPr>
+      </w:pPr>
+      <w:r>
+        <w:rPr>
+          <w:lang w:val="de-DE"/>
+        </w:rPr>
+        <w:drawing>
+          <wp:inline distT="0" distB="0" distL="0" distR="0" wp14:anchorId="60B2FB85" wp14:editId="4D67F6EE">
+            <wp:extent cx="4534293" cy="2362405"/>
+            <wp:effectExtent l="0" t="0" r="0" b="0"/>
+            <wp:docPr id="11" name="Picture 11" descr="A screenshot of a computer&#10;&#10;Description automatically generated with medium confidence"/>
+            <wp:cNvGraphicFramePr>
+              <a:graphicFrameLocks xmlns:a="http://schemas.openxmlformats.org/drawingml/2006/main" noChangeAspect="1"/>
+            </wp:cNvGraphicFramePr>
+            <a:graphic xmlns:a="http://schemas.openxmlformats.org/drawingml/2006/main">
+              <a:graphicData uri="http://schemas.openxmlformats.org/drawingml/2006/picture">
+                <pic:pic xmlns:pic="http://schemas.openxmlformats.org/drawingml/2006/picture">
+                  <pic:nvPicPr>
+                    <pic:cNvPr id="11" name="Picture 11" descr="A screenshot of a computer&#10;&#10;Description automatically generated with medium confidence"/>
+                    <pic:cNvPicPr/>
+                  </pic:nvPicPr>
+                  <pic:blipFill>
+                    <a:blip r:embed="rId24"/>
+                    <a:stretch>
+                      <a:fillRect/>
+                    </a:stretch>
+                  </pic:blipFill>
+                  <pic:spPr>
+                    <a:xfrm>
+                      <a:off x="0" y="0"/>
+                      <a:ext cx="4534293" cy="2362405"/>
+                    </a:xfrm>
+                    <a:prstGeom prst="rect">
+                      <a:avLst/>
+                    </a:prstGeom>
+                  </pic:spPr>
+                </pic:pic>
+              </a:graphicData>
+            </a:graphic>
+          </wp:inline>
+        </w:drawing>
+      </w:r>
+    </w:p>
+    <w:p>
+      <w:pPr>
+        <w:pStyle w:val="ListParagraph"/>
+        <w:numPr>
+          <w:ilvl w:val="0"/>
+          <w:numId w:val="16"/>
+        </w:numPr>
+        <w:spacing w:line="240" w:lineRule="auto"/>
+        <w:rPr>
+          <w:lang w:val="de-DE"/>
+        </w:rPr>
+      </w:pPr>
+      <w:r>
+        <w:rPr>
+          <w:lang w:val="de-DE"/>
+        </w:rPr>
+        <w:drawing>
+          <wp:inline distT="0" distB="0" distL="0" distR="0" wp14:anchorId="7E51CAF5" wp14:editId="22E4098C">
+            <wp:extent cx="5113463" cy="2994920"/>
+            <wp:effectExtent l="0" t="0" r="0" b="0"/>
+            <wp:docPr id="12" name="Picture 12"/>
+            <wp:cNvGraphicFramePr>
+              <a:graphicFrameLocks xmlns:a="http://schemas.openxmlformats.org/drawingml/2006/main" noChangeAspect="1"/>
+            </wp:cNvGraphicFramePr>
+            <a:graphic xmlns:a="http://schemas.openxmlformats.org/drawingml/2006/main">
+              <a:graphicData uri="http://schemas.openxmlformats.org/drawingml/2006/picture">
+                <pic:pic xmlns:pic="http://schemas.openxmlformats.org/drawingml/2006/picture">
+                  <pic:nvPicPr>
+                    <pic:cNvPr id="1" name=""/>
+                    <pic:cNvPicPr/>
+                  </pic:nvPicPr>
+                  <pic:blipFill>
+                    <a:blip r:embed="rId25"/>
+                    <a:stretch>
+                      <a:fillRect/>
+                    </a:stretch>
+                  </pic:blipFill>
+                  <pic:spPr>
+                    <a:xfrm>
+                      <a:off x="0" y="0"/>
+                      <a:ext cx="5113463" cy="2994920"/>
+                    </a:xfrm>
+                    <a:prstGeom prst="rect">
+                      <a:avLst/>
+                    </a:prstGeom>
+                  </pic:spPr>
+                </pic:pic>
+              </a:graphicData>
+            </a:graphic>
+          </wp:inline>
+        </w:drawing>
+      </w:r>
+    </w:p>
+    <w:p>
+      <w:pPr>
+        <w:pStyle w:val="ListParagraph"/>
+        <w:numPr>
+          <w:ilvl w:val="0"/>
+          <w:numId w:val="16"/>
+        </w:numPr>
+        <w:spacing w:line="240" w:lineRule="auto"/>
+        <w:rPr>
+          <w:lang w:val="de-DE"/>
+        </w:rPr>
+      </w:pPr>
+      <w:r>
+        <w:rPr>
+          <w:lang w:val="de-DE"/>
+        </w:rPr>
+        <w:lastRenderedPageBreak/>
+        <w:drawing>
+          <wp:inline distT="0" distB="0" distL="0" distR="0" wp14:anchorId="559BAEA7" wp14:editId="50882830">
+            <wp:extent cx="4961050" cy="2872989"/>
+            <wp:effectExtent l="0" t="0" r="0" b="3810"/>
+            <wp:docPr id="13" name="Picture 13" descr="Graphical user interface, text, application&#10;&#10;Description automatically generated"/>
+            <wp:cNvGraphicFramePr>
+              <a:graphicFrameLocks xmlns:a="http://schemas.openxmlformats.org/drawingml/2006/main" noChangeAspect="1"/>
+            </wp:cNvGraphicFramePr>
+            <a:graphic xmlns:a="http://schemas.openxmlformats.org/drawingml/2006/main">
+              <a:graphicData uri="http://schemas.openxmlformats.org/drawingml/2006/picture">
+                <pic:pic xmlns:pic="http://schemas.openxmlformats.org/drawingml/2006/picture">
+                  <pic:nvPicPr>
+                    <pic:cNvPr id="13" name="Picture 13" descr="Graphical user interface, text, application&#10;&#10;Description automatically generated"/>
+                    <pic:cNvPicPr/>
+                  </pic:nvPicPr>
+                  <pic:blipFill>
+                    <a:blip r:embed="rId26"/>
+                    <a:stretch>
+                      <a:fillRect/>
+                    </a:stretch>
+                  </pic:blipFill>
+                  <pic:spPr>
+                    <a:xfrm>
+                      <a:off x="0" y="0"/>
+                      <a:ext cx="4961050" cy="2872989"/>
+                    </a:xfrm>
+                    <a:prstGeom prst="rect">
+                      <a:avLst/>
+                    </a:prstGeom>
+                  </pic:spPr>
+                </pic:pic>
+              </a:graphicData>
+            </a:graphic>
+          </wp:inline>
+        </w:drawing>
+      </w:r>
+    </w:p>
+    <w:p>
+      <w:pPr>
+        <w:pStyle w:val="ListParagraph"/>
+        <w:numPr>
+          <w:ilvl w:val="0"/>
+          <w:numId w:val="16"/>
+        </w:numPr>
+        <w:spacing w:line="240" w:lineRule="auto"/>
+        <w:rPr>
+          <w:lang w:val="de-DE"/>
+        </w:rPr>
+      </w:pPr>
+      <w:r>
+        <w:rPr>
+          <w:lang w:val="de-DE"/>
+        </w:rPr>
+        <w:drawing>
+          <wp:inline distT="0" distB="0" distL="0" distR="0" wp14:anchorId="6374FAFC" wp14:editId="19CD8CFC">
+            <wp:extent cx="5540220" cy="2644369"/>
+            <wp:effectExtent l="0" t="0" r="3810" b="3810"/>
+            <wp:docPr id="14" name="Picture 14" descr="A screenshot of a computer&#10;&#10;Description automatically generated"/>
+            <wp:cNvGraphicFramePr>
+              <a:graphicFrameLocks xmlns:a="http://schemas.openxmlformats.org/drawingml/2006/main" noChangeAspect="1"/>
+            </wp:cNvGraphicFramePr>
+            <a:graphic xmlns:a="http://schemas.openxmlformats.org/drawingml/2006/main">
+              <a:graphicData uri="http://schemas.openxmlformats.org/drawingml/2006/picture">
+                <pic:pic xmlns:pic="http://schemas.openxmlformats.org/drawingml/2006/picture">
+                  <pic:nvPicPr>
+                    <pic:cNvPr id="14" name="Picture 14" descr="A screenshot of a computer&#10;&#10;Description automatically generated"/>
+                    <pic:cNvPicPr/>
+                  </pic:nvPicPr>
+                  <pic:blipFill>
+                    <a:blip r:embed="rId27"/>
+                    <a:stretch>
+                      <a:fillRect/>
+                    </a:stretch>
+                  </pic:blipFill>
+                  <pic:spPr>
+                    <a:xfrm>
+                      <a:off x="0" y="0"/>
+                      <a:ext cx="5540220" cy="2644369"/>
+                    </a:xfrm>
+                    <a:prstGeom prst="rect">
+                      <a:avLst/>
+                    </a:prstGeom>
+                  </pic:spPr>
+                </pic:pic>
+              </a:graphicData>
+            </a:graphic>
+          </wp:inline>
+        </w:drawing>
+      </w:r>
+    </w:p>
+    <w:p>
+      <w:pPr>
+        <w:pStyle w:val="ListParagraph"/>
+        <w:numPr>
+          <w:ilvl w:val="0"/>
+          <w:numId w:val="16"/>
+        </w:numPr>
+        <w:spacing w:line="240" w:lineRule="auto"/>
+        <w:rPr>
+          <w:lang w:val="de-DE"/>
+        </w:rPr>
+      </w:pPr>
+      <w:r>
+        <w:rPr>
+          <w:lang w:val="de-DE"/>
+        </w:rPr>
+        <w:lastRenderedPageBreak/>
+        <w:drawing>
+          <wp:inline distT="0" distB="0" distL="0" distR="0" wp14:anchorId="1E174278" wp14:editId="7D5DB5F4">
+            <wp:extent cx="6408975" cy="6332769"/>
+            <wp:effectExtent l="0" t="0" r="0" b="0"/>
+            <wp:docPr id="15" name="Picture 15" descr="Graphical user interface, text&#10;&#10;Description automatically generated"/>
+            <wp:cNvGraphicFramePr>
+              <a:graphicFrameLocks xmlns:a="http://schemas.openxmlformats.org/drawingml/2006/main" noChangeAspect="1"/>
+            </wp:cNvGraphicFramePr>
+            <a:graphic xmlns:a="http://schemas.openxmlformats.org/drawingml/2006/main">
+              <a:graphicData uri="http://schemas.openxmlformats.org/drawingml/2006/picture">
+                <pic:pic xmlns:pic="http://schemas.openxmlformats.org/drawingml/2006/picture">
+                  <pic:nvPicPr>
+                    <pic:cNvPr id="15" name="Picture 15" descr="Graphical user interface, text&#10;&#10;Description automatically generated"/>
+                    <pic:cNvPicPr/>
+                  </pic:nvPicPr>
+                  <pic:blipFill>
+                    <a:blip r:embed="rId28"/>
+                    <a:stretch>
+                      <a:fillRect/>
+                    </a:stretch>
+                  </pic:blipFill>
+                  <pic:spPr>
+                    <a:xfrm>
+                      <a:off x="0" y="0"/>
+                      <a:ext cx="6408975" cy="6332769"/>
+                    </a:xfrm>
+                    <a:prstGeom prst="rect">
+                      <a:avLst/>
+                    </a:prstGeom>
+                  </pic:spPr>
+                </pic:pic>
+              </a:graphicData>
+            </a:graphic>
+          </wp:inline>
+        </w:drawing>
+      </w:r>
+    </w:p>
+    <w:p>
+      <w:pPr>
+        <w:pStyle w:val="ListParagraph"/>
+        <w:numPr>
+          <w:ilvl w:val="0"/>
+          <w:numId w:val="16"/>
+        </w:numPr>
+        <w:spacing w:line="240" w:lineRule="auto"/>
+        <w:rPr>
+          <w:lang w:val="de-DE"/>
+        </w:rPr>
+      </w:pPr>
+      <w:r>
+        <w:rPr>
+          <w:lang w:val="de-DE"/>
+        </w:rPr>
+        <w:lastRenderedPageBreak/>
+        <w:drawing>
+          <wp:inline distT="0" distB="0" distL="0" distR="0" wp14:anchorId="7D86E17A" wp14:editId="10D20A42">
+            <wp:extent cx="6372350" cy="2766060"/>
+            <wp:effectExtent l="0" t="0" r="9525" b="0"/>
+            <wp:docPr id="16" name="Picture 16" descr="Graphical user interface&#10;&#10;Description automatically generated with medium confidence"/>
+            <wp:cNvGraphicFramePr>
+              <a:graphicFrameLocks xmlns:a="http://schemas.openxmlformats.org/drawingml/2006/main" noChangeAspect="1"/>
+            </wp:cNvGraphicFramePr>
+            <a:graphic xmlns:a="http://schemas.openxmlformats.org/drawingml/2006/main">
+              <a:graphicData uri="http://schemas.openxmlformats.org/drawingml/2006/picture">
+                <pic:pic xmlns:pic="http://schemas.openxmlformats.org/drawingml/2006/picture">
+                  <pic:nvPicPr>
+                    <pic:cNvPr id="16" name="Picture 16" descr="Graphical user interface&#10;&#10;Description automatically generated with medium confidence"/>
+                    <pic:cNvPicPr/>
+                  </pic:nvPicPr>
+                  <pic:blipFill>
+                    <a:blip r:embed="rId29"/>
+                    <a:stretch>
+                      <a:fillRect/>
+                    </a:stretch>
+                  </pic:blipFill>
+                  <pic:spPr>
+                    <a:xfrm>
+                      <a:off x="0" y="0"/>
+                      <a:ext cx="6373321" cy="2766481"/>
+                    </a:xfrm>
+                    <a:prstGeom prst="rect">
+                      <a:avLst/>
+                    </a:prstGeom>
+                  </pic:spPr>
+                </pic:pic>
+              </a:graphicData>
+            </a:graphic>
+          </wp:inline>
+        </w:drawing>
+      </w:r>
+      <w:r>
+        <w:rPr>
+          <w:noProof/>
+        </w:rPr>
+        <w:t xml:space="preserve"> </w:t>
+      </w:r>
+      <w:r>
+        <w:rPr>
+          <w:lang w:val="de-DE"/>
+        </w:rPr>
+        <w:drawing>
+          <wp:inline distT="0" distB="0" distL="0" distR="0" wp14:anchorId="7C5B3C3B" wp14:editId="552AA697">
+            <wp:extent cx="6355080" cy="4397429"/>
+            <wp:effectExtent l="0" t="0" r="7620" b="3175"/>
+            <wp:docPr id="17" name="Picture 17" descr="Graphical user interface, text&#10;&#10;Description automatically generated"/>
+            <wp:cNvGraphicFramePr>
+              <a:graphicFrameLocks xmlns:a="http://schemas.openxmlformats.org/drawingml/2006/main" noChangeAspect="1"/>
+            </wp:cNvGraphicFramePr>
+            <a:graphic xmlns:a="http://schemas.openxmlformats.org/drawingml/2006/main">
+              <a:graphicData uri="http://schemas.openxmlformats.org/drawingml/2006/picture">
+                <pic:pic xmlns:pic="http://schemas.openxmlformats.org/drawingml/2006/picture">
+                  <pic:nvPicPr>
+                    <pic:cNvPr id="17" name="Picture 17" descr="Graphical user interface, text&#10;&#10;Description automatically generated"/>
+                    <pic:cNvPicPr/>
+                  </pic:nvPicPr>
+                  <pic:blipFill>
+                    <a:blip r:embed="rId30"/>
+                    <a:stretch>
+                      <a:fillRect/>
+                    </a:stretch>
+                  </pic:blipFill>
+                  <pic:spPr>
+                    <a:xfrm>
+                      <a:off x="0" y="0"/>
+                      <a:ext cx="6365574" cy="4404690"/>
+                    </a:xfrm>
+                    <a:prstGeom prst="rect">
+                      <a:avLst/>
+                    </a:prstGeom>
+                  </pic:spPr>
+                </pic:pic>
+              </a:graphicData>
+            </a:graphic>
+          </wp:inline>
+        </w:drawing>
       </w:r>
     </w:p>
     <w:sectPr>
       <w:pgSz w:w="11906" w:h="16838"/>
-      <w:pgMar w:top="1134" w:right="850" w:bottom="1134" w:left="1701" w:header="709" w:footer="709" w:gutter="0"/>
+      <w:pgMar w:top="720" w:right="720" w:bottom="720" w:left="720" w:header="709" w:footer="709" w:gutter="0"/>
       <w:cols w:space="708"/>
       <w:docGrid w:linePitch="360"/>
     </w:sectPr>
@@ -5356,6 +7603,95 @@
     </w:lvl>
   </w:abstractNum>
   <w:abstractNum w:abstractNumId="9" w15:restartNumberingAfterBreak="0">
+    <w:nsid w:val="323C7344"/>
+    <w:multiLevelType w:val="hybridMultilevel"/>
+    <w:tmpl w:val="BE8C77E2"/>
+    <w:lvl w:ilvl="0" w:tplc="1000000F">
+      <w:start w:val="1"/>
+      <w:numFmt w:val="decimal"/>
+      <w:lvlText w:val="%1."/>
+      <w:lvlJc w:val="left"/>
+      <w:pPr>
+        <w:ind w:left="720" w:hanging="360"/>
+      </w:pPr>
+      <w:rPr>
+        <w:rFonts w:hint="default"/>
+      </w:rPr>
+    </w:lvl>
+    <w:lvl w:ilvl="1" w:tplc="10000019" w:tentative="1">
+      <w:start w:val="1"/>
+      <w:numFmt w:val="lowerLetter"/>
+      <w:lvlText w:val="%2."/>
+      <w:lvlJc w:val="left"/>
+      <w:pPr>
+        <w:ind w:left="1440" w:hanging="360"/>
+      </w:pPr>
+    </w:lvl>
+    <w:lvl w:ilvl="2" w:tplc="1000001B" w:tentative="1">
+      <w:start w:val="1"/>
+      <w:numFmt w:val="lowerRoman"/>
+      <w:lvlText w:val="%3."/>
+      <w:lvlJc w:val="right"/>
+      <w:pPr>
+        <w:ind w:left="2160" w:hanging="180"/>
+      </w:pPr>
+    </w:lvl>
+    <w:lvl w:ilvl="3" w:tplc="1000000F" w:tentative="1">
+      <w:start w:val="1"/>
+      <w:numFmt w:val="decimal"/>
+      <w:lvlText w:val="%4."/>
+      <w:lvlJc w:val="left"/>
+      <w:pPr>
+        <w:ind w:left="2880" w:hanging="360"/>
+      </w:pPr>
+    </w:lvl>
+    <w:lvl w:ilvl="4" w:tplc="10000019" w:tentative="1">
+      <w:start w:val="1"/>
+      <w:numFmt w:val="lowerLetter"/>
+      <w:lvlText w:val="%5."/>
+      <w:lvlJc w:val="left"/>
+      <w:pPr>
+        <w:ind w:left="3600" w:hanging="360"/>
+      </w:pPr>
+    </w:lvl>
+    <w:lvl w:ilvl="5" w:tplc="1000001B" w:tentative="1">
+      <w:start w:val="1"/>
+      <w:numFmt w:val="lowerRoman"/>
+      <w:lvlText w:val="%6."/>
+      <w:lvlJc w:val="right"/>
+      <w:pPr>
+        <w:ind w:left="4320" w:hanging="180"/>
+      </w:pPr>
+    </w:lvl>
+    <w:lvl w:ilvl="6" w:tplc="1000000F" w:tentative="1">
+      <w:start w:val="1"/>
+      <w:numFmt w:val="decimal"/>
+      <w:lvlText w:val="%7."/>
+      <w:lvlJc w:val="left"/>
+      <w:pPr>
+        <w:ind w:left="5040" w:hanging="360"/>
+      </w:pPr>
+    </w:lvl>
+    <w:lvl w:ilvl="7" w:tplc="10000019" w:tentative="1">
+      <w:start w:val="1"/>
+      <w:numFmt w:val="lowerLetter"/>
+      <w:lvlText w:val="%8."/>
+      <w:lvlJc w:val="left"/>
+      <w:pPr>
+        <w:ind w:left="5760" w:hanging="360"/>
+      </w:pPr>
+    </w:lvl>
+    <w:lvl w:ilvl="8" w:tplc="1000001B" w:tentative="1">
+      <w:start w:val="1"/>
+      <w:numFmt w:val="lowerRoman"/>
+      <w:lvlText w:val="%9."/>
+      <w:lvlJc w:val="right"/>
+      <w:pPr>
+        <w:ind w:left="6480" w:hanging="180"/>
+      </w:pPr>
+    </w:lvl>
+  </w:abstractNum>
+  <w:abstractNum w:abstractNumId="10" w15:restartNumberingAfterBreak="0">
     <w:nsid w:val="41FF2040"/>
     <w:multiLevelType w:val="hybridMultilevel"/>
     <w:tmpl w:val="EEE42E3C"/>
@@ -5441,7 +7777,7 @@
       </w:pPr>
     </w:lvl>
   </w:abstractNum>
-  <w:abstractNum w:abstractNumId="10" w15:restartNumberingAfterBreak="0">
+  <w:abstractNum w:abstractNumId="11" w15:restartNumberingAfterBreak="0">
     <w:nsid w:val="431F4070"/>
     <w:multiLevelType w:val="hybridMultilevel"/>
     <w:tmpl w:val="9E4063D8"/>
@@ -5527,7 +7863,7 @@
       </w:pPr>
     </w:lvl>
   </w:abstractNum>
-  <w:abstractNum w:abstractNumId="11" w15:restartNumberingAfterBreak="0">
+  <w:abstractNum w:abstractNumId="12" w15:restartNumberingAfterBreak="0">
     <w:nsid w:val="4EF02565"/>
     <w:multiLevelType w:val="hybridMultilevel"/>
     <w:tmpl w:val="7EDC5816"/>
@@ -5613,7 +7949,7 @@
       </w:pPr>
     </w:lvl>
   </w:abstractNum>
-  <w:abstractNum w:abstractNumId="12" w15:restartNumberingAfterBreak="0">
+  <w:abstractNum w:abstractNumId="13" w15:restartNumberingAfterBreak="0">
     <w:nsid w:val="682761D7"/>
     <w:multiLevelType w:val="hybridMultilevel"/>
     <w:tmpl w:val="9CF62A56"/>
@@ -5726,7 +8062,7 @@
       </w:rPr>
     </w:lvl>
   </w:abstractNum>
-  <w:abstractNum w:abstractNumId="13" w15:restartNumberingAfterBreak="0">
+  <w:abstractNum w:abstractNumId="14" w15:restartNumberingAfterBreak="0">
     <w:nsid w:val="6F943FC6"/>
     <w:multiLevelType w:val="hybridMultilevel"/>
     <w:tmpl w:val="B07890CE"/>
@@ -5812,7 +8148,7 @@
       </w:pPr>
     </w:lvl>
   </w:abstractNum>
-  <w:abstractNum w:abstractNumId="14" w15:restartNumberingAfterBreak="0">
+  <w:abstractNum w:abstractNumId="15" w15:restartNumberingAfterBreak="0">
     <w:nsid w:val="78912240"/>
     <w:multiLevelType w:val="hybridMultilevel"/>
     <w:tmpl w:val="6AACC916"/>
@@ -5929,10 +8265,10 @@
     <w:abstractNumId w:val="6"/>
   </w:num>
   <w:num w:numId="2" w16cid:durableId="370883762">
-    <w:abstractNumId w:val="12"/>
+    <w:abstractNumId w:val="13"/>
   </w:num>
   <w:num w:numId="3" w16cid:durableId="220020726">
-    <w:abstractNumId w:val="14"/>
+    <w:abstractNumId w:val="15"/>
   </w:num>
   <w:num w:numId="4" w16cid:durableId="1808426490">
     <w:abstractNumId w:val="5"/>
@@ -5944,10 +8280,10 @@
     <w:abstractNumId w:val="2"/>
   </w:num>
   <w:num w:numId="7" w16cid:durableId="484054498">
-    <w:abstractNumId w:val="10"/>
+    <w:abstractNumId w:val="11"/>
   </w:num>
   <w:num w:numId="8" w16cid:durableId="562105122">
-    <w:abstractNumId w:val="13"/>
+    <w:abstractNumId w:val="14"/>
   </w:num>
   <w:num w:numId="9" w16cid:durableId="71196512">
     <w:abstractNumId w:val="0"/>
@@ -5956,7 +8292,7 @@
     <w:abstractNumId w:val="4"/>
   </w:num>
   <w:num w:numId="11" w16cid:durableId="1349023443">
-    <w:abstractNumId w:val="11"/>
+    <w:abstractNumId w:val="12"/>
   </w:num>
   <w:num w:numId="12" w16cid:durableId="1657419088">
     <w:abstractNumId w:val="7"/>
@@ -5965,10 +8301,13 @@
     <w:abstractNumId w:val="3"/>
   </w:num>
   <w:num w:numId="14" w16cid:durableId="631449180">
-    <w:abstractNumId w:val="9"/>
+    <w:abstractNumId w:val="10"/>
   </w:num>
   <w:num w:numId="15" w16cid:durableId="1548640915">
     <w:abstractNumId w:val="1"/>
+  </w:num>
+  <w:num w:numId="16" w16cid:durableId="481583272">
+    <w:abstractNumId w:val="9"/>
   </w:num>
 </w:numbering>
 </file>

</xml_diff>

<commit_message>
Added more sql commands and updated Dossier
</commit_message>
<xml_diff>
--- a/Dossier.docx
+++ b/Dossier.docx
@@ -22,19 +22,19 @@
           <w:b/>
         </w:rPr>
       </w:pPr>
-      <w:proofErr w:type="spellStart"/>
+      <w:proofErr w:type="gramStart"/>
       <w:r>
         <w:rPr>
           <w:b/>
         </w:rPr>
-        <w:t>Autoren</w:t>
-      </w:r>
-      <w:proofErr w:type="spellEnd"/>
+        <w:t>Autoren :</w:t>
+      </w:r>
+      <w:proofErr w:type="gramEnd"/>
       <w:r>
         <w:rPr>
           <w:b/>
         </w:rPr>
-        <w:t xml:space="preserve"> : </w:t>
+        <w:t xml:space="preserve"> </w:t>
       </w:r>
     </w:p>
     <w:p>
@@ -66,19 +66,11 @@
           <w:b/>
         </w:rPr>
       </w:pPr>
-      <w:proofErr w:type="spellStart"/>
       <w:r>
         <w:rPr>
           <w:b/>
         </w:rPr>
-        <w:t>Winata</w:t>
-      </w:r>
-      <w:proofErr w:type="spellEnd"/>
-      <w:r>
-        <w:rPr>
-          <w:b/>
-        </w:rPr>
-        <w:t>, Daniel (3525700)</w:t>
+        <w:t>Winata, Daniel (3525700)</w:t>
       </w:r>
     </w:p>
     <w:p>
@@ -88,21 +80,12 @@
           <w:b/>
         </w:rPr>
       </w:pPr>
-      <w:proofErr w:type="spellStart"/>
       <w:r>
         <w:rPr>
           <w:rStyle w:val="Heading2Char"/>
           <w:b/>
         </w:rPr>
-        <w:t>Meilenstein</w:t>
-      </w:r>
-      <w:proofErr w:type="spellEnd"/>
-      <w:r>
-        <w:rPr>
-          <w:rStyle w:val="Heading2Char"/>
-          <w:b/>
-        </w:rPr>
-        <w:t xml:space="preserve"> 1</w:t>
+        <w:t>Meilenstein 1</w:t>
       </w:r>
     </w:p>
     <w:tbl>
@@ -150,33 +133,11 @@
                 <w:b/>
               </w:rPr>
             </w:pPr>
-            <w:proofErr w:type="spellStart"/>
             <w:r>
               <w:rPr>
                 <w:b/>
               </w:rPr>
-              <w:t>Geschätze</w:t>
-            </w:r>
-            <w:proofErr w:type="spellEnd"/>
-            <w:r>
-              <w:rPr>
-                <w:b/>
-              </w:rPr>
-              <w:t xml:space="preserve"> Zeit (</w:t>
-            </w:r>
-            <w:proofErr w:type="spellStart"/>
-            <w:r>
-              <w:rPr>
-                <w:b/>
-              </w:rPr>
-              <w:t>Minuten</w:t>
-            </w:r>
-            <w:proofErr w:type="spellEnd"/>
-            <w:r>
-              <w:rPr>
-                <w:b/>
-              </w:rPr>
-              <w:t>)</w:t>
+              <w:t>Geschätze Zeit (Minuten)</w:t>
             </w:r>
           </w:p>
         </w:tc>
@@ -192,33 +153,11 @@
                 <w:b/>
               </w:rPr>
             </w:pPr>
-            <w:proofErr w:type="spellStart"/>
             <w:r>
               <w:rPr>
                 <w:b/>
               </w:rPr>
-              <w:t>Tatsächliche</w:t>
-            </w:r>
-            <w:proofErr w:type="spellEnd"/>
-            <w:r>
-              <w:rPr>
-                <w:b/>
-              </w:rPr>
-              <w:t xml:space="preserve"> Zeit (</w:t>
-            </w:r>
-            <w:proofErr w:type="spellStart"/>
-            <w:r>
-              <w:rPr>
-                <w:b/>
-              </w:rPr>
-              <w:t>Minuten</w:t>
-            </w:r>
-            <w:proofErr w:type="spellEnd"/>
-            <w:r>
-              <w:rPr>
-                <w:b/>
-              </w:rPr>
-              <w:t>)</w:t>
+              <w:t>Tatsächliche Zeit (Minuten)</w:t>
             </w:r>
           </w:p>
         </w:tc>
@@ -234,14 +173,12 @@
                 <w:b/>
               </w:rPr>
             </w:pPr>
-            <w:proofErr w:type="spellStart"/>
             <w:r>
               <w:rPr>
                 <w:b/>
               </w:rPr>
               <w:t>Kommentar</w:t>
             </w:r>
-            <w:proofErr w:type="spellEnd"/>
           </w:p>
         </w:tc>
       </w:tr>
@@ -482,21 +419,7 @@
               <w:rPr>
                 <w:lang w:val="de-DE"/>
               </w:rPr>
-              <w:t xml:space="preserve">War schwieriger als erwartet, da man hier viel </w:t>
-            </w:r>
-            <w:proofErr w:type="spellStart"/>
-            <w:r>
-              <w:rPr>
-                <w:lang w:val="de-DE"/>
-              </w:rPr>
-              <w:t>googeln</w:t>
-            </w:r>
-            <w:proofErr w:type="spellEnd"/>
-            <w:r>
-              <w:rPr>
-                <w:lang w:val="de-DE"/>
-              </w:rPr>
-              <w:t xml:space="preserve"> muss.</w:t>
+              <w:t>War schwieriger als erwartet, da man hier viel googeln muss.</w:t>
             </w:r>
           </w:p>
         </w:tc>
@@ -677,37 +600,8 @@
             <w:vMerge w:val="restart"/>
           </w:tcPr>
           <w:p>
-            <w:proofErr w:type="spellStart"/>
             <w:r>
-              <w:t>Paar</w:t>
-            </w:r>
-            <w:proofErr w:type="spellEnd"/>
-            <w:r>
-              <w:t xml:space="preserve"> </w:t>
-            </w:r>
-            <w:proofErr w:type="spellStart"/>
-            <w:r>
-              <w:t>Kleinigkeiten</w:t>
-            </w:r>
-            <w:proofErr w:type="spellEnd"/>
-            <w:r>
-              <w:t xml:space="preserve"> </w:t>
-            </w:r>
-            <w:proofErr w:type="spellStart"/>
-            <w:r>
-              <w:t>wurden</w:t>
-            </w:r>
-            <w:proofErr w:type="spellEnd"/>
-            <w:r>
-              <w:t xml:space="preserve"> </w:t>
-            </w:r>
-            <w:proofErr w:type="spellStart"/>
-            <w:r>
-              <w:t>korrigiert</w:t>
-            </w:r>
-            <w:proofErr w:type="spellEnd"/>
-            <w:r>
-              <w:t>.</w:t>
+              <w:t>Paar Kleinigkeiten wurden korrigiert.</w:t>
             </w:r>
           </w:p>
         </w:tc>
@@ -897,35 +791,7 @@
               <w:rPr>
                 <w:lang w:val="de-DE"/>
               </w:rPr>
-              <w:t xml:space="preserve">Wir hatten am Anfang das Layout mit Flex geschrieben und dann auf </w:t>
-            </w:r>
-            <w:proofErr w:type="spellStart"/>
-            <w:r>
-              <w:rPr>
-                <w:lang w:val="de-DE"/>
-              </w:rPr>
-              <w:t>Grid</w:t>
-            </w:r>
-            <w:proofErr w:type="spellEnd"/>
-            <w:r>
-              <w:rPr>
-                <w:lang w:val="de-DE"/>
-              </w:rPr>
-              <w:t xml:space="preserve"> geändert, da man mit </w:t>
-            </w:r>
-            <w:proofErr w:type="spellStart"/>
-            <w:r>
-              <w:rPr>
-                <w:lang w:val="de-DE"/>
-              </w:rPr>
-              <w:t>Grid</w:t>
-            </w:r>
-            <w:proofErr w:type="spellEnd"/>
-            <w:r>
-              <w:rPr>
-                <w:lang w:val="de-DE"/>
-              </w:rPr>
-              <w:t xml:space="preserve"> mehr Flexibilität hat. </w:t>
+              <w:t xml:space="preserve">Wir hatten am Anfang das Layout mit Flex geschrieben und dann auf Grid geändert, da man mit Grid mehr Flexibilität hat. </w:t>
             </w:r>
           </w:p>
         </w:tc>
@@ -974,20 +840,20 @@
           <w:b/>
         </w:rPr>
       </w:pPr>
-      <w:proofErr w:type="spellStart"/>
       <w:r>
         <w:rPr>
           <w:b/>
         </w:rPr>
-        <w:t>Anfrage</w:t>
-      </w:r>
-      <w:proofErr w:type="spellEnd"/>
+        <w:t>Anfrage-</w:t>
+      </w:r>
+      <w:proofErr w:type="gramStart"/>
       <w:r>
         <w:rPr>
           <w:b/>
         </w:rPr>
-        <w:t>-Header :</w:t>
-      </w:r>
+        <w:t>Header :</w:t>
+      </w:r>
+      <w:proofErr w:type="gramEnd"/>
     </w:p>
     <w:p>
       <w:r>
@@ -1065,36 +931,16 @@
         <w:rPr>
           <w:b/>
         </w:rPr>
-        <w:t xml:space="preserve">5 </w:t>
-      </w:r>
-      <w:proofErr w:type="spellStart"/>
+        <w:t>5 Attributen des Anfrage-</w:t>
+      </w:r>
+      <w:proofErr w:type="gramStart"/>
       <w:r>
         <w:rPr>
           <w:b/>
         </w:rPr>
-        <w:t>Attributen</w:t>
-      </w:r>
-      <w:proofErr w:type="spellEnd"/>
-      <w:r>
-        <w:rPr>
-          <w:b/>
-        </w:rPr>
-        <w:t xml:space="preserve"> des </w:t>
-      </w:r>
-      <w:proofErr w:type="spellStart"/>
-      <w:r>
-        <w:rPr>
-          <w:b/>
-        </w:rPr>
-        <w:t>Anfrage</w:t>
-      </w:r>
-      <w:proofErr w:type="spellEnd"/>
-      <w:r>
-        <w:rPr>
-          <w:b/>
-        </w:rPr>
-        <w:t>-Headers :</w:t>
-      </w:r>
+        <w:t>Headers :</w:t>
+      </w:r>
+      <w:proofErr w:type="gramEnd"/>
     </w:p>
     <w:p>
       <w:pPr>
@@ -1107,41 +953,20 @@
           <w:lang w:val="de-DE"/>
         </w:rPr>
       </w:pPr>
-      <w:proofErr w:type="spellStart"/>
+      <w:proofErr w:type="gramStart"/>
       <w:r>
         <w:rPr>
           <w:b/>
           <w:lang w:val="de-DE"/>
         </w:rPr>
-        <w:t>Accept</w:t>
-      </w:r>
-      <w:proofErr w:type="spellEnd"/>
-      <w:r>
-        <w:rPr>
-          <w:b/>
+        <w:t>Accept :</w:t>
+      </w:r>
+      <w:proofErr w:type="gramEnd"/>
+      <w:r>
+        <w:rPr>
           <w:lang w:val="de-DE"/>
         </w:rPr>
-        <w:t xml:space="preserve"> :</w:t>
-      </w:r>
-      <w:r>
-        <w:rPr>
-          <w:lang w:val="de-DE"/>
-        </w:rPr>
-        <w:t xml:space="preserve"> gibt die Auskunft, welche Formate der Client in der Antwort unterstützt und besteht aus Paaren mit zwei Werten (</w:t>
-      </w:r>
-      <w:proofErr w:type="spellStart"/>
-      <w:r>
-        <w:rPr>
-          <w:lang w:val="de-DE"/>
-        </w:rPr>
-        <w:t>Fortmat</w:t>
-      </w:r>
-      <w:proofErr w:type="spellEnd"/>
-      <w:r>
-        <w:rPr>
-          <w:lang w:val="de-DE"/>
-        </w:rPr>
-        <w:t xml:space="preserve"> und q-Faktor).</w:t>
+        <w:t xml:space="preserve"> gibt die Auskunft, welche Formate der Client in der Antwort unterstützt und besteht aus Paaren mit zwei Werten (Fortmat und q-Faktor).</w:t>
       </w:r>
     </w:p>
     <w:p>
@@ -1157,38 +982,40 @@
           <w:b/>
           <w:lang w:val="de-DE"/>
         </w:rPr>
-        <w:t xml:space="preserve">Cache-Control : </w:t>
-      </w:r>
-      <w:r>
-        <w:rPr>
+        <w:t>Cache-</w:t>
+      </w:r>
+      <w:proofErr w:type="gramStart"/>
+      <w:r>
+        <w:rPr>
+          <w:b/>
           <w:lang w:val="de-DE"/>
         </w:rPr>
-        <w:t xml:space="preserve">bestimmt das Caching-Verhalten des Browsers und beinhaltet einzelne Direktiven für die </w:t>
-      </w:r>
-      <w:proofErr w:type="spellStart"/>
-      <w:r>
-        <w:rPr>
+        <w:t>Control :</w:t>
+      </w:r>
+      <w:proofErr w:type="gramEnd"/>
+      <w:r>
+        <w:rPr>
+          <w:b/>
           <w:lang w:val="de-DE"/>
         </w:rPr>
-        <w:t>Steurung</w:t>
-      </w:r>
-      <w:proofErr w:type="spellEnd"/>
+        <w:t xml:space="preserve"> </w:t>
+      </w:r>
       <w:r>
         <w:rPr>
           <w:lang w:val="de-DE"/>
         </w:rPr>
-        <w:t xml:space="preserve"> des Caches. </w:t>
-      </w:r>
-      <w:r>
-        <w:t xml:space="preserve">Z.B. </w:t>
-      </w:r>
-      <w:proofErr w:type="spellStart"/>
-      <w:r>
-        <w:t>hier</w:t>
-      </w:r>
-      <w:proofErr w:type="spellEnd"/>
-      <w:r>
-        <w:t xml:space="preserve"> max-age = 0.</w:t>
+        <w:t xml:space="preserve">bestimmt das Caching-Verhalten des Browsers und beinhaltet einzelne Direktiven für die Steurung des Caches. </w:t>
+      </w:r>
+      <w:r>
+        <w:t xml:space="preserve">Z.B. hier </w:t>
+      </w:r>
+      <w:proofErr w:type="gramStart"/>
+      <w:r>
+        <w:t>max-age</w:t>
+      </w:r>
+      <w:proofErr w:type="gramEnd"/>
+      <w:r>
+        <w:t xml:space="preserve"> = 0.</w:t>
       </w:r>
     </w:p>
     <w:p>
@@ -1202,12 +1029,21 @@
           <w:lang w:val="de-DE"/>
         </w:rPr>
       </w:pPr>
+      <w:proofErr w:type="gramStart"/>
       <w:r>
         <w:rPr>
           <w:b/>
           <w:lang w:val="de-DE"/>
         </w:rPr>
-        <w:t xml:space="preserve">Connection : </w:t>
+        <w:t>Connection :</w:t>
+      </w:r>
+      <w:proofErr w:type="gramEnd"/>
+      <w:r>
+        <w:rPr>
+          <w:b/>
+          <w:lang w:val="de-DE"/>
+        </w:rPr>
+        <w:t xml:space="preserve"> </w:t>
       </w:r>
       <w:r>
         <w:rPr>
@@ -1229,6 +1065,7 @@
           <w:lang w:val="de-DE"/>
         </w:rPr>
       </w:pPr>
+      <w:proofErr w:type="gramStart"/>
       <w:r>
         <w:rPr>
           <w:b/>
@@ -1236,6 +1073,7 @@
         </w:rPr>
         <w:t>Cookie :</w:t>
       </w:r>
+      <w:proofErr w:type="gramEnd"/>
       <w:r>
         <w:rPr>
           <w:lang w:val="de-DE"/>
@@ -1271,29 +1109,52 @@
           <w:lang w:val="de-DE"/>
         </w:rPr>
       </w:pPr>
+      <w:proofErr w:type="gramStart"/>
       <w:r>
         <w:rPr>
           <w:b/>
           <w:lang w:val="de-DE"/>
         </w:rPr>
-        <w:t xml:space="preserve">Host : </w:t>
-      </w:r>
-      <w:r>
-        <w:rPr>
+        <w:t>Host :</w:t>
+      </w:r>
+      <w:proofErr w:type="gramEnd"/>
+      <w:r>
+        <w:rPr>
+          <w:b/>
           <w:lang w:val="de-DE"/>
         </w:rPr>
-        <w:t>Host gibt den Host und die Portnummer des Servers an, an den die Anfrage gesendet wird. Wenn es keine Portnummer steht, wird die Default-Portnummer verwendet(HTTP : 80).</w:t>
+        <w:t xml:space="preserve"> </w:t>
+      </w:r>
+      <w:r>
+        <w:rPr>
+          <w:lang w:val="de-DE"/>
+        </w:rPr>
+        <w:t xml:space="preserve">Host gibt den Host und die Portnummer des Servers an, an den die Anfrage gesendet wird. Wenn es keine Portnummer steht, wird die Default-Portnummer </w:t>
+      </w:r>
+      <w:proofErr w:type="gramStart"/>
+      <w:r>
+        <w:rPr>
+          <w:lang w:val="de-DE"/>
+        </w:rPr>
+        <w:t>verwendet(</w:t>
+      </w:r>
+      <w:proofErr w:type="gramEnd"/>
+      <w:r>
+        <w:rPr>
+          <w:lang w:val="de-DE"/>
+        </w:rPr>
+        <w:t>HTTP : 80).</w:t>
       </w:r>
     </w:p>
     <w:p>
-      <w:proofErr w:type="spellStart"/>
-      <w:r>
-        <w:t>Antwort</w:t>
-      </w:r>
-      <w:proofErr w:type="spellEnd"/>
-      <w:r>
-        <w:t>-Header :</w:t>
-      </w:r>
+      <w:r>
+        <w:t>Antwort-</w:t>
+      </w:r>
+      <w:proofErr w:type="gramStart"/>
+      <w:r>
+        <w:t>Header :</w:t>
+      </w:r>
+      <w:proofErr w:type="gramEnd"/>
     </w:p>
     <w:p>
       <w:r>
@@ -1375,36 +1236,16 @@
         <w:rPr>
           <w:b/>
         </w:rPr>
-        <w:t xml:space="preserve">5 </w:t>
-      </w:r>
-      <w:proofErr w:type="spellStart"/>
+        <w:t>5 Attributen des Antwort-</w:t>
+      </w:r>
+      <w:proofErr w:type="gramStart"/>
       <w:r>
         <w:rPr>
           <w:b/>
         </w:rPr>
-        <w:t>Attributen</w:t>
-      </w:r>
-      <w:proofErr w:type="spellEnd"/>
-      <w:r>
-        <w:rPr>
-          <w:b/>
-        </w:rPr>
-        <w:t xml:space="preserve"> des </w:t>
-      </w:r>
-      <w:proofErr w:type="spellStart"/>
-      <w:r>
-        <w:rPr>
-          <w:b/>
-        </w:rPr>
-        <w:t>Antwort</w:t>
-      </w:r>
-      <w:proofErr w:type="spellEnd"/>
-      <w:r>
-        <w:rPr>
-          <w:b/>
-        </w:rPr>
-        <w:t>-Headers :</w:t>
-      </w:r>
+        <w:t>Headers :</w:t>
+      </w:r>
+      <w:proofErr w:type="gramEnd"/>
     </w:p>
     <w:p>
       <w:pPr>
@@ -1419,27 +1260,22 @@
           <w:b/>
           <w:lang w:val="de-DE"/>
         </w:rPr>
-        <w:t>Cache-Control :</w:t>
-      </w:r>
-      <w:r>
-        <w:rPr>
+        <w:t>Cache-</w:t>
+      </w:r>
+      <w:proofErr w:type="gramStart"/>
+      <w:r>
+        <w:rPr>
+          <w:b/>
           <w:lang w:val="de-DE"/>
         </w:rPr>
-        <w:t xml:space="preserve"> bestimmt das Caching-Verhalten des Browsers und beinhaltet einzelne Direktiven für die </w:t>
-      </w:r>
-      <w:proofErr w:type="spellStart"/>
+        <w:t>Control :</w:t>
+      </w:r>
+      <w:proofErr w:type="gramEnd"/>
       <w:r>
         <w:rPr>
           <w:lang w:val="de-DE"/>
         </w:rPr>
-        <w:t>Steurung</w:t>
-      </w:r>
-      <w:proofErr w:type="spellEnd"/>
-      <w:r>
-        <w:rPr>
-          <w:lang w:val="de-DE"/>
-        </w:rPr>
-        <w:t xml:space="preserve"> des Caches. </w:t>
+        <w:t xml:space="preserve"> bestimmt das Caching-Verhalten des Browsers und beinhaltet einzelne Direktiven für die Steurung des Caches. </w:t>
       </w:r>
       <w:r>
         <w:t>Z.B. private und no-store.</w:t>
@@ -1456,6 +1292,7 @@
           <w:lang w:val="de-DE"/>
         </w:rPr>
       </w:pPr>
+      <w:proofErr w:type="gramStart"/>
       <w:r>
         <w:rPr>
           <w:b/>
@@ -1463,6 +1300,7 @@
         </w:rPr>
         <w:t>Connection :</w:t>
       </w:r>
+      <w:proofErr w:type="gramEnd"/>
       <w:r>
         <w:rPr>
           <w:lang w:val="de-DE"/>
@@ -1494,8 +1332,17 @@
           <w:b/>
           <w:lang w:val="de-DE"/>
         </w:rPr>
-        <w:t>Content-Language :</w:t>
-      </w:r>
+        <w:t>Content-</w:t>
+      </w:r>
+      <w:proofErr w:type="gramStart"/>
+      <w:r>
+        <w:rPr>
+          <w:b/>
+          <w:lang w:val="de-DE"/>
+        </w:rPr>
+        <w:t>Language :</w:t>
+      </w:r>
+      <w:proofErr w:type="gramEnd"/>
       <w:r>
         <w:rPr>
           <w:lang w:val="de-DE"/>
@@ -1519,27 +1366,29 @@
           <w:b/>
           <w:lang w:val="de-DE"/>
         </w:rPr>
-        <w:t xml:space="preserve">Content-Type : </w:t>
-      </w:r>
-      <w:r>
-        <w:rPr>
+        <w:t>Content-</w:t>
+      </w:r>
+      <w:proofErr w:type="gramStart"/>
+      <w:r>
+        <w:rPr>
+          <w:b/>
           <w:lang w:val="de-DE"/>
         </w:rPr>
-        <w:t xml:space="preserve"> liefert dem Client den tatsächlichen Inhaltstyp des zurückgegebenen Inhalts (hier .</w:t>
-      </w:r>
-      <w:proofErr w:type="spellStart"/>
-      <w:r>
-        <w:rPr>
+        <w:t>Type :</w:t>
+      </w:r>
+      <w:proofErr w:type="gramEnd"/>
+      <w:r>
+        <w:rPr>
+          <w:b/>
           <w:lang w:val="de-DE"/>
         </w:rPr>
-        <w:t>html</w:t>
-      </w:r>
-      <w:proofErr w:type="spellEnd"/>
+        <w:t xml:space="preserve"> </w:t>
+      </w:r>
       <w:r>
         <w:rPr>
           <w:lang w:val="de-DE"/>
         </w:rPr>
-        <w:t xml:space="preserve"> Datei encodiert in UTF-8).</w:t>
+        <w:t xml:space="preserve"> liefert dem Client den tatsächlichen Inhaltstyp des zurückgegebenen Inhalts (hier .html Datei encodiert in UTF-8).</w:t>
       </w:r>
     </w:p>
     <w:p>
@@ -1553,6 +1402,7 @@
           <w:lang w:val="de-DE"/>
         </w:rPr>
       </w:pPr>
+      <w:proofErr w:type="gramStart"/>
       <w:r>
         <w:rPr>
           <w:b/>
@@ -1561,6 +1411,7 @@
         <w:lastRenderedPageBreak/>
         <w:t>Date :</w:t>
       </w:r>
+      <w:proofErr w:type="gramEnd"/>
       <w:r>
         <w:rPr>
           <w:lang w:val="de-DE"/>
@@ -1589,20 +1440,20 @@
       </w:r>
     </w:p>
     <w:p>
-      <w:proofErr w:type="spellStart"/>
       <w:r>
         <w:rPr>
           <w:b/>
         </w:rPr>
-        <w:t>Anfrage</w:t>
-      </w:r>
-      <w:proofErr w:type="spellEnd"/>
+        <w:t>Anfrage-</w:t>
+      </w:r>
+      <w:proofErr w:type="gramStart"/>
       <w:r>
         <w:rPr>
           <w:b/>
         </w:rPr>
-        <w:t>-Header :</w:t>
-      </w:r>
+        <w:t>Header :</w:t>
+      </w:r>
+      <w:proofErr w:type="gramEnd"/>
       <w:r>
         <w:t xml:space="preserve"> </w:t>
       </w:r>
@@ -1683,40 +1534,17 @@
           <w:b/>
           <w:u w:val="single"/>
         </w:rPr>
-        <w:t xml:space="preserve">5 </w:t>
-      </w:r>
-      <w:proofErr w:type="spellStart"/>
+        <w:t>5 Attributen des Anfrage-</w:t>
+      </w:r>
+      <w:proofErr w:type="gramStart"/>
       <w:r>
         <w:rPr>
           <w:b/>
           <w:u w:val="single"/>
         </w:rPr>
-        <w:t>Attributen</w:t>
-      </w:r>
-      <w:proofErr w:type="spellEnd"/>
-      <w:r>
-        <w:rPr>
-          <w:b/>
-          <w:u w:val="single"/>
-        </w:rPr>
-        <w:t xml:space="preserve"> des </w:t>
-      </w:r>
-      <w:proofErr w:type="spellStart"/>
-      <w:r>
-        <w:rPr>
-          <w:b/>
-          <w:u w:val="single"/>
-        </w:rPr>
-        <w:t>Anfrage</w:t>
-      </w:r>
-      <w:proofErr w:type="spellEnd"/>
-      <w:r>
-        <w:rPr>
-          <w:b/>
-          <w:u w:val="single"/>
-        </w:rPr>
-        <w:t>-Headers :</w:t>
-      </w:r>
+        <w:t>Headers :</w:t>
+      </w:r>
+      <w:proofErr w:type="gramEnd"/>
     </w:p>
     <w:p>
       <w:pPr>
@@ -1729,22 +1557,15 @@
           <w:lang w:val="de-DE"/>
         </w:rPr>
       </w:pPr>
-      <w:proofErr w:type="spellStart"/>
+      <w:proofErr w:type="gramStart"/>
       <w:r>
         <w:rPr>
           <w:b/>
           <w:lang w:val="de-DE"/>
         </w:rPr>
-        <w:t>Accept</w:t>
-      </w:r>
-      <w:proofErr w:type="spellEnd"/>
-      <w:r>
-        <w:rPr>
-          <w:b/>
-          <w:lang w:val="de-DE"/>
-        </w:rPr>
-        <w:t xml:space="preserve"> :</w:t>
-      </w:r>
+        <w:t>Accept :</w:t>
+      </w:r>
+      <w:proofErr w:type="gramEnd"/>
       <w:r>
         <w:rPr>
           <w:lang w:val="de-DE"/>
@@ -1763,22 +1584,22 @@
           <w:lang w:val="de-DE"/>
         </w:rPr>
       </w:pPr>
-      <w:proofErr w:type="spellStart"/>
       <w:r>
         <w:rPr>
           <w:b/>
           <w:lang w:val="de-DE"/>
         </w:rPr>
-        <w:t>Accept</w:t>
-      </w:r>
-      <w:proofErr w:type="spellEnd"/>
+        <w:t>Accept-</w:t>
+      </w:r>
+      <w:proofErr w:type="gramStart"/>
       <w:r>
         <w:rPr>
           <w:b/>
           <w:lang w:val="de-DE"/>
         </w:rPr>
-        <w:t>-Encoding :</w:t>
-      </w:r>
+        <w:t>Encoding :</w:t>
+      </w:r>
+      <w:proofErr w:type="gramEnd"/>
       <w:r>
         <w:rPr>
           <w:lang w:val="de-DE"/>
@@ -1798,21 +1619,28 @@
           <w:lang w:val="de-DE"/>
         </w:rPr>
       </w:pPr>
-      <w:proofErr w:type="spellStart"/>
       <w:r>
         <w:rPr>
           <w:b/>
           <w:lang w:val="de-DE"/>
         </w:rPr>
-        <w:t>Accept</w:t>
-      </w:r>
-      <w:proofErr w:type="spellEnd"/>
+        <w:t>Accept-</w:t>
+      </w:r>
+      <w:proofErr w:type="gramStart"/>
       <w:r>
         <w:rPr>
           <w:b/>
           <w:lang w:val="de-DE"/>
         </w:rPr>
-        <w:t xml:space="preserve">-Language : </w:t>
+        <w:t>Language :</w:t>
+      </w:r>
+      <w:proofErr w:type="gramEnd"/>
+      <w:r>
+        <w:rPr>
+          <w:b/>
+          <w:lang w:val="de-DE"/>
+        </w:rPr>
+        <w:t xml:space="preserve"> </w:t>
       </w:r>
       <w:r>
         <w:rPr>
@@ -1833,21 +1661,8 @@
             <w:u w:val="none"/>
             <w:lang w:val="de-DE"/>
           </w:rPr>
-          <w:t xml:space="preserve">Content </w:t>
+          <w:t>Content Negotiation</w:t>
         </w:r>
-        <w:proofErr w:type="spellStart"/>
-        <w:r>
-          <w:rPr>
-            <w:rStyle w:val="Hyperlink"/>
-            <w:rFonts w:ascii="Arial" w:eastAsia="Arial" w:hAnsi="Arial" w:cs="Arial"/>
-            <w:color w:val="000000" w:themeColor="text1"/>
-            <w:highlight w:val="white"/>
-            <w:u w:val="none"/>
-            <w:lang w:val="de-DE"/>
-          </w:rPr>
-          <w:t>Negotiation</w:t>
-        </w:r>
-        <w:proofErr w:type="spellEnd"/>
       </w:hyperlink>
       <w:r>
         <w:rPr>
@@ -1872,38 +1687,33 @@
           <w:b/>
           <w:lang w:val="de-DE"/>
         </w:rPr>
-        <w:t>Cache-Control :</w:t>
-      </w:r>
-      <w:r>
-        <w:rPr>
+        <w:t>Cache-</w:t>
+      </w:r>
+      <w:proofErr w:type="gramStart"/>
+      <w:r>
+        <w:rPr>
+          <w:b/>
           <w:lang w:val="de-DE"/>
         </w:rPr>
-        <w:t xml:space="preserve"> bestimmt das Caching-Verhalten des Browsers und beinhaltet einzelne Direktiven für die </w:t>
-      </w:r>
-      <w:proofErr w:type="spellStart"/>
+        <w:t>Control :</w:t>
+      </w:r>
+      <w:proofErr w:type="gramEnd"/>
       <w:r>
         <w:rPr>
           <w:lang w:val="de-DE"/>
         </w:rPr>
-        <w:t>Steurung</w:t>
-      </w:r>
-      <w:proofErr w:type="spellEnd"/>
-      <w:r>
-        <w:rPr>
-          <w:lang w:val="de-DE"/>
-        </w:rPr>
-        <w:t xml:space="preserve"> des Caches. </w:t>
-      </w:r>
-      <w:r>
-        <w:t xml:space="preserve">Z.B. </w:t>
-      </w:r>
-      <w:proofErr w:type="spellStart"/>
-      <w:r>
-        <w:t>hier</w:t>
-      </w:r>
-      <w:proofErr w:type="spellEnd"/>
-      <w:r>
-        <w:t xml:space="preserve"> max-age = 0.</w:t>
+        <w:t xml:space="preserve"> bestimmt das Caching-Verhalten des Browsers und beinhaltet einzelne Direktiven für die Steurung des Caches. </w:t>
+      </w:r>
+      <w:r>
+        <w:t xml:space="preserve">Z.B. hier </w:t>
+      </w:r>
+      <w:proofErr w:type="gramStart"/>
+      <w:r>
+        <w:t>max-age</w:t>
+      </w:r>
+      <w:proofErr w:type="gramEnd"/>
+      <w:r>
+        <w:t xml:space="preserve"> = 0.</w:t>
       </w:r>
     </w:p>
     <w:p>
@@ -1922,27 +1732,22 @@
           <w:b/>
           <w:lang w:val="de-DE"/>
         </w:rPr>
-        <w:t>User-Agent :</w:t>
-      </w:r>
-      <w:r>
-        <w:rPr>
+        <w:t>User-</w:t>
+      </w:r>
+      <w:proofErr w:type="gramStart"/>
+      <w:r>
+        <w:rPr>
+          <w:b/>
           <w:lang w:val="de-DE"/>
         </w:rPr>
-        <w:t xml:space="preserve">  ist eine charakteristische Zeichenkette, die es Servern und Netzwerk-Peers ermöglicht, die Anwendung, das Betriebssystem, den Hersteller und/oder die Version des anfragenden User-</w:t>
-      </w:r>
-      <w:proofErr w:type="spellStart"/>
+        <w:t>Agent :</w:t>
+      </w:r>
+      <w:proofErr w:type="gramEnd"/>
       <w:r>
         <w:rPr>
           <w:lang w:val="de-DE"/>
         </w:rPr>
-        <w:t>Agents</w:t>
-      </w:r>
-      <w:proofErr w:type="spellEnd"/>
-      <w:r>
-        <w:rPr>
-          <w:lang w:val="de-DE"/>
-        </w:rPr>
-        <w:t xml:space="preserve"> zu identifizieren.</w:t>
+        <w:t xml:space="preserve">  ist eine charakteristische Zeichenkette, die es Servern und Netzwerk-Peers ermöglicht, die Anwendung, das Betriebssystem, den Hersteller und/oder die Version des anfragenden User-Agents zu identifizieren.</w:t>
       </w:r>
     </w:p>
     <w:p>
@@ -1964,8 +1769,16 @@
         <w:rPr>
           <w:b/>
         </w:rPr>
-        <w:t>Request-Body :</w:t>
-      </w:r>
+        <w:t>Request-</w:t>
+      </w:r>
+      <w:proofErr w:type="gramStart"/>
+      <w:r>
+        <w:rPr>
+          <w:b/>
+        </w:rPr>
+        <w:t>Body :</w:t>
+      </w:r>
+      <w:proofErr w:type="gramEnd"/>
     </w:p>
     <w:p>
       <w:r>
@@ -2306,34 +2119,7 @@
           <w:color w:val="808080"/>
         </w:rPr>
         <w:br/>
-      </w:r>
-      <w:proofErr w:type="spellStart"/>
-      <w:r>
-        <w:rPr>
-          <w:color w:val="808080"/>
-        </w:rPr>
-        <w:t>Tabelle</w:t>
-      </w:r>
-      <w:proofErr w:type="spellEnd"/>
-      <w:r>
-        <w:rPr>
-          <w:color w:val="808080"/>
-        </w:rPr>
-        <w:t xml:space="preserve"> link is bold and </w:t>
-      </w:r>
-      <w:proofErr w:type="spellStart"/>
-      <w:r>
-        <w:rPr>
-          <w:color w:val="808080"/>
-        </w:rPr>
-        <w:t>coloured</w:t>
-      </w:r>
-      <w:proofErr w:type="spellEnd"/>
-      <w:r>
-        <w:rPr>
-          <w:color w:val="808080"/>
-        </w:rPr>
-        <w:t xml:space="preserve"> to chocolate without underlining</w:t>
+        <w:t>Tabelle link is bold and coloured to chocolate without underlining</w:t>
       </w:r>
       <w:r>
         <w:rPr>
@@ -2701,54 +2487,36 @@
         </w:rPr>
         <w:br/>
       </w:r>
-      <w:proofErr w:type="spellStart"/>
       <w:r>
         <w:rPr>
           <w:color w:val="E8BF6A"/>
         </w:rPr>
         <w:t>thead</w:t>
       </w:r>
-      <w:proofErr w:type="spellEnd"/>
       <w:r>
         <w:rPr>
           <w:color w:val="CC7832"/>
         </w:rPr>
         <w:t xml:space="preserve">, </w:t>
       </w:r>
-      <w:proofErr w:type="spellStart"/>
       <w:r>
         <w:rPr>
           <w:color w:val="E8BF6A"/>
         </w:rPr>
-        <w:t>tbody</w:t>
-      </w:r>
-      <w:proofErr w:type="spellEnd"/>
+        <w:t>tbody tr</w:t>
+      </w:r>
+      <w:r>
+        <w:rPr>
+          <w:color w:val="A9B7C6"/>
+        </w:rPr>
+        <w:t>:</w:t>
+      </w:r>
       <w:r>
         <w:rPr>
           <w:color w:val="E8BF6A"/>
         </w:rPr>
-        <w:t xml:space="preserve"> </w:t>
-      </w:r>
-      <w:proofErr w:type="spellStart"/>
-      <w:r>
-        <w:rPr>
-          <w:color w:val="E8BF6A"/>
-        </w:rPr>
-        <w:t>tr</w:t>
-      </w:r>
-      <w:r>
-        <w:rPr>
-          <w:color w:val="A9B7C6"/>
-        </w:rPr>
-        <w:t>:</w:t>
-      </w:r>
-      <w:r>
-        <w:rPr>
-          <w:color w:val="E8BF6A"/>
-        </w:rPr>
         <w:t>nth-of-type</w:t>
       </w:r>
-      <w:proofErr w:type="spellEnd"/>
       <w:r>
         <w:rPr>
           <w:color w:val="A9B7C6"/>
@@ -3130,16 +2898,8 @@
           <w:color w:val="808080"/>
         </w:rPr>
         <w:br/>
-        <w:t xml:space="preserve">Each word of the list in footer is </w:t>
-      </w:r>
-      <w:proofErr w:type="spellStart"/>
-      <w:r>
-        <w:rPr>
-          <w:color w:val="808080"/>
-        </w:rPr>
-        <w:t>inlined</w:t>
-      </w:r>
-      <w:proofErr w:type="spellEnd"/>
+        <w:t>Each word of the list in footer is inlined</w:t>
+      </w:r>
       <w:r>
         <w:rPr>
           <w:color w:val="808080"/>
@@ -3157,21 +2917,7 @@
         <w:rPr>
           <w:color w:val="E8BF6A"/>
         </w:rPr>
-        <w:t xml:space="preserve">footer </w:t>
-      </w:r>
-      <w:proofErr w:type="spellStart"/>
-      <w:r>
-        <w:rPr>
-          <w:color w:val="E8BF6A"/>
-        </w:rPr>
-        <w:t>ul</w:t>
-      </w:r>
-      <w:proofErr w:type="spellEnd"/>
-      <w:r>
-        <w:rPr>
-          <w:color w:val="E8BF6A"/>
-        </w:rPr>
-        <w:t xml:space="preserve"> li </w:t>
+        <w:t xml:space="preserve">footer ul li </w:t>
       </w:r>
       <w:r>
         <w:rPr>
@@ -3307,33 +3053,96 @@
         <w:rPr>
           <w:color w:val="E8BF6A"/>
         </w:rPr>
-        <w:t xml:space="preserve">footer </w:t>
-      </w:r>
-      <w:proofErr w:type="spellStart"/>
+        <w:t>footer ul li</w:t>
+      </w:r>
+      <w:r>
+        <w:rPr>
+          <w:color w:val="A9B7C6"/>
+        </w:rPr>
+        <w:t>:</w:t>
+      </w:r>
       <w:r>
         <w:rPr>
           <w:color w:val="E8BF6A"/>
         </w:rPr>
-        <w:t>ul</w:t>
-      </w:r>
-      <w:proofErr w:type="spellEnd"/>
+        <w:t>nth-of-type</w:t>
+      </w:r>
+      <w:r>
+        <w:rPr>
+          <w:color w:val="A9B7C6"/>
+        </w:rPr>
+        <w:t>(</w:t>
+      </w:r>
+      <w:r>
+        <w:rPr>
+          <w:color w:val="6897BB"/>
+        </w:rPr>
+        <w:t>1</w:t>
+      </w:r>
+      <w:r>
+        <w:rPr>
+          <w:color w:val="A9B7C6"/>
+        </w:rPr>
+        <w:t>)</w:t>
+      </w:r>
+      <w:r>
+        <w:rPr>
+          <w:color w:val="CC7832"/>
+        </w:rPr>
+        <w:t xml:space="preserve">, </w:t>
+      </w:r>
       <w:r>
         <w:rPr>
           <w:color w:val="E8BF6A"/>
         </w:rPr>
-        <w:t xml:space="preserve"> </w:t>
-      </w:r>
-      <w:proofErr w:type="spellStart"/>
+        <w:t>footer ul li</w:t>
+      </w:r>
+      <w:r>
+        <w:rPr>
+          <w:color w:val="A9B7C6"/>
+        </w:rPr>
+        <w:t>:</w:t>
+      </w:r>
       <w:r>
         <w:rPr>
           <w:color w:val="E8BF6A"/>
         </w:rPr>
-        <w:t>li</w:t>
+        <w:t>nth-of-type</w:t>
       </w:r>
       <w:r>
         <w:rPr>
           <w:color w:val="A9B7C6"/>
         </w:rPr>
+        <w:t>(</w:t>
+      </w:r>
+      <w:r>
+        <w:rPr>
+          <w:color w:val="6897BB"/>
+        </w:rPr>
+        <w:t>2</w:t>
+      </w:r>
+      <w:r>
+        <w:rPr>
+          <w:color w:val="A9B7C6"/>
+        </w:rPr>
+        <w:t>)</w:t>
+      </w:r>
+      <w:r>
+        <w:rPr>
+          <w:color w:val="CC7832"/>
+        </w:rPr>
+        <w:t xml:space="preserve">, </w:t>
+      </w:r>
+      <w:r>
+        <w:rPr>
+          <w:color w:val="E8BF6A"/>
+        </w:rPr>
+        <w:t>footer ul li</w:t>
+      </w:r>
+      <w:r>
+        <w:rPr>
+          <w:color w:val="A9B7C6"/>
+        </w:rPr>
         <w:t>:</w:t>
       </w:r>
       <w:r>
@@ -3342,135 +3151,6 @@
         </w:rPr>
         <w:t>nth-of-type</w:t>
       </w:r>
-      <w:proofErr w:type="spellEnd"/>
-      <w:r>
-        <w:rPr>
-          <w:color w:val="A9B7C6"/>
-        </w:rPr>
-        <w:t>(</w:t>
-      </w:r>
-      <w:r>
-        <w:rPr>
-          <w:color w:val="6897BB"/>
-        </w:rPr>
-        <w:t>1</w:t>
-      </w:r>
-      <w:r>
-        <w:rPr>
-          <w:color w:val="A9B7C6"/>
-        </w:rPr>
-        <w:t>)</w:t>
-      </w:r>
-      <w:r>
-        <w:rPr>
-          <w:color w:val="CC7832"/>
-        </w:rPr>
-        <w:t xml:space="preserve">, </w:t>
-      </w:r>
-      <w:r>
-        <w:rPr>
-          <w:color w:val="E8BF6A"/>
-        </w:rPr>
-        <w:t xml:space="preserve">footer </w:t>
-      </w:r>
-      <w:proofErr w:type="spellStart"/>
-      <w:r>
-        <w:rPr>
-          <w:color w:val="E8BF6A"/>
-        </w:rPr>
-        <w:t>ul</w:t>
-      </w:r>
-      <w:proofErr w:type="spellEnd"/>
-      <w:r>
-        <w:rPr>
-          <w:color w:val="E8BF6A"/>
-        </w:rPr>
-        <w:t xml:space="preserve"> </w:t>
-      </w:r>
-      <w:proofErr w:type="spellStart"/>
-      <w:r>
-        <w:rPr>
-          <w:color w:val="E8BF6A"/>
-        </w:rPr>
-        <w:t>li</w:t>
-      </w:r>
-      <w:r>
-        <w:rPr>
-          <w:color w:val="A9B7C6"/>
-        </w:rPr>
-        <w:t>:</w:t>
-      </w:r>
-      <w:r>
-        <w:rPr>
-          <w:color w:val="E8BF6A"/>
-        </w:rPr>
-        <w:t>nth-of-type</w:t>
-      </w:r>
-      <w:proofErr w:type="spellEnd"/>
-      <w:r>
-        <w:rPr>
-          <w:color w:val="A9B7C6"/>
-        </w:rPr>
-        <w:t>(</w:t>
-      </w:r>
-      <w:r>
-        <w:rPr>
-          <w:color w:val="6897BB"/>
-        </w:rPr>
-        <w:t>2</w:t>
-      </w:r>
-      <w:r>
-        <w:rPr>
-          <w:color w:val="A9B7C6"/>
-        </w:rPr>
-        <w:t>)</w:t>
-      </w:r>
-      <w:r>
-        <w:rPr>
-          <w:color w:val="CC7832"/>
-        </w:rPr>
-        <w:t xml:space="preserve">, </w:t>
-      </w:r>
-      <w:r>
-        <w:rPr>
-          <w:color w:val="E8BF6A"/>
-        </w:rPr>
-        <w:t xml:space="preserve">footer </w:t>
-      </w:r>
-      <w:proofErr w:type="spellStart"/>
-      <w:r>
-        <w:rPr>
-          <w:color w:val="E8BF6A"/>
-        </w:rPr>
-        <w:t>ul</w:t>
-      </w:r>
-      <w:proofErr w:type="spellEnd"/>
-      <w:r>
-        <w:rPr>
-          <w:color w:val="E8BF6A"/>
-        </w:rPr>
-        <w:t xml:space="preserve"> </w:t>
-      </w:r>
-      <w:proofErr w:type="spellStart"/>
-      <w:r>
-        <w:rPr>
-          <w:color w:val="E8BF6A"/>
-        </w:rPr>
-        <w:t>li</w:t>
-      </w:r>
-      <w:r>
-        <w:rPr>
-          <w:color w:val="A9B7C6"/>
-        </w:rPr>
-        <w:t>:</w:t>
-      </w:r>
-      <w:r>
-        <w:rPr>
-          <w:color w:val="E8BF6A"/>
-        </w:rPr>
-        <w:t>nth-of-type</w:t>
-      </w:r>
-      <w:proofErr w:type="spellEnd"/>
       <w:r>
         <w:rPr>
           <w:color w:val="A9B7C6"/>
@@ -3859,21 +3539,12 @@
           <w:b/>
         </w:rPr>
       </w:pPr>
-      <w:proofErr w:type="spellStart"/>
       <w:r>
         <w:rPr>
           <w:rStyle w:val="Heading2Char"/>
           <w:b/>
         </w:rPr>
-        <w:t>Meilenstein</w:t>
-      </w:r>
-      <w:proofErr w:type="spellEnd"/>
-      <w:r>
-        <w:rPr>
-          <w:rStyle w:val="Heading2Char"/>
-          <w:b/>
-        </w:rPr>
-        <w:t xml:space="preserve"> 2</w:t>
+        <w:t>Meilenstein 2</w:t>
       </w:r>
     </w:p>
     <w:tbl>
@@ -3921,33 +3592,11 @@
                 <w:b/>
               </w:rPr>
             </w:pPr>
-            <w:proofErr w:type="spellStart"/>
             <w:r>
               <w:rPr>
                 <w:b/>
               </w:rPr>
-              <w:t>Geschätze</w:t>
-            </w:r>
-            <w:proofErr w:type="spellEnd"/>
-            <w:r>
-              <w:rPr>
-                <w:b/>
-              </w:rPr>
-              <w:t xml:space="preserve"> Zeit (</w:t>
-            </w:r>
-            <w:proofErr w:type="spellStart"/>
-            <w:r>
-              <w:rPr>
-                <w:b/>
-              </w:rPr>
-              <w:t>Minuten</w:t>
-            </w:r>
-            <w:proofErr w:type="spellEnd"/>
-            <w:r>
-              <w:rPr>
-                <w:b/>
-              </w:rPr>
-              <w:t>)</w:t>
+              <w:t>Geschätze Zeit (Minuten)</w:t>
             </w:r>
           </w:p>
         </w:tc>
@@ -3963,33 +3612,11 @@
                 <w:b/>
               </w:rPr>
             </w:pPr>
-            <w:proofErr w:type="spellStart"/>
             <w:r>
               <w:rPr>
                 <w:b/>
               </w:rPr>
-              <w:t>Tatsächliche</w:t>
-            </w:r>
-            <w:proofErr w:type="spellEnd"/>
-            <w:r>
-              <w:rPr>
-                <w:b/>
-              </w:rPr>
-              <w:t xml:space="preserve"> Zeit (</w:t>
-            </w:r>
-            <w:proofErr w:type="spellStart"/>
-            <w:r>
-              <w:rPr>
-                <w:b/>
-              </w:rPr>
-              <w:t>Minuten</w:t>
-            </w:r>
-            <w:proofErr w:type="spellEnd"/>
-            <w:r>
-              <w:rPr>
-                <w:b/>
-              </w:rPr>
-              <w:t>)</w:t>
+              <w:t>Tatsächliche Zeit (Minuten)</w:t>
             </w:r>
           </w:p>
         </w:tc>
@@ -4005,14 +3632,12 @@
                 <w:b/>
               </w:rPr>
             </w:pPr>
-            <w:proofErr w:type="spellStart"/>
             <w:r>
               <w:rPr>
                 <w:b/>
               </w:rPr>
               <w:t>Kommentar</w:t>
             </w:r>
-            <w:proofErr w:type="spellEnd"/>
           </w:p>
         </w:tc>
       </w:tr>
@@ -4121,15 +3746,7 @@
           </w:tcPr>
           <w:p>
             <w:r>
-              <w:t xml:space="preserve">30 </w:t>
-            </w:r>
-            <w:proofErr w:type="spellStart"/>
-            <w:r>
-              <w:t>Aufgaben</w:t>
-            </w:r>
-            <w:proofErr w:type="spellEnd"/>
-            <w:r>
-              <w:t>. 1 Aufgabe = 1 min</w:t>
+              <w:t>30 Aufgaben. 1 Aufgabe = 1 min</w:t>
             </w:r>
           </w:p>
         </w:tc>
@@ -4195,21 +3812,7 @@
               <w:rPr>
                 <w:lang w:val="de-DE"/>
               </w:rPr>
-              <w:t xml:space="preserve">Da erster Einstieg ins </w:t>
-            </w:r>
-            <w:proofErr w:type="spellStart"/>
-            <w:r>
-              <w:rPr>
-                <w:lang w:val="de-DE"/>
-              </w:rPr>
-              <w:t>php</w:t>
-            </w:r>
-            <w:proofErr w:type="spellEnd"/>
-            <w:r>
-              <w:rPr>
-                <w:lang w:val="de-DE"/>
-              </w:rPr>
-              <w:t>, daher viel Zeit</w:t>
+              <w:t>Da erster Einstieg ins php, daher viel Zeit</w:t>
             </w:r>
           </w:p>
         </w:tc>
@@ -4468,21 +4071,7 @@
               <w:rPr>
                 <w:lang w:val="de-DE"/>
               </w:rPr>
-              <w:t xml:space="preserve">War spannend mit </w:t>
-            </w:r>
-            <w:proofErr w:type="spellStart"/>
-            <w:r>
-              <w:rPr>
-                <w:lang w:val="de-DE"/>
-              </w:rPr>
-              <w:t>text</w:t>
-            </w:r>
-            <w:proofErr w:type="spellEnd"/>
-            <w:r>
-              <w:rPr>
-                <w:lang w:val="de-DE"/>
-              </w:rPr>
-              <w:t xml:space="preserve"> D</w:t>
+              <w:t>War spannend mit text D</w:t>
             </w:r>
             <w:r>
               <w:rPr>
@@ -4618,21 +4207,7 @@
         <w:rPr>
           <w:lang w:val="de-DE"/>
         </w:rPr>
-        <w:t xml:space="preserve">Zeile 12: </w:t>
-      </w:r>
-      <w:proofErr w:type="spellStart"/>
-      <w:r>
-        <w:rPr>
-          <w:lang w:val="de-DE"/>
-        </w:rPr>
-        <w:t>Comma</w:t>
-      </w:r>
-      <w:proofErr w:type="spellEnd"/>
-      <w:r>
-        <w:rPr>
-          <w:lang w:val="de-DE"/>
-        </w:rPr>
-        <w:t xml:space="preserve"> (,) addiert</w:t>
+        <w:t>Zeile 12: Comma (,) addiert</w:t>
       </w:r>
     </w:p>
     <w:p>
@@ -4675,21 +4250,7 @@
         <w:rPr>
           <w:lang w:val="de-DE"/>
         </w:rPr>
-        <w:t>Zeile 59: Das Wort "</w:t>
-      </w:r>
-      <w:proofErr w:type="spellStart"/>
-      <w:r>
-        <w:rPr>
-          <w:lang w:val="de-DE"/>
-        </w:rPr>
-        <w:t>function</w:t>
-      </w:r>
-      <w:proofErr w:type="spellEnd"/>
-      <w:r>
-        <w:rPr>
-          <w:lang w:val="de-DE"/>
-        </w:rPr>
-        <w:t>" addiert</w:t>
+        <w:t>Zeile 59: Das Wort "function" addiert</w:t>
       </w:r>
     </w:p>
     <w:p>
@@ -4717,21 +4278,19 @@
         <w:rPr>
           <w:lang w:val="de-DE"/>
         </w:rPr>
-        <w:t xml:space="preserve">Im Quelltext stehen solche </w:t>
-      </w:r>
-      <w:proofErr w:type="spellStart"/>
+        <w:t>Im Quelltext stehen solche Funktionalitaeten wie:</w:t>
+      </w:r>
       <w:r>
         <w:rPr>
           <w:lang w:val="de-DE"/>
         </w:rPr>
-        <w:t>Funktionalitaeten</w:t>
-      </w:r>
-      <w:proofErr w:type="spellEnd"/>
+        <w:t xml:space="preserve"> </w:t>
+      </w:r>
       <w:r>
         <w:rPr>
           <w:lang w:val="de-DE"/>
         </w:rPr>
-        <w:t xml:space="preserve"> wie:</w:t>
+        <w:t>einfache Arrays, verschachtelte Arrays und eine</w:t>
       </w:r>
       <w:r>
         <w:rPr>
@@ -4743,28 +4302,8 @@
         <w:rPr>
           <w:lang w:val="de-DE"/>
         </w:rPr>
-        <w:t>einfache Arrays, verschachtelte Arrays und eine</w:t>
-      </w:r>
-      <w:r>
-        <w:rPr>
-          <w:lang w:val="de-DE"/>
-        </w:rPr>
-        <w:t xml:space="preserve"> </w:t>
-      </w:r>
-      <w:r>
-        <w:rPr>
-          <w:lang w:val="de-DE"/>
-        </w:rPr>
-        <w:t xml:space="preserve">Funktion zur </w:t>
-      </w:r>
-      <w:proofErr w:type="spellStart"/>
-      <w:r>
-        <w:rPr>
-          <w:lang w:val="de-DE"/>
-        </w:rPr>
-        <w:t>Verfuegung</w:t>
-      </w:r>
-      <w:proofErr w:type="spellEnd"/>
+        <w:t>Funktion zur Verfuegung</w:t>
+      </w:r>
       <w:r>
         <w:rPr>
           <w:lang w:val="de-DE"/>
@@ -4812,7 +4351,27 @@
           <w:szCs w:val="22"/>
           <w:lang w:val="de-DE"/>
         </w:rPr>
-        <w:t xml:space="preserve"> ist ein Array welches alle Parameter aus der vom Besucher aufgerufenen URL enthält. Lautet die aufgerufene URL etwa </w:t>
+        <w:t xml:space="preserve"> ist ein </w:t>
+      </w:r>
+      <w:proofErr w:type="gramStart"/>
+      <w:r>
+        <w:rPr>
+          <w:rFonts w:asciiTheme="minorHAnsi" w:hAnsiTheme="minorHAnsi" w:cstheme="minorHAnsi"/>
+          <w:sz w:val="22"/>
+          <w:szCs w:val="22"/>
+          <w:lang w:val="de-DE"/>
+        </w:rPr>
+        <w:t>Array</w:t>
+      </w:r>
+      <w:proofErr w:type="gramEnd"/>
+      <w:r>
+        <w:rPr>
+          <w:rFonts w:asciiTheme="minorHAnsi" w:hAnsiTheme="minorHAnsi" w:cstheme="minorHAnsi"/>
+          <w:sz w:val="22"/>
+          <w:szCs w:val="22"/>
+          <w:lang w:val="de-DE"/>
+        </w:rPr>
+        <w:t xml:space="preserve"> welches alle Parameter aus der vom Besucher aufgerufenen URL enthält. Lautet die aufgerufene URL etwa </w:t>
       </w:r>
       <w:r>
         <w:rPr>
@@ -4917,7 +4476,7 @@
         </w:rPr>
         <w:t xml:space="preserve">Entsprechend wäre das $_GET-Array identisch mit </w:t>
       </w:r>
-      <w:proofErr w:type="spellStart"/>
+      <w:proofErr w:type="gramStart"/>
       <w:r>
         <w:rPr>
           <w:rFonts w:eastAsia="Times New Roman" w:cstheme="minorHAnsi"/>
@@ -4925,9 +4484,9 @@
           <w:iCs/>
           <w:lang w:val="de-DE"/>
         </w:rPr>
-        <w:t>array</w:t>
-      </w:r>
-      <w:proofErr w:type="spellEnd"/>
+        <w:t>array(</w:t>
+      </w:r>
+      <w:proofErr w:type="gramEnd"/>
       <w:r>
         <w:rPr>
           <w:rFonts w:eastAsia="Times New Roman" w:cstheme="minorHAnsi"/>
@@ -4935,67 +4494,7 @@
           <w:iCs/>
           <w:lang w:val="de-DE"/>
         </w:rPr>
-        <w:t>('</w:t>
-      </w:r>
-      <w:proofErr w:type="spellStart"/>
-      <w:r>
-        <w:rPr>
-          <w:rFonts w:eastAsia="Times New Roman" w:cstheme="minorHAnsi"/>
-          <w:i/>
-          <w:iCs/>
-          <w:lang w:val="de-DE"/>
-        </w:rPr>
-        <w:t>page</w:t>
-      </w:r>
-      <w:proofErr w:type="spellEnd"/>
-      <w:r>
-        <w:rPr>
-          <w:rFonts w:eastAsia="Times New Roman" w:cstheme="minorHAnsi"/>
-          <w:i/>
-          <w:iCs/>
-          <w:lang w:val="de-DE"/>
-        </w:rPr>
-        <w:t>' =&gt; '</w:t>
-      </w:r>
-      <w:proofErr w:type="spellStart"/>
-      <w:r>
-        <w:rPr>
-          <w:rFonts w:eastAsia="Times New Roman" w:cstheme="minorHAnsi"/>
-          <w:i/>
-          <w:iCs/>
-          <w:lang w:val="de-DE"/>
-        </w:rPr>
-        <w:t>article</w:t>
-      </w:r>
-      <w:proofErr w:type="spellEnd"/>
-      <w:r>
-        <w:rPr>
-          <w:rFonts w:eastAsia="Times New Roman" w:cstheme="minorHAnsi"/>
-          <w:i/>
-          <w:iCs/>
-          <w:lang w:val="de-DE"/>
-        </w:rPr>
-        <w:t>', '</w:t>
-      </w:r>
-      <w:proofErr w:type="spellStart"/>
-      <w:r>
-        <w:rPr>
-          <w:rFonts w:eastAsia="Times New Roman" w:cstheme="minorHAnsi"/>
-          <w:i/>
-          <w:iCs/>
-          <w:lang w:val="de-DE"/>
-        </w:rPr>
-        <w:t>id</w:t>
-      </w:r>
-      <w:proofErr w:type="spellEnd"/>
-      <w:r>
-        <w:rPr>
-          <w:rFonts w:eastAsia="Times New Roman" w:cstheme="minorHAnsi"/>
-          <w:i/>
-          <w:iCs/>
-          <w:lang w:val="de-DE"/>
-        </w:rPr>
-        <w:t>' =&gt; '1015', 'design' =&gt; 'normal')</w:t>
+        <w:t>'page' =&gt; 'article', 'id' =&gt; '1015', 'design' =&gt; 'normal')</w:t>
       </w:r>
       <w:r>
         <w:rPr>
@@ -5028,7 +4527,6 @@
           <w:lang w:val="de-DE"/>
         </w:rPr>
       </w:pPr>
-      <w:proofErr w:type="spellStart"/>
       <w:r>
         <w:rPr>
           <w:b/>
@@ -5039,7 +4537,6 @@
         </w:rPr>
         <w:t>strpos</w:t>
       </w:r>
-      <w:proofErr w:type="spellEnd"/>
       <w:r>
         <w:rPr>
           <w:lang w:val="de-DE"/>
@@ -5052,7 +4549,6 @@
         </w:rPr>
         <w:t xml:space="preserve">Gibt die numerische Position des ersten Vorkommens von </w:t>
       </w:r>
-      <w:proofErr w:type="spellStart"/>
       <w:r>
         <w:rPr>
           <w:rStyle w:val="HTMLCode"/>
@@ -5061,14 +4557,12 @@
         </w:rPr>
         <w:t>needle</w:t>
       </w:r>
-      <w:proofErr w:type="spellEnd"/>
       <w:r>
         <w:rPr>
           <w:lang w:val="de-DE"/>
         </w:rPr>
         <w:t xml:space="preserve"> innerhalb der Zeichenkette </w:t>
       </w:r>
-      <w:proofErr w:type="spellStart"/>
       <w:r>
         <w:rPr>
           <w:rStyle w:val="HTMLCode"/>
@@ -5077,7 +4571,6 @@
         </w:rPr>
         <w:t>haystack</w:t>
       </w:r>
-      <w:proofErr w:type="spellEnd"/>
       <w:r>
         <w:rPr>
           <w:lang w:val="de-DE"/>
@@ -5092,7 +4585,6 @@
           <w:lang w:val="de-DE"/>
         </w:rPr>
       </w:pPr>
-      <w:proofErr w:type="spellStart"/>
       <w:r>
         <w:rPr>
           <w:b/>
@@ -5103,7 +4595,6 @@
         </w:rPr>
         <w:t>count</w:t>
       </w:r>
-      <w:proofErr w:type="spellEnd"/>
       <w:r>
         <w:rPr>
           <w:lang w:val="de-DE"/>
@@ -5117,7 +4608,6 @@
         <w:t xml:space="preserve">Zählt alle Elemente eines Arrays, wenn es mit einem Array verwendet wird. Bei Verwendung mit einem Objekt, das die Schnittstelle </w:t>
       </w:r>
       <w:hyperlink r:id="rId16" w:history="1">
-        <w:proofErr w:type="spellStart"/>
         <w:r>
           <w:rPr>
             <w:rStyle w:val="Hyperlink"/>
@@ -5125,7 +4615,6 @@
           </w:rPr>
           <w:t>Countable</w:t>
         </w:r>
-        <w:proofErr w:type="spellEnd"/>
       </w:hyperlink>
       <w:r>
         <w:rPr>
@@ -5134,37 +4623,12 @@
         <w:t xml:space="preserve"> nutzt, gibt es den Rückgabewert der Methode </w:t>
       </w:r>
       <w:hyperlink r:id="rId17" w:history="1">
-        <w:proofErr w:type="spellStart"/>
         <w:r>
           <w:rPr>
             <w:rStyle w:val="Hyperlink"/>
             <w:lang w:val="de-DE"/>
           </w:rPr>
-          <w:t>Countable</w:t>
-        </w:r>
-        <w:proofErr w:type="spellEnd"/>
-        <w:r>
-          <w:rPr>
-            <w:rStyle w:val="Hyperlink"/>
-            <w:lang w:val="de-DE"/>
-          </w:rPr>
-          <w:t>::</w:t>
-        </w:r>
-        <w:proofErr w:type="spellStart"/>
-        <w:r>
-          <w:rPr>
-            <w:rStyle w:val="Hyperlink"/>
-            <w:lang w:val="de-DE"/>
-          </w:rPr>
-          <w:t>count</w:t>
-        </w:r>
-        <w:proofErr w:type="spellEnd"/>
-        <w:r>
-          <w:rPr>
-            <w:rStyle w:val="Hyperlink"/>
-            <w:lang w:val="de-DE"/>
-          </w:rPr>
-          <w:t>()</w:t>
+          <w:t>Countable::count()</w:t>
         </w:r>
       </w:hyperlink>
       <w:r>
@@ -5187,7 +4651,6 @@
         </w:rPr>
         <w:t xml:space="preserve">: </w:t>
       </w:r>
-      <w:proofErr w:type="spellStart"/>
       <w:r>
         <w:rPr>
           <w:b/>
@@ -5198,21 +4661,12 @@
         </w:rPr>
         <w:t>float</w:t>
       </w:r>
-      <w:proofErr w:type="spellEnd"/>
       <w:r>
         <w:rPr>
           <w:lang w:val="de-DE"/>
         </w:rPr>
-        <w:t xml:space="preserve">: erwarteter Rückgabewert ist vom Typ </w:t>
-      </w:r>
-      <w:proofErr w:type="spellStart"/>
-      <w:r>
-        <w:rPr>
-          <w:lang w:val="de-DE"/>
-        </w:rPr>
-        <w:t>float</w:t>
-      </w:r>
-      <w:proofErr w:type="spellEnd"/>
+        <w:t>: erwarteter Rückgabewert ist vom Typ float</w:t>
+      </w:r>
       <w:r>
         <w:rPr>
           <w:lang w:val="de-DE"/>
@@ -5235,28 +4689,12 @@
           <w:b/>
         </w:rPr>
       </w:pPr>
-      <w:proofErr w:type="spellStart"/>
       <w:r>
         <w:rPr>
           <w:rStyle w:val="Heading2Char"/>
           <w:b/>
         </w:rPr>
-        <w:t>Meilenstein</w:t>
-      </w:r>
-      <w:proofErr w:type="spellEnd"/>
-      <w:r>
-        <w:rPr>
-          <w:rStyle w:val="Heading2Char"/>
-          <w:b/>
-        </w:rPr>
-        <w:t xml:space="preserve"> </w:t>
-      </w:r>
-      <w:r>
-        <w:rPr>
-          <w:rStyle w:val="Heading2Char"/>
-          <w:b/>
-        </w:rPr>
-        <w:t>3</w:t>
+        <w:t>Meilenstein 3</w:t>
       </w:r>
     </w:p>
     <w:tbl>
@@ -5304,33 +4742,11 @@
                 <w:b/>
               </w:rPr>
             </w:pPr>
-            <w:proofErr w:type="spellStart"/>
             <w:r>
               <w:rPr>
                 <w:b/>
               </w:rPr>
-              <w:t>Geschätze</w:t>
-            </w:r>
-            <w:proofErr w:type="spellEnd"/>
-            <w:r>
-              <w:rPr>
-                <w:b/>
-              </w:rPr>
-              <w:t xml:space="preserve"> Zeit (</w:t>
-            </w:r>
-            <w:proofErr w:type="spellStart"/>
-            <w:r>
-              <w:rPr>
-                <w:b/>
-              </w:rPr>
-              <w:t>Minuten</w:t>
-            </w:r>
-            <w:proofErr w:type="spellEnd"/>
-            <w:r>
-              <w:rPr>
-                <w:b/>
-              </w:rPr>
-              <w:t>)</w:t>
+              <w:t>Geschätze Zeit (Minuten)</w:t>
             </w:r>
           </w:p>
         </w:tc>
@@ -5346,33 +4762,11 @@
                 <w:b/>
               </w:rPr>
             </w:pPr>
-            <w:proofErr w:type="spellStart"/>
             <w:r>
               <w:rPr>
                 <w:b/>
               </w:rPr>
-              <w:t>Tatsächliche</w:t>
-            </w:r>
-            <w:proofErr w:type="spellEnd"/>
-            <w:r>
-              <w:rPr>
-                <w:b/>
-              </w:rPr>
-              <w:t xml:space="preserve"> Zeit (</w:t>
-            </w:r>
-            <w:proofErr w:type="spellStart"/>
-            <w:r>
-              <w:rPr>
-                <w:b/>
-              </w:rPr>
-              <w:t>Minuten</w:t>
-            </w:r>
-            <w:proofErr w:type="spellEnd"/>
-            <w:r>
-              <w:rPr>
-                <w:b/>
-              </w:rPr>
-              <w:t>)</w:t>
+              <w:t>Tatsächliche Zeit (Minuten)</w:t>
             </w:r>
           </w:p>
         </w:tc>
@@ -5388,14 +4782,12 @@
                 <w:b/>
               </w:rPr>
             </w:pPr>
-            <w:proofErr w:type="spellStart"/>
             <w:r>
               <w:rPr>
                 <w:b/>
               </w:rPr>
               <w:t>Kommentar</w:t>
             </w:r>
-            <w:proofErr w:type="spellEnd"/>
           </w:p>
         </w:tc>
       </w:tr>
@@ -5998,6 +5390,7 @@
       </w:pPr>
       <w:r>
         <w:rPr>
+          <w:noProof/>
           <w:lang w:val="de-DE"/>
         </w:rPr>
         <w:drawing>
@@ -6047,6 +5440,7 @@
       </w:pPr>
       <w:r>
         <w:rPr>
+          <w:noProof/>
           <w:lang w:val="de-DE"/>
         </w:rPr>
         <w:drawing>
@@ -6109,6 +5503,7 @@
       </w:pPr>
       <w:r>
         <w:rPr>
+          <w:noProof/>
           <w:lang w:val="de-DE"/>
         </w:rPr>
         <w:drawing>
@@ -6162,6 +5557,7 @@
       </w:pPr>
       <w:r>
         <w:rPr>
+          <w:noProof/>
           <w:lang w:val="de-DE"/>
         </w:rPr>
         <w:lastRenderedPageBreak/>
@@ -6216,6 +5612,7 @@
       </w:pPr>
       <w:r>
         <w:rPr>
+          <w:noProof/>
           <w:lang w:val="de-DE"/>
         </w:rPr>
         <w:drawing>
@@ -6269,6 +5666,7 @@
       </w:pPr>
       <w:r>
         <w:rPr>
+          <w:noProof/>
           <w:lang w:val="de-DE"/>
         </w:rPr>
         <w:lastRenderedPageBreak/>
@@ -6323,6 +5721,7 @@
       </w:pPr>
       <w:r>
         <w:rPr>
+          <w:noProof/>
           <w:lang w:val="de-DE"/>
         </w:rPr>
         <w:drawing>
@@ -6376,6 +5775,7 @@
       </w:pPr>
       <w:r>
         <w:rPr>
+          <w:noProof/>
           <w:lang w:val="de-DE"/>
         </w:rPr>
         <w:drawing>
@@ -6429,6 +5829,7 @@
       </w:pPr>
       <w:r>
         <w:rPr>
+          <w:noProof/>
           <w:lang w:val="de-DE"/>
         </w:rPr>
         <w:lastRenderedPageBreak/>
@@ -6483,6 +5884,7 @@
       </w:pPr>
       <w:r>
         <w:rPr>
+          <w:noProof/>
           <w:lang w:val="de-DE"/>
         </w:rPr>
         <w:drawing>
@@ -6536,6 +5938,7 @@
       </w:pPr>
       <w:r>
         <w:rPr>
+          <w:noProof/>
           <w:lang w:val="de-DE"/>
         </w:rPr>
         <w:lastRenderedPageBreak/>
@@ -6590,6 +5993,7 @@
       </w:pPr>
       <w:r>
         <w:rPr>
+          <w:noProof/>
           <w:lang w:val="de-DE"/>
         </w:rPr>
         <w:lastRenderedPageBreak/>
@@ -6637,6 +6041,7 @@
       </w:r>
       <w:r>
         <w:rPr>
+          <w:noProof/>
           <w:lang w:val="de-DE"/>
         </w:rPr>
         <w:drawing>
@@ -6676,6 +6081,819 @@
         </w:drawing>
       </w:r>
     </w:p>
+    <w:p>
+      <w:pPr>
+        <w:pStyle w:val="ListParagraph"/>
+        <w:spacing w:line="240" w:lineRule="auto"/>
+        <w:rPr>
+          <w:lang w:val="de-DE"/>
+        </w:rPr>
+      </w:pPr>
+    </w:p>
+    <w:p>
+      <w:pPr>
+        <w:pStyle w:val="Heading3"/>
+        <w:rPr>
+          <w:b/>
+          <w:lang w:val="de-DE"/>
+        </w:rPr>
+      </w:pPr>
+      <w:r>
+        <w:rPr>
+          <w:rStyle w:val="Heading3Char"/>
+          <w:b/>
+          <w:lang w:val="de-DE"/>
+        </w:rPr>
+        <w:lastRenderedPageBreak/>
+        <w:t xml:space="preserve">Aufgabe </w:t>
+      </w:r>
+      <w:r>
+        <w:rPr>
+          <w:rStyle w:val="Heading3Char"/>
+          <w:b/>
+          <w:lang w:val="de-DE"/>
+        </w:rPr>
+        <w:t>6</w:t>
+      </w:r>
+    </w:p>
+    <w:p>
+      <w:pPr>
+        <w:rPr>
+          <w:lang w:val="de-DE"/>
+        </w:rPr>
+      </w:pPr>
+      <w:r>
+        <w:rPr>
+          <w:lang w:val="de-DE"/>
+        </w:rPr>
+        <w:t>1.</w:t>
+      </w:r>
+      <w:r>
+        <w:rPr>
+          <w:noProof/>
+        </w:rPr>
+        <w:t xml:space="preserve"> </w:t>
+      </w:r>
+      <w:r>
+        <w:rPr>
+          <w:lang w:val="de-DE"/>
+        </w:rPr>
+        <w:drawing>
+          <wp:inline distT="0" distB="0" distL="0" distR="0" wp14:anchorId="59AE6104" wp14:editId="595579A7">
+            <wp:extent cx="6645910" cy="3200400"/>
+            <wp:effectExtent l="0" t="0" r="2540" b="0"/>
+            <wp:docPr id="22" name="Picture 22" descr="A computer screen capture&#10;&#10;Description automatically generated with medium confidence"/>
+            <wp:cNvGraphicFramePr>
+              <a:graphicFrameLocks xmlns:a="http://schemas.openxmlformats.org/drawingml/2006/main" noChangeAspect="1"/>
+            </wp:cNvGraphicFramePr>
+            <a:graphic xmlns:a="http://schemas.openxmlformats.org/drawingml/2006/main">
+              <a:graphicData uri="http://schemas.openxmlformats.org/drawingml/2006/picture">
+                <pic:pic xmlns:pic="http://schemas.openxmlformats.org/drawingml/2006/picture">
+                  <pic:nvPicPr>
+                    <pic:cNvPr id="22" name="Picture 22" descr="A computer screen capture&#10;&#10;Description automatically generated with medium confidence"/>
+                    <pic:cNvPicPr/>
+                  </pic:nvPicPr>
+                  <pic:blipFill>
+                    <a:blip r:embed="rId31"/>
+                    <a:stretch>
+                      <a:fillRect/>
+                    </a:stretch>
+                  </pic:blipFill>
+                  <pic:spPr>
+                    <a:xfrm>
+                      <a:off x="0" y="0"/>
+                      <a:ext cx="6645910" cy="3200400"/>
+                    </a:xfrm>
+                    <a:prstGeom prst="rect">
+                      <a:avLst/>
+                    </a:prstGeom>
+                  </pic:spPr>
+                </pic:pic>
+              </a:graphicData>
+            </a:graphic>
+          </wp:inline>
+        </w:drawing>
+      </w:r>
+      <w:r>
+        <w:rPr>
+          <w:noProof/>
+        </w:rPr>
+        <w:t xml:space="preserve"> </w:t>
+      </w:r>
+      <w:r>
+        <w:rPr>
+          <w:noProof/>
+        </w:rPr>
+        <w:drawing>
+          <wp:inline distT="0" distB="0" distL="0" distR="0" wp14:anchorId="7587C116" wp14:editId="078C649C">
+            <wp:extent cx="6645910" cy="3077210"/>
+            <wp:effectExtent l="0" t="0" r="2540" b="8890"/>
+            <wp:docPr id="23" name="Picture 23" descr="Graphical user interface&#10;&#10;Description automatically generated"/>
+            <wp:cNvGraphicFramePr>
+              <a:graphicFrameLocks xmlns:a="http://schemas.openxmlformats.org/drawingml/2006/main" noChangeAspect="1"/>
+            </wp:cNvGraphicFramePr>
+            <a:graphic xmlns:a="http://schemas.openxmlformats.org/drawingml/2006/main">
+              <a:graphicData uri="http://schemas.openxmlformats.org/drawingml/2006/picture">
+                <pic:pic xmlns:pic="http://schemas.openxmlformats.org/drawingml/2006/picture">
+                  <pic:nvPicPr>
+                    <pic:cNvPr id="23" name="Picture 23" descr="Graphical user interface&#10;&#10;Description automatically generated"/>
+                    <pic:cNvPicPr/>
+                  </pic:nvPicPr>
+                  <pic:blipFill>
+                    <a:blip r:embed="rId32"/>
+                    <a:stretch>
+                      <a:fillRect/>
+                    </a:stretch>
+                  </pic:blipFill>
+                  <pic:spPr>
+                    <a:xfrm>
+                      <a:off x="0" y="0"/>
+                      <a:ext cx="6645910" cy="3077210"/>
+                    </a:xfrm>
+                    <a:prstGeom prst="rect">
+                      <a:avLst/>
+                    </a:prstGeom>
+                  </pic:spPr>
+                </pic:pic>
+              </a:graphicData>
+            </a:graphic>
+          </wp:inline>
+        </w:drawing>
+      </w:r>
+      <w:r>
+        <w:rPr>
+          <w:noProof/>
+        </w:rPr>
+        <w:t xml:space="preserve"> </w:t>
+      </w:r>
+      <w:r>
+        <w:rPr>
+          <w:noProof/>
+        </w:rPr>
+        <w:lastRenderedPageBreak/>
+        <w:drawing>
+          <wp:inline distT="0" distB="0" distL="0" distR="0" wp14:anchorId="500E8BFC" wp14:editId="438A2426">
+            <wp:extent cx="6645910" cy="3115945"/>
+            <wp:effectExtent l="0" t="0" r="2540" b="8255"/>
+            <wp:docPr id="24" name="Picture 24" descr="Graphical user interface&#10;&#10;Description automatically generated"/>
+            <wp:cNvGraphicFramePr>
+              <a:graphicFrameLocks xmlns:a="http://schemas.openxmlformats.org/drawingml/2006/main" noChangeAspect="1"/>
+            </wp:cNvGraphicFramePr>
+            <a:graphic xmlns:a="http://schemas.openxmlformats.org/drawingml/2006/main">
+              <a:graphicData uri="http://schemas.openxmlformats.org/drawingml/2006/picture">
+                <pic:pic xmlns:pic="http://schemas.openxmlformats.org/drawingml/2006/picture">
+                  <pic:nvPicPr>
+                    <pic:cNvPr id="24" name="Picture 24" descr="Graphical user interface&#10;&#10;Description automatically generated"/>
+                    <pic:cNvPicPr/>
+                  </pic:nvPicPr>
+                  <pic:blipFill>
+                    <a:blip r:embed="rId33"/>
+                    <a:stretch>
+                      <a:fillRect/>
+                    </a:stretch>
+                  </pic:blipFill>
+                  <pic:spPr>
+                    <a:xfrm>
+                      <a:off x="0" y="0"/>
+                      <a:ext cx="6645910" cy="3115945"/>
+                    </a:xfrm>
+                    <a:prstGeom prst="rect">
+                      <a:avLst/>
+                    </a:prstGeom>
+                  </pic:spPr>
+                </pic:pic>
+              </a:graphicData>
+            </a:graphic>
+          </wp:inline>
+        </w:drawing>
+      </w:r>
+      <w:r>
+        <w:rPr>
+          <w:noProof/>
+        </w:rPr>
+        <w:t xml:space="preserve"> </w:t>
+      </w:r>
+      <w:r>
+        <w:rPr>
+          <w:noProof/>
+        </w:rPr>
+        <w:drawing>
+          <wp:inline distT="0" distB="0" distL="0" distR="0" wp14:anchorId="7F85194A" wp14:editId="16268F9D">
+            <wp:extent cx="6645910" cy="2912110"/>
+            <wp:effectExtent l="0" t="0" r="2540" b="2540"/>
+            <wp:docPr id="25" name="Picture 25" descr="A computer screen capture&#10;&#10;Description automatically generated with low confidence"/>
+            <wp:cNvGraphicFramePr>
+              <a:graphicFrameLocks xmlns:a="http://schemas.openxmlformats.org/drawingml/2006/main" noChangeAspect="1"/>
+            </wp:cNvGraphicFramePr>
+            <a:graphic xmlns:a="http://schemas.openxmlformats.org/drawingml/2006/main">
+              <a:graphicData uri="http://schemas.openxmlformats.org/drawingml/2006/picture">
+                <pic:pic xmlns:pic="http://schemas.openxmlformats.org/drawingml/2006/picture">
+                  <pic:nvPicPr>
+                    <pic:cNvPr id="25" name="Picture 25" descr="A computer screen capture&#10;&#10;Description automatically generated with low confidence"/>
+                    <pic:cNvPicPr/>
+                  </pic:nvPicPr>
+                  <pic:blipFill>
+                    <a:blip r:embed="rId34"/>
+                    <a:stretch>
+                      <a:fillRect/>
+                    </a:stretch>
+                  </pic:blipFill>
+                  <pic:spPr>
+                    <a:xfrm>
+                      <a:off x="0" y="0"/>
+                      <a:ext cx="6645910" cy="2912110"/>
+                    </a:xfrm>
+                    <a:prstGeom prst="rect">
+                      <a:avLst/>
+                    </a:prstGeom>
+                  </pic:spPr>
+                </pic:pic>
+              </a:graphicData>
+            </a:graphic>
+          </wp:inline>
+        </w:drawing>
+      </w:r>
+    </w:p>
+    <w:p>
+      <w:pPr>
+        <w:rPr>
+          <w:lang w:val="de-DE"/>
+        </w:rPr>
+      </w:pPr>
+    </w:p>
+    <w:p>
+      <w:pPr>
+        <w:rPr>
+          <w:lang w:val="de-DE"/>
+        </w:rPr>
+      </w:pPr>
+      <w:r>
+        <w:rPr>
+          <w:lang w:val="de-DE"/>
+        </w:rPr>
+        <w:t>2.</w:t>
+      </w:r>
+      <w:r>
+        <w:rPr>
+          <w:lang w:val="de-DE"/>
+        </w:rPr>
+        <w:drawing>
+          <wp:inline distT="0" distB="0" distL="0" distR="0" wp14:anchorId="79CB023A" wp14:editId="076F3378">
+            <wp:extent cx="6643912" cy="3062953"/>
+            <wp:effectExtent l="0" t="0" r="5080" b="4445"/>
+            <wp:docPr id="18" name="Picture 18" descr="A computer screen capture&#10;&#10;Description automatically generated with medium confidence"/>
+            <wp:cNvGraphicFramePr>
+              <a:graphicFrameLocks xmlns:a="http://schemas.openxmlformats.org/drawingml/2006/main" noChangeAspect="1"/>
+            </wp:cNvGraphicFramePr>
+            <a:graphic xmlns:a="http://schemas.openxmlformats.org/drawingml/2006/main">
+              <a:graphicData uri="http://schemas.openxmlformats.org/drawingml/2006/picture">
+                <pic:pic xmlns:pic="http://schemas.openxmlformats.org/drawingml/2006/picture">
+                  <pic:nvPicPr>
+                    <pic:cNvPr id="18" name="Picture 18" descr="A computer screen capture&#10;&#10;Description automatically generated with medium confidence"/>
+                    <pic:cNvPicPr/>
+                  </pic:nvPicPr>
+                  <pic:blipFill>
+                    <a:blip r:embed="rId35"/>
+                    <a:stretch>
+                      <a:fillRect/>
+                    </a:stretch>
+                  </pic:blipFill>
+                  <pic:spPr>
+                    <a:xfrm>
+                      <a:off x="0" y="0"/>
+                      <a:ext cx="6658282" cy="3069578"/>
+                    </a:xfrm>
+                    <a:prstGeom prst="rect">
+                      <a:avLst/>
+                    </a:prstGeom>
+                  </pic:spPr>
+                </pic:pic>
+              </a:graphicData>
+            </a:graphic>
+          </wp:inline>
+        </w:drawing>
+      </w:r>
+    </w:p>
+    <w:p>
+      <w:pPr>
+        <w:spacing w:line="240" w:lineRule="auto"/>
+        <w:rPr>
+          <w:lang w:val="de-DE"/>
+        </w:rPr>
+      </w:pPr>
+      <w:r>
+        <w:rPr>
+          <w:lang w:val="de-DE"/>
+        </w:rPr>
+        <w:lastRenderedPageBreak/>
+        <w:drawing>
+          <wp:inline distT="0" distB="0" distL="0" distR="0" wp14:anchorId="303CD76F" wp14:editId="1C6C120F">
+            <wp:extent cx="6645910" cy="3039110"/>
+            <wp:effectExtent l="0" t="0" r="2540" b="8890"/>
+            <wp:docPr id="19" name="Picture 19" descr="A computer screen capture&#10;&#10;Description automatically generated with medium confidence"/>
+            <wp:cNvGraphicFramePr>
+              <a:graphicFrameLocks xmlns:a="http://schemas.openxmlformats.org/drawingml/2006/main" noChangeAspect="1"/>
+            </wp:cNvGraphicFramePr>
+            <a:graphic xmlns:a="http://schemas.openxmlformats.org/drawingml/2006/main">
+              <a:graphicData uri="http://schemas.openxmlformats.org/drawingml/2006/picture">
+                <pic:pic xmlns:pic="http://schemas.openxmlformats.org/drawingml/2006/picture">
+                  <pic:nvPicPr>
+                    <pic:cNvPr id="19" name="Picture 19" descr="A computer screen capture&#10;&#10;Description automatically generated with medium confidence"/>
+                    <pic:cNvPicPr/>
+                  </pic:nvPicPr>
+                  <pic:blipFill>
+                    <a:blip r:embed="rId36"/>
+                    <a:stretch>
+                      <a:fillRect/>
+                    </a:stretch>
+                  </pic:blipFill>
+                  <pic:spPr>
+                    <a:xfrm>
+                      <a:off x="0" y="0"/>
+                      <a:ext cx="6645910" cy="3039110"/>
+                    </a:xfrm>
+                    <a:prstGeom prst="rect">
+                      <a:avLst/>
+                    </a:prstGeom>
+                  </pic:spPr>
+                </pic:pic>
+              </a:graphicData>
+            </a:graphic>
+          </wp:inline>
+        </w:drawing>
+      </w:r>
+    </w:p>
+    <w:p>
+      <w:pPr>
+        <w:spacing w:line="240" w:lineRule="auto"/>
+        <w:rPr>
+          <w:noProof/>
+        </w:rPr>
+      </w:pPr>
+      <w:r>
+        <w:rPr>
+          <w:lang w:val="de-DE"/>
+        </w:rPr>
+        <w:drawing>
+          <wp:inline distT="0" distB="0" distL="0" distR="0" wp14:anchorId="57C56A03" wp14:editId="4829E6F3">
+            <wp:extent cx="6645910" cy="3086100"/>
+            <wp:effectExtent l="0" t="0" r="2540" b="0"/>
+            <wp:docPr id="20" name="Picture 20" descr="A computer screen capture&#10;&#10;Description automatically generated with medium confidence"/>
+            <wp:cNvGraphicFramePr>
+              <a:graphicFrameLocks xmlns:a="http://schemas.openxmlformats.org/drawingml/2006/main" noChangeAspect="1"/>
+            </wp:cNvGraphicFramePr>
+            <a:graphic xmlns:a="http://schemas.openxmlformats.org/drawingml/2006/main">
+              <a:graphicData uri="http://schemas.openxmlformats.org/drawingml/2006/picture">
+                <pic:pic xmlns:pic="http://schemas.openxmlformats.org/drawingml/2006/picture">
+                  <pic:nvPicPr>
+                    <pic:cNvPr id="20" name="Picture 20" descr="A computer screen capture&#10;&#10;Description automatically generated with medium confidence"/>
+                    <pic:cNvPicPr/>
+                  </pic:nvPicPr>
+                  <pic:blipFill>
+                    <a:blip r:embed="rId37"/>
+                    <a:stretch>
+                      <a:fillRect/>
+                    </a:stretch>
+                  </pic:blipFill>
+                  <pic:spPr>
+                    <a:xfrm>
+                      <a:off x="0" y="0"/>
+                      <a:ext cx="6645910" cy="3086100"/>
+                    </a:xfrm>
+                    <a:prstGeom prst="rect">
+                      <a:avLst/>
+                    </a:prstGeom>
+                  </pic:spPr>
+                </pic:pic>
+              </a:graphicData>
+            </a:graphic>
+          </wp:inline>
+        </w:drawing>
+      </w:r>
+      <w:r>
+        <w:rPr>
+          <w:noProof/>
+        </w:rPr>
+        <w:t xml:space="preserve"> </w:t>
+      </w:r>
+      <w:r>
+        <w:rPr>
+          <w:lang w:val="de-DE"/>
+        </w:rPr>
+        <w:drawing>
+          <wp:inline distT="0" distB="0" distL="0" distR="0" wp14:anchorId="77F2B337" wp14:editId="48E98070">
+            <wp:extent cx="6645910" cy="3042920"/>
+            <wp:effectExtent l="0" t="0" r="2540" b="5080"/>
+            <wp:docPr id="21" name="Picture 21" descr="A screenshot of a computer&#10;&#10;Description automatically generated with medium confidence"/>
+            <wp:cNvGraphicFramePr>
+              <a:graphicFrameLocks xmlns:a="http://schemas.openxmlformats.org/drawingml/2006/main" noChangeAspect="1"/>
+            </wp:cNvGraphicFramePr>
+            <a:graphic xmlns:a="http://schemas.openxmlformats.org/drawingml/2006/main">
+              <a:graphicData uri="http://schemas.openxmlformats.org/drawingml/2006/picture">
+                <pic:pic xmlns:pic="http://schemas.openxmlformats.org/drawingml/2006/picture">
+                  <pic:nvPicPr>
+                    <pic:cNvPr id="21" name="Picture 21" descr="A screenshot of a computer&#10;&#10;Description automatically generated with medium confidence"/>
+                    <pic:cNvPicPr/>
+                  </pic:nvPicPr>
+                  <pic:blipFill>
+                    <a:blip r:embed="rId38"/>
+                    <a:stretch>
+                      <a:fillRect/>
+                    </a:stretch>
+                  </pic:blipFill>
+                  <pic:spPr>
+                    <a:xfrm>
+                      <a:off x="0" y="0"/>
+                      <a:ext cx="6645910" cy="3042920"/>
+                    </a:xfrm>
+                    <a:prstGeom prst="rect">
+                      <a:avLst/>
+                    </a:prstGeom>
+                  </pic:spPr>
+                </pic:pic>
+              </a:graphicData>
+            </a:graphic>
+          </wp:inline>
+        </w:drawing>
+      </w:r>
+    </w:p>
+    <w:p>
+      <w:pPr>
+        <w:spacing w:line="240" w:lineRule="auto"/>
+        <w:rPr>
+          <w:noProof/>
+        </w:rPr>
+      </w:pPr>
+      <w:r>
+        <w:rPr>
+          <w:noProof/>
+        </w:rPr>
+        <w:lastRenderedPageBreak/>
+        <w:t>3.</w:t>
+      </w:r>
+      <w:r>
+        <w:rPr>
+          <w:noProof/>
+        </w:rPr>
+        <w:t xml:space="preserve"> </w:t>
+      </w:r>
+      <w:r>
+        <w:rPr>
+          <w:noProof/>
+        </w:rPr>
+        <w:drawing>
+          <wp:inline distT="0" distB="0" distL="0" distR="0" wp14:anchorId="2119263E" wp14:editId="54F21542">
+            <wp:extent cx="6645910" cy="3178810"/>
+            <wp:effectExtent l="0" t="0" r="2540" b="2540"/>
+            <wp:docPr id="26" name="Picture 26" descr="Graphical user interface&#10;&#10;Description automatically generated"/>
+            <wp:cNvGraphicFramePr>
+              <a:graphicFrameLocks xmlns:a="http://schemas.openxmlformats.org/drawingml/2006/main" noChangeAspect="1"/>
+            </wp:cNvGraphicFramePr>
+            <a:graphic xmlns:a="http://schemas.openxmlformats.org/drawingml/2006/main">
+              <a:graphicData uri="http://schemas.openxmlformats.org/drawingml/2006/picture">
+                <pic:pic xmlns:pic="http://schemas.openxmlformats.org/drawingml/2006/picture">
+                  <pic:nvPicPr>
+                    <pic:cNvPr id="26" name="Picture 26" descr="Graphical user interface&#10;&#10;Description automatically generated"/>
+                    <pic:cNvPicPr/>
+                  </pic:nvPicPr>
+                  <pic:blipFill>
+                    <a:blip r:embed="rId39"/>
+                    <a:stretch>
+                      <a:fillRect/>
+                    </a:stretch>
+                  </pic:blipFill>
+                  <pic:spPr>
+                    <a:xfrm>
+                      <a:off x="0" y="0"/>
+                      <a:ext cx="6645910" cy="3178810"/>
+                    </a:xfrm>
+                    <a:prstGeom prst="rect">
+                      <a:avLst/>
+                    </a:prstGeom>
+                  </pic:spPr>
+                </pic:pic>
+              </a:graphicData>
+            </a:graphic>
+          </wp:inline>
+        </w:drawing>
+      </w:r>
+      <w:r>
+        <w:rPr>
+          <w:noProof/>
+        </w:rPr>
+        <w:t xml:space="preserve"> </w:t>
+      </w:r>
+      <w:r>
+        <w:rPr>
+          <w:noProof/>
+        </w:rPr>
+        <w:drawing>
+          <wp:inline distT="0" distB="0" distL="0" distR="0" wp14:anchorId="12AB881E" wp14:editId="1E59401D">
+            <wp:extent cx="6645910" cy="3171190"/>
+            <wp:effectExtent l="0" t="0" r="2540" b="0"/>
+            <wp:docPr id="27" name="Picture 27" descr="A computer screen capture&#10;&#10;Description automatically generated with low confidence"/>
+            <wp:cNvGraphicFramePr>
+              <a:graphicFrameLocks xmlns:a="http://schemas.openxmlformats.org/drawingml/2006/main" noChangeAspect="1"/>
+            </wp:cNvGraphicFramePr>
+            <a:graphic xmlns:a="http://schemas.openxmlformats.org/drawingml/2006/main">
+              <a:graphicData uri="http://schemas.openxmlformats.org/drawingml/2006/picture">
+                <pic:pic xmlns:pic="http://schemas.openxmlformats.org/drawingml/2006/picture">
+                  <pic:nvPicPr>
+                    <pic:cNvPr id="27" name="Picture 27" descr="A computer screen capture&#10;&#10;Description automatically generated with low confidence"/>
+                    <pic:cNvPicPr/>
+                  </pic:nvPicPr>
+                  <pic:blipFill>
+                    <a:blip r:embed="rId40"/>
+                    <a:stretch>
+                      <a:fillRect/>
+                    </a:stretch>
+                  </pic:blipFill>
+                  <pic:spPr>
+                    <a:xfrm>
+                      <a:off x="0" y="0"/>
+                      <a:ext cx="6645910" cy="3171190"/>
+                    </a:xfrm>
+                    <a:prstGeom prst="rect">
+                      <a:avLst/>
+                    </a:prstGeom>
+                  </pic:spPr>
+                </pic:pic>
+              </a:graphicData>
+            </a:graphic>
+          </wp:inline>
+        </w:drawing>
+      </w:r>
+      <w:r>
+        <w:rPr>
+          <w:noProof/>
+        </w:rPr>
+        <w:t xml:space="preserve"> </w:t>
+      </w:r>
+      <w:r>
+        <w:rPr>
+          <w:noProof/>
+        </w:rPr>
+        <w:lastRenderedPageBreak/>
+        <w:drawing>
+          <wp:inline distT="0" distB="0" distL="0" distR="0" wp14:anchorId="71385C65" wp14:editId="0B292C50">
+            <wp:extent cx="6645910" cy="2989580"/>
+            <wp:effectExtent l="0" t="0" r="2540" b="1270"/>
+            <wp:docPr id="28" name="Picture 28" descr="Graphical user interface&#10;&#10;Description automatically generated with medium confidence"/>
+            <wp:cNvGraphicFramePr>
+              <a:graphicFrameLocks xmlns:a="http://schemas.openxmlformats.org/drawingml/2006/main" noChangeAspect="1"/>
+            </wp:cNvGraphicFramePr>
+            <a:graphic xmlns:a="http://schemas.openxmlformats.org/drawingml/2006/main">
+              <a:graphicData uri="http://schemas.openxmlformats.org/drawingml/2006/picture">
+                <pic:pic xmlns:pic="http://schemas.openxmlformats.org/drawingml/2006/picture">
+                  <pic:nvPicPr>
+                    <pic:cNvPr id="28" name="Picture 28" descr="Graphical user interface&#10;&#10;Description automatically generated with medium confidence"/>
+                    <pic:cNvPicPr/>
+                  </pic:nvPicPr>
+                  <pic:blipFill>
+                    <a:blip r:embed="rId41"/>
+                    <a:stretch>
+                      <a:fillRect/>
+                    </a:stretch>
+                  </pic:blipFill>
+                  <pic:spPr>
+                    <a:xfrm>
+                      <a:off x="0" y="0"/>
+                      <a:ext cx="6645910" cy="2989580"/>
+                    </a:xfrm>
+                    <a:prstGeom prst="rect">
+                      <a:avLst/>
+                    </a:prstGeom>
+                  </pic:spPr>
+                </pic:pic>
+              </a:graphicData>
+            </a:graphic>
+          </wp:inline>
+        </w:drawing>
+      </w:r>
+      <w:r>
+        <w:rPr>
+          <w:noProof/>
+        </w:rPr>
+        <w:t xml:space="preserve"> </w:t>
+      </w:r>
+      <w:r>
+        <w:rPr>
+          <w:noProof/>
+        </w:rPr>
+        <w:drawing>
+          <wp:inline distT="0" distB="0" distL="0" distR="0" wp14:anchorId="28B3B7FF" wp14:editId="7CCFA745">
+            <wp:extent cx="6645910" cy="3025775"/>
+            <wp:effectExtent l="0" t="0" r="2540" b="3175"/>
+            <wp:docPr id="29" name="Picture 29" descr="A computer screen capture&#10;&#10;Description automatically generated with low confidence"/>
+            <wp:cNvGraphicFramePr>
+              <a:graphicFrameLocks xmlns:a="http://schemas.openxmlformats.org/drawingml/2006/main" noChangeAspect="1"/>
+            </wp:cNvGraphicFramePr>
+            <a:graphic xmlns:a="http://schemas.openxmlformats.org/drawingml/2006/main">
+              <a:graphicData uri="http://schemas.openxmlformats.org/drawingml/2006/picture">
+                <pic:pic xmlns:pic="http://schemas.openxmlformats.org/drawingml/2006/picture">
+                  <pic:nvPicPr>
+                    <pic:cNvPr id="29" name="Picture 29" descr="A computer screen capture&#10;&#10;Description automatically generated with low confidence"/>
+                    <pic:cNvPicPr/>
+                  </pic:nvPicPr>
+                  <pic:blipFill>
+                    <a:blip r:embed="rId42"/>
+                    <a:stretch>
+                      <a:fillRect/>
+                    </a:stretch>
+                  </pic:blipFill>
+                  <pic:spPr>
+                    <a:xfrm>
+                      <a:off x="0" y="0"/>
+                      <a:ext cx="6645910" cy="3025775"/>
+                    </a:xfrm>
+                    <a:prstGeom prst="rect">
+                      <a:avLst/>
+                    </a:prstGeom>
+                  </pic:spPr>
+                </pic:pic>
+              </a:graphicData>
+            </a:graphic>
+          </wp:inline>
+        </w:drawing>
+      </w:r>
+    </w:p>
+    <w:p>
+      <w:pPr>
+        <w:spacing w:line="240" w:lineRule="auto"/>
+        <w:rPr>
+          <w:noProof/>
+        </w:rPr>
+      </w:pPr>
+      <w:r>
+        <w:rPr>
+          <w:noProof/>
+        </w:rPr>
+        <w:t xml:space="preserve">4. </w:t>
+      </w:r>
+      <w:r>
+        <w:rPr>
+          <w:noProof/>
+        </w:rPr>
+        <w:drawing>
+          <wp:inline distT="0" distB="0" distL="0" distR="0" wp14:anchorId="3DA078D8" wp14:editId="7A0EC9FD">
+            <wp:extent cx="6645910" cy="2829560"/>
+            <wp:effectExtent l="0" t="0" r="2540" b="8890"/>
+            <wp:docPr id="31" name="Picture 31" descr="Graphical user interface, text&#10;&#10;Description automatically generated"/>
+            <wp:cNvGraphicFramePr>
+              <a:graphicFrameLocks xmlns:a="http://schemas.openxmlformats.org/drawingml/2006/main" noChangeAspect="1"/>
+            </wp:cNvGraphicFramePr>
+            <a:graphic xmlns:a="http://schemas.openxmlformats.org/drawingml/2006/main">
+              <a:graphicData uri="http://schemas.openxmlformats.org/drawingml/2006/picture">
+                <pic:pic xmlns:pic="http://schemas.openxmlformats.org/drawingml/2006/picture">
+                  <pic:nvPicPr>
+                    <pic:cNvPr id="31" name="Picture 31" descr="Graphical user interface, text&#10;&#10;Description automatically generated"/>
+                    <pic:cNvPicPr/>
+                  </pic:nvPicPr>
+                  <pic:blipFill>
+                    <a:blip r:embed="rId43"/>
+                    <a:stretch>
+                      <a:fillRect/>
+                    </a:stretch>
+                  </pic:blipFill>
+                  <pic:spPr>
+                    <a:xfrm>
+                      <a:off x="0" y="0"/>
+                      <a:ext cx="6645910" cy="2829560"/>
+                    </a:xfrm>
+                    <a:prstGeom prst="rect">
+                      <a:avLst/>
+                    </a:prstGeom>
+                  </pic:spPr>
+                </pic:pic>
+              </a:graphicData>
+            </a:graphic>
+          </wp:inline>
+        </w:drawing>
+      </w:r>
+    </w:p>
+    <w:p>
+      <w:pPr>
+        <w:spacing w:line="240" w:lineRule="auto"/>
+        <w:rPr>
+          <w:noProof/>
+        </w:rPr>
+      </w:pPr>
+      <w:r>
+        <w:rPr>
+          <w:noProof/>
+        </w:rPr>
+        <w:lastRenderedPageBreak/>
+        <w:t>5.</w:t>
+      </w:r>
+      <w:r>
+        <w:rPr>
+          <w:noProof/>
+        </w:rPr>
+        <w:t xml:space="preserve"> </w:t>
+      </w:r>
+      <w:r>
+        <w:rPr>
+          <w:noProof/>
+        </w:rPr>
+        <w:drawing>
+          <wp:inline distT="0" distB="0" distL="0" distR="0" wp14:anchorId="66E31C58" wp14:editId="573A5515">
+            <wp:extent cx="6645910" cy="1761490"/>
+            <wp:effectExtent l="0" t="0" r="2540" b="0"/>
+            <wp:docPr id="32" name="Picture 32" descr="Graphical user interface, application&#10;&#10;Description automatically generated"/>
+            <wp:cNvGraphicFramePr>
+              <a:graphicFrameLocks xmlns:a="http://schemas.openxmlformats.org/drawingml/2006/main" noChangeAspect="1"/>
+            </wp:cNvGraphicFramePr>
+            <a:graphic xmlns:a="http://schemas.openxmlformats.org/drawingml/2006/main">
+              <a:graphicData uri="http://schemas.openxmlformats.org/drawingml/2006/picture">
+                <pic:pic xmlns:pic="http://schemas.openxmlformats.org/drawingml/2006/picture">
+                  <pic:nvPicPr>
+                    <pic:cNvPr id="32" name="Picture 32" descr="Graphical user interface, application&#10;&#10;Description automatically generated"/>
+                    <pic:cNvPicPr/>
+                  </pic:nvPicPr>
+                  <pic:blipFill>
+                    <a:blip r:embed="rId44"/>
+                    <a:stretch>
+                      <a:fillRect/>
+                    </a:stretch>
+                  </pic:blipFill>
+                  <pic:spPr>
+                    <a:xfrm>
+                      <a:off x="0" y="0"/>
+                      <a:ext cx="6645910" cy="1761490"/>
+                    </a:xfrm>
+                    <a:prstGeom prst="rect">
+                      <a:avLst/>
+                    </a:prstGeom>
+                  </pic:spPr>
+                </pic:pic>
+              </a:graphicData>
+            </a:graphic>
+          </wp:inline>
+        </w:drawing>
+      </w:r>
+    </w:p>
+    <w:p>
+      <w:pPr>
+        <w:spacing w:line="240" w:lineRule="auto"/>
+        <w:rPr>
+          <w:lang w:val="de-DE"/>
+        </w:rPr>
+      </w:pPr>
+      <w:r>
+        <w:rPr>
+          <w:noProof/>
+        </w:rPr>
+        <w:t xml:space="preserve">6. </w:t>
+      </w:r>
+      <w:r>
+        <w:rPr>
+          <w:noProof/>
+        </w:rPr>
+        <w:drawing>
+          <wp:inline distT="0" distB="0" distL="0" distR="0" wp14:anchorId="49E6C085" wp14:editId="376778A9">
+            <wp:extent cx="6645910" cy="1915160"/>
+            <wp:effectExtent l="0" t="0" r="2540" b="8890"/>
+            <wp:docPr id="33" name="Picture 33" descr="A screenshot of a computer&#10;&#10;Description automatically generated with medium confidence"/>
+            <wp:cNvGraphicFramePr>
+              <a:graphicFrameLocks xmlns:a="http://schemas.openxmlformats.org/drawingml/2006/main" noChangeAspect="1"/>
+            </wp:cNvGraphicFramePr>
+            <a:graphic xmlns:a="http://schemas.openxmlformats.org/drawingml/2006/main">
+              <a:graphicData uri="http://schemas.openxmlformats.org/drawingml/2006/picture">
+                <pic:pic xmlns:pic="http://schemas.openxmlformats.org/drawingml/2006/picture">
+                  <pic:nvPicPr>
+                    <pic:cNvPr id="33" name="Picture 33" descr="A screenshot of a computer&#10;&#10;Description automatically generated with medium confidence"/>
+                    <pic:cNvPicPr/>
+                  </pic:nvPicPr>
+                  <pic:blipFill>
+                    <a:blip r:embed="rId45"/>
+                    <a:stretch>
+                      <a:fillRect/>
+                    </a:stretch>
+                  </pic:blipFill>
+                  <pic:spPr>
+                    <a:xfrm>
+                      <a:off x="0" y="0"/>
+                      <a:ext cx="6645910" cy="1915160"/>
+                    </a:xfrm>
+                    <a:prstGeom prst="rect">
+                      <a:avLst/>
+                    </a:prstGeom>
+                  </pic:spPr>
+                </pic:pic>
+              </a:graphicData>
+            </a:graphic>
+          </wp:inline>
+        </w:drawing>
+      </w:r>
+    </w:p>
+    <w:p>
+      <w:pPr>
+        <w:spacing w:line="240" w:lineRule="auto"/>
+        <w:rPr>
+          <w:lang w:val="de-DE"/>
+        </w:rPr>
+      </w:pPr>
+    </w:p>
     <w:sectPr>
       <w:pgSz w:w="11906" w:h="16838"/>
       <w:pgMar w:top="720" w:right="720" w:bottom="720" w:left="720" w:header="709" w:footer="709" w:gutter="0"/>
@@ -7864,6 +8082,95 @@
     </w:lvl>
   </w:abstractNum>
   <w:abstractNum w:abstractNumId="12" w15:restartNumberingAfterBreak="0">
+    <w:nsid w:val="4D306E13"/>
+    <w:multiLevelType w:val="hybridMultilevel"/>
+    <w:tmpl w:val="9D3C9616"/>
+    <w:lvl w:ilvl="0" w:tplc="1000000F">
+      <w:start w:val="1"/>
+      <w:numFmt w:val="decimal"/>
+      <w:lvlText w:val="%1."/>
+      <w:lvlJc w:val="left"/>
+      <w:pPr>
+        <w:ind w:left="720" w:hanging="360"/>
+      </w:pPr>
+      <w:rPr>
+        <w:rFonts w:hint="default"/>
+      </w:rPr>
+    </w:lvl>
+    <w:lvl w:ilvl="1" w:tplc="10000019" w:tentative="1">
+      <w:start w:val="1"/>
+      <w:numFmt w:val="lowerLetter"/>
+      <w:lvlText w:val="%2."/>
+      <w:lvlJc w:val="left"/>
+      <w:pPr>
+        <w:ind w:left="1440" w:hanging="360"/>
+      </w:pPr>
+    </w:lvl>
+    <w:lvl w:ilvl="2" w:tplc="1000001B" w:tentative="1">
+      <w:start w:val="1"/>
+      <w:numFmt w:val="lowerRoman"/>
+      <w:lvlText w:val="%3."/>
+      <w:lvlJc w:val="right"/>
+      <w:pPr>
+        <w:ind w:left="2160" w:hanging="180"/>
+      </w:pPr>
+    </w:lvl>
+    <w:lvl w:ilvl="3" w:tplc="1000000F" w:tentative="1">
+      <w:start w:val="1"/>
+      <w:numFmt w:val="decimal"/>
+      <w:lvlText w:val="%4."/>
+      <w:lvlJc w:val="left"/>
+      <w:pPr>
+        <w:ind w:left="2880" w:hanging="360"/>
+      </w:pPr>
+    </w:lvl>
+    <w:lvl w:ilvl="4" w:tplc="10000019" w:tentative="1">
+      <w:start w:val="1"/>
+      <w:numFmt w:val="lowerLetter"/>
+      <w:lvlText w:val="%5."/>
+      <w:lvlJc w:val="left"/>
+      <w:pPr>
+        <w:ind w:left="3600" w:hanging="360"/>
+      </w:pPr>
+    </w:lvl>
+    <w:lvl w:ilvl="5" w:tplc="1000001B" w:tentative="1">
+      <w:start w:val="1"/>
+      <w:numFmt w:val="lowerRoman"/>
+      <w:lvlText w:val="%6."/>
+      <w:lvlJc w:val="right"/>
+      <w:pPr>
+        <w:ind w:left="4320" w:hanging="180"/>
+      </w:pPr>
+    </w:lvl>
+    <w:lvl w:ilvl="6" w:tplc="1000000F" w:tentative="1">
+      <w:start w:val="1"/>
+      <w:numFmt w:val="decimal"/>
+      <w:lvlText w:val="%7."/>
+      <w:lvlJc w:val="left"/>
+      <w:pPr>
+        <w:ind w:left="5040" w:hanging="360"/>
+      </w:pPr>
+    </w:lvl>
+    <w:lvl w:ilvl="7" w:tplc="10000019" w:tentative="1">
+      <w:start w:val="1"/>
+      <w:numFmt w:val="lowerLetter"/>
+      <w:lvlText w:val="%8."/>
+      <w:lvlJc w:val="left"/>
+      <w:pPr>
+        <w:ind w:left="5760" w:hanging="360"/>
+      </w:pPr>
+    </w:lvl>
+    <w:lvl w:ilvl="8" w:tplc="1000001B" w:tentative="1">
+      <w:start w:val="1"/>
+      <w:numFmt w:val="lowerRoman"/>
+      <w:lvlText w:val="%9."/>
+      <w:lvlJc w:val="right"/>
+      <w:pPr>
+        <w:ind w:left="6480" w:hanging="180"/>
+      </w:pPr>
+    </w:lvl>
+  </w:abstractNum>
+  <w:abstractNum w:abstractNumId="13" w15:restartNumberingAfterBreak="0">
     <w:nsid w:val="4EF02565"/>
     <w:multiLevelType w:val="hybridMultilevel"/>
     <w:tmpl w:val="7EDC5816"/>
@@ -7949,7 +8256,7 @@
       </w:pPr>
     </w:lvl>
   </w:abstractNum>
-  <w:abstractNum w:abstractNumId="13" w15:restartNumberingAfterBreak="0">
+  <w:abstractNum w:abstractNumId="14" w15:restartNumberingAfterBreak="0">
     <w:nsid w:val="682761D7"/>
     <w:multiLevelType w:val="hybridMultilevel"/>
     <w:tmpl w:val="9CF62A56"/>
@@ -8062,7 +8369,7 @@
       </w:rPr>
     </w:lvl>
   </w:abstractNum>
-  <w:abstractNum w:abstractNumId="14" w15:restartNumberingAfterBreak="0">
+  <w:abstractNum w:abstractNumId="15" w15:restartNumberingAfterBreak="0">
     <w:nsid w:val="6F943FC6"/>
     <w:multiLevelType w:val="hybridMultilevel"/>
     <w:tmpl w:val="B07890CE"/>
@@ -8148,7 +8455,7 @@
       </w:pPr>
     </w:lvl>
   </w:abstractNum>
-  <w:abstractNum w:abstractNumId="15" w15:restartNumberingAfterBreak="0">
+  <w:abstractNum w:abstractNumId="16" w15:restartNumberingAfterBreak="0">
     <w:nsid w:val="78912240"/>
     <w:multiLevelType w:val="hybridMultilevel"/>
     <w:tmpl w:val="6AACC916"/>
@@ -8265,10 +8572,10 @@
     <w:abstractNumId w:val="6"/>
   </w:num>
   <w:num w:numId="2" w16cid:durableId="370883762">
-    <w:abstractNumId w:val="13"/>
+    <w:abstractNumId w:val="14"/>
   </w:num>
   <w:num w:numId="3" w16cid:durableId="220020726">
-    <w:abstractNumId w:val="15"/>
+    <w:abstractNumId w:val="16"/>
   </w:num>
   <w:num w:numId="4" w16cid:durableId="1808426490">
     <w:abstractNumId w:val="5"/>
@@ -8283,7 +8590,7 @@
     <w:abstractNumId w:val="11"/>
   </w:num>
   <w:num w:numId="8" w16cid:durableId="562105122">
-    <w:abstractNumId w:val="14"/>
+    <w:abstractNumId w:val="15"/>
   </w:num>
   <w:num w:numId="9" w16cid:durableId="71196512">
     <w:abstractNumId w:val="0"/>
@@ -8292,7 +8599,7 @@
     <w:abstractNumId w:val="4"/>
   </w:num>
   <w:num w:numId="11" w16cid:durableId="1349023443">
-    <w:abstractNumId w:val="12"/>
+    <w:abstractNumId w:val="13"/>
   </w:num>
   <w:num w:numId="12" w16cid:durableId="1657419088">
     <w:abstractNumId w:val="7"/>
@@ -8308,6 +8615,9 @@
   </w:num>
   <w:num w:numId="16" w16cid:durableId="481583272">
     <w:abstractNumId w:val="9"/>
+  </w:num>
+  <w:num w:numId="17" w16cid:durableId="785737960">
+    <w:abstractNumId w:val="12"/>
   </w:num>
 </w:numbering>
 </file>

</xml_diff>

<commit_message>
Updated Dossier und das Diagramm nach Chen hochgeladen
</commit_message>
<xml_diff>
--- a/Dossier.docx
+++ b/Dossier.docx
@@ -22,12 +22,20 @@
           <w:b/>
         </w:rPr>
       </w:pPr>
+      <w:proofErr w:type="spellStart"/>
       <w:proofErr w:type="gramStart"/>
       <w:r>
         <w:rPr>
           <w:b/>
         </w:rPr>
-        <w:t>Autoren :</w:t>
+        <w:t>Autoren</w:t>
+      </w:r>
+      <w:proofErr w:type="spellEnd"/>
+      <w:r>
+        <w:rPr>
+          <w:b/>
+        </w:rPr>
+        <w:t xml:space="preserve"> :</w:t>
       </w:r>
       <w:proofErr w:type="gramEnd"/>
       <w:r>
@@ -48,11 +56,33 @@
           <w:b/>
         </w:rPr>
       </w:pPr>
+      <w:proofErr w:type="spellStart"/>
       <w:r>
         <w:rPr>
           <w:b/>
         </w:rPr>
-        <w:t>Tadjiev, Nodirjon (3527449)</w:t>
+        <w:t>Tadjiev</w:t>
+      </w:r>
+      <w:proofErr w:type="spellEnd"/>
+      <w:r>
+        <w:rPr>
+          <w:b/>
+        </w:rPr>
+        <w:t xml:space="preserve">, </w:t>
+      </w:r>
+      <w:proofErr w:type="spellStart"/>
+      <w:r>
+        <w:rPr>
+          <w:b/>
+        </w:rPr>
+        <w:t>Nodirjon</w:t>
+      </w:r>
+      <w:proofErr w:type="spellEnd"/>
+      <w:r>
+        <w:rPr>
+          <w:b/>
+        </w:rPr>
+        <w:t xml:space="preserve"> (3527449)</w:t>
       </w:r>
     </w:p>
     <w:p>
@@ -80,12 +110,21 @@
           <w:b/>
         </w:rPr>
       </w:pPr>
+      <w:proofErr w:type="spellStart"/>
       <w:r>
         <w:rPr>
           <w:rStyle w:val="Heading2Char"/>
           <w:b/>
         </w:rPr>
-        <w:t>Meilenstein 1</w:t>
+        <w:t>Meilenstein</w:t>
+      </w:r>
+      <w:proofErr w:type="spellEnd"/>
+      <w:r>
+        <w:rPr>
+          <w:rStyle w:val="Heading2Char"/>
+          <w:b/>
+        </w:rPr>
+        <w:t xml:space="preserve"> 1</w:t>
       </w:r>
     </w:p>
     <w:tbl>
@@ -133,11 +172,33 @@
                 <w:b/>
               </w:rPr>
             </w:pPr>
+            <w:proofErr w:type="spellStart"/>
             <w:r>
               <w:rPr>
                 <w:b/>
               </w:rPr>
-              <w:t>Geschätze Zeit (Minuten)</w:t>
+              <w:t>Geschätze</w:t>
+            </w:r>
+            <w:proofErr w:type="spellEnd"/>
+            <w:r>
+              <w:rPr>
+                <w:b/>
+              </w:rPr>
+              <w:t xml:space="preserve"> Zeit (</w:t>
+            </w:r>
+            <w:proofErr w:type="spellStart"/>
+            <w:r>
+              <w:rPr>
+                <w:b/>
+              </w:rPr>
+              <w:t>Minuten</w:t>
+            </w:r>
+            <w:proofErr w:type="spellEnd"/>
+            <w:r>
+              <w:rPr>
+                <w:b/>
+              </w:rPr>
+              <w:t>)</w:t>
             </w:r>
           </w:p>
         </w:tc>
@@ -153,11 +214,33 @@
                 <w:b/>
               </w:rPr>
             </w:pPr>
+            <w:proofErr w:type="spellStart"/>
             <w:r>
               <w:rPr>
                 <w:b/>
               </w:rPr>
-              <w:t>Tatsächliche Zeit (Minuten)</w:t>
+              <w:t>Tatsächliche</w:t>
+            </w:r>
+            <w:proofErr w:type="spellEnd"/>
+            <w:r>
+              <w:rPr>
+                <w:b/>
+              </w:rPr>
+              <w:t xml:space="preserve"> Zeit (</w:t>
+            </w:r>
+            <w:proofErr w:type="spellStart"/>
+            <w:r>
+              <w:rPr>
+                <w:b/>
+              </w:rPr>
+              <w:t>Minuten</w:t>
+            </w:r>
+            <w:proofErr w:type="spellEnd"/>
+            <w:r>
+              <w:rPr>
+                <w:b/>
+              </w:rPr>
+              <w:t>)</w:t>
             </w:r>
           </w:p>
         </w:tc>
@@ -173,12 +256,14 @@
                 <w:b/>
               </w:rPr>
             </w:pPr>
+            <w:proofErr w:type="spellStart"/>
             <w:r>
               <w:rPr>
                 <w:b/>
               </w:rPr>
               <w:t>Kommentar</w:t>
             </w:r>
+            <w:proofErr w:type="spellEnd"/>
           </w:p>
         </w:tc>
       </w:tr>
@@ -600,8 +685,37 @@
             <w:vMerge w:val="restart"/>
           </w:tcPr>
           <w:p>
+            <w:proofErr w:type="spellStart"/>
             <w:r>
-              <w:t>Paar Kleinigkeiten wurden korrigiert.</w:t>
+              <w:t>Paar</w:t>
+            </w:r>
+            <w:proofErr w:type="spellEnd"/>
+            <w:r>
+              <w:t xml:space="preserve"> </w:t>
+            </w:r>
+            <w:proofErr w:type="spellStart"/>
+            <w:r>
+              <w:t>Kleinigkeiten</w:t>
+            </w:r>
+            <w:proofErr w:type="spellEnd"/>
+            <w:r>
+              <w:t xml:space="preserve"> </w:t>
+            </w:r>
+            <w:proofErr w:type="spellStart"/>
+            <w:r>
+              <w:t>wurden</w:t>
+            </w:r>
+            <w:proofErr w:type="spellEnd"/>
+            <w:r>
+              <w:t xml:space="preserve"> </w:t>
+            </w:r>
+            <w:proofErr w:type="spellStart"/>
+            <w:r>
+              <w:t>korrigiert</w:t>
+            </w:r>
+            <w:proofErr w:type="spellEnd"/>
+            <w:r>
+              <w:t>.</w:t>
             </w:r>
           </w:p>
         </w:tc>
@@ -840,11 +954,19 @@
           <w:b/>
         </w:rPr>
       </w:pPr>
+      <w:proofErr w:type="spellStart"/>
       <w:r>
         <w:rPr>
           <w:b/>
         </w:rPr>
-        <w:t>Anfrage-</w:t>
+        <w:t>Anfrage</w:t>
+      </w:r>
+      <w:proofErr w:type="spellEnd"/>
+      <w:r>
+        <w:rPr>
+          <w:b/>
+        </w:rPr>
+        <w:t>-</w:t>
       </w:r>
       <w:proofErr w:type="gramStart"/>
       <w:r>
@@ -931,7 +1053,35 @@
         <w:rPr>
           <w:b/>
         </w:rPr>
-        <w:t>5 Attributen des Anfrage-</w:t>
+        <w:t xml:space="preserve">5 </w:t>
+      </w:r>
+      <w:proofErr w:type="spellStart"/>
+      <w:r>
+        <w:rPr>
+          <w:b/>
+        </w:rPr>
+        <w:t>Attributen</w:t>
+      </w:r>
+      <w:proofErr w:type="spellEnd"/>
+      <w:r>
+        <w:rPr>
+          <w:b/>
+        </w:rPr>
+        <w:t xml:space="preserve"> des </w:t>
+      </w:r>
+      <w:proofErr w:type="spellStart"/>
+      <w:r>
+        <w:rPr>
+          <w:b/>
+        </w:rPr>
+        <w:t>Anfrage</w:t>
+      </w:r>
+      <w:proofErr w:type="spellEnd"/>
+      <w:r>
+        <w:rPr>
+          <w:b/>
+        </w:rPr>
+        <w:t>-</w:t>
       </w:r>
       <w:proofErr w:type="gramStart"/>
       <w:r>
@@ -953,7 +1103,6 @@
           <w:lang w:val="de-DE"/>
         </w:rPr>
       </w:pPr>
-      <w:proofErr w:type="gramStart"/>
       <w:r>
         <w:rPr>
           <w:b/>
@@ -961,7 +1110,6 @@
         </w:rPr>
         <w:t>Accept :</w:t>
       </w:r>
-      <w:proofErr w:type="gramEnd"/>
       <w:r>
         <w:rPr>
           <w:lang w:val="de-DE"/>
@@ -982,32 +1130,24 @@
           <w:b/>
           <w:lang w:val="de-DE"/>
         </w:rPr>
-        <w:t>Cache-</w:t>
-      </w:r>
-      <w:proofErr w:type="gramStart"/>
-      <w:r>
-        <w:rPr>
-          <w:b/>
+        <w:t xml:space="preserve">Cache-Control : </w:t>
+      </w:r>
+      <w:r>
+        <w:rPr>
           <w:lang w:val="de-DE"/>
         </w:rPr>
-        <w:t>Control :</w:t>
-      </w:r>
-      <w:proofErr w:type="gramEnd"/>
-      <w:r>
-        <w:rPr>
-          <w:b/>
-          <w:lang w:val="de-DE"/>
-        </w:rPr>
+        <w:t xml:space="preserve">bestimmt das Caching-Verhalten des Browsers und beinhaltet einzelne Direktiven für die Steurung des Caches. </w:t>
+      </w:r>
+      <w:r>
+        <w:t xml:space="preserve">Z.B. </w:t>
+      </w:r>
+      <w:proofErr w:type="spellStart"/>
+      <w:r>
+        <w:t>hier</w:t>
+      </w:r>
+      <w:proofErr w:type="spellEnd"/>
+      <w:r>
         <w:t xml:space="preserve"> </w:t>
-      </w:r>
-      <w:r>
-        <w:rPr>
-          <w:lang w:val="de-DE"/>
-        </w:rPr>
-        <w:t xml:space="preserve">bestimmt das Caching-Verhalten des Browsers und beinhaltet einzelne Direktiven für die Steurung des Caches. </w:t>
-      </w:r>
-      <w:r>
-        <w:t xml:space="preserve">Z.B. hier </w:t>
       </w:r>
       <w:proofErr w:type="gramStart"/>
       <w:r>
@@ -1029,21 +1169,12 @@
           <w:lang w:val="de-DE"/>
         </w:rPr>
       </w:pPr>
-      <w:proofErr w:type="gramStart"/>
       <w:r>
         <w:rPr>
           <w:b/>
           <w:lang w:val="de-DE"/>
         </w:rPr>
-        <w:t>Connection :</w:t>
-      </w:r>
-      <w:proofErr w:type="gramEnd"/>
-      <w:r>
-        <w:rPr>
-          <w:b/>
-          <w:lang w:val="de-DE"/>
-        </w:rPr>
-        <w:t xml:space="preserve"> </w:t>
+        <w:t xml:space="preserve">Connection : </w:t>
       </w:r>
       <w:r>
         <w:rPr>
@@ -1065,7 +1196,6 @@
           <w:lang w:val="de-DE"/>
         </w:rPr>
       </w:pPr>
-      <w:proofErr w:type="gramStart"/>
       <w:r>
         <w:rPr>
           <w:b/>
@@ -1073,7 +1203,6 @@
         </w:rPr>
         <w:t>Cookie :</w:t>
       </w:r>
-      <w:proofErr w:type="gramEnd"/>
       <w:r>
         <w:rPr>
           <w:lang w:val="de-DE"/>
@@ -1109,46 +1238,28 @@
           <w:lang w:val="de-DE"/>
         </w:rPr>
       </w:pPr>
-      <w:proofErr w:type="gramStart"/>
       <w:r>
         <w:rPr>
           <w:b/>
           <w:lang w:val="de-DE"/>
         </w:rPr>
-        <w:t>Host :</w:t>
-      </w:r>
-      <w:proofErr w:type="gramEnd"/>
-      <w:r>
-        <w:rPr>
-          <w:b/>
+        <w:t xml:space="preserve">Host : </w:t>
+      </w:r>
+      <w:r>
+        <w:rPr>
           <w:lang w:val="de-DE"/>
         </w:rPr>
-        <w:t xml:space="preserve"> </w:t>
-      </w:r>
-      <w:r>
-        <w:rPr>
-          <w:lang w:val="de-DE"/>
-        </w:rPr>
-        <w:t xml:space="preserve">Host gibt den Host und die Portnummer des Servers an, an den die Anfrage gesendet wird. Wenn es keine Portnummer steht, wird die Default-Portnummer </w:t>
-      </w:r>
-      <w:proofErr w:type="gramStart"/>
-      <w:r>
-        <w:rPr>
-          <w:lang w:val="de-DE"/>
-        </w:rPr>
-        <w:t>verwendet(</w:t>
-      </w:r>
-      <w:proofErr w:type="gramEnd"/>
-      <w:r>
-        <w:rPr>
-          <w:lang w:val="de-DE"/>
-        </w:rPr>
-        <w:t>HTTP : 80).</w:t>
+        <w:t>Host gibt den Host und die Portnummer des Servers an, an den die Anfrage gesendet wird. Wenn es keine Portnummer steht, wird die Default-Portnummer verwendet(HTTP : 80).</w:t>
       </w:r>
     </w:p>
     <w:p>
-      <w:r>
-        <w:t>Antwort-</w:t>
+      <w:proofErr w:type="spellStart"/>
+      <w:r>
+        <w:t>Antwort</w:t>
+      </w:r>
+      <w:proofErr w:type="spellEnd"/>
+      <w:r>
+        <w:t>-</w:t>
       </w:r>
       <w:proofErr w:type="gramStart"/>
       <w:r>
@@ -1236,7 +1347,35 @@
         <w:rPr>
           <w:b/>
         </w:rPr>
-        <w:t>5 Attributen des Antwort-</w:t>
+        <w:t xml:space="preserve">5 </w:t>
+      </w:r>
+      <w:proofErr w:type="spellStart"/>
+      <w:r>
+        <w:rPr>
+          <w:b/>
+        </w:rPr>
+        <w:t>Attributen</w:t>
+      </w:r>
+      <w:proofErr w:type="spellEnd"/>
+      <w:r>
+        <w:rPr>
+          <w:b/>
+        </w:rPr>
+        <w:t xml:space="preserve"> des </w:t>
+      </w:r>
+      <w:proofErr w:type="spellStart"/>
+      <w:r>
+        <w:rPr>
+          <w:b/>
+        </w:rPr>
+        <w:t>Antwort</w:t>
+      </w:r>
+      <w:proofErr w:type="spellEnd"/>
+      <w:r>
+        <w:rPr>
+          <w:b/>
+        </w:rPr>
+        <w:t>-</w:t>
       </w:r>
       <w:proofErr w:type="gramStart"/>
       <w:r>
@@ -1260,17 +1399,8 @@
           <w:b/>
           <w:lang w:val="de-DE"/>
         </w:rPr>
-        <w:t>Cache-</w:t>
-      </w:r>
-      <w:proofErr w:type="gramStart"/>
-      <w:r>
-        <w:rPr>
-          <w:b/>
-          <w:lang w:val="de-DE"/>
-        </w:rPr>
-        <w:t>Control :</w:t>
-      </w:r>
-      <w:proofErr w:type="gramEnd"/>
+        <w:t>Cache-Control :</w:t>
+      </w:r>
       <w:r>
         <w:rPr>
           <w:lang w:val="de-DE"/>
@@ -1292,7 +1422,6 @@
           <w:lang w:val="de-DE"/>
         </w:rPr>
       </w:pPr>
-      <w:proofErr w:type="gramStart"/>
       <w:r>
         <w:rPr>
           <w:b/>
@@ -1300,7 +1429,6 @@
         </w:rPr>
         <w:t>Connection :</w:t>
       </w:r>
-      <w:proofErr w:type="gramEnd"/>
       <w:r>
         <w:rPr>
           <w:lang w:val="de-DE"/>
@@ -1332,17 +1460,8 @@
           <w:b/>
           <w:lang w:val="de-DE"/>
         </w:rPr>
-        <w:t>Content-</w:t>
-      </w:r>
-      <w:proofErr w:type="gramStart"/>
-      <w:r>
-        <w:rPr>
-          <w:b/>
-          <w:lang w:val="de-DE"/>
-        </w:rPr>
-        <w:t>Language :</w:t>
-      </w:r>
-      <w:proofErr w:type="gramEnd"/>
+        <w:t>Content-Language :</w:t>
+      </w:r>
       <w:r>
         <w:rPr>
           <w:lang w:val="de-DE"/>
@@ -1366,23 +1485,7 @@
           <w:b/>
           <w:lang w:val="de-DE"/>
         </w:rPr>
-        <w:t>Content-</w:t>
-      </w:r>
-      <w:proofErr w:type="gramStart"/>
-      <w:r>
-        <w:rPr>
-          <w:b/>
-          <w:lang w:val="de-DE"/>
-        </w:rPr>
-        <w:t>Type :</w:t>
-      </w:r>
-      <w:proofErr w:type="gramEnd"/>
-      <w:r>
-        <w:rPr>
-          <w:b/>
-          <w:lang w:val="de-DE"/>
-        </w:rPr>
-        <w:t xml:space="preserve"> </w:t>
+        <w:t xml:space="preserve">Content-Type : </w:t>
       </w:r>
       <w:r>
         <w:rPr>
@@ -1402,7 +1505,6 @@
           <w:lang w:val="de-DE"/>
         </w:rPr>
       </w:pPr>
-      <w:proofErr w:type="gramStart"/>
       <w:r>
         <w:rPr>
           <w:b/>
@@ -1411,7 +1513,6 @@
         <w:lastRenderedPageBreak/>
         <w:t>Date :</w:t>
       </w:r>
-      <w:proofErr w:type="gramEnd"/>
       <w:r>
         <w:rPr>
           <w:lang w:val="de-DE"/>
@@ -1440,11 +1541,19 @@
       </w:r>
     </w:p>
     <w:p>
+      <w:proofErr w:type="spellStart"/>
       <w:r>
         <w:rPr>
           <w:b/>
         </w:rPr>
-        <w:t>Anfrage-</w:t>
+        <w:t>Anfrage</w:t>
+      </w:r>
+      <w:proofErr w:type="spellEnd"/>
+      <w:r>
+        <w:rPr>
+          <w:b/>
+        </w:rPr>
+        <w:t>-</w:t>
       </w:r>
       <w:proofErr w:type="gramStart"/>
       <w:r>
@@ -1534,7 +1643,39 @@
           <w:b/>
           <w:u w:val="single"/>
         </w:rPr>
-        <w:t>5 Attributen des Anfrage-</w:t>
+        <w:t xml:space="preserve">5 </w:t>
+      </w:r>
+      <w:proofErr w:type="spellStart"/>
+      <w:r>
+        <w:rPr>
+          <w:b/>
+          <w:u w:val="single"/>
+        </w:rPr>
+        <w:t>Attributen</w:t>
+      </w:r>
+      <w:proofErr w:type="spellEnd"/>
+      <w:r>
+        <w:rPr>
+          <w:b/>
+          <w:u w:val="single"/>
+        </w:rPr>
+        <w:t xml:space="preserve"> des </w:t>
+      </w:r>
+      <w:proofErr w:type="spellStart"/>
+      <w:r>
+        <w:rPr>
+          <w:b/>
+          <w:u w:val="single"/>
+        </w:rPr>
+        <w:t>Anfrage</w:t>
+      </w:r>
+      <w:proofErr w:type="spellEnd"/>
+      <w:r>
+        <w:rPr>
+          <w:b/>
+          <w:u w:val="single"/>
+        </w:rPr>
+        <w:t>-</w:t>
       </w:r>
       <w:proofErr w:type="gramStart"/>
       <w:r>
@@ -1557,7 +1698,6 @@
           <w:lang w:val="de-DE"/>
         </w:rPr>
       </w:pPr>
-      <w:proofErr w:type="gramStart"/>
       <w:r>
         <w:rPr>
           <w:b/>
@@ -1565,7 +1705,6 @@
         </w:rPr>
         <w:t>Accept :</w:t>
       </w:r>
-      <w:proofErr w:type="gramEnd"/>
       <w:r>
         <w:rPr>
           <w:lang w:val="de-DE"/>
@@ -1589,17 +1728,8 @@
           <w:b/>
           <w:lang w:val="de-DE"/>
         </w:rPr>
-        <w:t>Accept-</w:t>
-      </w:r>
-      <w:proofErr w:type="gramStart"/>
-      <w:r>
-        <w:rPr>
-          <w:b/>
-          <w:lang w:val="de-DE"/>
-        </w:rPr>
-        <w:t>Encoding :</w:t>
-      </w:r>
-      <w:proofErr w:type="gramEnd"/>
+        <w:t>Accept-Encoding :</w:t>
+      </w:r>
       <w:r>
         <w:rPr>
           <w:lang w:val="de-DE"/>
@@ -1624,23 +1754,7 @@
           <w:b/>
           <w:lang w:val="de-DE"/>
         </w:rPr>
-        <w:t>Accept-</w:t>
-      </w:r>
-      <w:proofErr w:type="gramStart"/>
-      <w:r>
-        <w:rPr>
-          <w:b/>
-          <w:lang w:val="de-DE"/>
-        </w:rPr>
-        <w:t>Language :</w:t>
-      </w:r>
-      <w:proofErr w:type="gramEnd"/>
-      <w:r>
-        <w:rPr>
-          <w:b/>
-          <w:lang w:val="de-DE"/>
-        </w:rPr>
-        <w:t xml:space="preserve"> </w:t>
+        <w:t xml:space="preserve">Accept-Language : </w:t>
       </w:r>
       <w:r>
         <w:rPr>
@@ -1651,19 +1765,40 @@
         </w:rPr>
         <w:t>Welche Sprachen der Client akzeptiert. Falls der Server passend eingerichtet ist und die Sprachversionen vorhanden sind, wird über </w:t>
       </w:r>
-      <w:hyperlink r:id="rId14" w:tooltip="Content Negotiation" w:history="1">
-        <w:r>
-          <w:rPr>
-            <w:rStyle w:val="Hyperlink"/>
-            <w:rFonts w:ascii="Arial" w:eastAsia="Arial" w:hAnsi="Arial" w:cs="Arial"/>
-            <w:color w:val="000000" w:themeColor="text1"/>
-            <w:highlight w:val="white"/>
-            <w:u w:val="none"/>
-            <w:lang w:val="de-DE"/>
-          </w:rPr>
-          <w:t>Content Negotiation</w:t>
-        </w:r>
-      </w:hyperlink>
+      <w:r>
+        <w:fldChar w:fldCharType="begin"/>
+      </w:r>
+      <w:r>
+        <w:rPr>
+          <w:lang w:val="de-DE"/>
+        </w:rPr>
+        <w:instrText>HYPERLINK "https://wiki.selfhtml.org/wiki/Content_Negotiation" \o "Content Negotiation"</w:instrText>
+      </w:r>
+      <w:r>
+        <w:fldChar w:fldCharType="separate"/>
+      </w:r>
+      <w:r>
+        <w:rPr>
+          <w:rStyle w:val="Hyperlink"/>
+          <w:rFonts w:ascii="Arial" w:eastAsia="Arial" w:hAnsi="Arial" w:cs="Arial"/>
+          <w:color w:val="000000" w:themeColor="text1"/>
+          <w:highlight w:val="white"/>
+          <w:u w:val="none"/>
+          <w:lang w:val="de-DE"/>
+        </w:rPr>
+        <w:t>Content Negotiation</w:t>
+      </w:r>
+      <w:r>
+        <w:rPr>
+          <w:rStyle w:val="Hyperlink"/>
+          <w:rFonts w:ascii="Arial" w:eastAsia="Arial" w:hAnsi="Arial" w:cs="Arial"/>
+          <w:color w:val="000000" w:themeColor="text1"/>
+          <w:highlight w:val="white"/>
+          <w:u w:val="none"/>
+          <w:lang w:val="de-DE"/>
+        </w:rPr>
+        <w:fldChar w:fldCharType="end"/>
+      </w:r>
       <w:r>
         <w:rPr>
           <w:rFonts w:ascii="Arial" w:eastAsia="Arial" w:hAnsi="Arial" w:cs="Arial"/>
@@ -1687,25 +1822,24 @@
           <w:b/>
           <w:lang w:val="de-DE"/>
         </w:rPr>
-        <w:t>Cache-</w:t>
-      </w:r>
-      <w:proofErr w:type="gramStart"/>
-      <w:r>
-        <w:rPr>
-          <w:b/>
+        <w:t>Cache-Control :</w:t>
+      </w:r>
+      <w:r>
+        <w:rPr>
           <w:lang w:val="de-DE"/>
         </w:rPr>
-        <w:t>Control :</w:t>
-      </w:r>
-      <w:proofErr w:type="gramEnd"/>
-      <w:r>
-        <w:rPr>
-          <w:lang w:val="de-DE"/>
-        </w:rPr>
         <w:t xml:space="preserve"> bestimmt das Caching-Verhalten des Browsers und beinhaltet einzelne Direktiven für die Steurung des Caches. </w:t>
       </w:r>
       <w:r>
-        <w:t xml:space="preserve">Z.B. hier </w:t>
+        <w:t xml:space="preserve">Z.B. </w:t>
+      </w:r>
+      <w:proofErr w:type="spellStart"/>
+      <w:r>
+        <w:t>hier</w:t>
+      </w:r>
+      <w:proofErr w:type="spellEnd"/>
+      <w:r>
+        <w:t xml:space="preserve"> </w:t>
       </w:r>
       <w:proofErr w:type="gramStart"/>
       <w:r>
@@ -1732,17 +1866,8 @@
           <w:b/>
           <w:lang w:val="de-DE"/>
         </w:rPr>
-        <w:t>User-</w:t>
-      </w:r>
-      <w:proofErr w:type="gramStart"/>
-      <w:r>
-        <w:rPr>
-          <w:b/>
-          <w:lang w:val="de-DE"/>
-        </w:rPr>
-        <w:t>Agent :</w:t>
-      </w:r>
-      <w:proofErr w:type="gramEnd"/>
+        <w:t>User-Agent :</w:t>
+      </w:r>
       <w:r>
         <w:rPr>
           <w:lang w:val="de-DE"/>
@@ -1801,7 +1926,7 @@
                     <pic:cNvPicPr/>
                   </pic:nvPicPr>
                   <pic:blipFill>
-                    <a:blip r:embed="rId15"/>
+                    <a:blip r:embed="rId14"/>
                     <a:stretch>
                       <a:fillRect/>
                     </a:stretch>
@@ -2119,7 +2244,34 @@
           <w:color w:val="808080"/>
         </w:rPr>
         <w:br/>
-        <w:t>Tabelle link is bold and coloured to chocolate without underlining</w:t>
+      </w:r>
+      <w:proofErr w:type="spellStart"/>
+      <w:r>
+        <w:rPr>
+          <w:color w:val="808080"/>
+        </w:rPr>
+        <w:t>Tabelle</w:t>
+      </w:r>
+      <w:proofErr w:type="spellEnd"/>
+      <w:r>
+        <w:rPr>
+          <w:color w:val="808080"/>
+        </w:rPr>
+        <w:t xml:space="preserve"> link is bold and </w:t>
+      </w:r>
+      <w:proofErr w:type="spellStart"/>
+      <w:r>
+        <w:rPr>
+          <w:color w:val="808080"/>
+        </w:rPr>
+        <w:t>coloured</w:t>
+      </w:r>
+      <w:proofErr w:type="spellEnd"/>
+      <w:r>
+        <w:rPr>
+          <w:color w:val="808080"/>
+        </w:rPr>
+        <w:t xml:space="preserve"> to chocolate without underlining</w:t>
       </w:r>
       <w:r>
         <w:rPr>
@@ -2487,23 +2639,40 @@
         </w:rPr>
         <w:br/>
       </w:r>
+      <w:proofErr w:type="spellStart"/>
       <w:r>
         <w:rPr>
           <w:color w:val="E8BF6A"/>
         </w:rPr>
         <w:t>thead</w:t>
       </w:r>
+      <w:proofErr w:type="spellEnd"/>
       <w:r>
         <w:rPr>
           <w:color w:val="CC7832"/>
         </w:rPr>
         <w:t xml:space="preserve">, </w:t>
       </w:r>
+      <w:proofErr w:type="spellStart"/>
       <w:r>
         <w:rPr>
           <w:color w:val="E8BF6A"/>
         </w:rPr>
-        <w:t>tbody tr</w:t>
+        <w:t>tbody</w:t>
+      </w:r>
+      <w:proofErr w:type="spellEnd"/>
+      <w:r>
+        <w:rPr>
+          <w:color w:val="E8BF6A"/>
+        </w:rPr>
+        <w:t xml:space="preserve"> </w:t>
+      </w:r>
+      <w:proofErr w:type="spellStart"/>
+      <w:r>
+        <w:rPr>
+          <w:color w:val="E8BF6A"/>
+        </w:rPr>
+        <w:t>tr</w:t>
       </w:r>
       <w:r>
         <w:rPr>
@@ -2517,6 +2686,7 @@
         </w:rPr>
         <w:t>nth-of-type</w:t>
       </w:r>
+      <w:proofErr w:type="spellEnd"/>
       <w:r>
         <w:rPr>
           <w:color w:val="A9B7C6"/>
@@ -2898,8 +3068,16 @@
           <w:color w:val="808080"/>
         </w:rPr>
         <w:br/>
-        <w:t>Each word of the list in footer is inlined</w:t>
-      </w:r>
+        <w:t xml:space="preserve">Each word of the list in footer is </w:t>
+      </w:r>
+      <w:proofErr w:type="spellStart"/>
+      <w:r>
+        <w:rPr>
+          <w:color w:val="808080"/>
+        </w:rPr>
+        <w:t>inlined</w:t>
+      </w:r>
+      <w:proofErr w:type="spellEnd"/>
       <w:r>
         <w:rPr>
           <w:color w:val="808080"/>
@@ -2917,7 +3095,21 @@
         <w:rPr>
           <w:color w:val="E8BF6A"/>
         </w:rPr>
-        <w:t xml:space="preserve">footer ul li </w:t>
+        <w:t xml:space="preserve">footer </w:t>
+      </w:r>
+      <w:proofErr w:type="spellStart"/>
+      <w:r>
+        <w:rPr>
+          <w:color w:val="E8BF6A"/>
+        </w:rPr>
+        <w:t>ul</w:t>
+      </w:r>
+      <w:proofErr w:type="spellEnd"/>
+      <w:r>
+        <w:rPr>
+          <w:color w:val="E8BF6A"/>
+        </w:rPr>
+        <w:t xml:space="preserve"> li </w:t>
       </w:r>
       <w:r>
         <w:rPr>
@@ -3053,7 +3245,28 @@
         <w:rPr>
           <w:color w:val="E8BF6A"/>
         </w:rPr>
-        <w:t>footer ul li</w:t>
+        <w:t xml:space="preserve">footer </w:t>
+      </w:r>
+      <w:proofErr w:type="spellStart"/>
+      <w:r>
+        <w:rPr>
+          <w:color w:val="E8BF6A"/>
+        </w:rPr>
+        <w:t>ul</w:t>
+      </w:r>
+      <w:proofErr w:type="spellEnd"/>
+      <w:r>
+        <w:rPr>
+          <w:color w:val="E8BF6A"/>
+        </w:rPr>
+        <w:t xml:space="preserve"> </w:t>
+      </w:r>
+      <w:proofErr w:type="spellStart"/>
+      <w:r>
+        <w:rPr>
+          <w:color w:val="E8BF6A"/>
+        </w:rPr>
+        <w:t>li</w:t>
       </w:r>
       <w:r>
         <w:rPr>
@@ -3067,6 +3280,7 @@
         </w:rPr>
         <w:t>nth-of-type</w:t>
       </w:r>
+      <w:proofErr w:type="spellEnd"/>
       <w:r>
         <w:rPr>
           <w:color w:val="A9B7C6"/>
@@ -3095,7 +3309,28 @@
         <w:rPr>
           <w:color w:val="E8BF6A"/>
         </w:rPr>
-        <w:t>footer ul li</w:t>
+        <w:t xml:space="preserve">footer </w:t>
+      </w:r>
+      <w:proofErr w:type="spellStart"/>
+      <w:r>
+        <w:rPr>
+          <w:color w:val="E8BF6A"/>
+        </w:rPr>
+        <w:t>ul</w:t>
+      </w:r>
+      <w:proofErr w:type="spellEnd"/>
+      <w:r>
+        <w:rPr>
+          <w:color w:val="E8BF6A"/>
+        </w:rPr>
+        <w:t xml:space="preserve"> </w:t>
+      </w:r>
+      <w:proofErr w:type="spellStart"/>
+      <w:r>
+        <w:rPr>
+          <w:color w:val="E8BF6A"/>
+        </w:rPr>
+        <w:t>li</w:t>
       </w:r>
       <w:r>
         <w:rPr>
@@ -3109,6 +3344,7 @@
         </w:rPr>
         <w:t>nth-of-type</w:t>
       </w:r>
+      <w:proofErr w:type="spellEnd"/>
       <w:r>
         <w:rPr>
           <w:color w:val="A9B7C6"/>
@@ -3137,7 +3373,28 @@
         <w:rPr>
           <w:color w:val="E8BF6A"/>
         </w:rPr>
-        <w:t>footer ul li</w:t>
+        <w:t xml:space="preserve">footer </w:t>
+      </w:r>
+      <w:proofErr w:type="spellStart"/>
+      <w:r>
+        <w:rPr>
+          <w:color w:val="E8BF6A"/>
+        </w:rPr>
+        <w:t>ul</w:t>
+      </w:r>
+      <w:proofErr w:type="spellEnd"/>
+      <w:r>
+        <w:rPr>
+          <w:color w:val="E8BF6A"/>
+        </w:rPr>
+        <w:t xml:space="preserve"> </w:t>
+      </w:r>
+      <w:proofErr w:type="spellStart"/>
+      <w:r>
+        <w:rPr>
+          <w:color w:val="E8BF6A"/>
+        </w:rPr>
+        <w:t>li</w:t>
       </w:r>
       <w:r>
         <w:rPr>
@@ -3151,6 +3408,7 @@
         </w:rPr>
         <w:t>nth-of-type</w:t>
       </w:r>
+      <w:proofErr w:type="spellEnd"/>
       <w:r>
         <w:rPr>
           <w:color w:val="A9B7C6"/>
@@ -3539,12 +3797,21 @@
           <w:b/>
         </w:rPr>
       </w:pPr>
+      <w:proofErr w:type="spellStart"/>
       <w:r>
         <w:rPr>
           <w:rStyle w:val="Heading2Char"/>
           <w:b/>
         </w:rPr>
-        <w:t>Meilenstein 2</w:t>
+        <w:t>Meilenstein</w:t>
+      </w:r>
+      <w:proofErr w:type="spellEnd"/>
+      <w:r>
+        <w:rPr>
+          <w:rStyle w:val="Heading2Char"/>
+          <w:b/>
+        </w:rPr>
+        <w:t xml:space="preserve"> 2</w:t>
       </w:r>
     </w:p>
     <w:tbl>
@@ -3592,11 +3859,33 @@
                 <w:b/>
               </w:rPr>
             </w:pPr>
+            <w:proofErr w:type="spellStart"/>
             <w:r>
               <w:rPr>
                 <w:b/>
               </w:rPr>
-              <w:t>Geschätze Zeit (Minuten)</w:t>
+              <w:t>Geschätze</w:t>
+            </w:r>
+            <w:proofErr w:type="spellEnd"/>
+            <w:r>
+              <w:rPr>
+                <w:b/>
+              </w:rPr>
+              <w:t xml:space="preserve"> Zeit (</w:t>
+            </w:r>
+            <w:proofErr w:type="spellStart"/>
+            <w:r>
+              <w:rPr>
+                <w:b/>
+              </w:rPr>
+              <w:t>Minuten</w:t>
+            </w:r>
+            <w:proofErr w:type="spellEnd"/>
+            <w:r>
+              <w:rPr>
+                <w:b/>
+              </w:rPr>
+              <w:t>)</w:t>
             </w:r>
           </w:p>
         </w:tc>
@@ -3612,11 +3901,33 @@
                 <w:b/>
               </w:rPr>
             </w:pPr>
+            <w:proofErr w:type="spellStart"/>
             <w:r>
               <w:rPr>
                 <w:b/>
               </w:rPr>
-              <w:t>Tatsächliche Zeit (Minuten)</w:t>
+              <w:t>Tatsächliche</w:t>
+            </w:r>
+            <w:proofErr w:type="spellEnd"/>
+            <w:r>
+              <w:rPr>
+                <w:b/>
+              </w:rPr>
+              <w:t xml:space="preserve"> Zeit (</w:t>
+            </w:r>
+            <w:proofErr w:type="spellStart"/>
+            <w:r>
+              <w:rPr>
+                <w:b/>
+              </w:rPr>
+              <w:t>Minuten</w:t>
+            </w:r>
+            <w:proofErr w:type="spellEnd"/>
+            <w:r>
+              <w:rPr>
+                <w:b/>
+              </w:rPr>
+              <w:t>)</w:t>
             </w:r>
           </w:p>
         </w:tc>
@@ -3632,12 +3943,14 @@
                 <w:b/>
               </w:rPr>
             </w:pPr>
+            <w:proofErr w:type="spellStart"/>
             <w:r>
               <w:rPr>
                 <w:b/>
               </w:rPr>
               <w:t>Kommentar</w:t>
             </w:r>
+            <w:proofErr w:type="spellEnd"/>
           </w:p>
         </w:tc>
       </w:tr>
@@ -3746,7 +4059,15 @@
           </w:tcPr>
           <w:p>
             <w:r>
-              <w:t>30 Aufgaben. 1 Aufgabe = 1 min</w:t>
+              <w:t xml:space="preserve">30 </w:t>
+            </w:r>
+            <w:proofErr w:type="spellStart"/>
+            <w:r>
+              <w:t>Aufgaben</w:t>
+            </w:r>
+            <w:proofErr w:type="spellEnd"/>
+            <w:r>
+              <w:t>. 1 Aufgabe = 1 min</w:t>
             </w:r>
           </w:p>
         </w:tc>
@@ -4351,27 +4672,7 @@
           <w:szCs w:val="22"/>
           <w:lang w:val="de-DE"/>
         </w:rPr>
-        <w:t xml:space="preserve"> ist ein </w:t>
-      </w:r>
-      <w:proofErr w:type="gramStart"/>
-      <w:r>
-        <w:rPr>
-          <w:rFonts w:asciiTheme="minorHAnsi" w:hAnsiTheme="minorHAnsi" w:cstheme="minorHAnsi"/>
-          <w:sz w:val="22"/>
-          <w:szCs w:val="22"/>
-          <w:lang w:val="de-DE"/>
-        </w:rPr>
-        <w:t>Array</w:t>
-      </w:r>
-      <w:proofErr w:type="gramEnd"/>
-      <w:r>
-        <w:rPr>
-          <w:rFonts w:asciiTheme="minorHAnsi" w:hAnsiTheme="minorHAnsi" w:cstheme="minorHAnsi"/>
-          <w:sz w:val="22"/>
-          <w:szCs w:val="22"/>
-          <w:lang w:val="de-DE"/>
-        </w:rPr>
-        <w:t xml:space="preserve"> welches alle Parameter aus der vom Besucher aufgerufenen URL enthält. Lautet die aufgerufene URL etwa </w:t>
+        <w:t xml:space="preserve"> ist ein Array welches alle Parameter aus der vom Besucher aufgerufenen URL enthält. Lautet die aufgerufene URL etwa </w:t>
       </w:r>
       <w:r>
         <w:rPr>
@@ -4476,7 +4777,6 @@
         </w:rPr>
         <w:t xml:space="preserve">Entsprechend wäre das $_GET-Array identisch mit </w:t>
       </w:r>
-      <w:proofErr w:type="gramStart"/>
       <w:r>
         <w:rPr>
           <w:rFonts w:eastAsia="Times New Roman" w:cstheme="minorHAnsi"/>
@@ -4484,17 +4784,7 @@
           <w:iCs/>
           <w:lang w:val="de-DE"/>
         </w:rPr>
-        <w:t>array(</w:t>
-      </w:r>
-      <w:proofErr w:type="gramEnd"/>
-      <w:r>
-        <w:rPr>
-          <w:rFonts w:eastAsia="Times New Roman" w:cstheme="minorHAnsi"/>
-          <w:i/>
-          <w:iCs/>
-          <w:lang w:val="de-DE"/>
-        </w:rPr>
-        <w:t>'page' =&gt; 'article', 'id' =&gt; '1015', 'design' =&gt; 'normal')</w:t>
+        <w:t>array('page' =&gt; 'article', 'id' =&gt; '1015', 'design' =&gt; 'normal')</w:t>
       </w:r>
       <w:r>
         <w:rPr>
@@ -4607,30 +4897,64 @@
         </w:rPr>
         <w:t xml:space="preserve">Zählt alle Elemente eines Arrays, wenn es mit einem Array verwendet wird. Bei Verwendung mit einem Objekt, das die Schnittstelle </w:t>
       </w:r>
-      <w:hyperlink r:id="rId16" w:history="1">
-        <w:r>
-          <w:rPr>
-            <w:rStyle w:val="Hyperlink"/>
-            <w:lang w:val="de-DE"/>
-          </w:rPr>
-          <w:t>Countable</w:t>
-        </w:r>
-      </w:hyperlink>
+      <w:r>
+        <w:fldChar w:fldCharType="begin"/>
+      </w:r>
       <w:r>
         <w:rPr>
           <w:lang w:val="de-DE"/>
         </w:rPr>
+        <w:instrText>HYPERLINK "https://www.php.net/manual/de/class.countable.php"</w:instrText>
+      </w:r>
+      <w:r>
+        <w:fldChar w:fldCharType="separate"/>
+      </w:r>
+      <w:r>
+        <w:rPr>
+          <w:rStyle w:val="Hyperlink"/>
+          <w:lang w:val="de-DE"/>
+        </w:rPr>
+        <w:t>Countable</w:t>
+      </w:r>
+      <w:r>
+        <w:rPr>
+          <w:rStyle w:val="Hyperlink"/>
+          <w:lang w:val="de-DE"/>
+        </w:rPr>
+        <w:fldChar w:fldCharType="end"/>
+      </w:r>
+      <w:r>
+        <w:rPr>
+          <w:lang w:val="de-DE"/>
+        </w:rPr>
         <w:t xml:space="preserve"> nutzt, gibt es den Rückgabewert der Methode </w:t>
       </w:r>
-      <w:hyperlink r:id="rId17" w:history="1">
-        <w:r>
-          <w:rPr>
-            <w:rStyle w:val="Hyperlink"/>
-            <w:lang w:val="de-DE"/>
-          </w:rPr>
-          <w:t>Countable::count()</w:t>
-        </w:r>
-      </w:hyperlink>
+      <w:r>
+        <w:fldChar w:fldCharType="begin"/>
+      </w:r>
+      <w:r>
+        <w:rPr>
+          <w:lang w:val="de-DE"/>
+        </w:rPr>
+        <w:instrText>HYPERLINK "https://www.php.net/manual/de/countable.count.php"</w:instrText>
+      </w:r>
+      <w:r>
+        <w:fldChar w:fldCharType="separate"/>
+      </w:r>
+      <w:r>
+        <w:rPr>
+          <w:rStyle w:val="Hyperlink"/>
+          <w:lang w:val="de-DE"/>
+        </w:rPr>
+        <w:t>Countable::count()</w:t>
+      </w:r>
+      <w:r>
+        <w:rPr>
+          <w:rStyle w:val="Hyperlink"/>
+          <w:lang w:val="de-DE"/>
+        </w:rPr>
+        <w:fldChar w:fldCharType="end"/>
+      </w:r>
       <w:r>
         <w:rPr>
           <w:lang w:val="de-DE"/>
@@ -4689,12 +5013,21 @@
           <w:b/>
         </w:rPr>
       </w:pPr>
+      <w:proofErr w:type="spellStart"/>
       <w:r>
         <w:rPr>
           <w:rStyle w:val="Heading2Char"/>
           <w:b/>
         </w:rPr>
-        <w:t>Meilenstein 3</w:t>
+        <w:t>Meilenstein</w:t>
+      </w:r>
+      <w:proofErr w:type="spellEnd"/>
+      <w:r>
+        <w:rPr>
+          <w:rStyle w:val="Heading2Char"/>
+          <w:b/>
+        </w:rPr>
+        <w:t xml:space="preserve"> 3</w:t>
       </w:r>
     </w:p>
     <w:tbl>
@@ -4742,11 +5075,33 @@
                 <w:b/>
               </w:rPr>
             </w:pPr>
+            <w:proofErr w:type="spellStart"/>
             <w:r>
               <w:rPr>
                 <w:b/>
               </w:rPr>
-              <w:t>Geschätze Zeit (Minuten)</w:t>
+              <w:t>Geschätze</w:t>
+            </w:r>
+            <w:proofErr w:type="spellEnd"/>
+            <w:r>
+              <w:rPr>
+                <w:b/>
+              </w:rPr>
+              <w:t xml:space="preserve"> Zeit (</w:t>
+            </w:r>
+            <w:proofErr w:type="spellStart"/>
+            <w:r>
+              <w:rPr>
+                <w:b/>
+              </w:rPr>
+              <w:t>Minuten</w:t>
+            </w:r>
+            <w:proofErr w:type="spellEnd"/>
+            <w:r>
+              <w:rPr>
+                <w:b/>
+              </w:rPr>
+              <w:t>)</w:t>
             </w:r>
           </w:p>
         </w:tc>
@@ -4762,11 +5117,33 @@
                 <w:b/>
               </w:rPr>
             </w:pPr>
+            <w:proofErr w:type="spellStart"/>
             <w:r>
               <w:rPr>
                 <w:b/>
               </w:rPr>
-              <w:t>Tatsächliche Zeit (Minuten)</w:t>
+              <w:t>Tatsächliche</w:t>
+            </w:r>
+            <w:proofErr w:type="spellEnd"/>
+            <w:r>
+              <w:rPr>
+                <w:b/>
+              </w:rPr>
+              <w:t xml:space="preserve"> Zeit (</w:t>
+            </w:r>
+            <w:proofErr w:type="spellStart"/>
+            <w:r>
+              <w:rPr>
+                <w:b/>
+              </w:rPr>
+              <w:t>Minuten</w:t>
+            </w:r>
+            <w:proofErr w:type="spellEnd"/>
+            <w:r>
+              <w:rPr>
+                <w:b/>
+              </w:rPr>
+              <w:t>)</w:t>
             </w:r>
           </w:p>
         </w:tc>
@@ -4782,12 +5159,14 @@
                 <w:b/>
               </w:rPr>
             </w:pPr>
+            <w:proofErr w:type="spellStart"/>
             <w:r>
               <w:rPr>
                 <w:b/>
               </w:rPr>
               <w:t>Kommentar</w:t>
             </w:r>
+            <w:proofErr w:type="spellEnd"/>
           </w:p>
         </w:tc>
       </w:tr>
@@ -4813,6 +5192,9 @@
             <w:pPr>
               <w:jc w:val="center"/>
             </w:pPr>
+            <w:r>
+              <w:t>0</w:t>
+            </w:r>
           </w:p>
         </w:tc>
         <w:tc>
@@ -4823,6 +5205,9 @@
             <w:pPr>
               <w:jc w:val="center"/>
             </w:pPr>
+            <w:r>
+              <w:t>0</w:t>
+            </w:r>
           </w:p>
         </w:tc>
         <w:tc>
@@ -4835,6 +5220,12 @@
                 <w:lang w:val="de-DE"/>
               </w:rPr>
             </w:pPr>
+            <w:r>
+              <w:rPr>
+                <w:lang w:val="de-DE"/>
+              </w:rPr>
+              <w:t>Hatten wir während der Vorlesung gemacht.</w:t>
+            </w:r>
           </w:p>
         </w:tc>
       </w:tr>
@@ -4860,6 +5251,9 @@
             <w:pPr>
               <w:jc w:val="center"/>
             </w:pPr>
+            <w:r>
+              <w:t>60</w:t>
+            </w:r>
           </w:p>
         </w:tc>
         <w:tc>
@@ -4870,13 +5264,34 @@
             <w:pPr>
               <w:jc w:val="center"/>
             </w:pPr>
+            <w:r>
+              <w:t>60</w:t>
+            </w:r>
           </w:p>
         </w:tc>
         <w:tc>
           <w:tcPr>
             <w:tcW w:w="2337" w:type="dxa"/>
           </w:tcPr>
-          <w:p/>
+          <w:p>
+            <w:pPr>
+              <w:rPr>
+                <w:lang w:val="de-DE"/>
+              </w:rPr>
+            </w:pPr>
+            <w:r>
+              <w:rPr>
+                <w:lang w:val="de-DE"/>
+              </w:rPr>
+              <w:t>Damit hatten wir keine P</w:t>
+            </w:r>
+            <w:r>
+              <w:rPr>
+                <w:lang w:val="de-DE"/>
+              </w:rPr>
+              <w:t>robleme. Die Befehle, wie man Tabelle erstellen, auf eine andere Tabelle referenziert wurden uns beigebracht und Syntax ist auch in den Folien drinnen.</w:t>
+            </w:r>
+          </w:p>
         </w:tc>
       </w:tr>
       <w:tr>
@@ -4906,6 +5321,9 @@
             <w:pPr>
               <w:jc w:val="center"/>
             </w:pPr>
+            <w:r>
+              <w:t>30</w:t>
+            </w:r>
           </w:p>
         </w:tc>
         <w:tc>
@@ -4917,6 +5335,9 @@
             <w:pPr>
               <w:jc w:val="center"/>
             </w:pPr>
+            <w:r>
+              <w:t>45</w:t>
+            </w:r>
           </w:p>
         </w:tc>
         <w:tc>
@@ -4930,6 +5351,12 @@
                 <w:lang w:val="de-DE"/>
               </w:rPr>
             </w:pPr>
+            <w:r>
+              <w:rPr>
+                <w:lang w:val="de-DE"/>
+              </w:rPr>
+              <w:t>auch wie oben.</w:t>
+            </w:r>
           </w:p>
         </w:tc>
       </w:tr>
@@ -4960,6 +5387,9 @@
             <w:pPr>
               <w:jc w:val="center"/>
             </w:pPr>
+            <w:r>
+              <w:t>30</w:t>
+            </w:r>
           </w:p>
         </w:tc>
         <w:tc>
@@ -4977,6 +5407,9 @@
             <w:r>
               <w:tab/>
             </w:r>
+            <w:r>
+              <w:t>60</w:t>
+            </w:r>
           </w:p>
         </w:tc>
         <w:tc>
@@ -4987,9 +5420,59 @@
           <w:p>
             <w:pPr>
               <w:rPr>
-                <w:lang w:val="de-DE"/>
+                <w:color w:val="000000" w:themeColor="text1"/>
               </w:rPr>
             </w:pPr>
+            <w:proofErr w:type="spellStart"/>
+            <w:r>
+              <w:rPr>
+                <w:rFonts w:ascii="Helvetica" w:hAnsi="Helvetica" w:cs="Helvetica"/>
+                <w:color w:val="DCDDDE"/>
+                <w:highlight w:val="black"/>
+              </w:rPr>
+              <w:t>extension_dir</w:t>
+            </w:r>
+            <w:proofErr w:type="spellEnd"/>
+            <w:r>
+              <w:rPr>
+                <w:rFonts w:ascii="Helvetica" w:hAnsi="Helvetica" w:cs="Helvetica"/>
+                <w:color w:val="DCDDDE"/>
+                <w:highlight w:val="black"/>
+              </w:rPr>
+              <w:t xml:space="preserve"> = "C:/Program Files/php-8.1.11-Win32-vs16-x64/</w:t>
+            </w:r>
+            <w:proofErr w:type="spellStart"/>
+            <w:r>
+              <w:rPr>
+                <w:rFonts w:ascii="Helvetica" w:hAnsi="Helvetica" w:cs="Helvetica"/>
+                <w:color w:val="DCDDDE"/>
+                <w:highlight w:val="black"/>
+              </w:rPr>
+              <w:t>ext</w:t>
+            </w:r>
+            <w:proofErr w:type="spellEnd"/>
+            <w:r>
+              <w:rPr>
+                <w:rFonts w:ascii="Helvetica" w:hAnsi="Helvetica" w:cs="Helvetica"/>
+                <w:color w:val="DCDDDE"/>
+                <w:highlight w:val="black"/>
+              </w:rPr>
+              <w:t>"</w:t>
+            </w:r>
+            <w:r>
+              <w:rPr>
+                <w:rFonts w:ascii="Helvetica" w:hAnsi="Helvetica" w:cs="Helvetica"/>
+                <w:color w:val="DCDDDE"/>
+              </w:rPr>
+              <w:t xml:space="preserve"> </w:t>
+            </w:r>
+            <w:r>
+              <w:rPr>
+                <w:rFonts w:ascii="Helvetica" w:hAnsi="Helvetica" w:cs="Helvetica"/>
+                <w:color w:val="000000" w:themeColor="text1"/>
+              </w:rPr>
+              <w:t>in php.ini</w:t>
+            </w:r>
           </w:p>
         </w:tc>
       </w:tr>
@@ -5007,6 +5490,7 @@
               <w:jc w:val="center"/>
             </w:pPr>
             <w:r>
+              <w:lastRenderedPageBreak/>
               <w:t>5</w:t>
             </w:r>
           </w:p>
@@ -5020,6 +5504,9 @@
             <w:pPr>
               <w:jc w:val="center"/>
             </w:pPr>
+            <w:r>
+              <w:t>35</w:t>
+            </w:r>
           </w:p>
         </w:tc>
         <w:tc>
@@ -5031,6 +5518,9 @@
             <w:pPr>
               <w:jc w:val="center"/>
             </w:pPr>
+            <w:r>
+              <w:t>60</w:t>
+            </w:r>
           </w:p>
         </w:tc>
         <w:tc>
@@ -5044,6 +5534,12 @@
                 <w:lang w:val="de-DE"/>
               </w:rPr>
             </w:pPr>
+            <w:r>
+              <w:rPr>
+                <w:lang w:val="de-DE"/>
+              </w:rPr>
+              <w:t>-</w:t>
+            </w:r>
           </w:p>
         </w:tc>
       </w:tr>
@@ -5074,6 +5570,9 @@
             <w:pPr>
               <w:jc w:val="center"/>
             </w:pPr>
+            <w:r>
+              <w:t>60</w:t>
+            </w:r>
           </w:p>
         </w:tc>
         <w:tc>
@@ -5085,6 +5584,9 @@
             <w:pPr>
               <w:jc w:val="center"/>
             </w:pPr>
+            <w:r>
+              <w:t>~180</w:t>
+            </w:r>
           </w:p>
         </w:tc>
         <w:tc>
@@ -5092,7 +5594,32 @@
             <w:tcW w:w="2337" w:type="dxa"/>
             <w:vMerge w:val="restart"/>
           </w:tcPr>
-          <w:p/>
+          <w:p>
+            <w:r>
+              <w:t xml:space="preserve">Join, </w:t>
+            </w:r>
+            <w:proofErr w:type="spellStart"/>
+            <w:r>
+              <w:t>Gruppierung</w:t>
+            </w:r>
+            <w:proofErr w:type="spellEnd"/>
+            <w:r>
+              <w:t xml:space="preserve"> </w:t>
+            </w:r>
+            <w:proofErr w:type="spellStart"/>
+            <w:r>
+              <w:t>sind</w:t>
+            </w:r>
+            <w:proofErr w:type="spellEnd"/>
+            <w:r>
+              <w:t xml:space="preserve"> </w:t>
+            </w:r>
+            <w:proofErr w:type="spellStart"/>
+            <w:r>
+              <w:t>schwierig</w:t>
+            </w:r>
+            <w:proofErr w:type="spellEnd"/>
+          </w:p>
         </w:tc>
       </w:tr>
       <w:tr>
@@ -5122,6 +5649,9 @@
             <w:pPr>
               <w:jc w:val="center"/>
             </w:pPr>
+            <w:r>
+              <w:t>60</w:t>
+            </w:r>
           </w:p>
         </w:tc>
         <w:tc>
@@ -5133,6 +5663,9 @@
             <w:pPr>
               <w:jc w:val="center"/>
             </w:pPr>
+            <w:r>
+              <w:t>0</w:t>
+            </w:r>
           </w:p>
         </w:tc>
         <w:tc>
@@ -5146,6 +5679,12 @@
                 <w:lang w:val="de-DE"/>
               </w:rPr>
             </w:pPr>
+            <w:r>
+              <w:rPr>
+                <w:lang w:val="de-DE"/>
+              </w:rPr>
+              <w:t>Erste Aufgabe (eltern_id?)</w:t>
+            </w:r>
           </w:p>
         </w:tc>
       </w:tr>
@@ -5174,6 +5713,9 @@
             <w:pPr>
               <w:jc w:val="center"/>
             </w:pPr>
+            <w:r>
+              <w:t>-</w:t>
+            </w:r>
           </w:p>
         </w:tc>
         <w:tc>
@@ -5184,6 +5726,9 @@
             <w:pPr>
               <w:jc w:val="center"/>
             </w:pPr>
+            <w:r>
+              <w:t>-</w:t>
+            </w:r>
           </w:p>
         </w:tc>
         <w:tc>
@@ -5196,6 +5741,12 @@
                 <w:lang w:val="de-DE"/>
               </w:rPr>
             </w:pPr>
+            <w:r>
+              <w:rPr>
+                <w:lang w:val="de-DE"/>
+              </w:rPr>
+              <w:t>-</w:t>
+            </w:r>
           </w:p>
         </w:tc>
       </w:tr>
@@ -5224,6 +5775,9 @@
             <w:pPr>
               <w:jc w:val="center"/>
             </w:pPr>
+            <w:r>
+              <w:t>60-120</w:t>
+            </w:r>
           </w:p>
         </w:tc>
         <w:tc>
@@ -5234,6 +5788,9 @@
             <w:pPr>
               <w:jc w:val="center"/>
             </w:pPr>
+            <w:r>
+              <w:t>~180</w:t>
+            </w:r>
           </w:p>
         </w:tc>
         <w:tc>
@@ -5246,6 +5803,18 @@
                 <w:lang w:val="de-DE"/>
               </w:rPr>
             </w:pPr>
+            <w:r>
+              <w:rPr>
+                <w:lang w:val="de-DE"/>
+              </w:rPr>
+              <w:t xml:space="preserve">Am Schwierigsten ist bei Teilaufgabe 3, </w:t>
+            </w:r>
+            <w:r>
+              <w:rPr>
+                <w:lang w:val="de-DE"/>
+              </w:rPr>
+              <w:t>da man hier vor dem Updaten der Tabelle die Daten eintragen muss.</w:t>
+            </w:r>
           </w:p>
         </w:tc>
       </w:tr>
@@ -5274,6 +5843,9 @@
             <w:pPr>
               <w:jc w:val="center"/>
             </w:pPr>
+            <w:r>
+              <w:t>-</w:t>
+            </w:r>
           </w:p>
         </w:tc>
         <w:tc>
@@ -5284,6 +5856,9 @@
             <w:pPr>
               <w:jc w:val="center"/>
             </w:pPr>
+            <w:r>
+              <w:t>-</w:t>
+            </w:r>
           </w:p>
         </w:tc>
         <w:tc>
@@ -5296,6 +5871,12 @@
                 <w:lang w:val="de-DE"/>
               </w:rPr>
             </w:pPr>
+            <w:r>
+              <w:rPr>
+                <w:lang w:val="de-DE"/>
+              </w:rPr>
+              <w:t>? (Tutor fragen)</w:t>
+            </w:r>
           </w:p>
         </w:tc>
       </w:tr>
@@ -5324,6 +5905,9 @@
             <w:pPr>
               <w:jc w:val="center"/>
             </w:pPr>
+            <w:r>
+              <w:t>60</w:t>
+            </w:r>
           </w:p>
         </w:tc>
         <w:tc>
@@ -5334,6 +5918,9 @@
             <w:pPr>
               <w:jc w:val="center"/>
             </w:pPr>
+            <w:r>
+              <w:t>~120</w:t>
+            </w:r>
           </w:p>
         </w:tc>
         <w:tc>
@@ -5346,6 +5933,12 @@
                 <w:lang w:val="de-DE"/>
               </w:rPr>
             </w:pPr>
+            <w:r>
+              <w:rPr>
+                <w:lang w:val="de-DE"/>
+              </w:rPr>
+              <w:t>Wir haben Tutorium besucht und dort Fragen gestellt</w:t>
+            </w:r>
           </w:p>
         </w:tc>
       </w:tr>
@@ -5372,7 +5965,6 @@
           <w:b/>
           <w:lang w:val="de-DE"/>
         </w:rPr>
-        <w:lastRenderedPageBreak/>
         <w:t>Aufgabe 3</w:t>
       </w:r>
     </w:p>
@@ -5409,7 +6001,7 @@
                     <pic:cNvPicPr/>
                   </pic:nvPicPr>
                   <pic:blipFill>
-                    <a:blip r:embed="rId18"/>
+                    <a:blip r:embed="rId15"/>
                     <a:stretch>
                       <a:fillRect/>
                     </a:stretch>
@@ -5459,7 +6051,7 @@
                     <pic:cNvPicPr/>
                   </pic:nvPicPr>
                   <pic:blipFill>
-                    <a:blip r:embed="rId19"/>
+                    <a:blip r:embed="rId16"/>
                     <a:stretch>
                       <a:fillRect/>
                     </a:stretch>
@@ -5506,6 +6098,7 @@
           <w:noProof/>
           <w:lang w:val="de-DE"/>
         </w:rPr>
+        <w:lastRenderedPageBreak/>
         <w:drawing>
           <wp:inline distT="0" distB="0" distL="0" distR="0" wp14:anchorId="0AE9277F" wp14:editId="2D9CE797">
             <wp:extent cx="3779848" cy="6035563"/>
@@ -5522,7 +6115,7 @@
                     <pic:cNvPicPr/>
                   </pic:nvPicPr>
                   <pic:blipFill>
-                    <a:blip r:embed="rId20"/>
+                    <a:blip r:embed="rId17"/>
                     <a:stretch>
                       <a:fillRect/>
                     </a:stretch>
@@ -5577,7 +6170,7 @@
                     <pic:cNvPicPr/>
                   </pic:nvPicPr>
                   <pic:blipFill>
-                    <a:blip r:embed="rId21"/>
+                    <a:blip r:embed="rId18"/>
                     <a:stretch>
                       <a:fillRect/>
                     </a:stretch>
@@ -5620,6 +6213,169 @@
             <wp:extent cx="6455636" cy="2994660"/>
             <wp:effectExtent l="0" t="0" r="2540" b="0"/>
             <wp:docPr id="9" name="Picture 9"/>
+            <wp:cNvGraphicFramePr>
+              <a:graphicFrameLocks xmlns:a="http://schemas.openxmlformats.org/drawingml/2006/main" noChangeAspect="1"/>
+            </wp:cNvGraphicFramePr>
+            <a:graphic xmlns:a="http://schemas.openxmlformats.org/drawingml/2006/main">
+              <a:graphicData uri="http://schemas.openxmlformats.org/drawingml/2006/picture">
+                <pic:pic xmlns:pic="http://schemas.openxmlformats.org/drawingml/2006/picture">
+                  <pic:nvPicPr>
+                    <pic:cNvPr id="1" name=""/>
+                    <pic:cNvPicPr/>
+                  </pic:nvPicPr>
+                  <pic:blipFill>
+                    <a:blip r:embed="rId19"/>
+                    <a:stretch>
+                      <a:fillRect/>
+                    </a:stretch>
+                  </pic:blipFill>
+                  <pic:spPr>
+                    <a:xfrm>
+                      <a:off x="0" y="0"/>
+                      <a:ext cx="6460708" cy="2997013"/>
+                    </a:xfrm>
+                    <a:prstGeom prst="rect">
+                      <a:avLst/>
+                    </a:prstGeom>
+                  </pic:spPr>
+                </pic:pic>
+              </a:graphicData>
+            </a:graphic>
+          </wp:inline>
+        </w:drawing>
+      </w:r>
+    </w:p>
+    <w:p>
+      <w:pPr>
+        <w:pStyle w:val="ListParagraph"/>
+        <w:numPr>
+          <w:ilvl w:val="0"/>
+          <w:numId w:val="16"/>
+        </w:numPr>
+        <w:spacing w:line="240" w:lineRule="auto"/>
+        <w:rPr>
+          <w:lang w:val="de-DE"/>
+        </w:rPr>
+      </w:pPr>
+      <w:r>
+        <w:rPr>
+          <w:noProof/>
+          <w:lang w:val="de-DE"/>
+        </w:rPr>
+        <w:lastRenderedPageBreak/>
+        <w:drawing>
+          <wp:inline distT="0" distB="0" distL="0" distR="0" wp14:anchorId="576E139B" wp14:editId="0D7F0F5E">
+            <wp:extent cx="6431280" cy="3242678"/>
+            <wp:effectExtent l="0" t="0" r="7620" b="0"/>
+            <wp:docPr id="10" name="Picture 10" descr="A screenshot of a computer&#10;&#10;Description automatically generated"/>
+            <wp:cNvGraphicFramePr>
+              <a:graphicFrameLocks xmlns:a="http://schemas.openxmlformats.org/drawingml/2006/main" noChangeAspect="1"/>
+            </wp:cNvGraphicFramePr>
+            <a:graphic xmlns:a="http://schemas.openxmlformats.org/drawingml/2006/main">
+              <a:graphicData uri="http://schemas.openxmlformats.org/drawingml/2006/picture">
+                <pic:pic xmlns:pic="http://schemas.openxmlformats.org/drawingml/2006/picture">
+                  <pic:nvPicPr>
+                    <pic:cNvPr id="10" name="Picture 10" descr="A screenshot of a computer&#10;&#10;Description automatically generated"/>
+                    <pic:cNvPicPr/>
+                  </pic:nvPicPr>
+                  <pic:blipFill>
+                    <a:blip r:embed="rId20"/>
+                    <a:stretch>
+                      <a:fillRect/>
+                    </a:stretch>
+                  </pic:blipFill>
+                  <pic:spPr>
+                    <a:xfrm>
+                      <a:off x="0" y="0"/>
+                      <a:ext cx="6438429" cy="3246282"/>
+                    </a:xfrm>
+                    <a:prstGeom prst="rect">
+                      <a:avLst/>
+                    </a:prstGeom>
+                  </pic:spPr>
+                </pic:pic>
+              </a:graphicData>
+            </a:graphic>
+          </wp:inline>
+        </w:drawing>
+      </w:r>
+    </w:p>
+    <w:p>
+      <w:pPr>
+        <w:pStyle w:val="ListParagraph"/>
+        <w:numPr>
+          <w:ilvl w:val="0"/>
+          <w:numId w:val="16"/>
+        </w:numPr>
+        <w:spacing w:line="240" w:lineRule="auto"/>
+        <w:rPr>
+          <w:lang w:val="de-DE"/>
+        </w:rPr>
+      </w:pPr>
+      <w:r>
+        <w:rPr>
+          <w:noProof/>
+          <w:lang w:val="de-DE"/>
+        </w:rPr>
+        <w:drawing>
+          <wp:inline distT="0" distB="0" distL="0" distR="0" wp14:anchorId="60B2FB85" wp14:editId="4D67F6EE">
+            <wp:extent cx="4534293" cy="2362405"/>
+            <wp:effectExtent l="0" t="0" r="0" b="0"/>
+            <wp:docPr id="11" name="Picture 11" descr="A screenshot of a computer&#10;&#10;Description automatically generated with medium confidence"/>
+            <wp:cNvGraphicFramePr>
+              <a:graphicFrameLocks xmlns:a="http://schemas.openxmlformats.org/drawingml/2006/main" noChangeAspect="1"/>
+            </wp:cNvGraphicFramePr>
+            <a:graphic xmlns:a="http://schemas.openxmlformats.org/drawingml/2006/main">
+              <a:graphicData uri="http://schemas.openxmlformats.org/drawingml/2006/picture">
+                <pic:pic xmlns:pic="http://schemas.openxmlformats.org/drawingml/2006/picture">
+                  <pic:nvPicPr>
+                    <pic:cNvPr id="11" name="Picture 11" descr="A screenshot of a computer&#10;&#10;Description automatically generated with medium confidence"/>
+                    <pic:cNvPicPr/>
+                  </pic:nvPicPr>
+                  <pic:blipFill>
+                    <a:blip r:embed="rId21"/>
+                    <a:stretch>
+                      <a:fillRect/>
+                    </a:stretch>
+                  </pic:blipFill>
+                  <pic:spPr>
+                    <a:xfrm>
+                      <a:off x="0" y="0"/>
+                      <a:ext cx="4534293" cy="2362405"/>
+                    </a:xfrm>
+                    <a:prstGeom prst="rect">
+                      <a:avLst/>
+                    </a:prstGeom>
+                  </pic:spPr>
+                </pic:pic>
+              </a:graphicData>
+            </a:graphic>
+          </wp:inline>
+        </w:drawing>
+      </w:r>
+    </w:p>
+    <w:p>
+      <w:pPr>
+        <w:pStyle w:val="ListParagraph"/>
+        <w:numPr>
+          <w:ilvl w:val="0"/>
+          <w:numId w:val="16"/>
+        </w:numPr>
+        <w:spacing w:line="240" w:lineRule="auto"/>
+        <w:rPr>
+          <w:lang w:val="de-DE"/>
+        </w:rPr>
+      </w:pPr>
+      <w:r>
+        <w:rPr>
+          <w:noProof/>
+          <w:lang w:val="de-DE"/>
+        </w:rPr>
+        <w:drawing>
+          <wp:inline distT="0" distB="0" distL="0" distR="0" wp14:anchorId="7E51CAF5" wp14:editId="22E4098C">
+            <wp:extent cx="5113463" cy="2994920"/>
+            <wp:effectExtent l="0" t="0" r="0" b="0"/>
+            <wp:docPr id="12" name="Picture 12"/>
             <wp:cNvGraphicFramePr>
               <a:graphicFrameLocks xmlns:a="http://schemas.openxmlformats.org/drawingml/2006/main" noChangeAspect="1"/>
             </wp:cNvGraphicFramePr>
@@ -5639,169 +6395,6 @@
                   <pic:spPr>
                     <a:xfrm>
                       <a:off x="0" y="0"/>
-                      <a:ext cx="6460708" cy="2997013"/>
-                    </a:xfrm>
-                    <a:prstGeom prst="rect">
-                      <a:avLst/>
-                    </a:prstGeom>
-                  </pic:spPr>
-                </pic:pic>
-              </a:graphicData>
-            </a:graphic>
-          </wp:inline>
-        </w:drawing>
-      </w:r>
-    </w:p>
-    <w:p>
-      <w:pPr>
-        <w:pStyle w:val="ListParagraph"/>
-        <w:numPr>
-          <w:ilvl w:val="0"/>
-          <w:numId w:val="16"/>
-        </w:numPr>
-        <w:spacing w:line="240" w:lineRule="auto"/>
-        <w:rPr>
-          <w:lang w:val="de-DE"/>
-        </w:rPr>
-      </w:pPr>
-      <w:r>
-        <w:rPr>
-          <w:noProof/>
-          <w:lang w:val="de-DE"/>
-        </w:rPr>
-        <w:lastRenderedPageBreak/>
-        <w:drawing>
-          <wp:inline distT="0" distB="0" distL="0" distR="0" wp14:anchorId="576E139B" wp14:editId="0D7F0F5E">
-            <wp:extent cx="6431280" cy="3242678"/>
-            <wp:effectExtent l="0" t="0" r="7620" b="0"/>
-            <wp:docPr id="10" name="Picture 10" descr="A screenshot of a computer&#10;&#10;Description automatically generated"/>
-            <wp:cNvGraphicFramePr>
-              <a:graphicFrameLocks xmlns:a="http://schemas.openxmlformats.org/drawingml/2006/main" noChangeAspect="1"/>
-            </wp:cNvGraphicFramePr>
-            <a:graphic xmlns:a="http://schemas.openxmlformats.org/drawingml/2006/main">
-              <a:graphicData uri="http://schemas.openxmlformats.org/drawingml/2006/picture">
-                <pic:pic xmlns:pic="http://schemas.openxmlformats.org/drawingml/2006/picture">
-                  <pic:nvPicPr>
-                    <pic:cNvPr id="10" name="Picture 10" descr="A screenshot of a computer&#10;&#10;Description automatically generated"/>
-                    <pic:cNvPicPr/>
-                  </pic:nvPicPr>
-                  <pic:blipFill>
-                    <a:blip r:embed="rId23"/>
-                    <a:stretch>
-                      <a:fillRect/>
-                    </a:stretch>
-                  </pic:blipFill>
-                  <pic:spPr>
-                    <a:xfrm>
-                      <a:off x="0" y="0"/>
-                      <a:ext cx="6438429" cy="3246282"/>
-                    </a:xfrm>
-                    <a:prstGeom prst="rect">
-                      <a:avLst/>
-                    </a:prstGeom>
-                  </pic:spPr>
-                </pic:pic>
-              </a:graphicData>
-            </a:graphic>
-          </wp:inline>
-        </w:drawing>
-      </w:r>
-    </w:p>
-    <w:p>
-      <w:pPr>
-        <w:pStyle w:val="ListParagraph"/>
-        <w:numPr>
-          <w:ilvl w:val="0"/>
-          <w:numId w:val="16"/>
-        </w:numPr>
-        <w:spacing w:line="240" w:lineRule="auto"/>
-        <w:rPr>
-          <w:lang w:val="de-DE"/>
-        </w:rPr>
-      </w:pPr>
-      <w:r>
-        <w:rPr>
-          <w:noProof/>
-          <w:lang w:val="de-DE"/>
-        </w:rPr>
-        <w:drawing>
-          <wp:inline distT="0" distB="0" distL="0" distR="0" wp14:anchorId="60B2FB85" wp14:editId="4D67F6EE">
-            <wp:extent cx="4534293" cy="2362405"/>
-            <wp:effectExtent l="0" t="0" r="0" b="0"/>
-            <wp:docPr id="11" name="Picture 11" descr="A screenshot of a computer&#10;&#10;Description automatically generated with medium confidence"/>
-            <wp:cNvGraphicFramePr>
-              <a:graphicFrameLocks xmlns:a="http://schemas.openxmlformats.org/drawingml/2006/main" noChangeAspect="1"/>
-            </wp:cNvGraphicFramePr>
-            <a:graphic xmlns:a="http://schemas.openxmlformats.org/drawingml/2006/main">
-              <a:graphicData uri="http://schemas.openxmlformats.org/drawingml/2006/picture">
-                <pic:pic xmlns:pic="http://schemas.openxmlformats.org/drawingml/2006/picture">
-                  <pic:nvPicPr>
-                    <pic:cNvPr id="11" name="Picture 11" descr="A screenshot of a computer&#10;&#10;Description automatically generated with medium confidence"/>
-                    <pic:cNvPicPr/>
-                  </pic:nvPicPr>
-                  <pic:blipFill>
-                    <a:blip r:embed="rId24"/>
-                    <a:stretch>
-                      <a:fillRect/>
-                    </a:stretch>
-                  </pic:blipFill>
-                  <pic:spPr>
-                    <a:xfrm>
-                      <a:off x="0" y="0"/>
-                      <a:ext cx="4534293" cy="2362405"/>
-                    </a:xfrm>
-                    <a:prstGeom prst="rect">
-                      <a:avLst/>
-                    </a:prstGeom>
-                  </pic:spPr>
-                </pic:pic>
-              </a:graphicData>
-            </a:graphic>
-          </wp:inline>
-        </w:drawing>
-      </w:r>
-    </w:p>
-    <w:p>
-      <w:pPr>
-        <w:pStyle w:val="ListParagraph"/>
-        <w:numPr>
-          <w:ilvl w:val="0"/>
-          <w:numId w:val="16"/>
-        </w:numPr>
-        <w:spacing w:line="240" w:lineRule="auto"/>
-        <w:rPr>
-          <w:lang w:val="de-DE"/>
-        </w:rPr>
-      </w:pPr>
-      <w:r>
-        <w:rPr>
-          <w:noProof/>
-          <w:lang w:val="de-DE"/>
-        </w:rPr>
-        <w:drawing>
-          <wp:inline distT="0" distB="0" distL="0" distR="0" wp14:anchorId="7E51CAF5" wp14:editId="22E4098C">
-            <wp:extent cx="5113463" cy="2994920"/>
-            <wp:effectExtent l="0" t="0" r="0" b="0"/>
-            <wp:docPr id="12" name="Picture 12"/>
-            <wp:cNvGraphicFramePr>
-              <a:graphicFrameLocks xmlns:a="http://schemas.openxmlformats.org/drawingml/2006/main" noChangeAspect="1"/>
-            </wp:cNvGraphicFramePr>
-            <a:graphic xmlns:a="http://schemas.openxmlformats.org/drawingml/2006/main">
-              <a:graphicData uri="http://schemas.openxmlformats.org/drawingml/2006/picture">
-                <pic:pic xmlns:pic="http://schemas.openxmlformats.org/drawingml/2006/picture">
-                  <pic:nvPicPr>
-                    <pic:cNvPr id="1" name=""/>
-                    <pic:cNvPicPr/>
-                  </pic:nvPicPr>
-                  <pic:blipFill>
-                    <a:blip r:embed="rId25"/>
-                    <a:stretch>
-                      <a:fillRect/>
-                    </a:stretch>
-                  </pic:blipFill>
-                  <pic:spPr>
-                    <a:xfrm>
-                      <a:off x="0" y="0"/>
                       <a:ext cx="5113463" cy="2994920"/>
                     </a:xfrm>
                     <a:prstGeom prst="rect">
@@ -5849,7 +6442,7 @@
                     <pic:cNvPicPr/>
                   </pic:nvPicPr>
                   <pic:blipFill>
-                    <a:blip r:embed="rId26"/>
+                    <a:blip r:embed="rId23"/>
                     <a:stretch>
                       <a:fillRect/>
                     </a:stretch>
@@ -5903,7 +6496,7 @@
                     <pic:cNvPicPr/>
                   </pic:nvPicPr>
                   <pic:blipFill>
-                    <a:blip r:embed="rId27"/>
+                    <a:blip r:embed="rId24"/>
                     <a:stretch>
                       <a:fillRect/>
                     </a:stretch>
@@ -5958,7 +6551,7 @@
                     <pic:cNvPicPr/>
                   </pic:nvPicPr>
                   <pic:blipFill>
-                    <a:blip r:embed="rId28"/>
+                    <a:blip r:embed="rId25"/>
                     <a:stretch>
                       <a:fillRect/>
                     </a:stretch>
@@ -6013,7 +6606,7 @@
                     <pic:cNvPicPr/>
                   </pic:nvPicPr>
                   <pic:blipFill>
-                    <a:blip r:embed="rId29"/>
+                    <a:blip r:embed="rId26"/>
                     <a:stretch>
                       <a:fillRect/>
                     </a:stretch>
@@ -6060,7 +6653,7 @@
                     <pic:cNvPicPr/>
                   </pic:nvPicPr>
                   <pic:blipFill>
-                    <a:blip r:embed="rId30"/>
+                    <a:blip r:embed="rId27"/>
                     <a:stretch>
                       <a:fillRect/>
                     </a:stretch>
@@ -6136,6 +6729,7 @@
       </w:r>
       <w:r>
         <w:rPr>
+          <w:noProof/>
           <w:lang w:val="de-DE"/>
         </w:rPr>
         <w:drawing>
@@ -6154,7 +6748,7 @@
                     <pic:cNvPicPr/>
                   </pic:nvPicPr>
                   <pic:blipFill>
-                    <a:blip r:embed="rId31"/>
+                    <a:blip r:embed="rId28"/>
                     <a:stretch>
                       <a:fillRect/>
                     </a:stretch>
@@ -6200,7 +6794,7 @@
                     <pic:cNvPicPr/>
                   </pic:nvPicPr>
                   <pic:blipFill>
-                    <a:blip r:embed="rId32"/>
+                    <a:blip r:embed="rId29"/>
                     <a:stretch>
                       <a:fillRect/>
                     </a:stretch>
@@ -6247,7 +6841,7 @@
                     <pic:cNvPicPr/>
                   </pic:nvPicPr>
                   <pic:blipFill>
-                    <a:blip r:embed="rId33"/>
+                    <a:blip r:embed="rId30"/>
                     <a:stretch>
                       <a:fillRect/>
                     </a:stretch>
@@ -6293,7 +6887,7 @@
                     <pic:cNvPicPr/>
                   </pic:nvPicPr>
                   <pic:blipFill>
-                    <a:blip r:embed="rId34"/>
+                    <a:blip r:embed="rId31"/>
                     <a:stretch>
                       <a:fillRect/>
                     </a:stretch>
@@ -6335,6 +6929,7 @@
       </w:r>
       <w:r>
         <w:rPr>
+          <w:noProof/>
           <w:lang w:val="de-DE"/>
         </w:rPr>
         <w:drawing>
@@ -6353,7 +6948,7 @@
                     <pic:cNvPicPr/>
                   </pic:nvPicPr>
                   <pic:blipFill>
-                    <a:blip r:embed="rId35"/>
+                    <a:blip r:embed="rId32"/>
                     <a:stretch>
                       <a:fillRect/>
                     </a:stretch>
@@ -6383,6 +6978,7 @@
       </w:pPr>
       <w:r>
         <w:rPr>
+          <w:noProof/>
           <w:lang w:val="de-DE"/>
         </w:rPr>
         <w:lastRenderedPageBreak/>
@@ -6402,7 +6998,7 @@
                     <pic:cNvPicPr/>
                   </pic:nvPicPr>
                   <pic:blipFill>
-                    <a:blip r:embed="rId36"/>
+                    <a:blip r:embed="rId33"/>
                     <a:stretch>
                       <a:fillRect/>
                     </a:stretch>
@@ -6432,6 +7028,7 @@
       </w:pPr>
       <w:r>
         <w:rPr>
+          <w:noProof/>
           <w:lang w:val="de-DE"/>
         </w:rPr>
         <w:drawing>
@@ -6450,7 +7047,7 @@
                     <pic:cNvPicPr/>
                   </pic:nvPicPr>
                   <pic:blipFill>
-                    <a:blip r:embed="rId37"/>
+                    <a:blip r:embed="rId34"/>
                     <a:stretch>
                       <a:fillRect/>
                     </a:stretch>
@@ -6478,6 +7075,7 @@
       </w:r>
       <w:r>
         <w:rPr>
+          <w:noProof/>
           <w:lang w:val="de-DE"/>
         </w:rPr>
         <w:drawing>
@@ -6496,7 +7094,7 @@
                     <pic:cNvPicPr/>
                   </pic:nvPicPr>
                   <pic:blipFill>
-                    <a:blip r:embed="rId38"/>
+                    <a:blip r:embed="rId35"/>
                     <a:stretch>
                       <a:fillRect/>
                     </a:stretch>
@@ -6557,7 +7155,7 @@
                     <pic:cNvPicPr/>
                   </pic:nvPicPr>
                   <pic:blipFill>
-                    <a:blip r:embed="rId39"/>
+                    <a:blip r:embed="rId36"/>
                     <a:stretch>
                       <a:fillRect/>
                     </a:stretch>
@@ -6603,7 +7201,7 @@
                     <pic:cNvPicPr/>
                   </pic:nvPicPr>
                   <pic:blipFill>
-                    <a:blip r:embed="rId40"/>
+                    <a:blip r:embed="rId37"/>
                     <a:stretch>
                       <a:fillRect/>
                     </a:stretch>
@@ -6650,7 +7248,7 @@
                     <pic:cNvPicPr/>
                   </pic:nvPicPr>
                   <pic:blipFill>
-                    <a:blip r:embed="rId41"/>
+                    <a:blip r:embed="rId38"/>
                     <a:stretch>
                       <a:fillRect/>
                     </a:stretch>
@@ -6696,7 +7294,7 @@
                     <pic:cNvPicPr/>
                   </pic:nvPicPr>
                   <pic:blipFill>
-                    <a:blip r:embed="rId42"/>
+                    <a:blip r:embed="rId39"/>
                     <a:stretch>
                       <a:fillRect/>
                     </a:stretch>
@@ -6750,7 +7348,7 @@
                     <pic:cNvPicPr/>
                   </pic:nvPicPr>
                   <pic:blipFill>
-                    <a:blip r:embed="rId43"/>
+                    <a:blip r:embed="rId40"/>
                     <a:stretch>
                       <a:fillRect/>
                     </a:stretch>
@@ -6811,7 +7409,7 @@
                     <pic:cNvPicPr/>
                   </pic:nvPicPr>
                   <pic:blipFill>
-                    <a:blip r:embed="rId44"/>
+                    <a:blip r:embed="rId41"/>
                     <a:stretch>
                       <a:fillRect/>
                     </a:stretch>
@@ -6865,7 +7463,7 @@
                     <pic:cNvPicPr/>
                   </pic:nvPicPr>
                   <pic:blipFill>
-                    <a:blip r:embed="rId45"/>
+                    <a:blip r:embed="rId42"/>
                     <a:stretch>
                       <a:fillRect/>
                     </a:stretch>
@@ -8566,6 +9164,95 @@
       <w:rPr>
         <w:rFonts w:ascii="Wingdings" w:eastAsia="Wingdings" w:hAnsi="Wingdings" w:cs="Wingdings" w:hint="default"/>
       </w:rPr>
+    </w:lvl>
+  </w:abstractNum>
+  <w:abstractNum w:abstractNumId="17" w15:restartNumberingAfterBreak="0">
+    <w:nsid w:val="7EAB4867"/>
+    <w:multiLevelType w:val="hybridMultilevel"/>
+    <w:tmpl w:val="4BC88F12"/>
+    <w:lvl w:ilvl="0" w:tplc="0409000F">
+      <w:start w:val="1"/>
+      <w:numFmt w:val="decimal"/>
+      <w:lvlText w:val="%1."/>
+      <w:lvlJc w:val="left"/>
+      <w:pPr>
+        <w:ind w:left="720" w:hanging="360"/>
+      </w:pPr>
+      <w:rPr>
+        <w:rFonts w:hint="default"/>
+      </w:rPr>
+    </w:lvl>
+    <w:lvl w:ilvl="1" w:tplc="04090019" w:tentative="1">
+      <w:start w:val="1"/>
+      <w:numFmt w:val="lowerLetter"/>
+      <w:lvlText w:val="%2."/>
+      <w:lvlJc w:val="left"/>
+      <w:pPr>
+        <w:ind w:left="1440" w:hanging="360"/>
+      </w:pPr>
+    </w:lvl>
+    <w:lvl w:ilvl="2" w:tplc="0409001B" w:tentative="1">
+      <w:start w:val="1"/>
+      <w:numFmt w:val="lowerRoman"/>
+      <w:lvlText w:val="%3."/>
+      <w:lvlJc w:val="right"/>
+      <w:pPr>
+        <w:ind w:left="2160" w:hanging="180"/>
+      </w:pPr>
+    </w:lvl>
+    <w:lvl w:ilvl="3" w:tplc="0409000F" w:tentative="1">
+      <w:start w:val="1"/>
+      <w:numFmt w:val="decimal"/>
+      <w:lvlText w:val="%4."/>
+      <w:lvlJc w:val="left"/>
+      <w:pPr>
+        <w:ind w:left="2880" w:hanging="360"/>
+      </w:pPr>
+    </w:lvl>
+    <w:lvl w:ilvl="4" w:tplc="04090019" w:tentative="1">
+      <w:start w:val="1"/>
+      <w:numFmt w:val="lowerLetter"/>
+      <w:lvlText w:val="%5."/>
+      <w:lvlJc w:val="left"/>
+      <w:pPr>
+        <w:ind w:left="3600" w:hanging="360"/>
+      </w:pPr>
+    </w:lvl>
+    <w:lvl w:ilvl="5" w:tplc="0409001B" w:tentative="1">
+      <w:start w:val="1"/>
+      <w:numFmt w:val="lowerRoman"/>
+      <w:lvlText w:val="%6."/>
+      <w:lvlJc w:val="right"/>
+      <w:pPr>
+        <w:ind w:left="4320" w:hanging="180"/>
+      </w:pPr>
+    </w:lvl>
+    <w:lvl w:ilvl="6" w:tplc="0409000F" w:tentative="1">
+      <w:start w:val="1"/>
+      <w:numFmt w:val="decimal"/>
+      <w:lvlText w:val="%7."/>
+      <w:lvlJc w:val="left"/>
+      <w:pPr>
+        <w:ind w:left="5040" w:hanging="360"/>
+      </w:pPr>
+    </w:lvl>
+    <w:lvl w:ilvl="7" w:tplc="04090019" w:tentative="1">
+      <w:start w:val="1"/>
+      <w:numFmt w:val="lowerLetter"/>
+      <w:lvlText w:val="%8."/>
+      <w:lvlJc w:val="left"/>
+      <w:pPr>
+        <w:ind w:left="5760" w:hanging="360"/>
+      </w:pPr>
+    </w:lvl>
+    <w:lvl w:ilvl="8" w:tplc="0409001B" w:tentative="1">
+      <w:start w:val="1"/>
+      <w:numFmt w:val="lowerRoman"/>
+      <w:lvlText w:val="%9."/>
+      <w:lvlJc w:val="right"/>
+      <w:pPr>
+        <w:ind w:left="6480" w:hanging="180"/>
+      </w:pPr>
     </w:lvl>
   </w:abstractNum>
   <w:num w:numId="1" w16cid:durableId="1710252545">
@@ -8618,6 +9305,9 @@
   </w:num>
   <w:num w:numId="17" w16cid:durableId="785737960">
     <w:abstractNumId w:val="12"/>
+  </w:num>
+  <w:num w:numId="18" w16cid:durableId="1361511484">
+    <w:abstractNumId w:val="17"/>
   </w:num>
 </w:numbering>
 </file>

</xml_diff>

<commit_message>
Task2 from milestone 4. Adding security mesurements to prevent SQL injection and html attack
</commit_message>
<xml_diff>
--- a/Dossier.docx
+++ b/Dossier.docx
@@ -22,11 +22,19 @@
           <w:b/>
         </w:rPr>
       </w:pPr>
+      <w:proofErr w:type="gramStart"/>
       <w:r>
         <w:rPr>
           <w:b/>
         </w:rPr>
-        <w:t xml:space="preserve">Autoren : </w:t>
+        <w:t>Autoren :</w:t>
+      </w:r>
+      <w:proofErr w:type="gramEnd"/>
+      <w:r>
+        <w:rPr>
+          <w:b/>
+        </w:rPr>
+        <w:t xml:space="preserve"> </w:t>
       </w:r>
     </w:p>
     <w:p>
@@ -836,8 +844,16 @@
         <w:rPr>
           <w:b/>
         </w:rPr>
-        <w:t>Anfrage-Header :</w:t>
-      </w:r>
+        <w:t>Anfrage-</w:t>
+      </w:r>
+      <w:proofErr w:type="gramStart"/>
+      <w:r>
+        <w:rPr>
+          <w:b/>
+        </w:rPr>
+        <w:t>Header :</w:t>
+      </w:r>
+      <w:proofErr w:type="gramEnd"/>
     </w:p>
     <w:p>
       <w:r>
@@ -915,8 +931,16 @@
         <w:rPr>
           <w:b/>
         </w:rPr>
-        <w:t>5 Attributen des Anfrage-Headers :</w:t>
-      </w:r>
+        <w:t>5 Attributen des Anfrage-</w:t>
+      </w:r>
+      <w:proofErr w:type="gramStart"/>
+      <w:r>
+        <w:rPr>
+          <w:b/>
+        </w:rPr>
+        <w:t>Headers :</w:t>
+      </w:r>
+      <w:proofErr w:type="gramEnd"/>
     </w:p>
     <w:p>
       <w:pPr>
@@ -929,6 +953,7 @@
           <w:lang w:val="de-DE"/>
         </w:rPr>
       </w:pPr>
+      <w:proofErr w:type="gramStart"/>
       <w:r>
         <w:rPr>
           <w:b/>
@@ -936,6 +961,7 @@
         </w:rPr>
         <w:t>Accept :</w:t>
       </w:r>
+      <w:proofErr w:type="gramEnd"/>
       <w:r>
         <w:rPr>
           <w:lang w:val="de-DE"/>
@@ -956,16 +982,40 @@
           <w:b/>
           <w:lang w:val="de-DE"/>
         </w:rPr>
-        <w:t xml:space="preserve">Cache-Control : </w:t>
-      </w:r>
-      <w:r>
-        <w:rPr>
+        <w:t>Cache-</w:t>
+      </w:r>
+      <w:proofErr w:type="gramStart"/>
+      <w:r>
+        <w:rPr>
+          <w:b/>
           <w:lang w:val="de-DE"/>
         </w:rPr>
+        <w:t>Control :</w:t>
+      </w:r>
+      <w:proofErr w:type="gramEnd"/>
+      <w:r>
+        <w:rPr>
+          <w:b/>
+          <w:lang w:val="de-DE"/>
+        </w:rPr>
+        <w:t xml:space="preserve"> </w:t>
+      </w:r>
+      <w:r>
+        <w:rPr>
+          <w:lang w:val="de-DE"/>
+        </w:rPr>
         <w:t xml:space="preserve">bestimmt das Caching-Verhalten des Browsers und beinhaltet einzelne Direktiven für die Steurung des Caches. </w:t>
       </w:r>
       <w:r>
-        <w:t>Z.B. hier max-age = 0.</w:t>
+        <w:t xml:space="preserve">Z.B. hier </w:t>
+      </w:r>
+      <w:proofErr w:type="gramStart"/>
+      <w:r>
+        <w:t>max-age</w:t>
+      </w:r>
+      <w:proofErr w:type="gramEnd"/>
+      <w:r>
+        <w:t xml:space="preserve"> = 0.</w:t>
       </w:r>
     </w:p>
     <w:p>
@@ -979,12 +1029,21 @@
           <w:lang w:val="de-DE"/>
         </w:rPr>
       </w:pPr>
+      <w:proofErr w:type="gramStart"/>
       <w:r>
         <w:rPr>
           <w:b/>
           <w:lang w:val="de-DE"/>
         </w:rPr>
-        <w:t xml:space="preserve">Connection : </w:t>
+        <w:t>Connection :</w:t>
+      </w:r>
+      <w:proofErr w:type="gramEnd"/>
+      <w:r>
+        <w:rPr>
+          <w:b/>
+          <w:lang w:val="de-DE"/>
+        </w:rPr>
+        <w:t xml:space="preserve"> </w:t>
       </w:r>
       <w:r>
         <w:rPr>
@@ -1006,6 +1065,7 @@
           <w:lang w:val="de-DE"/>
         </w:rPr>
       </w:pPr>
+      <w:proofErr w:type="gramStart"/>
       <w:r>
         <w:rPr>
           <w:b/>
@@ -1013,6 +1073,7 @@
         </w:rPr>
         <w:t>Cookie :</w:t>
       </w:r>
+      <w:proofErr w:type="gramEnd"/>
       <w:r>
         <w:rPr>
           <w:lang w:val="de-DE"/>
@@ -1048,24 +1109,52 @@
           <w:lang w:val="de-DE"/>
         </w:rPr>
       </w:pPr>
+      <w:proofErr w:type="gramStart"/>
       <w:r>
         <w:rPr>
           <w:b/>
           <w:lang w:val="de-DE"/>
         </w:rPr>
-        <w:t xml:space="preserve">Host : </w:t>
-      </w:r>
-      <w:r>
-        <w:rPr>
+        <w:t>Host :</w:t>
+      </w:r>
+      <w:proofErr w:type="gramEnd"/>
+      <w:r>
+        <w:rPr>
+          <w:b/>
           <w:lang w:val="de-DE"/>
         </w:rPr>
-        <w:t>Host gibt den Host und die Portnummer des Servers an, an den die Anfrage gesendet wird. Wenn es keine Portnummer steht, wird die Default-Portnummer verwendet(HTTP : 80).</w:t>
+        <w:t xml:space="preserve"> </w:t>
+      </w:r>
+      <w:r>
+        <w:rPr>
+          <w:lang w:val="de-DE"/>
+        </w:rPr>
+        <w:t xml:space="preserve">Host gibt den Host und die Portnummer des Servers an, an den die Anfrage gesendet wird. Wenn es keine Portnummer steht, wird die Default-Portnummer </w:t>
+      </w:r>
+      <w:proofErr w:type="gramStart"/>
+      <w:r>
+        <w:rPr>
+          <w:lang w:val="de-DE"/>
+        </w:rPr>
+        <w:t>verwendet(</w:t>
+      </w:r>
+      <w:proofErr w:type="gramEnd"/>
+      <w:r>
+        <w:rPr>
+          <w:lang w:val="de-DE"/>
+        </w:rPr>
+        <w:t>HTTP : 80).</w:t>
       </w:r>
     </w:p>
     <w:p>
       <w:r>
-        <w:t>Antwort-Header :</w:t>
-      </w:r>
+        <w:t>Antwort-</w:t>
+      </w:r>
+      <w:proofErr w:type="gramStart"/>
+      <w:r>
+        <w:t>Header :</w:t>
+      </w:r>
+      <w:proofErr w:type="gramEnd"/>
     </w:p>
     <w:p>
       <w:r>
@@ -1147,8 +1236,16 @@
         <w:rPr>
           <w:b/>
         </w:rPr>
-        <w:t>5 Attributen des Antwort-Headers :</w:t>
-      </w:r>
+        <w:t>5 Attributen des Antwort-</w:t>
+      </w:r>
+      <w:proofErr w:type="gramStart"/>
+      <w:r>
+        <w:rPr>
+          <w:b/>
+        </w:rPr>
+        <w:t>Headers :</w:t>
+      </w:r>
+      <w:proofErr w:type="gramEnd"/>
     </w:p>
     <w:p>
       <w:pPr>
@@ -1163,8 +1260,17 @@
           <w:b/>
           <w:lang w:val="de-DE"/>
         </w:rPr>
-        <w:t>Cache-Control :</w:t>
-      </w:r>
+        <w:t>Cache-</w:t>
+      </w:r>
+      <w:proofErr w:type="gramStart"/>
+      <w:r>
+        <w:rPr>
+          <w:b/>
+          <w:lang w:val="de-DE"/>
+        </w:rPr>
+        <w:t>Control :</w:t>
+      </w:r>
+      <w:proofErr w:type="gramEnd"/>
       <w:r>
         <w:rPr>
           <w:lang w:val="de-DE"/>
@@ -1186,6 +1292,7 @@
           <w:lang w:val="de-DE"/>
         </w:rPr>
       </w:pPr>
+      <w:proofErr w:type="gramStart"/>
       <w:r>
         <w:rPr>
           <w:b/>
@@ -1193,6 +1300,7 @@
         </w:rPr>
         <w:t>Connection :</w:t>
       </w:r>
+      <w:proofErr w:type="gramEnd"/>
       <w:r>
         <w:rPr>
           <w:lang w:val="de-DE"/>
@@ -1224,8 +1332,17 @@
           <w:b/>
           <w:lang w:val="de-DE"/>
         </w:rPr>
-        <w:t>Content-Language :</w:t>
-      </w:r>
+        <w:t>Content-</w:t>
+      </w:r>
+      <w:proofErr w:type="gramStart"/>
+      <w:r>
+        <w:rPr>
+          <w:b/>
+          <w:lang w:val="de-DE"/>
+        </w:rPr>
+        <w:t>Language :</w:t>
+      </w:r>
+      <w:proofErr w:type="gramEnd"/>
       <w:r>
         <w:rPr>
           <w:lang w:val="de-DE"/>
@@ -1249,7 +1366,23 @@
           <w:b/>
           <w:lang w:val="de-DE"/>
         </w:rPr>
-        <w:t xml:space="preserve">Content-Type : </w:t>
+        <w:t>Content-</w:t>
+      </w:r>
+      <w:proofErr w:type="gramStart"/>
+      <w:r>
+        <w:rPr>
+          <w:b/>
+          <w:lang w:val="de-DE"/>
+        </w:rPr>
+        <w:t>Type :</w:t>
+      </w:r>
+      <w:proofErr w:type="gramEnd"/>
+      <w:r>
+        <w:rPr>
+          <w:b/>
+          <w:lang w:val="de-DE"/>
+        </w:rPr>
+        <w:t xml:space="preserve"> </w:t>
       </w:r>
       <w:r>
         <w:rPr>
@@ -1269,6 +1402,7 @@
           <w:lang w:val="de-DE"/>
         </w:rPr>
       </w:pPr>
+      <w:proofErr w:type="gramStart"/>
       <w:r>
         <w:rPr>
           <w:b/>
@@ -1277,6 +1411,7 @@
         <w:lastRenderedPageBreak/>
         <w:t>Date :</w:t>
       </w:r>
+      <w:proofErr w:type="gramEnd"/>
       <w:r>
         <w:rPr>
           <w:lang w:val="de-DE"/>
@@ -1309,8 +1444,16 @@
         <w:rPr>
           <w:b/>
         </w:rPr>
-        <w:t>Anfrage-Header :</w:t>
-      </w:r>
+        <w:t>Anfrage-</w:t>
+      </w:r>
+      <w:proofErr w:type="gramStart"/>
+      <w:r>
+        <w:rPr>
+          <w:b/>
+        </w:rPr>
+        <w:t>Header :</w:t>
+      </w:r>
+      <w:proofErr w:type="gramEnd"/>
       <w:r>
         <w:t xml:space="preserve"> </w:t>
       </w:r>
@@ -1391,8 +1534,17 @@
           <w:b/>
           <w:u w:val="single"/>
         </w:rPr>
-        <w:t>5 Attributen des Anfrage-Headers :</w:t>
-      </w:r>
+        <w:t>5 Attributen des Anfrage-</w:t>
+      </w:r>
+      <w:proofErr w:type="gramStart"/>
+      <w:r>
+        <w:rPr>
+          <w:b/>
+          <w:u w:val="single"/>
+        </w:rPr>
+        <w:t>Headers :</w:t>
+      </w:r>
+      <w:proofErr w:type="gramEnd"/>
     </w:p>
     <w:p>
       <w:pPr>
@@ -1405,6 +1557,7 @@
           <w:lang w:val="de-DE"/>
         </w:rPr>
       </w:pPr>
+      <w:proofErr w:type="gramStart"/>
       <w:r>
         <w:rPr>
           <w:b/>
@@ -1412,6 +1565,7 @@
         </w:rPr>
         <w:t>Accept :</w:t>
       </w:r>
+      <w:proofErr w:type="gramEnd"/>
       <w:r>
         <w:rPr>
           <w:lang w:val="de-DE"/>
@@ -1435,8 +1589,17 @@
           <w:b/>
           <w:lang w:val="de-DE"/>
         </w:rPr>
-        <w:t>Accept-Encoding :</w:t>
-      </w:r>
+        <w:t>Accept-</w:t>
+      </w:r>
+      <w:proofErr w:type="gramStart"/>
+      <w:r>
+        <w:rPr>
+          <w:b/>
+          <w:lang w:val="de-DE"/>
+        </w:rPr>
+        <w:t>Encoding :</w:t>
+      </w:r>
+      <w:proofErr w:type="gramEnd"/>
       <w:r>
         <w:rPr>
           <w:lang w:val="de-DE"/>
@@ -1461,7 +1624,23 @@
           <w:b/>
           <w:lang w:val="de-DE"/>
         </w:rPr>
-        <w:t xml:space="preserve">Accept-Language : </w:t>
+        <w:t>Accept-</w:t>
+      </w:r>
+      <w:proofErr w:type="gramStart"/>
+      <w:r>
+        <w:rPr>
+          <w:b/>
+          <w:lang w:val="de-DE"/>
+        </w:rPr>
+        <w:t>Language :</w:t>
+      </w:r>
+      <w:proofErr w:type="gramEnd"/>
+      <w:r>
+        <w:rPr>
+          <w:b/>
+          <w:lang w:val="de-DE"/>
+        </w:rPr>
+        <w:t xml:space="preserve"> </w:t>
       </w:r>
       <w:r>
         <w:rPr>
@@ -1508,16 +1687,33 @@
           <w:b/>
           <w:lang w:val="de-DE"/>
         </w:rPr>
-        <w:t>Cache-Control :</w:t>
-      </w:r>
-      <w:r>
-        <w:rPr>
+        <w:t>Cache-</w:t>
+      </w:r>
+      <w:proofErr w:type="gramStart"/>
+      <w:r>
+        <w:rPr>
+          <w:b/>
           <w:lang w:val="de-DE"/>
         </w:rPr>
+        <w:t>Control :</w:t>
+      </w:r>
+      <w:proofErr w:type="gramEnd"/>
+      <w:r>
+        <w:rPr>
+          <w:lang w:val="de-DE"/>
+        </w:rPr>
         <w:t xml:space="preserve"> bestimmt das Caching-Verhalten des Browsers und beinhaltet einzelne Direktiven für die Steurung des Caches. </w:t>
       </w:r>
       <w:r>
-        <w:t>Z.B. hier max-age = 0.</w:t>
+        <w:t xml:space="preserve">Z.B. hier </w:t>
+      </w:r>
+      <w:proofErr w:type="gramStart"/>
+      <w:r>
+        <w:t>max-age</w:t>
+      </w:r>
+      <w:proofErr w:type="gramEnd"/>
+      <w:r>
+        <w:t xml:space="preserve"> = 0.</w:t>
       </w:r>
     </w:p>
     <w:p>
@@ -1536,8 +1732,17 @@
           <w:b/>
           <w:lang w:val="de-DE"/>
         </w:rPr>
-        <w:t>User-Agent :</w:t>
-      </w:r>
+        <w:t>User-</w:t>
+      </w:r>
+      <w:proofErr w:type="gramStart"/>
+      <w:r>
+        <w:rPr>
+          <w:b/>
+          <w:lang w:val="de-DE"/>
+        </w:rPr>
+        <w:t>Agent :</w:t>
+      </w:r>
+      <w:proofErr w:type="gramEnd"/>
       <w:r>
         <w:rPr>
           <w:lang w:val="de-DE"/>
@@ -1564,8 +1769,16 @@
         <w:rPr>
           <w:b/>
         </w:rPr>
-        <w:t>Request-Body :</w:t>
-      </w:r>
+        <w:t>Request-</w:t>
+      </w:r>
+      <w:proofErr w:type="gramStart"/>
+      <w:r>
+        <w:rPr>
+          <w:b/>
+        </w:rPr>
+        <w:t>Body :</w:t>
+      </w:r>
+      <w:proofErr w:type="gramEnd"/>
     </w:p>
     <w:p>
       <w:r>
@@ -4138,7 +4351,27 @@
           <w:szCs w:val="22"/>
           <w:lang w:val="de-DE"/>
         </w:rPr>
-        <w:t xml:space="preserve"> ist ein Array welches alle Parameter aus der vom Besucher aufgerufenen URL enthält. Lautet die aufgerufene URL etwa </w:t>
+        <w:t xml:space="preserve"> ist ein </w:t>
+      </w:r>
+      <w:proofErr w:type="gramStart"/>
+      <w:r>
+        <w:rPr>
+          <w:rFonts w:asciiTheme="minorHAnsi" w:hAnsiTheme="minorHAnsi" w:cstheme="minorHAnsi"/>
+          <w:sz w:val="22"/>
+          <w:szCs w:val="22"/>
+          <w:lang w:val="de-DE"/>
+        </w:rPr>
+        <w:t>Array</w:t>
+      </w:r>
+      <w:proofErr w:type="gramEnd"/>
+      <w:r>
+        <w:rPr>
+          <w:rFonts w:asciiTheme="minorHAnsi" w:hAnsiTheme="minorHAnsi" w:cstheme="minorHAnsi"/>
+          <w:sz w:val="22"/>
+          <w:szCs w:val="22"/>
+          <w:lang w:val="de-DE"/>
+        </w:rPr>
+        <w:t xml:space="preserve"> welches alle Parameter aus der vom Besucher aufgerufenen URL enthält. Lautet die aufgerufene URL etwa </w:t>
       </w:r>
       <w:r>
         <w:rPr>
@@ -4243,6 +4476,7 @@
         </w:rPr>
         <w:t xml:space="preserve">Entsprechend wäre das $_GET-Array identisch mit </w:t>
       </w:r>
+      <w:proofErr w:type="gramStart"/>
       <w:r>
         <w:rPr>
           <w:rFonts w:eastAsia="Times New Roman" w:cstheme="minorHAnsi"/>
@@ -4250,7 +4484,17 @@
           <w:iCs/>
           <w:lang w:val="de-DE"/>
         </w:rPr>
-        <w:t>array('page' =&gt; 'article', 'id' =&gt; '1015', 'design' =&gt; 'normal')</w:t>
+        <w:t>array(</w:t>
+      </w:r>
+      <w:proofErr w:type="gramEnd"/>
+      <w:r>
+        <w:rPr>
+          <w:rFonts w:eastAsia="Times New Roman" w:cstheme="minorHAnsi"/>
+          <w:i/>
+          <w:iCs/>
+          <w:lang w:val="de-DE"/>
+        </w:rPr>
+        <w:t>'page' =&gt; 'article', 'id' =&gt; '1015', 'design' =&gt; 'normal')</w:t>
       </w:r>
       <w:r>
         <w:rPr>
@@ -5587,6 +5831,7 @@
       </w:pPr>
       <w:r>
         <w:rPr>
+          <w:noProof/>
           <w:lang w:val="de-DE"/>
         </w:rPr>
         <w:lastRenderedPageBreak/>
@@ -6811,6 +7056,369 @@
         </w:drawing>
       </w:r>
     </w:p>
+    <w:p>
+      <w:pPr>
+        <w:pStyle w:val="Heading2"/>
+        <w:rPr>
+          <w:rStyle w:val="Heading2Char"/>
+          <w:b/>
+        </w:rPr>
+      </w:pPr>
+      <w:r>
+        <w:rPr>
+          <w:rStyle w:val="Heading2Char"/>
+          <w:b/>
+        </w:rPr>
+        <w:t xml:space="preserve">Meilenstein </w:t>
+      </w:r>
+      <w:r>
+        <w:rPr>
+          <w:rStyle w:val="Heading2Char"/>
+          <w:b/>
+        </w:rPr>
+        <w:t>4</w:t>
+      </w:r>
+    </w:p>
+    <w:p>
+      <w:pPr>
+        <w:pStyle w:val="Heading3"/>
+        <w:rPr>
+          <w:rStyle w:val="Heading3Char"/>
+          <w:b/>
+          <w:lang w:val="de-DE"/>
+        </w:rPr>
+      </w:pPr>
+      <w:r>
+        <w:rPr>
+          <w:rStyle w:val="Heading3Char"/>
+          <w:b/>
+          <w:lang w:val="de-DE"/>
+        </w:rPr>
+        <w:t xml:space="preserve">Aufgabe </w:t>
+      </w:r>
+      <w:r>
+        <w:rPr>
+          <w:rStyle w:val="Heading3Char"/>
+          <w:b/>
+          <w:lang w:val="de-DE"/>
+        </w:rPr>
+        <w:t>2</w:t>
+      </w:r>
+    </w:p>
+    <w:p>
+      <w:pPr>
+        <w:rPr>
+          <w:lang w:val="de-DE"/>
+        </w:rPr>
+      </w:pPr>
+      <w:r>
+        <w:rPr>
+          <w:lang w:val="de-DE"/>
+        </w:rPr>
+        <w:t>3.1</w:t>
+      </w:r>
+      <w:r>
+        <w:t xml:space="preserve"> </w:t>
+      </w:r>
+      <w:proofErr w:type="gramStart"/>
+      <w:r>
+        <w:t>htmlspecialchars</w:t>
+      </w:r>
+      <w:r>
+        <w:t>(</w:t>
+      </w:r>
+      <w:proofErr w:type="gramEnd"/>
+      <w:r>
+        <w:t>…)</w:t>
+      </w:r>
+      <w:r>
+        <w:rPr>
+          <w:lang w:val="de-DE"/>
+        </w:rPr>
+        <w:drawing>
+          <wp:inline distT="0" distB="0" distL="0" distR="0" wp14:anchorId="3CA7C11C" wp14:editId="0AA836CD">
+            <wp:extent cx="6180356" cy="3101609"/>
+            <wp:effectExtent l="0" t="0" r="0" b="3810"/>
+            <wp:docPr id="10" name="Picture 10" descr="Text&#10;&#10;Description automatically generated"/>
+            <wp:cNvGraphicFramePr>
+              <a:graphicFrameLocks xmlns:a="http://schemas.openxmlformats.org/drawingml/2006/main" noChangeAspect="1"/>
+            </wp:cNvGraphicFramePr>
+            <a:graphic xmlns:a="http://schemas.openxmlformats.org/drawingml/2006/main">
+              <a:graphicData uri="http://schemas.openxmlformats.org/drawingml/2006/picture">
+                <pic:pic xmlns:pic="http://schemas.openxmlformats.org/drawingml/2006/picture">
+                  <pic:nvPicPr>
+                    <pic:cNvPr id="10" name="Picture 10" descr="Text&#10;&#10;Description automatically generated"/>
+                    <pic:cNvPicPr/>
+                  </pic:nvPicPr>
+                  <pic:blipFill>
+                    <a:blip r:embed="rId46"/>
+                    <a:stretch>
+                      <a:fillRect/>
+                    </a:stretch>
+                  </pic:blipFill>
+                  <pic:spPr>
+                    <a:xfrm>
+                      <a:off x="0" y="0"/>
+                      <a:ext cx="6180356" cy="3101609"/>
+                    </a:xfrm>
+                    <a:prstGeom prst="rect">
+                      <a:avLst/>
+                    </a:prstGeom>
+                  </pic:spPr>
+                </pic:pic>
+              </a:graphicData>
+            </a:graphic>
+          </wp:inline>
+        </w:drawing>
+      </w:r>
+      <w:r>
+        <w:rPr>
+          <w:noProof/>
+        </w:rPr>
+        <w:t xml:space="preserve"> </w:t>
+      </w:r>
+      <w:r>
+        <w:rPr>
+          <w:noProof/>
+        </w:rPr>
+        <w:lastRenderedPageBreak/>
+        <w:drawing>
+          <wp:inline distT="0" distB="0" distL="0" distR="0" wp14:anchorId="3FB5D5D2" wp14:editId="2BD4F57A">
+            <wp:extent cx="6645910" cy="2950210"/>
+            <wp:effectExtent l="0" t="0" r="2540" b="2540"/>
+            <wp:docPr id="35" name="Picture 35" descr="Text&#10;&#10;Description automatically generated"/>
+            <wp:cNvGraphicFramePr>
+              <a:graphicFrameLocks xmlns:a="http://schemas.openxmlformats.org/drawingml/2006/main" noChangeAspect="1"/>
+            </wp:cNvGraphicFramePr>
+            <a:graphic xmlns:a="http://schemas.openxmlformats.org/drawingml/2006/main">
+              <a:graphicData uri="http://schemas.openxmlformats.org/drawingml/2006/picture">
+                <pic:pic xmlns:pic="http://schemas.openxmlformats.org/drawingml/2006/picture">
+                  <pic:nvPicPr>
+                    <pic:cNvPr id="35" name="Picture 35" descr="Text&#10;&#10;Description automatically generated"/>
+                    <pic:cNvPicPr/>
+                  </pic:nvPicPr>
+                  <pic:blipFill>
+                    <a:blip r:embed="rId47"/>
+                    <a:stretch>
+                      <a:fillRect/>
+                    </a:stretch>
+                  </pic:blipFill>
+                  <pic:spPr>
+                    <a:xfrm>
+                      <a:off x="0" y="0"/>
+                      <a:ext cx="6645910" cy="2950210"/>
+                    </a:xfrm>
+                    <a:prstGeom prst="rect">
+                      <a:avLst/>
+                    </a:prstGeom>
+                  </pic:spPr>
+                </pic:pic>
+              </a:graphicData>
+            </a:graphic>
+          </wp:inline>
+        </w:drawing>
+      </w:r>
+      <w:r>
+        <w:rPr>
+          <w:lang w:val="de-DE"/>
+        </w:rPr>
+        <w:drawing>
+          <wp:inline distT="0" distB="0" distL="0" distR="0" wp14:anchorId="51499C32" wp14:editId="1B7594E4">
+            <wp:extent cx="6645910" cy="2072005"/>
+            <wp:effectExtent l="0" t="0" r="2540" b="4445"/>
+            <wp:docPr id="34" name="Picture 34" descr="Graphical user interface, text, application&#10;&#10;Description automatically generated"/>
+            <wp:cNvGraphicFramePr>
+              <a:graphicFrameLocks xmlns:a="http://schemas.openxmlformats.org/drawingml/2006/main" noChangeAspect="1"/>
+            </wp:cNvGraphicFramePr>
+            <a:graphic xmlns:a="http://schemas.openxmlformats.org/drawingml/2006/main">
+              <a:graphicData uri="http://schemas.openxmlformats.org/drawingml/2006/picture">
+                <pic:pic xmlns:pic="http://schemas.openxmlformats.org/drawingml/2006/picture">
+                  <pic:nvPicPr>
+                    <pic:cNvPr id="34" name="Picture 34" descr="Graphical user interface, text, application&#10;&#10;Description automatically generated"/>
+                    <pic:cNvPicPr/>
+                  </pic:nvPicPr>
+                  <pic:blipFill>
+                    <a:blip r:embed="rId48"/>
+                    <a:stretch>
+                      <a:fillRect/>
+                    </a:stretch>
+                  </pic:blipFill>
+                  <pic:spPr>
+                    <a:xfrm>
+                      <a:off x="0" y="0"/>
+                      <a:ext cx="6645910" cy="2072005"/>
+                    </a:xfrm>
+                    <a:prstGeom prst="rect">
+                      <a:avLst/>
+                    </a:prstGeom>
+                  </pic:spPr>
+                </pic:pic>
+              </a:graphicData>
+            </a:graphic>
+          </wp:inline>
+        </w:drawing>
+      </w:r>
+    </w:p>
+    <w:p>
+      <w:pPr>
+        <w:rPr>
+          <w:noProof/>
+        </w:rPr>
+      </w:pPr>
+      <w:r>
+        <w:rPr>
+          <w:noProof/>
+        </w:rPr>
+        <w:t>3.2</w:t>
+      </w:r>
+      <w:r>
+        <w:rPr>
+          <w:noProof/>
+        </w:rPr>
+        <w:t xml:space="preserve"> Eigabevalidierung/Whitelists:</w:t>
+      </w:r>
+      <w:r>
+        <w:rPr>
+          <w:noProof/>
+        </w:rPr>
+        <w:t xml:space="preserve"> </w:t>
+      </w:r>
+    </w:p>
+    <w:p>
+      <w:pPr>
+        <w:rPr>
+          <w:lang w:val="de-DE"/>
+        </w:rPr>
+      </w:pPr>
+      <w:r>
+        <w:rPr>
+          <w:lang w:val="de-DE"/>
+        </w:rPr>
+        <w:lastRenderedPageBreak/>
+        <w:drawing>
+          <wp:inline distT="0" distB="0" distL="0" distR="0" wp14:anchorId="7CA3EBC2" wp14:editId="37986B50">
+            <wp:extent cx="6081287" cy="320068"/>
+            <wp:effectExtent l="0" t="0" r="0" b="3810"/>
+            <wp:docPr id="37" name="Picture 37"/>
+            <wp:cNvGraphicFramePr>
+              <a:graphicFrameLocks xmlns:a="http://schemas.openxmlformats.org/drawingml/2006/main" noChangeAspect="1"/>
+            </wp:cNvGraphicFramePr>
+            <a:graphic xmlns:a="http://schemas.openxmlformats.org/drawingml/2006/main">
+              <a:graphicData uri="http://schemas.openxmlformats.org/drawingml/2006/picture">
+                <pic:pic xmlns:pic="http://schemas.openxmlformats.org/drawingml/2006/picture">
+                  <pic:nvPicPr>
+                    <pic:cNvPr id="1" name=""/>
+                    <pic:cNvPicPr/>
+                  </pic:nvPicPr>
+                  <pic:blipFill>
+                    <a:blip r:embed="rId49"/>
+                    <a:stretch>
+                      <a:fillRect/>
+                    </a:stretch>
+                  </pic:blipFill>
+                  <pic:spPr>
+                    <a:xfrm>
+                      <a:off x="0" y="0"/>
+                      <a:ext cx="6081287" cy="320068"/>
+                    </a:xfrm>
+                    <a:prstGeom prst="rect">
+                      <a:avLst/>
+                    </a:prstGeom>
+                  </pic:spPr>
+                </pic:pic>
+              </a:graphicData>
+            </a:graphic>
+          </wp:inline>
+        </w:drawing>
+      </w:r>
+      <w:r>
+        <w:rPr>
+          <w:noProof/>
+        </w:rPr>
+        <w:drawing>
+          <wp:inline distT="0" distB="0" distL="0" distR="0" wp14:anchorId="5A12D9D7" wp14:editId="208A7DD0">
+            <wp:extent cx="6645910" cy="2780030"/>
+            <wp:effectExtent l="0" t="0" r="2540" b="1270"/>
+            <wp:docPr id="36" name="Picture 36" descr="Text&#10;&#10;Description automatically generated"/>
+            <wp:cNvGraphicFramePr>
+              <a:graphicFrameLocks xmlns:a="http://schemas.openxmlformats.org/drawingml/2006/main" noChangeAspect="1"/>
+            </wp:cNvGraphicFramePr>
+            <a:graphic xmlns:a="http://schemas.openxmlformats.org/drawingml/2006/main">
+              <a:graphicData uri="http://schemas.openxmlformats.org/drawingml/2006/picture">
+                <pic:pic xmlns:pic="http://schemas.openxmlformats.org/drawingml/2006/picture">
+                  <pic:nvPicPr>
+                    <pic:cNvPr id="36" name="Picture 36" descr="Text&#10;&#10;Description automatically generated"/>
+                    <pic:cNvPicPr/>
+                  </pic:nvPicPr>
+                  <pic:blipFill>
+                    <a:blip r:embed="rId50"/>
+                    <a:stretch>
+                      <a:fillRect/>
+                    </a:stretch>
+                  </pic:blipFill>
+                  <pic:spPr>
+                    <a:xfrm>
+                      <a:off x="0" y="0"/>
+                      <a:ext cx="6645910" cy="2780030"/>
+                    </a:xfrm>
+                    <a:prstGeom prst="rect">
+                      <a:avLst/>
+                    </a:prstGeom>
+                  </pic:spPr>
+                </pic:pic>
+              </a:graphicData>
+            </a:graphic>
+          </wp:inline>
+        </w:drawing>
+      </w:r>
+      <w:r>
+        <w:rPr>
+          <w:noProof/>
+        </w:rPr>
+        <w:t xml:space="preserve"> </w:t>
+      </w:r>
+      <w:r>
+        <w:rPr>
+          <w:noProof/>
+        </w:rPr>
+        <w:drawing>
+          <wp:inline distT="0" distB="0" distL="0" distR="0" wp14:anchorId="7EA364DF" wp14:editId="108AE82B">
+            <wp:extent cx="6645910" cy="2483485"/>
+            <wp:effectExtent l="0" t="0" r="2540" b="0"/>
+            <wp:docPr id="39" name="Picture 39" descr="Graphical user interface, text, application, email&#10;&#10;Description automatically generated"/>
+            <wp:cNvGraphicFramePr>
+              <a:graphicFrameLocks xmlns:a="http://schemas.openxmlformats.org/drawingml/2006/main" noChangeAspect="1"/>
+            </wp:cNvGraphicFramePr>
+            <a:graphic xmlns:a="http://schemas.openxmlformats.org/drawingml/2006/main">
+              <a:graphicData uri="http://schemas.openxmlformats.org/drawingml/2006/picture">
+                <pic:pic xmlns:pic="http://schemas.openxmlformats.org/drawingml/2006/picture">
+                  <pic:nvPicPr>
+                    <pic:cNvPr id="39" name="Picture 39" descr="Graphical user interface, text, application, email&#10;&#10;Description automatically generated"/>
+                    <pic:cNvPicPr/>
+                  </pic:nvPicPr>
+                  <pic:blipFill>
+                    <a:blip r:embed="rId51"/>
+                    <a:stretch>
+                      <a:fillRect/>
+                    </a:stretch>
+                  </pic:blipFill>
+                  <pic:spPr>
+                    <a:xfrm>
+                      <a:off x="0" y="0"/>
+                      <a:ext cx="6645910" cy="2483485"/>
+                    </a:xfrm>
+                    <a:prstGeom prst="rect">
+                      <a:avLst/>
+                    </a:prstGeom>
+                  </pic:spPr>
+                </pic:pic>
+              </a:graphicData>
+            </a:graphic>
+          </wp:inline>
+        </w:drawing>
+      </w:r>
+    </w:p>
+    <w:p/>
     <w:p>
       <w:pPr>
         <w:spacing w:line="240" w:lineRule="auto"/>

</xml_diff>

<commit_message>
Added restrictions to key references in db
</commit_message>
<xml_diff>
--- a/Dossier.docx
+++ b/Dossier.docx
@@ -22,19 +22,11 @@
           <w:b/>
         </w:rPr>
       </w:pPr>
-      <w:proofErr w:type="gramStart"/>
       <w:r>
         <w:rPr>
           <w:b/>
         </w:rPr>
-        <w:t>Autoren :</w:t>
-      </w:r>
-      <w:proofErr w:type="gramEnd"/>
-      <w:r>
-        <w:rPr>
-          <w:b/>
-        </w:rPr>
-        <w:t xml:space="preserve"> </w:t>
+        <w:t xml:space="preserve">Autoren : </w:t>
       </w:r>
     </w:p>
     <w:p>
@@ -844,16 +836,8 @@
         <w:rPr>
           <w:b/>
         </w:rPr>
-        <w:t>Anfrage-</w:t>
-      </w:r>
-      <w:proofErr w:type="gramStart"/>
-      <w:r>
-        <w:rPr>
-          <w:b/>
-        </w:rPr>
-        <w:t>Header :</w:t>
-      </w:r>
-      <w:proofErr w:type="gramEnd"/>
+        <w:t>Anfrage-Header :</w:t>
+      </w:r>
     </w:p>
     <w:p>
       <w:r>
@@ -931,16 +915,8 @@
         <w:rPr>
           <w:b/>
         </w:rPr>
-        <w:t>5 Attributen des Anfrage-</w:t>
-      </w:r>
-      <w:proofErr w:type="gramStart"/>
-      <w:r>
-        <w:rPr>
-          <w:b/>
-        </w:rPr>
-        <w:t>Headers :</w:t>
-      </w:r>
-      <w:proofErr w:type="gramEnd"/>
+        <w:t>5 Attributen des Anfrage-Headers :</w:t>
+      </w:r>
     </w:p>
     <w:p>
       <w:pPr>
@@ -953,7 +929,6 @@
           <w:lang w:val="de-DE"/>
         </w:rPr>
       </w:pPr>
-      <w:proofErr w:type="gramStart"/>
       <w:r>
         <w:rPr>
           <w:b/>
@@ -961,7 +936,6 @@
         </w:rPr>
         <w:t>Accept :</w:t>
       </w:r>
-      <w:proofErr w:type="gramEnd"/>
       <w:r>
         <w:rPr>
           <w:lang w:val="de-DE"/>
@@ -982,40 +956,16 @@
           <w:b/>
           <w:lang w:val="de-DE"/>
         </w:rPr>
-        <w:t>Cache-</w:t>
-      </w:r>
-      <w:proofErr w:type="gramStart"/>
-      <w:r>
-        <w:rPr>
-          <w:b/>
+        <w:t xml:space="preserve">Cache-Control : </w:t>
+      </w:r>
+      <w:r>
+        <w:rPr>
           <w:lang w:val="de-DE"/>
         </w:rPr>
-        <w:t>Control :</w:t>
-      </w:r>
-      <w:proofErr w:type="gramEnd"/>
-      <w:r>
-        <w:rPr>
-          <w:b/>
-          <w:lang w:val="de-DE"/>
-        </w:rPr>
-        <w:t xml:space="preserve"> </w:t>
-      </w:r>
-      <w:r>
-        <w:rPr>
-          <w:lang w:val="de-DE"/>
-        </w:rPr>
         <w:t xml:space="preserve">bestimmt das Caching-Verhalten des Browsers und beinhaltet einzelne Direktiven für die Steurung des Caches. </w:t>
       </w:r>
       <w:r>
-        <w:t xml:space="preserve">Z.B. hier </w:t>
-      </w:r>
-      <w:proofErr w:type="gramStart"/>
-      <w:r>
-        <w:t>max-age</w:t>
-      </w:r>
-      <w:proofErr w:type="gramEnd"/>
-      <w:r>
-        <w:t xml:space="preserve"> = 0.</w:t>
+        <w:t>Z.B. hier max-age = 0.</w:t>
       </w:r>
     </w:p>
     <w:p>
@@ -1029,21 +979,12 @@
           <w:lang w:val="de-DE"/>
         </w:rPr>
       </w:pPr>
-      <w:proofErr w:type="gramStart"/>
       <w:r>
         <w:rPr>
           <w:b/>
           <w:lang w:val="de-DE"/>
         </w:rPr>
-        <w:t>Connection :</w:t>
-      </w:r>
-      <w:proofErr w:type="gramEnd"/>
-      <w:r>
-        <w:rPr>
-          <w:b/>
-          <w:lang w:val="de-DE"/>
-        </w:rPr>
-        <w:t xml:space="preserve"> </w:t>
+        <w:t xml:space="preserve">Connection : </w:t>
       </w:r>
       <w:r>
         <w:rPr>
@@ -1065,7 +1006,6 @@
           <w:lang w:val="de-DE"/>
         </w:rPr>
       </w:pPr>
-      <w:proofErr w:type="gramStart"/>
       <w:r>
         <w:rPr>
           <w:b/>
@@ -1073,7 +1013,6 @@
         </w:rPr>
         <w:t>Cookie :</w:t>
       </w:r>
-      <w:proofErr w:type="gramEnd"/>
       <w:r>
         <w:rPr>
           <w:lang w:val="de-DE"/>
@@ -1109,52 +1048,24 @@
           <w:lang w:val="de-DE"/>
         </w:rPr>
       </w:pPr>
-      <w:proofErr w:type="gramStart"/>
       <w:r>
         <w:rPr>
           <w:b/>
           <w:lang w:val="de-DE"/>
         </w:rPr>
-        <w:t>Host :</w:t>
-      </w:r>
-      <w:proofErr w:type="gramEnd"/>
-      <w:r>
-        <w:rPr>
-          <w:b/>
+        <w:t xml:space="preserve">Host : </w:t>
+      </w:r>
+      <w:r>
+        <w:rPr>
           <w:lang w:val="de-DE"/>
         </w:rPr>
-        <w:t xml:space="preserve"> </w:t>
-      </w:r>
-      <w:r>
-        <w:rPr>
-          <w:lang w:val="de-DE"/>
-        </w:rPr>
-        <w:t xml:space="preserve">Host gibt den Host und die Portnummer des Servers an, an den die Anfrage gesendet wird. Wenn es keine Portnummer steht, wird die Default-Portnummer </w:t>
-      </w:r>
-      <w:proofErr w:type="gramStart"/>
-      <w:r>
-        <w:rPr>
-          <w:lang w:val="de-DE"/>
-        </w:rPr>
-        <w:t>verwendet(</w:t>
-      </w:r>
-      <w:proofErr w:type="gramEnd"/>
-      <w:r>
-        <w:rPr>
-          <w:lang w:val="de-DE"/>
-        </w:rPr>
-        <w:t>HTTP : 80).</w:t>
+        <w:t>Host gibt den Host und die Portnummer des Servers an, an den die Anfrage gesendet wird. Wenn es keine Portnummer steht, wird die Default-Portnummer verwendet(HTTP : 80).</w:t>
       </w:r>
     </w:p>
     <w:p>
       <w:r>
-        <w:t>Antwort-</w:t>
-      </w:r>
-      <w:proofErr w:type="gramStart"/>
-      <w:r>
-        <w:t>Header :</w:t>
-      </w:r>
-      <w:proofErr w:type="gramEnd"/>
+        <w:t>Antwort-Header :</w:t>
+      </w:r>
     </w:p>
     <w:p>
       <w:r>
@@ -1236,16 +1147,8 @@
         <w:rPr>
           <w:b/>
         </w:rPr>
-        <w:t>5 Attributen des Antwort-</w:t>
-      </w:r>
-      <w:proofErr w:type="gramStart"/>
-      <w:r>
-        <w:rPr>
-          <w:b/>
-        </w:rPr>
-        <w:t>Headers :</w:t>
-      </w:r>
-      <w:proofErr w:type="gramEnd"/>
+        <w:t>5 Attributen des Antwort-Headers :</w:t>
+      </w:r>
     </w:p>
     <w:p>
       <w:pPr>
@@ -1260,17 +1163,8 @@
           <w:b/>
           <w:lang w:val="de-DE"/>
         </w:rPr>
-        <w:t>Cache-</w:t>
-      </w:r>
-      <w:proofErr w:type="gramStart"/>
-      <w:r>
-        <w:rPr>
-          <w:b/>
-          <w:lang w:val="de-DE"/>
-        </w:rPr>
-        <w:t>Control :</w:t>
-      </w:r>
-      <w:proofErr w:type="gramEnd"/>
+        <w:t>Cache-Control :</w:t>
+      </w:r>
       <w:r>
         <w:rPr>
           <w:lang w:val="de-DE"/>
@@ -1292,7 +1186,6 @@
           <w:lang w:val="de-DE"/>
         </w:rPr>
       </w:pPr>
-      <w:proofErr w:type="gramStart"/>
       <w:r>
         <w:rPr>
           <w:b/>
@@ -1300,7 +1193,6 @@
         </w:rPr>
         <w:t>Connection :</w:t>
       </w:r>
-      <w:proofErr w:type="gramEnd"/>
       <w:r>
         <w:rPr>
           <w:lang w:val="de-DE"/>
@@ -1332,17 +1224,8 @@
           <w:b/>
           <w:lang w:val="de-DE"/>
         </w:rPr>
-        <w:t>Content-</w:t>
-      </w:r>
-      <w:proofErr w:type="gramStart"/>
-      <w:r>
-        <w:rPr>
-          <w:b/>
-          <w:lang w:val="de-DE"/>
-        </w:rPr>
-        <w:t>Language :</w:t>
-      </w:r>
-      <w:proofErr w:type="gramEnd"/>
+        <w:t>Content-Language :</w:t>
+      </w:r>
       <w:r>
         <w:rPr>
           <w:lang w:val="de-DE"/>
@@ -1366,23 +1249,7 @@
           <w:b/>
           <w:lang w:val="de-DE"/>
         </w:rPr>
-        <w:t>Content-</w:t>
-      </w:r>
-      <w:proofErr w:type="gramStart"/>
-      <w:r>
-        <w:rPr>
-          <w:b/>
-          <w:lang w:val="de-DE"/>
-        </w:rPr>
-        <w:t>Type :</w:t>
-      </w:r>
-      <w:proofErr w:type="gramEnd"/>
-      <w:r>
-        <w:rPr>
-          <w:b/>
-          <w:lang w:val="de-DE"/>
-        </w:rPr>
-        <w:t xml:space="preserve"> </w:t>
+        <w:t xml:space="preserve">Content-Type : </w:t>
       </w:r>
       <w:r>
         <w:rPr>
@@ -1402,7 +1269,6 @@
           <w:lang w:val="de-DE"/>
         </w:rPr>
       </w:pPr>
-      <w:proofErr w:type="gramStart"/>
       <w:r>
         <w:rPr>
           <w:b/>
@@ -1411,7 +1277,6 @@
         <w:lastRenderedPageBreak/>
         <w:t>Date :</w:t>
       </w:r>
-      <w:proofErr w:type="gramEnd"/>
       <w:r>
         <w:rPr>
           <w:lang w:val="de-DE"/>
@@ -1444,16 +1309,8 @@
         <w:rPr>
           <w:b/>
         </w:rPr>
-        <w:t>Anfrage-</w:t>
-      </w:r>
-      <w:proofErr w:type="gramStart"/>
-      <w:r>
-        <w:rPr>
-          <w:b/>
-        </w:rPr>
-        <w:t>Header :</w:t>
-      </w:r>
-      <w:proofErr w:type="gramEnd"/>
+        <w:t>Anfrage-Header :</w:t>
+      </w:r>
       <w:r>
         <w:t xml:space="preserve"> </w:t>
       </w:r>
@@ -1534,17 +1391,8 @@
           <w:b/>
           <w:u w:val="single"/>
         </w:rPr>
-        <w:t>5 Attributen des Anfrage-</w:t>
-      </w:r>
-      <w:proofErr w:type="gramStart"/>
-      <w:r>
-        <w:rPr>
-          <w:b/>
-          <w:u w:val="single"/>
-        </w:rPr>
-        <w:t>Headers :</w:t>
-      </w:r>
-      <w:proofErr w:type="gramEnd"/>
+        <w:t>5 Attributen des Anfrage-Headers :</w:t>
+      </w:r>
     </w:p>
     <w:p>
       <w:pPr>
@@ -1557,7 +1405,6 @@
           <w:lang w:val="de-DE"/>
         </w:rPr>
       </w:pPr>
-      <w:proofErr w:type="gramStart"/>
       <w:r>
         <w:rPr>
           <w:b/>
@@ -1565,7 +1412,6 @@
         </w:rPr>
         <w:t>Accept :</w:t>
       </w:r>
-      <w:proofErr w:type="gramEnd"/>
       <w:r>
         <w:rPr>
           <w:lang w:val="de-DE"/>
@@ -1589,17 +1435,8 @@
           <w:b/>
           <w:lang w:val="de-DE"/>
         </w:rPr>
-        <w:t>Accept-</w:t>
-      </w:r>
-      <w:proofErr w:type="gramStart"/>
-      <w:r>
-        <w:rPr>
-          <w:b/>
-          <w:lang w:val="de-DE"/>
-        </w:rPr>
-        <w:t>Encoding :</w:t>
-      </w:r>
-      <w:proofErr w:type="gramEnd"/>
+        <w:t>Accept-Encoding :</w:t>
+      </w:r>
       <w:r>
         <w:rPr>
           <w:lang w:val="de-DE"/>
@@ -1624,23 +1461,7 @@
           <w:b/>
           <w:lang w:val="de-DE"/>
         </w:rPr>
-        <w:t>Accept-</w:t>
-      </w:r>
-      <w:proofErr w:type="gramStart"/>
-      <w:r>
-        <w:rPr>
-          <w:b/>
-          <w:lang w:val="de-DE"/>
-        </w:rPr>
-        <w:t>Language :</w:t>
-      </w:r>
-      <w:proofErr w:type="gramEnd"/>
-      <w:r>
-        <w:rPr>
-          <w:b/>
-          <w:lang w:val="de-DE"/>
-        </w:rPr>
-        <w:t xml:space="preserve"> </w:t>
+        <w:t xml:space="preserve">Accept-Language : </w:t>
       </w:r>
       <w:r>
         <w:rPr>
@@ -1687,33 +1508,16 @@
           <w:b/>
           <w:lang w:val="de-DE"/>
         </w:rPr>
-        <w:t>Cache-</w:t>
-      </w:r>
-      <w:proofErr w:type="gramStart"/>
-      <w:r>
-        <w:rPr>
-          <w:b/>
+        <w:t>Cache-Control :</w:t>
+      </w:r>
+      <w:r>
+        <w:rPr>
           <w:lang w:val="de-DE"/>
         </w:rPr>
-        <w:t>Control :</w:t>
-      </w:r>
-      <w:proofErr w:type="gramEnd"/>
-      <w:r>
-        <w:rPr>
-          <w:lang w:val="de-DE"/>
-        </w:rPr>
         <w:t xml:space="preserve"> bestimmt das Caching-Verhalten des Browsers und beinhaltet einzelne Direktiven für die Steurung des Caches. </w:t>
       </w:r>
       <w:r>
-        <w:t xml:space="preserve">Z.B. hier </w:t>
-      </w:r>
-      <w:proofErr w:type="gramStart"/>
-      <w:r>
-        <w:t>max-age</w:t>
-      </w:r>
-      <w:proofErr w:type="gramEnd"/>
-      <w:r>
-        <w:t xml:space="preserve"> = 0.</w:t>
+        <w:t>Z.B. hier max-age = 0.</w:t>
       </w:r>
     </w:p>
     <w:p>
@@ -1732,17 +1536,8 @@
           <w:b/>
           <w:lang w:val="de-DE"/>
         </w:rPr>
-        <w:t>User-</w:t>
-      </w:r>
-      <w:proofErr w:type="gramStart"/>
-      <w:r>
-        <w:rPr>
-          <w:b/>
-          <w:lang w:val="de-DE"/>
-        </w:rPr>
-        <w:t>Agent :</w:t>
-      </w:r>
-      <w:proofErr w:type="gramEnd"/>
+        <w:t>User-Agent :</w:t>
+      </w:r>
       <w:r>
         <w:rPr>
           <w:lang w:val="de-DE"/>
@@ -1769,16 +1564,8 @@
         <w:rPr>
           <w:b/>
         </w:rPr>
-        <w:t>Request-</w:t>
-      </w:r>
-      <w:proofErr w:type="gramStart"/>
-      <w:r>
-        <w:rPr>
-          <w:b/>
-        </w:rPr>
-        <w:t>Body :</w:t>
-      </w:r>
-      <w:proofErr w:type="gramEnd"/>
+        <w:t>Request-Body :</w:t>
+      </w:r>
     </w:p>
     <w:p>
       <w:r>
@@ -4351,27 +4138,7 @@
           <w:szCs w:val="22"/>
           <w:lang w:val="de-DE"/>
         </w:rPr>
-        <w:t xml:space="preserve"> ist ein </w:t>
-      </w:r>
-      <w:proofErr w:type="gramStart"/>
-      <w:r>
-        <w:rPr>
-          <w:rFonts w:asciiTheme="minorHAnsi" w:hAnsiTheme="minorHAnsi" w:cstheme="minorHAnsi"/>
-          <w:sz w:val="22"/>
-          <w:szCs w:val="22"/>
-          <w:lang w:val="de-DE"/>
-        </w:rPr>
-        <w:t>Array</w:t>
-      </w:r>
-      <w:proofErr w:type="gramEnd"/>
-      <w:r>
-        <w:rPr>
-          <w:rFonts w:asciiTheme="minorHAnsi" w:hAnsiTheme="minorHAnsi" w:cstheme="minorHAnsi"/>
-          <w:sz w:val="22"/>
-          <w:szCs w:val="22"/>
-          <w:lang w:val="de-DE"/>
-        </w:rPr>
-        <w:t xml:space="preserve"> welches alle Parameter aus der vom Besucher aufgerufenen URL enthält. Lautet die aufgerufene URL etwa </w:t>
+        <w:t xml:space="preserve"> ist ein Array welches alle Parameter aus der vom Besucher aufgerufenen URL enthält. Lautet die aufgerufene URL etwa </w:t>
       </w:r>
       <w:r>
         <w:rPr>
@@ -4476,7 +4243,6 @@
         </w:rPr>
         <w:t xml:space="preserve">Entsprechend wäre das $_GET-Array identisch mit </w:t>
       </w:r>
-      <w:proofErr w:type="gramStart"/>
       <w:r>
         <w:rPr>
           <w:rFonts w:eastAsia="Times New Roman" w:cstheme="minorHAnsi"/>
@@ -4484,17 +4250,7 @@
           <w:iCs/>
           <w:lang w:val="de-DE"/>
         </w:rPr>
-        <w:t>array(</w:t>
-      </w:r>
-      <w:proofErr w:type="gramEnd"/>
-      <w:r>
-        <w:rPr>
-          <w:rFonts w:eastAsia="Times New Roman" w:cstheme="minorHAnsi"/>
-          <w:i/>
-          <w:iCs/>
-          <w:lang w:val="de-DE"/>
-        </w:rPr>
-        <w:t>'page' =&gt; 'article', 'id' =&gt; '1015', 'design' =&gt; 'normal')</w:t>
+        <w:t>array('page' =&gt; 'article', 'id' =&gt; '1015', 'design' =&gt; 'normal')</w:t>
       </w:r>
       <w:r>
         <w:rPr>
@@ -6596,6 +6352,7 @@
         <w:spacing w:line="240" w:lineRule="auto"/>
         <w:rPr>
           <w:noProof/>
+          <w:lang w:val="de-DE"/>
         </w:rPr>
       </w:pPr>
       <w:r>
@@ -6642,6 +6399,7 @@
       <w:r>
         <w:rPr>
           <w:noProof/>
+          <w:lang w:val="de-DE"/>
         </w:rPr>
         <w:t xml:space="preserve"> </w:t>
       </w:r>
@@ -6692,11 +6450,13 @@
         <w:spacing w:line="240" w:lineRule="auto"/>
         <w:rPr>
           <w:noProof/>
+          <w:lang w:val="de-DE"/>
         </w:rPr>
       </w:pPr>
       <w:r>
         <w:rPr>
           <w:noProof/>
+          <w:lang w:val="de-DE"/>
         </w:rPr>
         <w:lastRenderedPageBreak/>
         <w:t>3.</w:t>
@@ -6704,6 +6464,7 @@
       <w:r>
         <w:rPr>
           <w:noProof/>
+          <w:lang w:val="de-DE"/>
         </w:rPr>
         <w:t xml:space="preserve"> </w:t>
       </w:r>
@@ -6750,6 +6511,7 @@
       <w:r>
         <w:rPr>
           <w:noProof/>
+          <w:lang w:val="de-DE"/>
         </w:rPr>
         <w:t xml:space="preserve"> </w:t>
       </w:r>
@@ -6796,6 +6558,7 @@
       <w:r>
         <w:rPr>
           <w:noProof/>
+          <w:lang w:val="de-DE"/>
         </w:rPr>
         <w:t xml:space="preserve"> </w:t>
       </w:r>
@@ -6843,6 +6606,7 @@
       <w:r>
         <w:rPr>
           <w:noProof/>
+          <w:lang w:val="de-DE"/>
         </w:rPr>
         <w:t xml:space="preserve"> </w:t>
       </w:r>
@@ -6892,11 +6656,13 @@
         <w:spacing w:line="240" w:lineRule="auto"/>
         <w:rPr>
           <w:noProof/>
+          <w:lang w:val="de-DE"/>
         </w:rPr>
       </w:pPr>
       <w:r>
         <w:rPr>
           <w:noProof/>
+          <w:lang w:val="de-DE"/>
         </w:rPr>
         <w:t xml:space="preserve">4. </w:t>
       </w:r>
@@ -6946,11 +6712,13 @@
         <w:spacing w:line="240" w:lineRule="auto"/>
         <w:rPr>
           <w:noProof/>
+          <w:lang w:val="de-DE"/>
         </w:rPr>
       </w:pPr>
       <w:r>
         <w:rPr>
           <w:noProof/>
+          <w:lang w:val="de-DE"/>
         </w:rPr>
         <w:lastRenderedPageBreak/>
         <w:t>5.</w:t>
@@ -6958,6 +6726,7 @@
       <w:r>
         <w:rPr>
           <w:noProof/>
+          <w:lang w:val="de-DE"/>
         </w:rPr>
         <w:t xml:space="preserve"> </w:t>
       </w:r>
@@ -7012,6 +6781,7 @@
       <w:r>
         <w:rPr>
           <w:noProof/>
+          <w:lang w:val="de-DE"/>
         </w:rPr>
         <w:t xml:space="preserve">6. </w:t>
       </w:r>
@@ -7062,21 +6832,16 @@
         <w:rPr>
           <w:rStyle w:val="Heading2Char"/>
           <w:b/>
+          <w:lang w:val="de-DE"/>
         </w:rPr>
       </w:pPr>
       <w:r>
         <w:rPr>
           <w:rStyle w:val="Heading2Char"/>
           <w:b/>
-        </w:rPr>
-        <w:t xml:space="preserve">Meilenstein </w:t>
-      </w:r>
-      <w:r>
-        <w:rPr>
-          <w:rStyle w:val="Heading2Char"/>
-          <w:b/>
-        </w:rPr>
-        <w:t>4</w:t>
+          <w:lang w:val="de-DE"/>
+        </w:rPr>
+        <w:t>Meilenstein 4</w:t>
       </w:r>
     </w:p>
     <w:p>
@@ -7118,21 +6883,14 @@
         <w:t>3.1</w:t>
       </w:r>
       <w:r>
-        <w:t xml:space="preserve"> </w:t>
-      </w:r>
-      <w:proofErr w:type="gramStart"/>
-      <w:r>
-        <w:t>htmlspecialchars</w:t>
-      </w:r>
-      <w:r>
-        <w:t>(</w:t>
-      </w:r>
-      <w:proofErr w:type="gramEnd"/>
-      <w:r>
-        <w:t>…)</w:t>
-      </w:r>
-      <w:r>
-        <w:rPr>
+        <w:rPr>
+          <w:lang w:val="de-DE"/>
+        </w:rPr>
+        <w:t xml:space="preserve"> htmlspecialchars(…)</w:t>
+      </w:r>
+      <w:r>
+        <w:rPr>
+          <w:noProof/>
           <w:lang w:val="de-DE"/>
         </w:rPr>
         <w:drawing>
@@ -7174,6 +6932,7 @@
       <w:r>
         <w:rPr>
           <w:noProof/>
+          <w:lang w:val="de-DE"/>
         </w:rPr>
         <w:t xml:space="preserve"> </w:t>
       </w:r>
@@ -7220,6 +6979,7 @@
       </w:r>
       <w:r>
         <w:rPr>
+          <w:noProof/>
           <w:lang w:val="de-DE"/>
         </w:rPr>
         <w:drawing>
@@ -7263,38 +7023,28 @@
       <w:pPr>
         <w:rPr>
           <w:noProof/>
+          <w:lang w:val="de-DE"/>
         </w:rPr>
       </w:pPr>
       <w:r>
         <w:rPr>
           <w:noProof/>
+          <w:lang w:val="de-DE"/>
         </w:rPr>
         <w:t>3.2</w:t>
       </w:r>
       <w:r>
         <w:rPr>
           <w:noProof/>
+          <w:lang w:val="de-DE"/>
         </w:rPr>
         <w:t xml:space="preserve"> Eigabevalidierung/Whitelists:</w:t>
       </w:r>
       <w:r>
         <w:rPr>
           <w:noProof/>
-        </w:rPr>
-        <w:t xml:space="preserve"> </w:t>
-      </w:r>
-    </w:p>
-    <w:p>
-      <w:pPr>
-        <w:rPr>
           <w:lang w:val="de-DE"/>
         </w:rPr>
-      </w:pPr>
-      <w:r>
-        <w:rPr>
-          <w:lang w:val="de-DE"/>
-        </w:rPr>
-        <w:lastRenderedPageBreak/>
         <w:drawing>
           <wp:inline distT="0" distB="0" distL="0" distR="0" wp14:anchorId="7CA3EBC2" wp14:editId="37986B50">
             <wp:extent cx="6081287" cy="320068"/>
@@ -7335,6 +7085,7 @@
         <w:rPr>
           <w:noProof/>
         </w:rPr>
+        <w:lastRenderedPageBreak/>
         <w:drawing>
           <wp:inline distT="0" distB="0" distL="0" distR="0" wp14:anchorId="5A12D9D7" wp14:editId="208A7DD0">
             <wp:extent cx="6645910" cy="2780030"/>
@@ -7374,6 +7125,7 @@
       <w:r>
         <w:rPr>
           <w:noProof/>
+          <w:lang w:val="de-DE"/>
         </w:rPr>
         <w:t xml:space="preserve"> </w:t>
       </w:r>
@@ -7418,7 +7170,126 @@
         </w:drawing>
       </w:r>
     </w:p>
-    <w:p/>
+    <w:p>
+      <w:pPr>
+        <w:pStyle w:val="Heading3"/>
+        <w:rPr>
+          <w:rStyle w:val="Heading3Char"/>
+          <w:b/>
+          <w:lang w:val="de-DE"/>
+        </w:rPr>
+      </w:pPr>
+      <w:r>
+        <w:rPr>
+          <w:rStyle w:val="Heading3Char"/>
+          <w:b/>
+          <w:lang w:val="de-DE"/>
+        </w:rPr>
+        <w:lastRenderedPageBreak/>
+        <w:t xml:space="preserve">Aufgabe </w:t>
+      </w:r>
+      <w:r>
+        <w:rPr>
+          <w:rStyle w:val="Heading3Char"/>
+          <w:b/>
+          <w:lang w:val="de-DE"/>
+        </w:rPr>
+        <w:t>4</w:t>
+      </w:r>
+    </w:p>
+    <w:p>
+      <w:pPr>
+        <w:rPr>
+          <w:noProof/>
+        </w:rPr>
+      </w:pPr>
+      <w:r>
+        <w:rPr>
+          <w:lang w:val="de-DE"/>
+        </w:rPr>
+        <w:drawing>
+          <wp:inline distT="0" distB="0" distL="0" distR="0" wp14:anchorId="776BDAAA" wp14:editId="62EB0461">
+            <wp:extent cx="6645910" cy="4020185"/>
+            <wp:effectExtent l="0" t="0" r="2540" b="0"/>
+            <wp:docPr id="43" name="Picture 43" descr="Text&#10;&#10;Description automatically generated"/>
+            <wp:cNvGraphicFramePr>
+              <a:graphicFrameLocks xmlns:a="http://schemas.openxmlformats.org/drawingml/2006/main" noChangeAspect="1"/>
+            </wp:cNvGraphicFramePr>
+            <a:graphic xmlns:a="http://schemas.openxmlformats.org/drawingml/2006/main">
+              <a:graphicData uri="http://schemas.openxmlformats.org/drawingml/2006/picture">
+                <pic:pic xmlns:pic="http://schemas.openxmlformats.org/drawingml/2006/picture">
+                  <pic:nvPicPr>
+                    <pic:cNvPr id="43" name="Picture 43" descr="Text&#10;&#10;Description automatically generated"/>
+                    <pic:cNvPicPr/>
+                  </pic:nvPicPr>
+                  <pic:blipFill>
+                    <a:blip r:embed="rId52"/>
+                    <a:stretch>
+                      <a:fillRect/>
+                    </a:stretch>
+                  </pic:blipFill>
+                  <pic:spPr>
+                    <a:xfrm>
+                      <a:off x="0" y="0"/>
+                      <a:ext cx="6645910" cy="4020185"/>
+                    </a:xfrm>
+                    <a:prstGeom prst="rect">
+                      <a:avLst/>
+                    </a:prstGeom>
+                  </pic:spPr>
+                </pic:pic>
+              </a:graphicData>
+            </a:graphic>
+          </wp:inline>
+        </w:drawing>
+      </w:r>
+      <w:r>
+        <w:rPr>
+          <w:noProof/>
+        </w:rPr>
+        <w:t xml:space="preserve"> </w:t>
+      </w:r>
+      <w:r>
+        <w:rPr>
+          <w:lang w:val="de-DE"/>
+        </w:rPr>
+        <w:drawing>
+          <wp:inline distT="0" distB="0" distL="0" distR="0" wp14:anchorId="6B9FA1FA" wp14:editId="44F6458B">
+            <wp:extent cx="6645910" cy="4850765"/>
+            <wp:effectExtent l="0" t="0" r="2540" b="6985"/>
+            <wp:docPr id="44" name="Picture 44" descr="Text&#10;&#10;Description automatically generated"/>
+            <wp:cNvGraphicFramePr>
+              <a:graphicFrameLocks xmlns:a="http://schemas.openxmlformats.org/drawingml/2006/main" noChangeAspect="1"/>
+            </wp:cNvGraphicFramePr>
+            <a:graphic xmlns:a="http://schemas.openxmlformats.org/drawingml/2006/main">
+              <a:graphicData uri="http://schemas.openxmlformats.org/drawingml/2006/picture">
+                <pic:pic xmlns:pic="http://schemas.openxmlformats.org/drawingml/2006/picture">
+                  <pic:nvPicPr>
+                    <pic:cNvPr id="44" name="Picture 44" descr="Text&#10;&#10;Description automatically generated"/>
+                    <pic:cNvPicPr/>
+                  </pic:nvPicPr>
+                  <pic:blipFill>
+                    <a:blip r:embed="rId53"/>
+                    <a:stretch>
+                      <a:fillRect/>
+                    </a:stretch>
+                  </pic:blipFill>
+                  <pic:spPr>
+                    <a:xfrm>
+                      <a:off x="0" y="0"/>
+                      <a:ext cx="6645910" cy="4850765"/>
+                    </a:xfrm>
+                    <a:prstGeom prst="rect">
+                      <a:avLst/>
+                    </a:prstGeom>
+                  </pic:spPr>
+                </pic:pic>
+              </a:graphicData>
+            </a:graphic>
+          </wp:inline>
+        </w:drawing>
+      </w:r>
+    </w:p>
     <w:p>
       <w:pPr>
         <w:spacing w:line="240" w:lineRule="auto"/>
@@ -7897,6 +7768,95 @@
     </w:lvl>
   </w:abstractNum>
   <w:abstractNum w:abstractNumId="4" w15:restartNumberingAfterBreak="0">
+    <w:nsid w:val="1F3A3938"/>
+    <w:multiLevelType w:val="hybridMultilevel"/>
+    <w:tmpl w:val="CDEA471A"/>
+    <w:lvl w:ilvl="0" w:tplc="1000000F">
+      <w:start w:val="1"/>
+      <w:numFmt w:val="decimal"/>
+      <w:lvlText w:val="%1."/>
+      <w:lvlJc w:val="left"/>
+      <w:pPr>
+        <w:ind w:left="720" w:hanging="360"/>
+      </w:pPr>
+      <w:rPr>
+        <w:rFonts w:hint="default"/>
+      </w:rPr>
+    </w:lvl>
+    <w:lvl w:ilvl="1" w:tplc="10000019" w:tentative="1">
+      <w:start w:val="1"/>
+      <w:numFmt w:val="lowerLetter"/>
+      <w:lvlText w:val="%2."/>
+      <w:lvlJc w:val="left"/>
+      <w:pPr>
+        <w:ind w:left="1440" w:hanging="360"/>
+      </w:pPr>
+    </w:lvl>
+    <w:lvl w:ilvl="2" w:tplc="1000001B" w:tentative="1">
+      <w:start w:val="1"/>
+      <w:numFmt w:val="lowerRoman"/>
+      <w:lvlText w:val="%3."/>
+      <w:lvlJc w:val="right"/>
+      <w:pPr>
+        <w:ind w:left="2160" w:hanging="180"/>
+      </w:pPr>
+    </w:lvl>
+    <w:lvl w:ilvl="3" w:tplc="1000000F" w:tentative="1">
+      <w:start w:val="1"/>
+      <w:numFmt w:val="decimal"/>
+      <w:lvlText w:val="%4."/>
+      <w:lvlJc w:val="left"/>
+      <w:pPr>
+        <w:ind w:left="2880" w:hanging="360"/>
+      </w:pPr>
+    </w:lvl>
+    <w:lvl w:ilvl="4" w:tplc="10000019" w:tentative="1">
+      <w:start w:val="1"/>
+      <w:numFmt w:val="lowerLetter"/>
+      <w:lvlText w:val="%5."/>
+      <w:lvlJc w:val="left"/>
+      <w:pPr>
+        <w:ind w:left="3600" w:hanging="360"/>
+      </w:pPr>
+    </w:lvl>
+    <w:lvl w:ilvl="5" w:tplc="1000001B" w:tentative="1">
+      <w:start w:val="1"/>
+      <w:numFmt w:val="lowerRoman"/>
+      <w:lvlText w:val="%6."/>
+      <w:lvlJc w:val="right"/>
+      <w:pPr>
+        <w:ind w:left="4320" w:hanging="180"/>
+      </w:pPr>
+    </w:lvl>
+    <w:lvl w:ilvl="6" w:tplc="1000000F" w:tentative="1">
+      <w:start w:val="1"/>
+      <w:numFmt w:val="decimal"/>
+      <w:lvlText w:val="%7."/>
+      <w:lvlJc w:val="left"/>
+      <w:pPr>
+        <w:ind w:left="5040" w:hanging="360"/>
+      </w:pPr>
+    </w:lvl>
+    <w:lvl w:ilvl="7" w:tplc="10000019" w:tentative="1">
+      <w:start w:val="1"/>
+      <w:numFmt w:val="lowerLetter"/>
+      <w:lvlText w:val="%8."/>
+      <w:lvlJc w:val="left"/>
+      <w:pPr>
+        <w:ind w:left="5760" w:hanging="360"/>
+      </w:pPr>
+    </w:lvl>
+    <w:lvl w:ilvl="8" w:tplc="1000001B" w:tentative="1">
+      <w:start w:val="1"/>
+      <w:numFmt w:val="lowerRoman"/>
+      <w:lvlText w:val="%9."/>
+      <w:lvlJc w:val="right"/>
+      <w:pPr>
+        <w:ind w:left="6480" w:hanging="180"/>
+      </w:pPr>
+    </w:lvl>
+  </w:abstractNum>
+  <w:abstractNum w:abstractNumId="5" w15:restartNumberingAfterBreak="0">
     <w:nsid w:val="25BB29D5"/>
     <w:multiLevelType w:val="hybridMultilevel"/>
     <w:tmpl w:val="1ED2B46C"/>
@@ -7982,7 +7942,7 @@
       </w:pPr>
     </w:lvl>
   </w:abstractNum>
-  <w:abstractNum w:abstractNumId="5" w15:restartNumberingAfterBreak="0">
+  <w:abstractNum w:abstractNumId="6" w15:restartNumberingAfterBreak="0">
     <w:nsid w:val="29EA2984"/>
     <w:multiLevelType w:val="hybridMultilevel"/>
     <w:tmpl w:val="E3F6F54A"/>
@@ -8068,7 +8028,7 @@
       </w:pPr>
     </w:lvl>
   </w:abstractNum>
-  <w:abstractNum w:abstractNumId="6" w15:restartNumberingAfterBreak="0">
+  <w:abstractNum w:abstractNumId="7" w15:restartNumberingAfterBreak="0">
     <w:nsid w:val="2B187899"/>
     <w:multiLevelType w:val="hybridMultilevel"/>
     <w:tmpl w:val="D36C955E"/>
@@ -8181,7 +8141,7 @@
       </w:rPr>
     </w:lvl>
   </w:abstractNum>
-  <w:abstractNum w:abstractNumId="7" w15:restartNumberingAfterBreak="0">
+  <w:abstractNum w:abstractNumId="8" w15:restartNumberingAfterBreak="0">
     <w:nsid w:val="2D125393"/>
     <w:multiLevelType w:val="hybridMultilevel"/>
     <w:tmpl w:val="06B21638"/>
@@ -8267,7 +8227,7 @@
       </w:pPr>
     </w:lvl>
   </w:abstractNum>
-  <w:abstractNum w:abstractNumId="8" w15:restartNumberingAfterBreak="0">
+  <w:abstractNum w:abstractNumId="9" w15:restartNumberingAfterBreak="0">
     <w:nsid w:val="2F8D01DA"/>
     <w:multiLevelType w:val="hybridMultilevel"/>
     <w:tmpl w:val="4E1CE4F0"/>
@@ -8353,7 +8313,7 @@
       </w:pPr>
     </w:lvl>
   </w:abstractNum>
-  <w:abstractNum w:abstractNumId="9" w15:restartNumberingAfterBreak="0">
+  <w:abstractNum w:abstractNumId="10" w15:restartNumberingAfterBreak="0">
     <w:nsid w:val="323C7344"/>
     <w:multiLevelType w:val="hybridMultilevel"/>
     <w:tmpl w:val="BE8C77E2"/>
@@ -8442,7 +8402,7 @@
       </w:pPr>
     </w:lvl>
   </w:abstractNum>
-  <w:abstractNum w:abstractNumId="10" w15:restartNumberingAfterBreak="0">
+  <w:abstractNum w:abstractNumId="11" w15:restartNumberingAfterBreak="0">
     <w:nsid w:val="41FF2040"/>
     <w:multiLevelType w:val="hybridMultilevel"/>
     <w:tmpl w:val="EEE42E3C"/>
@@ -8528,7 +8488,7 @@
       </w:pPr>
     </w:lvl>
   </w:abstractNum>
-  <w:abstractNum w:abstractNumId="11" w15:restartNumberingAfterBreak="0">
+  <w:abstractNum w:abstractNumId="12" w15:restartNumberingAfterBreak="0">
     <w:nsid w:val="431F4070"/>
     <w:multiLevelType w:val="hybridMultilevel"/>
     <w:tmpl w:val="9E4063D8"/>
@@ -8614,7 +8574,7 @@
       </w:pPr>
     </w:lvl>
   </w:abstractNum>
-  <w:abstractNum w:abstractNumId="12" w15:restartNumberingAfterBreak="0">
+  <w:abstractNum w:abstractNumId="13" w15:restartNumberingAfterBreak="0">
     <w:nsid w:val="4D306E13"/>
     <w:multiLevelType w:val="hybridMultilevel"/>
     <w:tmpl w:val="9D3C9616"/>
@@ -8703,7 +8663,7 @@
       </w:pPr>
     </w:lvl>
   </w:abstractNum>
-  <w:abstractNum w:abstractNumId="13" w15:restartNumberingAfterBreak="0">
+  <w:abstractNum w:abstractNumId="14" w15:restartNumberingAfterBreak="0">
     <w:nsid w:val="4EF02565"/>
     <w:multiLevelType w:val="hybridMultilevel"/>
     <w:tmpl w:val="7EDC5816"/>
@@ -8789,7 +8749,7 @@
       </w:pPr>
     </w:lvl>
   </w:abstractNum>
-  <w:abstractNum w:abstractNumId="14" w15:restartNumberingAfterBreak="0">
+  <w:abstractNum w:abstractNumId="15" w15:restartNumberingAfterBreak="0">
     <w:nsid w:val="682761D7"/>
     <w:multiLevelType w:val="hybridMultilevel"/>
     <w:tmpl w:val="9CF62A56"/>
@@ -8902,7 +8862,7 @@
       </w:rPr>
     </w:lvl>
   </w:abstractNum>
-  <w:abstractNum w:abstractNumId="15" w15:restartNumberingAfterBreak="0">
+  <w:abstractNum w:abstractNumId="16" w15:restartNumberingAfterBreak="0">
     <w:nsid w:val="6F943FC6"/>
     <w:multiLevelType w:val="hybridMultilevel"/>
     <w:tmpl w:val="B07890CE"/>
@@ -8988,7 +8948,7 @@
       </w:pPr>
     </w:lvl>
   </w:abstractNum>
-  <w:abstractNum w:abstractNumId="16" w15:restartNumberingAfterBreak="0">
+  <w:abstractNum w:abstractNumId="17" w15:restartNumberingAfterBreak="0">
     <w:nsid w:val="78912240"/>
     <w:multiLevelType w:val="hybridMultilevel"/>
     <w:tmpl w:val="6AACC916"/>
@@ -9101,7 +9061,7 @@
       </w:rPr>
     </w:lvl>
   </w:abstractNum>
-  <w:abstractNum w:abstractNumId="17" w15:restartNumberingAfterBreak="0">
+  <w:abstractNum w:abstractNumId="18" w15:restartNumberingAfterBreak="0">
     <w:nsid w:val="7EAB4867"/>
     <w:multiLevelType w:val="hybridMultilevel"/>
     <w:tmpl w:val="4BC88F12"/>
@@ -9191,58 +9151,61 @@
     </w:lvl>
   </w:abstractNum>
   <w:num w:numId="1" w16cid:durableId="1710252545">
+    <w:abstractNumId w:val="7"/>
+  </w:num>
+  <w:num w:numId="2" w16cid:durableId="370883762">
+    <w:abstractNumId w:val="15"/>
+  </w:num>
+  <w:num w:numId="3" w16cid:durableId="220020726">
+    <w:abstractNumId w:val="17"/>
+  </w:num>
+  <w:num w:numId="4" w16cid:durableId="1808426490">
     <w:abstractNumId w:val="6"/>
   </w:num>
-  <w:num w:numId="2" w16cid:durableId="370883762">
-    <w:abstractNumId w:val="14"/>
-  </w:num>
-  <w:num w:numId="3" w16cid:durableId="220020726">
-    <w:abstractNumId w:val="16"/>
-  </w:num>
-  <w:num w:numId="4" w16cid:durableId="1808426490">
-    <w:abstractNumId w:val="5"/>
-  </w:num>
   <w:num w:numId="5" w16cid:durableId="189025881">
-    <w:abstractNumId w:val="8"/>
+    <w:abstractNumId w:val="9"/>
   </w:num>
   <w:num w:numId="6" w16cid:durableId="2142114317">
     <w:abstractNumId w:val="2"/>
   </w:num>
   <w:num w:numId="7" w16cid:durableId="484054498">
-    <w:abstractNumId w:val="11"/>
+    <w:abstractNumId w:val="12"/>
   </w:num>
   <w:num w:numId="8" w16cid:durableId="562105122">
-    <w:abstractNumId w:val="15"/>
+    <w:abstractNumId w:val="16"/>
   </w:num>
   <w:num w:numId="9" w16cid:durableId="71196512">
     <w:abstractNumId w:val="0"/>
   </w:num>
   <w:num w:numId="10" w16cid:durableId="1692028944">
-    <w:abstractNumId w:val="4"/>
+    <w:abstractNumId w:val="5"/>
   </w:num>
   <w:num w:numId="11" w16cid:durableId="1349023443">
-    <w:abstractNumId w:val="13"/>
+    <w:abstractNumId w:val="14"/>
   </w:num>
   <w:num w:numId="12" w16cid:durableId="1657419088">
-    <w:abstractNumId w:val="7"/>
+    <w:abstractNumId w:val="8"/>
   </w:num>
   <w:num w:numId="13" w16cid:durableId="1675836853">
     <w:abstractNumId w:val="3"/>
   </w:num>
   <w:num w:numId="14" w16cid:durableId="631449180">
-    <w:abstractNumId w:val="10"/>
+    <w:abstractNumId w:val="11"/>
   </w:num>
   <w:num w:numId="15" w16cid:durableId="1548640915">
     <w:abstractNumId w:val="1"/>
   </w:num>
   <w:num w:numId="16" w16cid:durableId="481583272">
-    <w:abstractNumId w:val="9"/>
+    <w:abstractNumId w:val="10"/>
   </w:num>
   <w:num w:numId="17" w16cid:durableId="785737960">
-    <w:abstractNumId w:val="12"/>
+    <w:abstractNumId w:val="13"/>
   </w:num>
   <w:num w:numId="18" w16cid:durableId="1361511484">
-    <w:abstractNumId w:val="17"/>
+    <w:abstractNumId w:val="18"/>
+  </w:num>
+  <w:num w:numId="19" w16cid:durableId="1244411482">
+    <w:abstractNumId w:val="4"/>
   </w:num>
 </w:numbering>
 </file>

</xml_diff>

<commit_message>
Added procedure and view commands in sql file
</commit_message>
<xml_diff>
--- a/Dossier.docx
+++ b/Dossier.docx
@@ -7932,6 +7932,461 @@
         </w:drawing>
       </w:r>
     </w:p>
+    <w:p>
+      <w:pPr>
+        <w:spacing w:line="240" w:lineRule="auto"/>
+        <w:rPr>
+          <w:lang w:val="de-DE"/>
+        </w:rPr>
+      </w:pPr>
+    </w:p>
+    <w:p>
+      <w:pPr>
+        <w:pStyle w:val="Heading2"/>
+        <w:rPr>
+          <w:rStyle w:val="Heading2Char"/>
+          <w:b/>
+          <w:lang w:val="de-DE"/>
+        </w:rPr>
+      </w:pPr>
+      <w:r>
+        <w:rPr>
+          <w:rStyle w:val="Heading2Char"/>
+          <w:b/>
+          <w:lang w:val="de-DE"/>
+        </w:rPr>
+        <w:lastRenderedPageBreak/>
+        <w:t xml:space="preserve">Meilenstein </w:t>
+      </w:r>
+      <w:r>
+        <w:rPr>
+          <w:rStyle w:val="Heading2Char"/>
+          <w:b/>
+          <w:lang w:val="de-DE"/>
+        </w:rPr>
+        <w:t>5</w:t>
+      </w:r>
+    </w:p>
+    <w:tbl>
+      <w:tblPr>
+        <w:tblStyle w:val="TableGrid"/>
+        <w:tblW w:w="0" w:type="auto"/>
+        <w:tblLook w:val="04A0" w:firstRow="1" w:lastRow="0" w:firstColumn="1" w:lastColumn="0" w:noHBand="0" w:noVBand="1"/>
+      </w:tblPr>
+      <w:tblGrid>
+        <w:gridCol w:w="2335"/>
+        <w:gridCol w:w="2336"/>
+        <w:gridCol w:w="2337"/>
+        <w:gridCol w:w="2337"/>
+      </w:tblGrid>
+      <w:tr>
+        <w:tc>
+          <w:tcPr>
+            <w:tcW w:w="2335" w:type="dxa"/>
+            <w:shd w:val="clear" w:color="FFD966" w:themeColor="accent4" w:themeTint="99" w:fill="FFD966" w:themeFill="accent4" w:themeFillTint="99"/>
+          </w:tcPr>
+          <w:p>
+            <w:pPr>
+              <w:jc w:val="center"/>
+              <w:rPr>
+                <w:b/>
+              </w:rPr>
+            </w:pPr>
+            <w:r>
+              <w:rPr>
+                <w:b/>
+              </w:rPr>
+              <w:t>Aufgabe</w:t>
+            </w:r>
+          </w:p>
+        </w:tc>
+        <w:tc>
+          <w:tcPr>
+            <w:tcW w:w="2336" w:type="dxa"/>
+            <w:shd w:val="clear" w:color="FFD966" w:themeColor="accent4" w:themeTint="99" w:fill="FFD966" w:themeFill="accent4" w:themeFillTint="99"/>
+          </w:tcPr>
+          <w:p>
+            <w:pPr>
+              <w:jc w:val="center"/>
+              <w:rPr>
+                <w:b/>
+              </w:rPr>
+            </w:pPr>
+            <w:r>
+              <w:rPr>
+                <w:b/>
+              </w:rPr>
+              <w:t>Geschätze Zeit (Minuten)</w:t>
+            </w:r>
+          </w:p>
+        </w:tc>
+        <w:tc>
+          <w:tcPr>
+            <w:tcW w:w="2337" w:type="dxa"/>
+            <w:shd w:val="clear" w:color="FFD966" w:themeColor="accent4" w:themeTint="99" w:fill="FFD966" w:themeFill="accent4" w:themeFillTint="99"/>
+          </w:tcPr>
+          <w:p>
+            <w:pPr>
+              <w:jc w:val="center"/>
+              <w:rPr>
+                <w:b/>
+              </w:rPr>
+            </w:pPr>
+            <w:r>
+              <w:rPr>
+                <w:b/>
+              </w:rPr>
+              <w:t>Tatsächliche Zeit (Minuten)</w:t>
+            </w:r>
+          </w:p>
+        </w:tc>
+        <w:tc>
+          <w:tcPr>
+            <w:tcW w:w="2337" w:type="dxa"/>
+            <w:shd w:val="clear" w:color="FFD966" w:themeColor="accent4" w:themeTint="99" w:fill="FFD966" w:themeFill="accent4" w:themeFillTint="99"/>
+          </w:tcPr>
+          <w:p>
+            <w:pPr>
+              <w:jc w:val="center"/>
+              <w:rPr>
+                <w:b/>
+              </w:rPr>
+            </w:pPr>
+            <w:r>
+              <w:rPr>
+                <w:b/>
+              </w:rPr>
+              <w:t>Kommentar</w:t>
+            </w:r>
+          </w:p>
+        </w:tc>
+      </w:tr>
+      <w:tr>
+        <w:tc>
+          <w:tcPr>
+            <w:tcW w:w="2335" w:type="dxa"/>
+          </w:tcPr>
+          <w:p>
+            <w:pPr>
+              <w:jc w:val="center"/>
+            </w:pPr>
+            <w:r>
+              <w:t>1</w:t>
+            </w:r>
+          </w:p>
+        </w:tc>
+        <w:tc>
+          <w:tcPr>
+            <w:tcW w:w="2336" w:type="dxa"/>
+          </w:tcPr>
+          <w:p>
+            <w:pPr>
+              <w:jc w:val="center"/>
+            </w:pPr>
+            <w:r>
+              <w:t>180</w:t>
+            </w:r>
+          </w:p>
+        </w:tc>
+        <w:tc>
+          <w:tcPr>
+            <w:tcW w:w="2337" w:type="dxa"/>
+          </w:tcPr>
+          <w:p>
+            <w:pPr>
+              <w:jc w:val="center"/>
+            </w:pPr>
+            <w:r>
+              <w:t>300+</w:t>
+            </w:r>
+          </w:p>
+        </w:tc>
+        <w:tc>
+          <w:tcPr>
+            <w:tcW w:w="2337" w:type="dxa"/>
+          </w:tcPr>
+          <w:p>
+            <w:pPr>
+              <w:rPr>
+                <w:lang w:val="de-DE"/>
+              </w:rPr>
+            </w:pPr>
+            <w:r>
+              <w:rPr>
+                <w:lang w:val="de-DE"/>
+              </w:rPr>
+              <w:t>Umfangreich, aber machbar</w:t>
+            </w:r>
+          </w:p>
+        </w:tc>
+      </w:tr>
+      <w:tr>
+        <w:tc>
+          <w:tcPr>
+            <w:tcW w:w="2335" w:type="dxa"/>
+          </w:tcPr>
+          <w:p>
+            <w:pPr>
+              <w:jc w:val="center"/>
+            </w:pPr>
+            <w:r>
+              <w:t>2</w:t>
+            </w:r>
+          </w:p>
+        </w:tc>
+        <w:tc>
+          <w:tcPr>
+            <w:tcW w:w="2336" w:type="dxa"/>
+          </w:tcPr>
+          <w:p>
+            <w:pPr>
+              <w:jc w:val="center"/>
+            </w:pPr>
+            <w:r>
+              <w:t>60</w:t>
+            </w:r>
+          </w:p>
+        </w:tc>
+        <w:tc>
+          <w:tcPr>
+            <w:tcW w:w="2337" w:type="dxa"/>
+          </w:tcPr>
+          <w:p>
+            <w:pPr>
+              <w:jc w:val="center"/>
+            </w:pPr>
+            <w:r>
+              <w:t>120</w:t>
+            </w:r>
+          </w:p>
+        </w:tc>
+        <w:tc>
+          <w:tcPr>
+            <w:tcW w:w="2337" w:type="dxa"/>
+          </w:tcPr>
+          <w:p>
+            <w:pPr>
+              <w:rPr>
+                <w:lang w:val="de-DE"/>
+              </w:rPr>
+            </w:pPr>
+            <w:r>
+              <w:rPr>
+                <w:lang w:val="de-DE"/>
+              </w:rPr>
+              <w:t>-</w:t>
+            </w:r>
+          </w:p>
+        </w:tc>
+      </w:tr>
+      <w:tr>
+        <w:trPr>
+          <w:trHeight w:val="253"/>
+        </w:trPr>
+        <w:tc>
+          <w:tcPr>
+            <w:tcW w:w="2335" w:type="dxa"/>
+            <w:vMerge w:val="restart"/>
+          </w:tcPr>
+          <w:p>
+            <w:pPr>
+              <w:jc w:val="center"/>
+            </w:pPr>
+            <w:r>
+              <w:t>3</w:t>
+            </w:r>
+          </w:p>
+        </w:tc>
+        <w:tc>
+          <w:tcPr>
+            <w:tcW w:w="2336" w:type="dxa"/>
+            <w:vMerge w:val="restart"/>
+          </w:tcPr>
+          <w:p>
+            <w:pPr>
+              <w:jc w:val="center"/>
+            </w:pPr>
+            <w:r>
+              <w:t>60</w:t>
+            </w:r>
+          </w:p>
+        </w:tc>
+        <w:tc>
+          <w:tcPr>
+            <w:tcW w:w="2337" w:type="dxa"/>
+            <w:vMerge w:val="restart"/>
+          </w:tcPr>
+          <w:p>
+            <w:pPr>
+              <w:jc w:val="center"/>
+            </w:pPr>
+            <w:r>
+              <w:t>120</w:t>
+            </w:r>
+          </w:p>
+        </w:tc>
+        <w:tc>
+          <w:tcPr>
+            <w:tcW w:w="2337" w:type="dxa"/>
+            <w:vMerge w:val="restart"/>
+          </w:tcPr>
+          <w:p>
+            <w:pPr>
+              <w:rPr>
+                <w:lang w:val="de-DE"/>
+              </w:rPr>
+            </w:pPr>
+            <w:r>
+              <w:rPr>
+                <w:lang w:val="de-DE"/>
+              </w:rPr>
+              <w:t>Musste mich über logger informieren</w:t>
+            </w:r>
+          </w:p>
+        </w:tc>
+      </w:tr>
+      <w:tr>
+        <w:trPr>
+          <w:trHeight w:val="253"/>
+        </w:trPr>
+        <w:tc>
+          <w:tcPr>
+            <w:tcW w:w="2335" w:type="dxa"/>
+            <w:vMerge w:val="restart"/>
+          </w:tcPr>
+          <w:p>
+            <w:pPr>
+              <w:jc w:val="center"/>
+            </w:pPr>
+            <w:r>
+              <w:t>4</w:t>
+            </w:r>
+          </w:p>
+        </w:tc>
+        <w:tc>
+          <w:tcPr>
+            <w:tcW w:w="2336" w:type="dxa"/>
+            <w:vMerge w:val="restart"/>
+          </w:tcPr>
+          <w:p>
+            <w:pPr>
+              <w:jc w:val="center"/>
+            </w:pPr>
+            <w:r>
+              <w:t>45</w:t>
+            </w:r>
+          </w:p>
+        </w:tc>
+        <w:tc>
+          <w:tcPr>
+            <w:tcW w:w="2337" w:type="dxa"/>
+            <w:vMerge w:val="restart"/>
+          </w:tcPr>
+          <w:p>
+            <w:pPr>
+              <w:tabs>
+                <w:tab w:val="left" w:pos="984"/>
+                <w:tab w:val="center" w:pos="1060"/>
+              </w:tabs>
+            </w:pPr>
+            <w:r>
+              <w:tab/>
+            </w:r>
+            <w:r>
+              <w:t>+-30</w:t>
+            </w:r>
+          </w:p>
+        </w:tc>
+        <w:tc>
+          <w:tcPr>
+            <w:tcW w:w="2337" w:type="dxa"/>
+            <w:vMerge w:val="restart"/>
+          </w:tcPr>
+          <w:p>
+            <w:pPr>
+              <w:rPr>
+                <w:color w:val="000000" w:themeColor="text1"/>
+                <w:lang w:val="de-DE"/>
+              </w:rPr>
+            </w:pPr>
+            <w:r>
+              <w:rPr>
+                <w:lang w:val="de-DE"/>
+              </w:rPr>
+              <w:t>Missverständnis der Aufgabens</w:t>
+            </w:r>
+            <w:r>
+              <w:rPr>
+                <w:lang w:val="de-DE"/>
+              </w:rPr>
+              <w:t>tellung und Probleme mit JOIN</w:t>
+            </w:r>
+          </w:p>
+        </w:tc>
+      </w:tr>
+      <w:tr>
+        <w:trPr>
+          <w:trHeight w:val="253"/>
+        </w:trPr>
+        <w:tc>
+          <w:tcPr>
+            <w:tcW w:w="2335" w:type="dxa"/>
+          </w:tcPr>
+          <w:p>
+            <w:pPr>
+              <w:jc w:val="center"/>
+            </w:pPr>
+            <w:r>
+              <w:t>5</w:t>
+            </w:r>
+          </w:p>
+        </w:tc>
+        <w:tc>
+          <w:tcPr>
+            <w:tcW w:w="2336" w:type="dxa"/>
+          </w:tcPr>
+          <w:p>
+            <w:pPr>
+              <w:jc w:val="center"/>
+            </w:pPr>
+            <w:r>
+              <w:t>45</w:t>
+            </w:r>
+          </w:p>
+        </w:tc>
+        <w:tc>
+          <w:tcPr>
+            <w:tcW w:w="2337" w:type="dxa"/>
+          </w:tcPr>
+          <w:p>
+            <w:pPr>
+              <w:jc w:val="center"/>
+            </w:pPr>
+            <w:r>
+              <w:t>30</w:t>
+            </w:r>
+          </w:p>
+        </w:tc>
+        <w:tc>
+          <w:tcPr>
+            <w:tcW w:w="2337" w:type="dxa"/>
+          </w:tcPr>
+          <w:p>
+            <w:pPr>
+              <w:rPr>
+                <w:lang w:val="de-DE"/>
+              </w:rPr>
+            </w:pPr>
+            <w:r>
+              <w:rPr>
+                <w:lang w:val="de-DE"/>
+              </w:rPr>
+              <w:t>-</w:t>
+            </w:r>
+          </w:p>
+        </w:tc>
+      </w:tr>
+    </w:tbl>
     <w:p>
       <w:pPr>
         <w:spacing w:line="240" w:lineRule="auto"/>

</xml_diff>